<commit_message>
Updated Communications Specification, and pdf
</commit_message>
<xml_diff>
--- a/Documentation/CommunicationSpecification.docx
+++ b/Documentation/CommunicationSpecification.docx
@@ -153,20 +153,104 @@
         </w:rPr>
         <w:t>Morgan, Laura</w:t>
       </w:r>
-    </w:p>
-    <w:p>
-      <w:pPr>
-        <w:rPr>
-          <w:rFonts w:asciiTheme="majorHAnsi" w:hAnsiTheme="majorHAnsi"/>
-          <w:b/>
-        </w:rPr>
-      </w:pPr>
-      <w:r>
-        <w:rPr>
-          <w:rFonts w:asciiTheme="majorHAnsi" w:hAnsiTheme="majorHAnsi"/>
-          <w:b/>
-        </w:rPr>
-        <w:t>Miaw, Jireh</w:t>
+      <w:r>
+        <w:rPr>
+          <w:rFonts w:asciiTheme="majorHAnsi" w:hAnsiTheme="majorHAnsi"/>
+          <w:b/>
+        </w:rPr>
+        <w:tab/>
+      </w:r>
+      <w:r>
+        <w:rPr>
+          <w:rFonts w:asciiTheme="majorHAnsi" w:hAnsiTheme="majorHAnsi"/>
+          <w:b/>
+        </w:rPr>
+        <w:tab/>
+      </w:r>
+      <w:r>
+        <w:rPr>
+          <w:rFonts w:asciiTheme="majorHAnsi" w:hAnsiTheme="majorHAnsi"/>
+          <w:b/>
+        </w:rPr>
+        <w:tab/>
+      </w:r>
+      <w:proofErr w:type="spellStart"/>
+      <w:r>
+        <w:rPr>
+          <w:rFonts w:asciiTheme="majorHAnsi" w:hAnsiTheme="majorHAnsi"/>
+          <w:b/>
+        </w:rPr>
+        <w:t>Lenig</w:t>
+      </w:r>
+      <w:proofErr w:type="spellEnd"/>
+      <w:r>
+        <w:rPr>
+          <w:rFonts w:asciiTheme="majorHAnsi" w:hAnsiTheme="majorHAnsi"/>
+          <w:b/>
+        </w:rPr>
+        <w:t>, Tyler</w:t>
+      </w:r>
+    </w:p>
+    <w:p>
+      <w:pPr>
+        <w:rPr>
+          <w:rFonts w:asciiTheme="majorHAnsi" w:hAnsiTheme="majorHAnsi"/>
+          <w:b/>
+        </w:rPr>
+      </w:pPr>
+      <w:proofErr w:type="spellStart"/>
+      <w:r>
+        <w:rPr>
+          <w:rFonts w:asciiTheme="majorHAnsi" w:hAnsiTheme="majorHAnsi"/>
+          <w:b/>
+        </w:rPr>
+        <w:t>Miaw</w:t>
+      </w:r>
+      <w:proofErr w:type="spellEnd"/>
+      <w:r>
+        <w:rPr>
+          <w:rFonts w:asciiTheme="majorHAnsi" w:hAnsiTheme="majorHAnsi"/>
+          <w:b/>
+        </w:rPr>
+        <w:t xml:space="preserve">, </w:t>
+      </w:r>
+      <w:proofErr w:type="spellStart"/>
+      <w:r>
+        <w:rPr>
+          <w:rFonts w:asciiTheme="majorHAnsi" w:hAnsiTheme="majorHAnsi"/>
+          <w:b/>
+        </w:rPr>
+        <w:t>Jireh</w:t>
+      </w:r>
+      <w:proofErr w:type="spellEnd"/>
+      <w:r>
+        <w:rPr>
+          <w:rFonts w:asciiTheme="majorHAnsi" w:hAnsiTheme="majorHAnsi"/>
+          <w:b/>
+        </w:rPr>
+        <w:tab/>
+      </w:r>
+      <w:r>
+        <w:rPr>
+          <w:rFonts w:asciiTheme="majorHAnsi" w:hAnsiTheme="majorHAnsi"/>
+          <w:b/>
+        </w:rPr>
+        <w:tab/>
+      </w:r>
+      <w:r>
+        <w:rPr>
+          <w:rFonts w:asciiTheme="majorHAnsi" w:hAnsiTheme="majorHAnsi"/>
+          <w:b/>
+        </w:rPr>
+        <w:tab/>
+      </w:r>
+      <w:r>
+        <w:rPr>
+          <w:rFonts w:asciiTheme="majorHAnsi" w:hAnsiTheme="majorHAnsi"/>
+          <w:b/>
+        </w:rPr>
+        <w:tab/>
+        <w:t>Tang, Raymond</w:t>
       </w:r>
     </w:p>
     <w:p>
@@ -183,20 +267,112 @@
         </w:rPr>
         <w:t>Hauser, Steven</w:t>
       </w:r>
-    </w:p>
-    <w:p>
-      <w:pPr>
-        <w:rPr>
-          <w:rFonts w:asciiTheme="majorHAnsi" w:hAnsiTheme="majorHAnsi"/>
-          <w:b/>
-        </w:rPr>
-      </w:pPr>
-      <w:r>
-        <w:rPr>
-          <w:rFonts w:asciiTheme="majorHAnsi" w:hAnsiTheme="majorHAnsi"/>
-          <w:b/>
-        </w:rPr>
-        <w:t>Dworak, Catherine</w:t>
+      <w:r>
+        <w:rPr>
+          <w:rFonts w:asciiTheme="majorHAnsi" w:hAnsiTheme="majorHAnsi"/>
+          <w:b/>
+        </w:rPr>
+        <w:tab/>
+      </w:r>
+      <w:r>
+        <w:rPr>
+          <w:rFonts w:asciiTheme="majorHAnsi" w:hAnsiTheme="majorHAnsi"/>
+          <w:b/>
+        </w:rPr>
+        <w:tab/>
+      </w:r>
+      <w:r>
+        <w:rPr>
+          <w:rFonts w:asciiTheme="majorHAnsi" w:hAnsiTheme="majorHAnsi"/>
+          <w:b/>
+        </w:rPr>
+        <w:tab/>
+      </w:r>
+      <w:proofErr w:type="spellStart"/>
+      <w:r>
+        <w:rPr>
+          <w:rFonts w:asciiTheme="majorHAnsi" w:hAnsiTheme="majorHAnsi"/>
+          <w:b/>
+        </w:rPr>
+        <w:t>Rupakhetee</w:t>
+      </w:r>
+      <w:proofErr w:type="spellEnd"/>
+      <w:r>
+        <w:rPr>
+          <w:rFonts w:asciiTheme="majorHAnsi" w:hAnsiTheme="majorHAnsi"/>
+          <w:b/>
+        </w:rPr>
+        <w:t xml:space="preserve">, </w:t>
+      </w:r>
+      <w:proofErr w:type="spellStart"/>
+      <w:r>
+        <w:rPr>
+          <w:rFonts w:asciiTheme="majorHAnsi" w:hAnsiTheme="majorHAnsi"/>
+          <w:b/>
+        </w:rPr>
+        <w:t>Archit</w:t>
+      </w:r>
+      <w:proofErr w:type="spellEnd"/>
+    </w:p>
+    <w:p>
+      <w:pPr>
+        <w:rPr>
+          <w:rFonts w:asciiTheme="majorHAnsi" w:hAnsiTheme="majorHAnsi"/>
+          <w:b/>
+        </w:rPr>
+      </w:pPr>
+      <w:proofErr w:type="spellStart"/>
+      <w:r>
+        <w:rPr>
+          <w:rFonts w:asciiTheme="majorHAnsi" w:hAnsiTheme="majorHAnsi"/>
+          <w:b/>
+        </w:rPr>
+        <w:t>Dworak</w:t>
+      </w:r>
+      <w:proofErr w:type="spellEnd"/>
+      <w:r>
+        <w:rPr>
+          <w:rFonts w:asciiTheme="majorHAnsi" w:hAnsiTheme="majorHAnsi"/>
+          <w:b/>
+        </w:rPr>
+        <w:t>, Catherine</w:t>
+      </w:r>
+      <w:r>
+        <w:rPr>
+          <w:rFonts w:asciiTheme="majorHAnsi" w:hAnsiTheme="majorHAnsi"/>
+          <w:b/>
+        </w:rPr>
+        <w:tab/>
+      </w:r>
+      <w:r>
+        <w:rPr>
+          <w:rFonts w:asciiTheme="majorHAnsi" w:hAnsiTheme="majorHAnsi"/>
+          <w:b/>
+        </w:rPr>
+        <w:tab/>
+      </w:r>
+      <w:r>
+        <w:rPr>
+          <w:rFonts w:asciiTheme="majorHAnsi" w:hAnsiTheme="majorHAnsi"/>
+          <w:b/>
+        </w:rPr>
+        <w:tab/>
+      </w:r>
+      <w:proofErr w:type="spellStart"/>
+      <w:r>
+        <w:rPr>
+          <w:rFonts w:asciiTheme="majorHAnsi" w:hAnsiTheme="majorHAnsi"/>
+          <w:b/>
+        </w:rPr>
+        <w:t>McMillion</w:t>
+      </w:r>
+      <w:proofErr w:type="spellEnd"/>
+      <w:r>
+        <w:rPr>
+          <w:rFonts w:asciiTheme="majorHAnsi" w:hAnsiTheme="majorHAnsi"/>
+          <w:b/>
+        </w:rPr>
+        <w:t>, Andrew</w:t>
       </w:r>
     </w:p>
     <w:p>
@@ -349,7 +525,23 @@
           <w:rFonts w:ascii="Calibri" w:hAnsi="Calibri"/>
           <w:b/>
         </w:rPr>
-        <w:t>2/24/2013 designed robot to base station messages</w:t>
+        <w:t>2/24</w:t>
+      </w:r>
+      <w:proofErr w:type="gramStart"/>
+      <w:r>
+        <w:rPr>
+          <w:rFonts w:ascii="Calibri" w:hAnsi="Calibri"/>
+          <w:b/>
+        </w:rPr>
+        <w:t>/2013 designed</w:t>
+      </w:r>
+      <w:proofErr w:type="gramEnd"/>
+      <w:r>
+        <w:rPr>
+          <w:rFonts w:ascii="Calibri" w:hAnsi="Calibri"/>
+          <w:b/>
+        </w:rPr>
+        <w:t xml:space="preserve"> robot to base station messages</w:t>
       </w:r>
     </w:p>
     <w:p>
@@ -436,67 +628,97 @@
           <w:rFonts w:asciiTheme="majorHAnsi" w:hAnsiTheme="majorHAnsi"/>
           <w:b/>
         </w:rPr>
-        <w:t>Morgan, Laura</w:t>
-      </w:r>
-    </w:p>
-    <w:p>
-      <w:pPr>
-        <w:rPr>
-          <w:rFonts w:asciiTheme="majorHAnsi" w:hAnsiTheme="majorHAnsi"/>
-          <w:b/>
-        </w:rPr>
-      </w:pPr>
-      <w:r>
-        <w:rPr>
-          <w:rFonts w:asciiTheme="majorHAnsi" w:hAnsiTheme="majorHAnsi"/>
-          <w:b/>
-        </w:rPr>
-        <w:t>Miaw, Jireh</w:t>
-      </w:r>
-    </w:p>
-    <w:p>
-      <w:pPr>
-        <w:rPr>
-          <w:rFonts w:asciiTheme="majorHAnsi" w:hAnsiTheme="majorHAnsi"/>
-          <w:b/>
-        </w:rPr>
-      </w:pPr>
-      <w:r>
-        <w:rPr>
-          <w:rFonts w:asciiTheme="majorHAnsi" w:hAnsiTheme="majorHAnsi"/>
-          <w:b/>
-        </w:rPr>
-        <w:t>Hauser, Steven</w:t>
-      </w:r>
-    </w:p>
-    <w:p>
-      <w:pPr>
-        <w:rPr>
-          <w:rFonts w:asciiTheme="majorHAnsi" w:hAnsiTheme="majorHAnsi"/>
-          <w:b/>
-        </w:rPr>
-      </w:pPr>
-      <w:r>
-        <w:rPr>
-          <w:rFonts w:asciiTheme="majorHAnsi" w:hAnsiTheme="majorHAnsi"/>
-          <w:b/>
-        </w:rPr>
-        <w:t>Dworak, Catherine</w:t>
-      </w:r>
-    </w:p>
-    <w:p>
-      <w:pPr>
-        <w:rPr>
-          <w:rFonts w:asciiTheme="majorHAnsi" w:hAnsiTheme="majorHAnsi"/>
-          <w:b/>
-        </w:rPr>
-      </w:pPr>
-      <w:r>
-        <w:rPr>
-          <w:rFonts w:asciiTheme="majorHAnsi" w:hAnsiTheme="majorHAnsi"/>
-          <w:b/>
-        </w:rPr>
-        <w:t>Bertoglio, David</w:t>
+        <w:t xml:space="preserve">Group 19 </w:t>
+      </w:r>
+      <w:proofErr w:type="gramStart"/>
+      <w:r>
+        <w:rPr>
+          <w:rFonts w:asciiTheme="majorHAnsi" w:hAnsiTheme="majorHAnsi"/>
+          <w:b/>
+        </w:rPr>
+        <w:t>representative</w:t>
+      </w:r>
+      <w:proofErr w:type="gramEnd"/>
+    </w:p>
+    <w:p>
+      <w:pPr>
+        <w:rPr>
+          <w:rFonts w:asciiTheme="majorHAnsi" w:hAnsiTheme="majorHAnsi"/>
+          <w:b/>
+        </w:rPr>
+      </w:pPr>
+      <w:proofErr w:type="spellStart"/>
+      <w:r>
+        <w:rPr>
+          <w:rFonts w:asciiTheme="majorHAnsi" w:hAnsiTheme="majorHAnsi"/>
+          <w:b/>
+        </w:rPr>
+        <w:t>Dworak</w:t>
+      </w:r>
+      <w:proofErr w:type="spellEnd"/>
+      <w:r>
+        <w:rPr>
+          <w:rFonts w:asciiTheme="majorHAnsi" w:hAnsiTheme="majorHAnsi"/>
+          <w:b/>
+        </w:rPr>
+        <w:t>, Catherine</w:t>
+      </w:r>
+    </w:p>
+    <w:p>
+      <w:pPr>
+        <w:rPr>
+          <w:rFonts w:asciiTheme="majorHAnsi" w:hAnsiTheme="majorHAnsi"/>
+          <w:b/>
+        </w:rPr>
+      </w:pPr>
+    </w:p>
+    <w:p>
+      <w:pPr>
+        <w:rPr>
+          <w:rFonts w:asciiTheme="majorHAnsi" w:hAnsiTheme="majorHAnsi"/>
+          <w:b/>
+        </w:rPr>
+      </w:pPr>
+      <w:r>
+        <w:rPr>
+          <w:rFonts w:asciiTheme="majorHAnsi" w:hAnsiTheme="majorHAnsi"/>
+          <w:b/>
+        </w:rPr>
+        <w:t>Group 20</w:t>
+      </w:r>
+      <w:r>
+        <w:rPr>
+          <w:rFonts w:asciiTheme="majorHAnsi" w:hAnsiTheme="majorHAnsi"/>
+          <w:b/>
+        </w:rPr>
+        <w:t xml:space="preserve"> </w:t>
+      </w:r>
+      <w:proofErr w:type="gramStart"/>
+      <w:r>
+        <w:rPr>
+          <w:rFonts w:asciiTheme="majorHAnsi" w:hAnsiTheme="majorHAnsi"/>
+          <w:b/>
+        </w:rPr>
+        <w:t>representative</w:t>
+      </w:r>
+      <w:proofErr w:type="gramEnd"/>
+    </w:p>
+    <w:p>
+      <w:proofErr w:type="spellStart"/>
+      <w:r>
+        <w:rPr>
+          <w:rFonts w:asciiTheme="majorHAnsi" w:hAnsiTheme="majorHAnsi"/>
+          <w:b/>
+        </w:rPr>
+        <w:t>Lenig</w:t>
+      </w:r>
+      <w:proofErr w:type="spellEnd"/>
+      <w:r>
+        <w:rPr>
+          <w:rFonts w:asciiTheme="majorHAnsi" w:hAnsiTheme="majorHAnsi"/>
+          <w:b/>
+        </w:rPr>
+        <w:t>, Tyler</w:t>
       </w:r>
     </w:p>
     <w:p/>
@@ -507,7 +729,6 @@
     <w:p/>
     <w:p/>
     <w:p/>
-    <w:p/>
     <w:p>
       <w:pPr>
         <w:rPr>
@@ -574,6 +795,21 @@
     <w:p>
       <w:pPr>
         <w:rPr>
+          <w:rFonts w:ascii="Calibri" w:hAnsi="Calibri"/>
+          <w:b/>
+        </w:rPr>
+      </w:pPr>
+      <w:r>
+        <w:rPr>
+          <w:rFonts w:ascii="Calibri" w:hAnsi="Calibri"/>
+          <w:b/>
+        </w:rPr>
+        <w:t>Group 19</w:t>
+      </w:r>
+    </w:p>
+    <w:p>
+      <w:pPr>
+        <w:rPr>
           <w:rFonts w:asciiTheme="majorHAnsi" w:hAnsiTheme="majorHAnsi"/>
           <w:b/>
         </w:rPr>
@@ -593,13 +829,31 @@
           <w:b/>
         </w:rPr>
       </w:pPr>
-      <w:r>
-        <w:rPr>
-          <w:rFonts w:asciiTheme="majorHAnsi" w:hAnsiTheme="majorHAnsi"/>
-          <w:b/>
-        </w:rPr>
-        <w:t>Miaw, Jireh</w:t>
-      </w:r>
+      <w:proofErr w:type="spellStart"/>
+      <w:r>
+        <w:rPr>
+          <w:rFonts w:asciiTheme="majorHAnsi" w:hAnsiTheme="majorHAnsi"/>
+          <w:b/>
+        </w:rPr>
+        <w:t>Miaw</w:t>
+      </w:r>
+      <w:proofErr w:type="spellEnd"/>
+      <w:r>
+        <w:rPr>
+          <w:rFonts w:asciiTheme="majorHAnsi" w:hAnsiTheme="majorHAnsi"/>
+          <w:b/>
+        </w:rPr>
+        <w:t xml:space="preserve">, </w:t>
+      </w:r>
+      <w:proofErr w:type="spellStart"/>
+      <w:r>
+        <w:rPr>
+          <w:rFonts w:asciiTheme="majorHAnsi" w:hAnsiTheme="majorHAnsi"/>
+          <w:b/>
+        </w:rPr>
+        <w:t>Jireh</w:t>
+      </w:r>
+      <w:proofErr w:type="spellEnd"/>
     </w:p>
     <w:p>
       <w:pPr>
@@ -623,12 +877,21 @@
           <w:b/>
         </w:rPr>
       </w:pPr>
-      <w:r>
-        <w:rPr>
-          <w:rFonts w:asciiTheme="majorHAnsi" w:hAnsiTheme="majorHAnsi"/>
-          <w:b/>
-        </w:rPr>
-        <w:t>Dworak, Catherine</w:t>
+      <w:proofErr w:type="spellStart"/>
+      <w:r>
+        <w:rPr>
+          <w:rFonts w:asciiTheme="majorHAnsi" w:hAnsiTheme="majorHAnsi"/>
+          <w:b/>
+        </w:rPr>
+        <w:t>Dworak</w:t>
+      </w:r>
+      <w:proofErr w:type="spellEnd"/>
+      <w:r>
+        <w:rPr>
+          <w:rFonts w:asciiTheme="majorHAnsi" w:hAnsiTheme="majorHAnsi"/>
+          <w:b/>
+        </w:rPr>
+        <w:t>, Catherine</w:t>
       </w:r>
     </w:p>
     <w:p>
@@ -661,14 +924,109 @@
           <w:b/>
         </w:rPr>
       </w:pPr>
-    </w:p>
-    <w:p>
-      <w:pPr>
-        <w:rPr>
-          <w:rFonts w:asciiTheme="majorHAnsi" w:hAnsiTheme="majorHAnsi"/>
-          <w:b/>
-        </w:rPr>
-      </w:pPr>
+      <w:r>
+        <w:rPr>
+          <w:rFonts w:asciiTheme="majorHAnsi" w:hAnsiTheme="majorHAnsi"/>
+          <w:b/>
+        </w:rPr>
+        <w:t xml:space="preserve">Group 20 </w:t>
+      </w:r>
+    </w:p>
+    <w:p>
+      <w:pPr>
+        <w:rPr>
+          <w:rFonts w:asciiTheme="majorHAnsi" w:hAnsiTheme="majorHAnsi"/>
+          <w:b/>
+        </w:rPr>
+      </w:pPr>
+      <w:proofErr w:type="spellStart"/>
+      <w:r>
+        <w:rPr>
+          <w:rFonts w:asciiTheme="majorHAnsi" w:hAnsiTheme="majorHAnsi"/>
+          <w:b/>
+        </w:rPr>
+        <w:t>Lenig</w:t>
+      </w:r>
+      <w:proofErr w:type="spellEnd"/>
+      <w:r>
+        <w:rPr>
+          <w:rFonts w:asciiTheme="majorHAnsi" w:hAnsiTheme="majorHAnsi"/>
+          <w:b/>
+        </w:rPr>
+        <w:t>, Tyler</w:t>
+      </w:r>
+    </w:p>
+    <w:p>
+      <w:pPr>
+        <w:rPr>
+          <w:rFonts w:asciiTheme="majorHAnsi" w:hAnsiTheme="majorHAnsi"/>
+          <w:b/>
+        </w:rPr>
+      </w:pPr>
+      <w:r>
+        <w:rPr>
+          <w:rFonts w:asciiTheme="majorHAnsi" w:hAnsiTheme="majorHAnsi"/>
+          <w:b/>
+        </w:rPr>
+        <w:t>Tang, Raymond</w:t>
+      </w:r>
+    </w:p>
+    <w:p>
+      <w:pPr>
+        <w:rPr>
+          <w:rFonts w:asciiTheme="majorHAnsi" w:hAnsiTheme="majorHAnsi"/>
+          <w:b/>
+        </w:rPr>
+      </w:pPr>
+      <w:proofErr w:type="spellStart"/>
+      <w:r>
+        <w:rPr>
+          <w:rFonts w:asciiTheme="majorHAnsi" w:hAnsiTheme="majorHAnsi"/>
+          <w:b/>
+        </w:rPr>
+        <w:t>Rupakhetee</w:t>
+      </w:r>
+      <w:proofErr w:type="spellEnd"/>
+      <w:r>
+        <w:rPr>
+          <w:rFonts w:asciiTheme="majorHAnsi" w:hAnsiTheme="majorHAnsi"/>
+          <w:b/>
+        </w:rPr>
+        <w:t xml:space="preserve">, </w:t>
+      </w:r>
+      <w:proofErr w:type="spellStart"/>
+      <w:r>
+        <w:rPr>
+          <w:rFonts w:asciiTheme="majorHAnsi" w:hAnsiTheme="majorHAnsi"/>
+          <w:b/>
+        </w:rPr>
+        <w:t>Archit</w:t>
+      </w:r>
+      <w:proofErr w:type="spellEnd"/>
+    </w:p>
+    <w:p>
+      <w:pPr>
+        <w:rPr>
+          <w:rFonts w:asciiTheme="majorHAnsi" w:hAnsiTheme="majorHAnsi"/>
+          <w:b/>
+        </w:rPr>
+      </w:pPr>
+      <w:proofErr w:type="spellStart"/>
+      <w:r>
+        <w:rPr>
+          <w:rFonts w:asciiTheme="majorHAnsi" w:hAnsiTheme="majorHAnsi"/>
+          <w:b/>
+        </w:rPr>
+        <w:t>McMillion</w:t>
+      </w:r>
+      <w:proofErr w:type="spellEnd"/>
+      <w:r>
+        <w:rPr>
+          <w:rFonts w:asciiTheme="majorHAnsi" w:hAnsiTheme="majorHAnsi"/>
+          <w:b/>
+        </w:rPr>
+        <w:t>, Andrew</w:t>
+      </w:r>
     </w:p>
     <w:p>
       <w:pPr>
@@ -728,6 +1086,14 @@
     </w:p>
     <w:sdt>
       <w:sdtPr>
+        <w:rPr>
+          <w:rFonts w:asciiTheme="minorHAnsi" w:eastAsiaTheme="minorHAnsi" w:hAnsiTheme="minorHAnsi" w:cstheme="minorBidi"/>
+          <w:b w:val="0"/>
+          <w:bCs w:val="0"/>
+          <w:color w:val="auto"/>
+          <w:sz w:val="24"/>
+          <w:szCs w:val="24"/>
+        </w:rPr>
         <w:id w:val="2114936352"/>
         <w:docPartObj>
           <w:docPartGallery w:val="Table of Contents"/>
@@ -736,11 +1102,7 @@
       </w:sdtPr>
       <w:sdtEndPr>
         <w:rPr>
-          <w:rFonts w:asciiTheme="minorHAnsi" w:eastAsiaTheme="minorHAnsi" w:hAnsiTheme="minorHAnsi" w:cstheme="minorBidi"/>
           <w:noProof/>
-          <w:color w:val="auto"/>
-          <w:sz w:val="24"/>
-          <w:szCs w:val="24"/>
         </w:rPr>
       </w:sdtEndPr>
       <w:sdtContent>
@@ -749,7 +1111,12 @@
             <w:pStyle w:val="TOCHeading"/>
           </w:pPr>
           <w:r>
-            <w:t>Table of Contents</w:t>
+            <w:t xml:space="preserve">Table of </w:t>
+          </w:r>
+          <w:bookmarkStart w:id="0" w:name="_GoBack"/>
+          <w:bookmarkEnd w:id="0"/>
+          <w:r>
+            <w:t>Contents</w:t>
           </w:r>
         </w:p>
         <w:p>
@@ -797,7 +1164,7 @@
             <w:rPr>
               <w:noProof/>
             </w:rPr>
-            <w:instrText xml:space="preserve"> PAGEREF _Toc223344625 \h </w:instrText>
+            <w:instrText xml:space="preserve"> PAGEREF _Toc223356657 \h </w:instrText>
           </w:r>
           <w:r>
             <w:rPr>
@@ -859,7 +1226,7 @@
             <w:rPr>
               <w:noProof/>
             </w:rPr>
-            <w:instrText xml:space="preserve"> PAGEREF _Toc223344626 \h </w:instrText>
+            <w:instrText xml:space="preserve"> PAGEREF _Toc223356658 \h </w:instrText>
           </w:r>
           <w:r>
             <w:rPr>
@@ -921,7 +1288,7 @@
             <w:rPr>
               <w:noProof/>
             </w:rPr>
-            <w:instrText xml:space="preserve"> PAGEREF _Toc223344627 \h </w:instrText>
+            <w:instrText xml:space="preserve"> PAGEREF _Toc223356659 \h </w:instrText>
           </w:r>
           <w:r>
             <w:rPr>
@@ -983,7 +1350,7 @@
             <w:rPr>
               <w:noProof/>
             </w:rPr>
-            <w:instrText xml:space="preserve"> PAGEREF _Toc223344628 \h </w:instrText>
+            <w:instrText xml:space="preserve"> PAGEREF _Toc223356660 \h </w:instrText>
           </w:r>
           <w:r>
             <w:rPr>
@@ -1045,7 +1412,7 @@
             <w:rPr>
               <w:noProof/>
             </w:rPr>
-            <w:instrText xml:space="preserve"> PAGEREF _Toc223344629 \h </w:instrText>
+            <w:instrText xml:space="preserve"> PAGEREF _Toc223356661 \h </w:instrText>
           </w:r>
           <w:r>
             <w:rPr>
@@ -1090,7 +1457,7 @@
             <w:rPr>
               <w:noProof/>
             </w:rPr>
-            <w:t>Commands</w:t>
+            <w:t>No-Op</w:t>
           </w:r>
           <w:r>
             <w:rPr>
@@ -1108,7 +1475,7 @@
             <w:rPr>
               <w:noProof/>
             </w:rPr>
-            <w:instrText xml:space="preserve"> PAGEREF _Toc223344630 \h </w:instrText>
+            <w:instrText xml:space="preserve"> PAGEREF _Toc223356662 \h </w:instrText>
           </w:r>
           <w:r>
             <w:rPr>
@@ -1153,7 +1520,7 @@
             <w:rPr>
               <w:noProof/>
             </w:rPr>
-            <w:t>No-Op</w:t>
+            <w:t>Move Straight</w:t>
           </w:r>
           <w:r>
             <w:rPr>
@@ -1171,7 +1538,7 @@
             <w:rPr>
               <w:noProof/>
             </w:rPr>
-            <w:instrText xml:space="preserve"> PAGEREF _Toc223344631 \h </w:instrText>
+            <w:instrText xml:space="preserve"> PAGEREF _Toc223356663 \h </w:instrText>
           </w:r>
           <w:r>
             <w:rPr>
@@ -1216,7 +1583,7 @@
             <w:rPr>
               <w:noProof/>
             </w:rPr>
-            <w:t>Move Straight</w:t>
+            <w:t>Move Arc</w:t>
           </w:r>
           <w:r>
             <w:rPr>
@@ -1234,7 +1601,7 @@
             <w:rPr>
               <w:noProof/>
             </w:rPr>
-            <w:instrText xml:space="preserve"> PAGEREF _Toc223344632 \h </w:instrText>
+            <w:instrText xml:space="preserve"> PAGEREF _Toc223356664 \h </w:instrText>
           </w:r>
           <w:r>
             <w:rPr>
@@ -1279,7 +1646,7 @@
             <w:rPr>
               <w:noProof/>
             </w:rPr>
-            <w:t>Move Arc</w:t>
+            <w:t>Turn</w:t>
           </w:r>
           <w:r>
             <w:rPr>
@@ -1297,7 +1664,7 @@
             <w:rPr>
               <w:noProof/>
             </w:rPr>
-            <w:instrText xml:space="preserve"> PAGEREF _Toc223344633 \h </w:instrText>
+            <w:instrText xml:space="preserve"> PAGEREF _Toc223356665 \h </w:instrText>
           </w:r>
           <w:r>
             <w:rPr>
@@ -1314,7 +1681,7 @@
             <w:rPr>
               <w:noProof/>
             </w:rPr>
-            <w:t>5</w:t>
+            <w:t>6</w:t>
           </w:r>
           <w:r>
             <w:rPr>
@@ -1342,7 +1709,7 @@
             <w:rPr>
               <w:noProof/>
             </w:rPr>
-            <w:t>Turn</w:t>
+            <w:t>Stop</w:t>
           </w:r>
           <w:r>
             <w:rPr>
@@ -1360,7 +1727,7 @@
             <w:rPr>
               <w:noProof/>
             </w:rPr>
-            <w:instrText xml:space="preserve"> PAGEREF _Toc223344634 \h </w:instrText>
+            <w:instrText xml:space="preserve"> PAGEREF _Toc223356666 \h </w:instrText>
           </w:r>
           <w:r>
             <w:rPr>
@@ -1405,7 +1772,7 @@
             <w:rPr>
               <w:noProof/>
             </w:rPr>
-            <w:t>Stop</w:t>
+            <w:t>Read Sensor</w:t>
           </w:r>
           <w:r>
             <w:rPr>
@@ -1423,7 +1790,7 @@
             <w:rPr>
               <w:noProof/>
             </w:rPr>
-            <w:instrText xml:space="preserve"> PAGEREF _Toc223344635 \h </w:instrText>
+            <w:instrText xml:space="preserve"> PAGEREF _Toc223356667 \h </w:instrText>
           </w:r>
           <w:r>
             <w:rPr>
@@ -1468,7 +1835,7 @@
             <w:rPr>
               <w:noProof/>
             </w:rPr>
-            <w:t>Read Sensor</w:t>
+            <w:t>Set Speed</w:t>
           </w:r>
           <w:r>
             <w:rPr>
@@ -1486,7 +1853,7 @@
             <w:rPr>
               <w:noProof/>
             </w:rPr>
-            <w:instrText xml:space="preserve"> PAGEREF _Toc223344636 \h </w:instrText>
+            <w:instrText xml:space="preserve"> PAGEREF _Toc223356668 \h </w:instrText>
           </w:r>
           <w:r>
             <w:rPr>
@@ -1531,7 +1898,7 @@
             <w:rPr>
               <w:noProof/>
             </w:rPr>
-            <w:t>Set Speed</w:t>
+            <w:t>Read All Sensors</w:t>
           </w:r>
           <w:r>
             <w:rPr>
@@ -1549,7 +1916,7 @@
             <w:rPr>
               <w:noProof/>
             </w:rPr>
-            <w:instrText xml:space="preserve"> PAGEREF _Toc223344637 \h </w:instrText>
+            <w:instrText xml:space="preserve"> PAGEREF _Toc223356669 \h </w:instrText>
           </w:r>
           <w:r>
             <w:rPr>
@@ -1567,6 +1934,192 @@
               <w:noProof/>
             </w:rPr>
             <w:t>6</w:t>
+          </w:r>
+          <w:r>
+            <w:rPr>
+              <w:noProof/>
+            </w:rPr>
+            <w:fldChar w:fldCharType="end"/>
+          </w:r>
+        </w:p>
+        <w:p>
+          <w:pPr>
+            <w:pStyle w:val="TOC1"/>
+            <w:tabs>
+              <w:tab w:val="right" w:leader="dot" w:pos="8630"/>
+            </w:tabs>
+            <w:rPr>
+              <w:rFonts w:asciiTheme="minorHAnsi" w:eastAsiaTheme="minorEastAsia" w:hAnsiTheme="minorHAnsi"/>
+              <w:b w:val="0"/>
+              <w:noProof/>
+              <w:color w:val="auto"/>
+              <w:lang w:eastAsia="ja-JP"/>
+            </w:rPr>
+          </w:pPr>
+          <w:r>
+            <w:rPr>
+              <w:noProof/>
+            </w:rPr>
+            <w:t>Robot to Base Station Messages</w:t>
+          </w:r>
+          <w:r>
+            <w:rPr>
+              <w:noProof/>
+            </w:rPr>
+            <w:tab/>
+          </w:r>
+          <w:r>
+            <w:rPr>
+              <w:noProof/>
+            </w:rPr>
+            <w:fldChar w:fldCharType="begin"/>
+          </w:r>
+          <w:r>
+            <w:rPr>
+              <w:noProof/>
+            </w:rPr>
+            <w:instrText xml:space="preserve"> PAGEREF _Toc223356670 \h </w:instrText>
+          </w:r>
+          <w:r>
+            <w:rPr>
+              <w:noProof/>
+            </w:rPr>
+          </w:r>
+          <w:r>
+            <w:rPr>
+              <w:noProof/>
+            </w:rPr>
+            <w:fldChar w:fldCharType="separate"/>
+          </w:r>
+          <w:r>
+            <w:rPr>
+              <w:noProof/>
+            </w:rPr>
+            <w:t>7</w:t>
+          </w:r>
+          <w:r>
+            <w:rPr>
+              <w:noProof/>
+            </w:rPr>
+            <w:fldChar w:fldCharType="end"/>
+          </w:r>
+        </w:p>
+        <w:p>
+          <w:pPr>
+            <w:pStyle w:val="TOC2"/>
+            <w:tabs>
+              <w:tab w:val="right" w:leader="dot" w:pos="8630"/>
+            </w:tabs>
+            <w:rPr>
+              <w:rFonts w:eastAsiaTheme="minorEastAsia"/>
+              <w:noProof/>
+              <w:sz w:val="24"/>
+              <w:szCs w:val="24"/>
+              <w:lang w:eastAsia="ja-JP"/>
+            </w:rPr>
+          </w:pPr>
+          <w:r>
+            <w:rPr>
+              <w:noProof/>
+            </w:rPr>
+            <w:t>Acknowledgment</w:t>
+          </w:r>
+          <w:r>
+            <w:rPr>
+              <w:noProof/>
+            </w:rPr>
+            <w:tab/>
+          </w:r>
+          <w:r>
+            <w:rPr>
+              <w:noProof/>
+            </w:rPr>
+            <w:fldChar w:fldCharType="begin"/>
+          </w:r>
+          <w:r>
+            <w:rPr>
+              <w:noProof/>
+            </w:rPr>
+            <w:instrText xml:space="preserve"> PAGEREF _Toc223356671 \h </w:instrText>
+          </w:r>
+          <w:r>
+            <w:rPr>
+              <w:noProof/>
+            </w:rPr>
+          </w:r>
+          <w:r>
+            <w:rPr>
+              <w:noProof/>
+            </w:rPr>
+            <w:fldChar w:fldCharType="separate"/>
+          </w:r>
+          <w:r>
+            <w:rPr>
+              <w:noProof/>
+            </w:rPr>
+            <w:t>7</w:t>
+          </w:r>
+          <w:r>
+            <w:rPr>
+              <w:noProof/>
+            </w:rPr>
+            <w:fldChar w:fldCharType="end"/>
+          </w:r>
+        </w:p>
+        <w:p>
+          <w:pPr>
+            <w:pStyle w:val="TOC2"/>
+            <w:tabs>
+              <w:tab w:val="right" w:leader="dot" w:pos="8630"/>
+            </w:tabs>
+            <w:rPr>
+              <w:rFonts w:eastAsiaTheme="minorEastAsia"/>
+              <w:noProof/>
+              <w:sz w:val="24"/>
+              <w:szCs w:val="24"/>
+              <w:lang w:eastAsia="ja-JP"/>
+            </w:rPr>
+          </w:pPr>
+          <w:r>
+            <w:rPr>
+              <w:noProof/>
+            </w:rPr>
+            <w:t>Error Messages</w:t>
+          </w:r>
+          <w:r>
+            <w:rPr>
+              <w:noProof/>
+            </w:rPr>
+            <w:tab/>
+          </w:r>
+          <w:r>
+            <w:rPr>
+              <w:noProof/>
+            </w:rPr>
+            <w:fldChar w:fldCharType="begin"/>
+          </w:r>
+          <w:r>
+            <w:rPr>
+              <w:noProof/>
+            </w:rPr>
+            <w:instrText xml:space="preserve"> PAGEREF _Toc223356672 \h </w:instrText>
+          </w:r>
+          <w:r>
+            <w:rPr>
+              <w:noProof/>
+            </w:rPr>
+          </w:r>
+          <w:r>
+            <w:rPr>
+              <w:noProof/>
+            </w:rPr>
+            <w:fldChar w:fldCharType="separate"/>
+          </w:r>
+          <w:r>
+            <w:rPr>
+              <w:noProof/>
+            </w:rPr>
+            <w:t>7</w:t>
           </w:r>
           <w:r>
             <w:rPr>
@@ -1594,7 +2147,7 @@
             <w:rPr>
               <w:noProof/>
             </w:rPr>
-            <w:t>Read All Sensors</w:t>
+            <w:t>Sensor Error Messages</w:t>
           </w:r>
           <w:r>
             <w:rPr>
@@ -1612,7 +2165,7 @@
             <w:rPr>
               <w:noProof/>
             </w:rPr>
-            <w:instrText xml:space="preserve"> PAGEREF _Toc223344638 \h </w:instrText>
+            <w:instrText xml:space="preserve"> PAGEREF _Toc223356673 \h </w:instrText>
           </w:r>
           <w:r>
             <w:rPr>
@@ -1629,7 +2182,7 @@
             <w:rPr>
               <w:noProof/>
             </w:rPr>
-            <w:t>6</w:t>
+            <w:t>7</w:t>
           </w:r>
           <w:r>
             <w:rPr>
@@ -1640,15 +2193,16 @@
         </w:p>
         <w:p>
           <w:pPr>
-            <w:pStyle w:val="TOC1"/>
+            <w:pStyle w:val="TOC3"/>
             <w:tabs>
               <w:tab w:val="right" w:leader="dot" w:pos="8630"/>
             </w:tabs>
             <w:rPr>
-              <w:rFonts w:asciiTheme="minorHAnsi" w:eastAsiaTheme="minorEastAsia" w:hAnsiTheme="minorHAnsi"/>
-              <w:b w:val="0"/>
-              <w:noProof/>
-              <w:color w:val="auto"/>
+              <w:rFonts w:eastAsiaTheme="minorEastAsia"/>
+              <w:i w:val="0"/>
+              <w:noProof/>
+              <w:sz w:val="24"/>
+              <w:szCs w:val="24"/>
               <w:lang w:eastAsia="ja-JP"/>
             </w:rPr>
           </w:pPr>
@@ -1656,7 +2210,7 @@
             <w:rPr>
               <w:noProof/>
             </w:rPr>
-            <w:t>Robot to Base Station Messages</w:t>
+            <w:t>Motor Error Messages</w:t>
           </w:r>
           <w:r>
             <w:rPr>
@@ -1674,7 +2228,69 @@
             <w:rPr>
               <w:noProof/>
             </w:rPr>
-            <w:instrText xml:space="preserve"> PAGEREF _Toc223344639 \h </w:instrText>
+            <w:instrText xml:space="preserve"> PAGEREF _Toc223356674 \h </w:instrText>
+          </w:r>
+          <w:r>
+            <w:rPr>
+              <w:noProof/>
+            </w:rPr>
+          </w:r>
+          <w:r>
+            <w:rPr>
+              <w:noProof/>
+            </w:rPr>
+            <w:fldChar w:fldCharType="separate"/>
+          </w:r>
+          <w:r>
+            <w:rPr>
+              <w:noProof/>
+            </w:rPr>
+            <w:t>7</w:t>
+          </w:r>
+          <w:r>
+            <w:rPr>
+              <w:noProof/>
+            </w:rPr>
+            <w:fldChar w:fldCharType="end"/>
+          </w:r>
+        </w:p>
+        <w:p>
+          <w:pPr>
+            <w:pStyle w:val="TOC2"/>
+            <w:tabs>
+              <w:tab w:val="right" w:leader="dot" w:pos="8630"/>
+            </w:tabs>
+            <w:rPr>
+              <w:rFonts w:eastAsiaTheme="minorEastAsia"/>
+              <w:noProof/>
+              <w:sz w:val="24"/>
+              <w:szCs w:val="24"/>
+              <w:lang w:eastAsia="ja-JP"/>
+            </w:rPr>
+          </w:pPr>
+          <w:r>
+            <w:rPr>
+              <w:noProof/>
+            </w:rPr>
+            <w:t>Sensor Data Messages</w:t>
+          </w:r>
+          <w:r>
+            <w:rPr>
+              <w:noProof/>
+            </w:rPr>
+            <w:tab/>
+          </w:r>
+          <w:r>
+            <w:rPr>
+              <w:noProof/>
+            </w:rPr>
+            <w:fldChar w:fldCharType="begin"/>
+          </w:r>
+          <w:r>
+            <w:rPr>
+              <w:noProof/>
+            </w:rPr>
+            <w:instrText xml:space="preserve"> PAGEREF _Toc223356675 \h </w:instrText>
           </w:r>
           <w:r>
             <w:rPr>
@@ -1719,21 +2335,22 @@
       <w:r>
         <w:br w:type="page"/>
       </w:r>
-      <w:bookmarkStart w:id="0" w:name="_Toc223344625"/>
-      <w:r>
+      <w:bookmarkStart w:id="1" w:name="_Toc223356657"/>
+      <w:r>
+        <w:lastRenderedPageBreak/>
         <w:t>Introduction</w:t>
       </w:r>
-      <w:bookmarkEnd w:id="0"/>
+      <w:bookmarkEnd w:id="1"/>
     </w:p>
     <w:p>
       <w:pPr>
         <w:pStyle w:val="Heading2"/>
       </w:pPr>
-      <w:bookmarkStart w:id="1" w:name="_Toc223344626"/>
+      <w:bookmarkStart w:id="2" w:name="_Toc223356658"/>
       <w:r>
         <w:t>About</w:t>
       </w:r>
-      <w:bookmarkEnd w:id="1"/>
+      <w:bookmarkEnd w:id="2"/>
     </w:p>
     <w:p>
       <w:r>
@@ -1745,11 +2362,11 @@
       <w:pPr>
         <w:pStyle w:val="Heading2"/>
       </w:pPr>
-      <w:bookmarkStart w:id="2" w:name="_Toc223344627"/>
+      <w:bookmarkStart w:id="3" w:name="_Toc223356659"/>
       <w:r>
         <w:t>Protocol Description</w:t>
       </w:r>
-      <w:bookmarkEnd w:id="2"/>
+      <w:bookmarkEnd w:id="3"/>
     </w:p>
     <w:p>
       <w:r>
@@ -1766,21 +2383,22 @@
       <w:r>
         <w:br w:type="page"/>
       </w:r>
-      <w:bookmarkStart w:id="3" w:name="_Toc223344628"/>
-      <w:r>
+      <w:bookmarkStart w:id="4" w:name="_Toc223356660"/>
+      <w:r>
+        <w:lastRenderedPageBreak/>
         <w:t>Base Station to Robot Messages</w:t>
       </w:r>
-      <w:bookmarkEnd w:id="3"/>
+      <w:bookmarkEnd w:id="4"/>
     </w:p>
     <w:p>
       <w:pPr>
         <w:pStyle w:val="Heading2"/>
       </w:pPr>
-      <w:bookmarkStart w:id="4" w:name="_Toc223344629"/>
+      <w:bookmarkStart w:id="5" w:name="_Toc223356661"/>
       <w:r>
         <w:t>Command Structure</w:t>
       </w:r>
-      <w:bookmarkEnd w:id="4"/>
+      <w:bookmarkEnd w:id="5"/>
     </w:p>
     <w:p>
       <w:r>
@@ -1798,9 +2416,11 @@
           <w:color w:val="auto"/>
         </w:rPr>
       </w:pPr>
+      <w:bookmarkStart w:id="6" w:name="_Toc223356662"/>
       <w:r>
         <w:t>No-Op</w:t>
       </w:r>
+      <w:bookmarkEnd w:id="6"/>
     </w:p>
     <w:p>
       <w:r>
@@ -1828,11 +2448,11 @@
       <w:pPr>
         <w:pStyle w:val="Heading3"/>
       </w:pPr>
-      <w:bookmarkStart w:id="5" w:name="_Toc223344632"/>
+      <w:bookmarkStart w:id="7" w:name="_Toc223356663"/>
       <w:r>
         <w:t>Move Straight</w:t>
       </w:r>
-      <w:bookmarkEnd w:id="5"/>
+      <w:bookmarkEnd w:id="7"/>
     </w:p>
     <w:p>
       <w:r>
@@ -1868,10 +2488,17 @@
     <w:p>
       <w:r>
         <w:tab/>
+      </w:r>
+      <w:proofErr w:type="gramStart"/>
+      <w:r>
         <w:t>Bytes 3</w:t>
       </w:r>
       <w:r>
-        <w:t>-9 is distance (#)</w:t>
+        <w:t>-9 is</w:t>
+      </w:r>
+      <w:proofErr w:type="gramEnd"/>
+      <w:r>
+        <w:t xml:space="preserve"> distance (#)</w:t>
       </w:r>
       <w:r>
         <w:t>, can be null (0s)</w:t>
@@ -1939,11 +2566,11 @@
       <w:pPr>
         <w:pStyle w:val="Heading3"/>
       </w:pPr>
-      <w:bookmarkStart w:id="6" w:name="_Toc223344633"/>
+      <w:bookmarkStart w:id="8" w:name="_Toc223356664"/>
       <w:r>
         <w:t>Move Arc</w:t>
       </w:r>
-      <w:bookmarkEnd w:id="6"/>
+      <w:bookmarkEnd w:id="8"/>
     </w:p>
     <w:p>
       <w:r>
@@ -2047,7 +2674,15 @@
         <w:ind w:firstLine="720"/>
       </w:pPr>
       <w:r>
-        <w:t>MAFL090000 will move the robot forward to the left along a 90 degree curve continuously</w:t>
+        <w:t xml:space="preserve">MAFL090000 will move the robot forward to the left along a </w:t>
+      </w:r>
+      <w:proofErr w:type="gramStart"/>
+      <w:r>
+        <w:t>90 degree</w:t>
+      </w:r>
+      <w:proofErr w:type="gramEnd"/>
+      <w:r>
+        <w:t xml:space="preserve"> curve continuously</w:t>
       </w:r>
     </w:p>
     <w:p>
@@ -2055,7 +2690,15 @@
         <w:ind w:firstLine="720"/>
       </w:pPr>
       <w:r>
-        <w:t>MABR030100 will move the robot backwards along a 30 degree curve for 100 units.</w:t>
+        <w:t xml:space="preserve">MABR030100 will move the robot backwards along a </w:t>
+      </w:r>
+      <w:proofErr w:type="gramStart"/>
+      <w:r>
+        <w:t>30 degree</w:t>
+      </w:r>
+      <w:proofErr w:type="gramEnd"/>
+      <w:r>
+        <w:t xml:space="preserve"> curve for 100 units.</w:t>
       </w:r>
     </w:p>
     <w:p>
@@ -2069,11 +2712,12 @@
       <w:pPr>
         <w:pStyle w:val="Heading3"/>
       </w:pPr>
-      <w:bookmarkStart w:id="7" w:name="_Toc223344634"/>
-      <w:r>
+      <w:bookmarkStart w:id="9" w:name="_Toc223356665"/>
+      <w:r>
+        <w:lastRenderedPageBreak/>
         <w:t>Turn</w:t>
       </w:r>
-      <w:bookmarkEnd w:id="7"/>
+      <w:bookmarkEnd w:id="9"/>
     </w:p>
     <w:p>
       <w:r>
@@ -2185,11 +2829,11 @@
       <w:pPr>
         <w:pStyle w:val="Heading3"/>
       </w:pPr>
-      <w:bookmarkStart w:id="8" w:name="_Toc223344635"/>
+      <w:bookmarkStart w:id="10" w:name="_Toc223356666"/>
       <w:r>
         <w:t>Stop</w:t>
       </w:r>
-      <w:bookmarkEnd w:id="8"/>
+      <w:bookmarkEnd w:id="10"/>
     </w:p>
     <w:p>
       <w:r>
@@ -2217,11 +2861,11 @@
       <w:pPr>
         <w:pStyle w:val="Heading3"/>
       </w:pPr>
-      <w:bookmarkStart w:id="9" w:name="_Toc223344636"/>
+      <w:bookmarkStart w:id="11" w:name="_Toc223356667"/>
       <w:r>
         <w:t>Read Sensor</w:t>
       </w:r>
-      <w:bookmarkEnd w:id="9"/>
+      <w:bookmarkEnd w:id="11"/>
     </w:p>
     <w:p>
       <w:r>
@@ -2313,11 +2957,11 @@
       <w:pPr>
         <w:pStyle w:val="Heading3"/>
       </w:pPr>
-      <w:bookmarkStart w:id="10" w:name="_Toc223344637"/>
+      <w:bookmarkStart w:id="12" w:name="_Toc223356668"/>
       <w:r>
         <w:t>Set Speed</w:t>
       </w:r>
-      <w:bookmarkEnd w:id="10"/>
+      <w:bookmarkEnd w:id="12"/>
     </w:p>
     <w:p>
       <w:r>
@@ -2406,11 +3050,11 @@
       <w:pPr>
         <w:pStyle w:val="Heading3"/>
       </w:pPr>
-      <w:bookmarkStart w:id="11" w:name="_Toc223344638"/>
+      <w:bookmarkStart w:id="13" w:name="_Toc223356669"/>
       <w:r>
         <w:t>Read All Sensors</w:t>
       </w:r>
-      <w:bookmarkEnd w:id="11"/>
+      <w:bookmarkEnd w:id="13"/>
     </w:p>
     <w:p>
       <w:r>
@@ -2441,19 +3085,22 @@
       <w:pPr>
         <w:pStyle w:val="Heading1"/>
       </w:pPr>
-      <w:bookmarkStart w:id="12" w:name="_Toc223344639"/>
-      <w:r>
+      <w:bookmarkStart w:id="14" w:name="_Toc223356670"/>
+      <w:r>
+        <w:lastRenderedPageBreak/>
         <w:t>Robot to Base Station Messages</w:t>
       </w:r>
-      <w:bookmarkEnd w:id="12"/>
+      <w:bookmarkEnd w:id="14"/>
     </w:p>
     <w:p>
       <w:pPr>
         <w:pStyle w:val="Heading2"/>
       </w:pPr>
+      <w:bookmarkStart w:id="15" w:name="_Toc223356671"/>
       <w:r>
         <w:t>Acknowledgment</w:t>
       </w:r>
+      <w:bookmarkEnd w:id="15"/>
     </w:p>
     <w:p>
       <w:r>
@@ -2492,17 +3139,21 @@
       <w:pPr>
         <w:pStyle w:val="Heading2"/>
       </w:pPr>
+      <w:bookmarkStart w:id="16" w:name="_Toc223356672"/>
       <w:r>
         <w:t>Error Messages</w:t>
       </w:r>
+      <w:bookmarkEnd w:id="16"/>
     </w:p>
     <w:p>
       <w:pPr>
         <w:pStyle w:val="Heading3"/>
       </w:pPr>
+      <w:bookmarkStart w:id="17" w:name="_Toc223356673"/>
       <w:r>
         <w:t>Sensor Error Messages</w:t>
       </w:r>
+      <w:bookmarkEnd w:id="17"/>
     </w:p>
     <w:p>
       <w:pPr>
@@ -2625,10 +3276,7 @@
           </w:tcPr>
           <w:p>
             <w:r>
-              <w:t>000000</w:t>
-            </w:r>
-            <w:r>
-              <w:t>2</w:t>
+              <w:t>0000002</w:t>
             </w:r>
           </w:p>
         </w:tc>
@@ -2650,10 +3298,7 @@
           </w:tcPr>
           <w:p>
             <w:r>
-              <w:t>000000</w:t>
-            </w:r>
-            <w:r>
-              <w:t>3</w:t>
+              <w:t>0000003</w:t>
             </w:r>
           </w:p>
         </w:tc>
@@ -2675,10 +3320,7 @@
           </w:tcPr>
           <w:p>
             <w:r>
-              <w:t>000000</w:t>
-            </w:r>
-            <w:r>
-              <w:t>4</w:t>
+              <w:t>0000004</w:t>
             </w:r>
           </w:p>
         </w:tc>
@@ -2699,9 +3341,11 @@
       <w:pPr>
         <w:pStyle w:val="Heading3"/>
       </w:pPr>
+      <w:bookmarkStart w:id="18" w:name="_Toc223356674"/>
       <w:r>
         <w:t>Motor Error Messages</w:t>
       </w:r>
+      <w:bookmarkEnd w:id="18"/>
     </w:p>
     <w:p>
       <w:r>
@@ -2848,11 +3492,13 @@
     <w:p/>
     <w:p>
       <w:pPr>
-        <w:pStyle w:val="Heading3"/>
-      </w:pPr>
+        <w:pStyle w:val="Heading2"/>
+      </w:pPr>
+      <w:bookmarkStart w:id="19" w:name="_Toc223356675"/>
       <w:r>
         <w:t>Sensor Data Messages</w:t>
       </w:r>
+      <w:bookmarkEnd w:id="19"/>
     </w:p>
     <w:p>
       <w:r>
@@ -2904,8 +3550,6 @@
       <w:r>
         <w:t xml:space="preserve">values of the sensor. </w:t>
       </w:r>
-      <w:bookmarkStart w:id="13" w:name="_GoBack"/>
-      <w:bookmarkEnd w:id="13"/>
     </w:p>
     <w:sectPr>
       <w:footerReference w:type="even" r:id="rId9"/>
@@ -3023,7 +3667,7 @@
         <w:rStyle w:val="PageNumber"/>
         <w:noProof/>
       </w:rPr>
-      <w:t>7</w:t>
+      <w:t>5</w:t>
     </w:r>
     <w:r>
       <w:rPr>
@@ -3297,8 +3941,17 @@
     <w:lsdException w:name="Strong" w:semiHidden="0" w:uiPriority="22" w:unhideWhenUsed="0" w:qFormat="1"/>
     <w:lsdException w:name="Emphasis" w:semiHidden="0" w:uiPriority="20" w:unhideWhenUsed="0" w:qFormat="1"/>
     <w:lsdException w:name="Table Grid" w:semiHidden="0" w:uiPriority="1" w:unhideWhenUsed="0"/>
+    <w:lsdException w:name="Note Level 1" w:semiHidden="0" w:unhideWhenUsed="0"/>
+    <w:lsdException w:name="Note Level 2" w:semiHidden="0" w:unhideWhenUsed="0"/>
+    <w:lsdException w:name="Note Level 3" w:semiHidden="0" w:unhideWhenUsed="0"/>
+    <w:lsdException w:name="Note Level 4" w:semiHidden="0" w:unhideWhenUsed="0"/>
+    <w:lsdException w:name="Note Level 5" w:semiHidden="0" w:unhideWhenUsed="0"/>
+    <w:lsdException w:name="Note Level 6" w:semiHidden="0" w:unhideWhenUsed="0"/>
+    <w:lsdException w:name="Note Level 7" w:semiHidden="0" w:unhideWhenUsed="0"/>
+    <w:lsdException w:name="Note Level 8" w:semiHidden="0" w:unhideWhenUsed="0"/>
+    <w:lsdException w:name="Note Level 9" w:semiHidden="0" w:unhideWhenUsed="0"/>
     <w:lsdException w:name="Placeholder Text" w:unhideWhenUsed="0"/>
-    <w:lsdException w:name="No Spacing" w:uiPriority="1" w:unhideWhenUsed="0" w:qFormat="1"/>
+    <w:lsdException w:name="No Spacing" w:semiHidden="0" w:uiPriority="1" w:unhideWhenUsed="0" w:qFormat="1"/>
     <w:lsdException w:name="Light Shading" w:semiHidden="0" w:uiPriority="60" w:unhideWhenUsed="0"/>
     <w:lsdException w:name="Light List" w:semiHidden="0" w:uiPriority="61" w:unhideWhenUsed="0"/>
     <w:lsdException w:name="Light Grid" w:semiHidden="0" w:uiPriority="62" w:unhideWhenUsed="0"/>
@@ -4052,8 +4705,17 @@
     <w:lsdException w:name="Strong" w:semiHidden="0" w:uiPriority="22" w:unhideWhenUsed="0" w:qFormat="1"/>
     <w:lsdException w:name="Emphasis" w:semiHidden="0" w:uiPriority="20" w:unhideWhenUsed="0" w:qFormat="1"/>
     <w:lsdException w:name="Table Grid" w:semiHidden="0" w:uiPriority="1" w:unhideWhenUsed="0"/>
+    <w:lsdException w:name="Note Level 1" w:semiHidden="0" w:unhideWhenUsed="0"/>
+    <w:lsdException w:name="Note Level 2" w:semiHidden="0" w:unhideWhenUsed="0"/>
+    <w:lsdException w:name="Note Level 3" w:semiHidden="0" w:unhideWhenUsed="0"/>
+    <w:lsdException w:name="Note Level 4" w:semiHidden="0" w:unhideWhenUsed="0"/>
+    <w:lsdException w:name="Note Level 5" w:semiHidden="0" w:unhideWhenUsed="0"/>
+    <w:lsdException w:name="Note Level 6" w:semiHidden="0" w:unhideWhenUsed="0"/>
+    <w:lsdException w:name="Note Level 7" w:semiHidden="0" w:unhideWhenUsed="0"/>
+    <w:lsdException w:name="Note Level 8" w:semiHidden="0" w:unhideWhenUsed="0"/>
+    <w:lsdException w:name="Note Level 9" w:semiHidden="0" w:unhideWhenUsed="0"/>
     <w:lsdException w:name="Placeholder Text" w:unhideWhenUsed="0"/>
-    <w:lsdException w:name="No Spacing" w:uiPriority="1" w:unhideWhenUsed="0" w:qFormat="1"/>
+    <w:lsdException w:name="No Spacing" w:semiHidden="0" w:uiPriority="1" w:unhideWhenUsed="0" w:qFormat="1"/>
     <w:lsdException w:name="Light Shading" w:semiHidden="0" w:uiPriority="60" w:unhideWhenUsed="0"/>
     <w:lsdException w:name="Light List" w:semiHidden="0" w:uiPriority="61" w:unhideWhenUsed="0"/>
     <w:lsdException w:name="Light Grid" w:semiHidden="0" w:uiPriority="62" w:unhideWhenUsed="0"/>
@@ -5090,7 +5752,7 @@
 </file>
 
 <file path=customXml/itemProps1.xml><?xml version="1.0" encoding="utf-8"?>
-<ds:datastoreItem xmlns:ds="http://schemas.openxmlformats.org/officeDocument/2006/customXml" ds:itemID="{4A8A033A-8E43-CD47-A80A-69D07D76E20A}">
+<ds:datastoreItem xmlns:ds="http://schemas.openxmlformats.org/officeDocument/2006/customXml" ds:itemID="{8372AC2E-0D91-1849-8F7F-C8D4C2987F51}">
   <ds:schemaRefs>
     <ds:schemaRef ds:uri="http://schemas.openxmlformats.org/officeDocument/2006/bibliography"/>
   </ds:schemaRefs>

</xml_diff>

<commit_message>
Fixed Typo in Communications Specification
</commit_message>
<xml_diff>
--- a/Documentation/CommunicationSpecification.docx
+++ b/Documentation/CommunicationSpecification.docx
@@ -24,8 +24,10 @@
           <w:sz w:val="24"/>
           <w:szCs w:val="44"/>
         </w:rPr>
-        <w:t>Date</w:t>
-      </w:r>
+        <w:t>2/24/2013</w:t>
+      </w:r>
+      <w:bookmarkStart w:id="0" w:name="_GoBack"/>
+      <w:bookmarkEnd w:id="0"/>
     </w:p>
     <w:p>
       <w:pPr>
@@ -173,56 +175,23 @@
           <w:b/>
         </w:rPr>
         <w:tab/>
-      </w:r>
-      <w:proofErr w:type="spellStart"/>
-      <w:r>
-        <w:rPr>
-          <w:rFonts w:asciiTheme="majorHAnsi" w:hAnsiTheme="majorHAnsi"/>
-          <w:b/>
-        </w:rPr>
-        <w:t>Lenig</w:t>
-      </w:r>
-      <w:proofErr w:type="spellEnd"/>
-      <w:r>
-        <w:rPr>
-          <w:rFonts w:asciiTheme="majorHAnsi" w:hAnsiTheme="majorHAnsi"/>
-          <w:b/>
-        </w:rPr>
-        <w:t>, Tyler</w:t>
-      </w:r>
-    </w:p>
-    <w:p>
-      <w:pPr>
-        <w:rPr>
-          <w:rFonts w:asciiTheme="majorHAnsi" w:hAnsiTheme="majorHAnsi"/>
-          <w:b/>
-        </w:rPr>
-      </w:pPr>
-      <w:proofErr w:type="spellStart"/>
-      <w:r>
-        <w:rPr>
-          <w:rFonts w:asciiTheme="majorHAnsi" w:hAnsiTheme="majorHAnsi"/>
-          <w:b/>
-        </w:rPr>
-        <w:t>Miaw</w:t>
-      </w:r>
-      <w:proofErr w:type="spellEnd"/>
-      <w:r>
-        <w:rPr>
-          <w:rFonts w:asciiTheme="majorHAnsi" w:hAnsiTheme="majorHAnsi"/>
-          <w:b/>
-        </w:rPr>
-        <w:t xml:space="preserve">, </w:t>
-      </w:r>
-      <w:proofErr w:type="spellStart"/>
-      <w:r>
-        <w:rPr>
-          <w:rFonts w:asciiTheme="majorHAnsi" w:hAnsiTheme="majorHAnsi"/>
-          <w:b/>
-        </w:rPr>
-        <w:t>Jireh</w:t>
-      </w:r>
-      <w:proofErr w:type="spellEnd"/>
+        <w:t>Lenig, Tyler</w:t>
+      </w:r>
+    </w:p>
+    <w:p>
+      <w:pPr>
+        <w:rPr>
+          <w:rFonts w:asciiTheme="majorHAnsi" w:hAnsiTheme="majorHAnsi"/>
+          <w:b/>
+        </w:rPr>
+      </w:pPr>
+      <w:r>
+        <w:rPr>
+          <w:rFonts w:asciiTheme="majorHAnsi" w:hAnsiTheme="majorHAnsi"/>
+          <w:b/>
+        </w:rPr>
+        <w:t>Miaw, Jireh</w:t>
+      </w:r>
       <w:r>
         <w:rPr>
           <w:rFonts w:asciiTheme="majorHAnsi" w:hAnsiTheme="majorHAnsi"/>
@@ -287,55 +256,22 @@
           <w:b/>
         </w:rPr>
         <w:tab/>
-      </w:r>
-      <w:proofErr w:type="spellStart"/>
-      <w:r>
-        <w:rPr>
-          <w:rFonts w:asciiTheme="majorHAnsi" w:hAnsiTheme="majorHAnsi"/>
-          <w:b/>
-        </w:rPr>
-        <w:t>Rupakhetee</w:t>
-      </w:r>
-      <w:proofErr w:type="spellEnd"/>
-      <w:r>
-        <w:rPr>
-          <w:rFonts w:asciiTheme="majorHAnsi" w:hAnsiTheme="majorHAnsi"/>
-          <w:b/>
-        </w:rPr>
-        <w:t xml:space="preserve">, </w:t>
-      </w:r>
-      <w:proofErr w:type="spellStart"/>
-      <w:r>
-        <w:rPr>
-          <w:rFonts w:asciiTheme="majorHAnsi" w:hAnsiTheme="majorHAnsi"/>
-          <w:b/>
-        </w:rPr>
-        <w:t>Archit</w:t>
-      </w:r>
-      <w:proofErr w:type="spellEnd"/>
-    </w:p>
-    <w:p>
-      <w:pPr>
-        <w:rPr>
-          <w:rFonts w:asciiTheme="majorHAnsi" w:hAnsiTheme="majorHAnsi"/>
-          <w:b/>
-        </w:rPr>
-      </w:pPr>
-      <w:proofErr w:type="spellStart"/>
-      <w:r>
-        <w:rPr>
-          <w:rFonts w:asciiTheme="majorHAnsi" w:hAnsiTheme="majorHAnsi"/>
-          <w:b/>
-        </w:rPr>
-        <w:t>Dworak</w:t>
-      </w:r>
-      <w:proofErr w:type="spellEnd"/>
-      <w:r>
-        <w:rPr>
-          <w:rFonts w:asciiTheme="majorHAnsi" w:hAnsiTheme="majorHAnsi"/>
-          <w:b/>
-        </w:rPr>
-        <w:t>, Catherine</w:t>
+        <w:t>Rupakhetee, Archit</w:t>
+      </w:r>
+    </w:p>
+    <w:p>
+      <w:pPr>
+        <w:rPr>
+          <w:rFonts w:asciiTheme="majorHAnsi" w:hAnsiTheme="majorHAnsi"/>
+          <w:b/>
+        </w:rPr>
+      </w:pPr>
+      <w:r>
+        <w:rPr>
+          <w:rFonts w:asciiTheme="majorHAnsi" w:hAnsiTheme="majorHAnsi"/>
+          <w:b/>
+        </w:rPr>
+        <w:t>Dworak, Catherine</w:t>
       </w:r>
       <w:r>
         <w:rPr>
@@ -357,22 +293,7 @@
           <w:b/>
         </w:rPr>
         <w:tab/>
-      </w:r>
-      <w:proofErr w:type="spellStart"/>
-      <w:r>
-        <w:rPr>
-          <w:rFonts w:asciiTheme="majorHAnsi" w:hAnsiTheme="majorHAnsi"/>
-          <w:b/>
-        </w:rPr>
-        <w:t>McMillion</w:t>
-      </w:r>
-      <w:proofErr w:type="spellEnd"/>
-      <w:r>
-        <w:rPr>
-          <w:rFonts w:asciiTheme="majorHAnsi" w:hAnsiTheme="majorHAnsi"/>
-          <w:b/>
-        </w:rPr>
-        <w:t>, Andrew</w:t>
+        <w:t>McMillion, Andrew</w:t>
       </w:r>
     </w:p>
     <w:p>
@@ -525,23 +446,7 @@
           <w:rFonts w:ascii="Calibri" w:hAnsi="Calibri"/>
           <w:b/>
         </w:rPr>
-        <w:t>2/24</w:t>
-      </w:r>
-      <w:proofErr w:type="gramStart"/>
-      <w:r>
-        <w:rPr>
-          <w:rFonts w:ascii="Calibri" w:hAnsi="Calibri"/>
-          <w:b/>
-        </w:rPr>
-        <w:t>/2013 designed</w:t>
-      </w:r>
-      <w:proofErr w:type="gramEnd"/>
-      <w:r>
-        <w:rPr>
-          <w:rFonts w:ascii="Calibri" w:hAnsi="Calibri"/>
-          <w:b/>
-        </w:rPr>
-        <w:t xml:space="preserve"> robot to base station messages</w:t>
+        <w:t>2/24/2013 designed robot to base station messages</w:t>
       </w:r>
     </w:p>
     <w:p>
@@ -628,40 +533,22 @@
           <w:rFonts w:asciiTheme="majorHAnsi" w:hAnsiTheme="majorHAnsi"/>
           <w:b/>
         </w:rPr>
-        <w:t xml:space="preserve">Group 19 </w:t>
-      </w:r>
-      <w:proofErr w:type="gramStart"/>
-      <w:r>
-        <w:rPr>
-          <w:rFonts w:asciiTheme="majorHAnsi" w:hAnsiTheme="majorHAnsi"/>
-          <w:b/>
-        </w:rPr>
-        <w:t>representative</w:t>
-      </w:r>
-      <w:proofErr w:type="gramEnd"/>
-    </w:p>
-    <w:p>
-      <w:pPr>
-        <w:rPr>
-          <w:rFonts w:asciiTheme="majorHAnsi" w:hAnsiTheme="majorHAnsi"/>
-          <w:b/>
-        </w:rPr>
-      </w:pPr>
-      <w:proofErr w:type="spellStart"/>
-      <w:r>
-        <w:rPr>
-          <w:rFonts w:asciiTheme="majorHAnsi" w:hAnsiTheme="majorHAnsi"/>
-          <w:b/>
-        </w:rPr>
-        <w:t>Dworak</w:t>
-      </w:r>
-      <w:proofErr w:type="spellEnd"/>
-      <w:r>
-        <w:rPr>
-          <w:rFonts w:asciiTheme="majorHAnsi" w:hAnsiTheme="majorHAnsi"/>
-          <w:b/>
-        </w:rPr>
-        <w:t>, Catherine</w:t>
+        <w:t>Group 19 representative</w:t>
+      </w:r>
+    </w:p>
+    <w:p>
+      <w:pPr>
+        <w:rPr>
+          <w:rFonts w:asciiTheme="majorHAnsi" w:hAnsiTheme="majorHAnsi"/>
+          <w:b/>
+        </w:rPr>
+      </w:pPr>
+      <w:r>
+        <w:rPr>
+          <w:rFonts w:asciiTheme="majorHAnsi" w:hAnsiTheme="majorHAnsi"/>
+          <w:b/>
+        </w:rPr>
+        <w:t>Dworak, Catherine</w:t>
       </w:r>
     </w:p>
     <w:p>
@@ -691,34 +578,16 @@
           <w:rFonts w:asciiTheme="majorHAnsi" w:hAnsiTheme="majorHAnsi"/>
           <w:b/>
         </w:rPr>
-        <w:t xml:space="preserve"> </w:t>
-      </w:r>
-      <w:proofErr w:type="gramStart"/>
-      <w:r>
-        <w:rPr>
-          <w:rFonts w:asciiTheme="majorHAnsi" w:hAnsiTheme="majorHAnsi"/>
-          <w:b/>
-        </w:rPr>
-        <w:t>representative</w:t>
-      </w:r>
-      <w:proofErr w:type="gramEnd"/>
-    </w:p>
-    <w:p>
-      <w:proofErr w:type="spellStart"/>
-      <w:r>
-        <w:rPr>
-          <w:rFonts w:asciiTheme="majorHAnsi" w:hAnsiTheme="majorHAnsi"/>
-          <w:b/>
-        </w:rPr>
-        <w:t>Lenig</w:t>
-      </w:r>
-      <w:proofErr w:type="spellEnd"/>
-      <w:r>
-        <w:rPr>
-          <w:rFonts w:asciiTheme="majorHAnsi" w:hAnsiTheme="majorHAnsi"/>
-          <w:b/>
-        </w:rPr>
-        <w:t>, Tyler</w:t>
+        <w:t xml:space="preserve"> representative</w:t>
+      </w:r>
+    </w:p>
+    <w:p>
+      <w:r>
+        <w:rPr>
+          <w:rFonts w:asciiTheme="majorHAnsi" w:hAnsiTheme="majorHAnsi"/>
+          <w:b/>
+        </w:rPr>
+        <w:t>Lenig, Tyler</w:t>
       </w:r>
     </w:p>
     <w:p/>
@@ -829,31 +698,13 @@
           <w:b/>
         </w:rPr>
       </w:pPr>
-      <w:proofErr w:type="spellStart"/>
-      <w:r>
-        <w:rPr>
-          <w:rFonts w:asciiTheme="majorHAnsi" w:hAnsiTheme="majorHAnsi"/>
-          <w:b/>
-        </w:rPr>
-        <w:t>Miaw</w:t>
-      </w:r>
-      <w:proofErr w:type="spellEnd"/>
-      <w:r>
-        <w:rPr>
-          <w:rFonts w:asciiTheme="majorHAnsi" w:hAnsiTheme="majorHAnsi"/>
-          <w:b/>
-        </w:rPr>
-        <w:t xml:space="preserve">, </w:t>
-      </w:r>
-      <w:proofErr w:type="spellStart"/>
-      <w:r>
-        <w:rPr>
-          <w:rFonts w:asciiTheme="majorHAnsi" w:hAnsiTheme="majorHAnsi"/>
-          <w:b/>
-        </w:rPr>
-        <w:t>Jireh</w:t>
-      </w:r>
-      <w:proofErr w:type="spellEnd"/>
+      <w:r>
+        <w:rPr>
+          <w:rFonts w:asciiTheme="majorHAnsi" w:hAnsiTheme="majorHAnsi"/>
+          <w:b/>
+        </w:rPr>
+        <w:t>Miaw, Jireh</w:t>
+      </w:r>
     </w:p>
     <w:p>
       <w:pPr>
@@ -877,21 +728,12 @@
           <w:b/>
         </w:rPr>
       </w:pPr>
-      <w:proofErr w:type="spellStart"/>
-      <w:r>
-        <w:rPr>
-          <w:rFonts w:asciiTheme="majorHAnsi" w:hAnsiTheme="majorHAnsi"/>
-          <w:b/>
-        </w:rPr>
-        <w:t>Dworak</w:t>
-      </w:r>
-      <w:proofErr w:type="spellEnd"/>
-      <w:r>
-        <w:rPr>
-          <w:rFonts w:asciiTheme="majorHAnsi" w:hAnsiTheme="majorHAnsi"/>
-          <w:b/>
-        </w:rPr>
-        <w:t>, Catherine</w:t>
+      <w:r>
+        <w:rPr>
+          <w:rFonts w:asciiTheme="majorHAnsi" w:hAnsiTheme="majorHAnsi"/>
+          <w:b/>
+        </w:rPr>
+        <w:t>Dworak, Catherine</w:t>
       </w:r>
     </w:p>
     <w:p>
@@ -939,21 +781,12 @@
           <w:b/>
         </w:rPr>
       </w:pPr>
-      <w:proofErr w:type="spellStart"/>
-      <w:r>
-        <w:rPr>
-          <w:rFonts w:asciiTheme="majorHAnsi" w:hAnsiTheme="majorHAnsi"/>
-          <w:b/>
-        </w:rPr>
-        <w:t>Lenig</w:t>
-      </w:r>
-      <w:proofErr w:type="spellEnd"/>
-      <w:r>
-        <w:rPr>
-          <w:rFonts w:asciiTheme="majorHAnsi" w:hAnsiTheme="majorHAnsi"/>
-          <w:b/>
-        </w:rPr>
-        <w:t>, Tyler</w:t>
+      <w:r>
+        <w:rPr>
+          <w:rFonts w:asciiTheme="majorHAnsi" w:hAnsiTheme="majorHAnsi"/>
+          <w:b/>
+        </w:rPr>
+        <w:t>Lenig, Tyler</w:t>
       </w:r>
     </w:p>
     <w:p>
@@ -978,54 +811,27 @@
           <w:b/>
         </w:rPr>
       </w:pPr>
-      <w:proofErr w:type="spellStart"/>
-      <w:r>
-        <w:rPr>
-          <w:rFonts w:asciiTheme="majorHAnsi" w:hAnsiTheme="majorHAnsi"/>
-          <w:b/>
-        </w:rPr>
-        <w:t>Rupakhetee</w:t>
-      </w:r>
-      <w:proofErr w:type="spellEnd"/>
-      <w:r>
-        <w:rPr>
-          <w:rFonts w:asciiTheme="majorHAnsi" w:hAnsiTheme="majorHAnsi"/>
-          <w:b/>
-        </w:rPr>
-        <w:t xml:space="preserve">, </w:t>
-      </w:r>
-      <w:proofErr w:type="spellStart"/>
-      <w:r>
-        <w:rPr>
-          <w:rFonts w:asciiTheme="majorHAnsi" w:hAnsiTheme="majorHAnsi"/>
-          <w:b/>
-        </w:rPr>
-        <w:t>Archit</w:t>
-      </w:r>
-      <w:proofErr w:type="spellEnd"/>
-    </w:p>
-    <w:p>
-      <w:pPr>
-        <w:rPr>
-          <w:rFonts w:asciiTheme="majorHAnsi" w:hAnsiTheme="majorHAnsi"/>
-          <w:b/>
-        </w:rPr>
-      </w:pPr>
-      <w:proofErr w:type="spellStart"/>
-      <w:r>
-        <w:rPr>
-          <w:rFonts w:asciiTheme="majorHAnsi" w:hAnsiTheme="majorHAnsi"/>
-          <w:b/>
-        </w:rPr>
-        <w:t>McMillion</w:t>
-      </w:r>
-      <w:proofErr w:type="spellEnd"/>
-      <w:r>
-        <w:rPr>
-          <w:rFonts w:asciiTheme="majorHAnsi" w:hAnsiTheme="majorHAnsi"/>
-          <w:b/>
-        </w:rPr>
-        <w:t>, Andrew</w:t>
+      <w:r>
+        <w:rPr>
+          <w:rFonts w:asciiTheme="majorHAnsi" w:hAnsiTheme="majorHAnsi"/>
+          <w:b/>
+        </w:rPr>
+        <w:t>Rupakhetee, Archit</w:t>
+      </w:r>
+    </w:p>
+    <w:p>
+      <w:pPr>
+        <w:rPr>
+          <w:rFonts w:asciiTheme="majorHAnsi" w:hAnsiTheme="majorHAnsi"/>
+          <w:b/>
+        </w:rPr>
+      </w:pPr>
+      <w:r>
+        <w:rPr>
+          <w:rFonts w:asciiTheme="majorHAnsi" w:hAnsiTheme="majorHAnsi"/>
+          <w:b/>
+        </w:rPr>
+        <w:t>McMillion, Andrew</w:t>
       </w:r>
     </w:p>
     <w:p>
@@ -1111,12 +917,7 @@
             <w:pStyle w:val="TOCHeading"/>
           </w:pPr>
           <w:r>
-            <w:t xml:space="preserve">Table of </w:t>
-          </w:r>
-          <w:bookmarkStart w:id="0" w:name="_GoBack"/>
-          <w:bookmarkEnd w:id="0"/>
-          <w:r>
-            <w:t>Contents</w:t>
+            <w:t>Table of Contents</w:t>
           </w:r>
         </w:p>
         <w:p>
@@ -2488,17 +2289,10 @@
     <w:p>
       <w:r>
         <w:tab/>
-      </w:r>
-      <w:proofErr w:type="gramStart"/>
-      <w:r>
         <w:t>Bytes 3</w:t>
       </w:r>
       <w:r>
-        <w:t>-9 is</w:t>
-      </w:r>
-      <w:proofErr w:type="gramEnd"/>
-      <w:r>
-        <w:t xml:space="preserve"> distance (#)</w:t>
+        <w:t>-9 is distance (#)</w:t>
       </w:r>
       <w:r>
         <w:t>, can be null (0s)</w:t>
@@ -2674,15 +2468,7 @@
         <w:ind w:firstLine="720"/>
       </w:pPr>
       <w:r>
-        <w:t xml:space="preserve">MAFL090000 will move the robot forward to the left along a </w:t>
-      </w:r>
-      <w:proofErr w:type="gramStart"/>
-      <w:r>
-        <w:t>90 degree</w:t>
-      </w:r>
-      <w:proofErr w:type="gramEnd"/>
-      <w:r>
-        <w:t xml:space="preserve"> curve continuously</w:t>
+        <w:t>MAFL090000 will move the robot forward to the left along a 90 degree curve continuously</w:t>
       </w:r>
     </w:p>
     <w:p>
@@ -2690,15 +2476,7 @@
         <w:ind w:firstLine="720"/>
       </w:pPr>
       <w:r>
-        <w:t xml:space="preserve">MABR030100 will move the robot backwards along a </w:t>
-      </w:r>
-      <w:proofErr w:type="gramStart"/>
-      <w:r>
-        <w:t>30 degree</w:t>
-      </w:r>
-      <w:proofErr w:type="gramEnd"/>
-      <w:r>
-        <w:t xml:space="preserve"> curve for 100 units.</w:t>
+        <w:t>MABR030100 will move the robot backwards along a 30 degree curve for 100 units.</w:t>
       </w:r>
     </w:p>
     <w:p>
@@ -3667,7 +3445,7 @@
         <w:rStyle w:val="PageNumber"/>
         <w:noProof/>
       </w:rPr>
-      <w:t>5</w:t>
+      <w:t>1</w:t>
     </w:r>
     <w:r>
       <w:rPr>
@@ -5752,7 +5530,7 @@
 </file>
 
 <file path=customXml/itemProps1.xml><?xml version="1.0" encoding="utf-8"?>
-<ds:datastoreItem xmlns:ds="http://schemas.openxmlformats.org/officeDocument/2006/customXml" ds:itemID="{8372AC2E-0D91-1849-8F7F-C8D4C2987F51}">
+<ds:datastoreItem xmlns:ds="http://schemas.openxmlformats.org/officeDocument/2006/customXml" ds:itemID="{8058C0D3-1BC2-E64D-A532-C083F9A9F093}">
   <ds:schemaRefs>
     <ds:schemaRef ds:uri="http://schemas.openxmlformats.org/officeDocument/2006/bibliography"/>
   </ds:schemaRefs>

</xml_diff>

<commit_message>
Fixed Another Typo in communications specification.
</commit_message>
<xml_diff>
--- a/Documentation/CommunicationSpecification.docx
+++ b/Documentation/CommunicationSpecification.docx
@@ -24,10 +24,19 @@
           <w:sz w:val="24"/>
           <w:szCs w:val="44"/>
         </w:rPr>
-        <w:t>2/24/2013</w:t>
+        <w:t xml:space="preserve">Feb 24, </w:t>
       </w:r>
       <w:bookmarkStart w:id="0" w:name="_GoBack"/>
       <w:bookmarkEnd w:id="0"/>
+      <w:r>
+        <w:rPr>
+          <w:i w:val="0"/>
+          <w:color w:val="4F81BD" w:themeColor="accent1"/>
+          <w:sz w:val="24"/>
+          <w:szCs w:val="44"/>
+        </w:rPr>
+        <w:t>2013</w:t>
+      </w:r>
     </w:p>
     <w:p>
       <w:pPr>
@@ -175,23 +184,56 @@
           <w:b/>
         </w:rPr>
         <w:tab/>
-        <w:t>Lenig, Tyler</w:t>
-      </w:r>
-    </w:p>
-    <w:p>
-      <w:pPr>
-        <w:rPr>
-          <w:rFonts w:asciiTheme="majorHAnsi" w:hAnsiTheme="majorHAnsi"/>
-          <w:b/>
-        </w:rPr>
-      </w:pPr>
-      <w:r>
-        <w:rPr>
-          <w:rFonts w:asciiTheme="majorHAnsi" w:hAnsiTheme="majorHAnsi"/>
-          <w:b/>
-        </w:rPr>
-        <w:t>Miaw, Jireh</w:t>
-      </w:r>
+      </w:r>
+      <w:proofErr w:type="spellStart"/>
+      <w:r>
+        <w:rPr>
+          <w:rFonts w:asciiTheme="majorHAnsi" w:hAnsiTheme="majorHAnsi"/>
+          <w:b/>
+        </w:rPr>
+        <w:t>Lenig</w:t>
+      </w:r>
+      <w:proofErr w:type="spellEnd"/>
+      <w:r>
+        <w:rPr>
+          <w:rFonts w:asciiTheme="majorHAnsi" w:hAnsiTheme="majorHAnsi"/>
+          <w:b/>
+        </w:rPr>
+        <w:t>, Tyler</w:t>
+      </w:r>
+    </w:p>
+    <w:p>
+      <w:pPr>
+        <w:rPr>
+          <w:rFonts w:asciiTheme="majorHAnsi" w:hAnsiTheme="majorHAnsi"/>
+          <w:b/>
+        </w:rPr>
+      </w:pPr>
+      <w:proofErr w:type="spellStart"/>
+      <w:r>
+        <w:rPr>
+          <w:rFonts w:asciiTheme="majorHAnsi" w:hAnsiTheme="majorHAnsi"/>
+          <w:b/>
+        </w:rPr>
+        <w:t>Miaw</w:t>
+      </w:r>
+      <w:proofErr w:type="spellEnd"/>
+      <w:r>
+        <w:rPr>
+          <w:rFonts w:asciiTheme="majorHAnsi" w:hAnsiTheme="majorHAnsi"/>
+          <w:b/>
+        </w:rPr>
+        <w:t xml:space="preserve">, </w:t>
+      </w:r>
+      <w:proofErr w:type="spellStart"/>
+      <w:r>
+        <w:rPr>
+          <w:rFonts w:asciiTheme="majorHAnsi" w:hAnsiTheme="majorHAnsi"/>
+          <w:b/>
+        </w:rPr>
+        <w:t>Jireh</w:t>
+      </w:r>
+      <w:proofErr w:type="spellEnd"/>
       <w:r>
         <w:rPr>
           <w:rFonts w:asciiTheme="majorHAnsi" w:hAnsiTheme="majorHAnsi"/>
@@ -256,22 +298,55 @@
           <w:b/>
         </w:rPr>
         <w:tab/>
-        <w:t>Rupakhetee, Archit</w:t>
-      </w:r>
-    </w:p>
-    <w:p>
-      <w:pPr>
-        <w:rPr>
-          <w:rFonts w:asciiTheme="majorHAnsi" w:hAnsiTheme="majorHAnsi"/>
-          <w:b/>
-        </w:rPr>
-      </w:pPr>
-      <w:r>
-        <w:rPr>
-          <w:rFonts w:asciiTheme="majorHAnsi" w:hAnsiTheme="majorHAnsi"/>
-          <w:b/>
-        </w:rPr>
-        <w:t>Dworak, Catherine</w:t>
+      </w:r>
+      <w:proofErr w:type="spellStart"/>
+      <w:r>
+        <w:rPr>
+          <w:rFonts w:asciiTheme="majorHAnsi" w:hAnsiTheme="majorHAnsi"/>
+          <w:b/>
+        </w:rPr>
+        <w:t>Rupakhetee</w:t>
+      </w:r>
+      <w:proofErr w:type="spellEnd"/>
+      <w:r>
+        <w:rPr>
+          <w:rFonts w:asciiTheme="majorHAnsi" w:hAnsiTheme="majorHAnsi"/>
+          <w:b/>
+        </w:rPr>
+        <w:t xml:space="preserve">, </w:t>
+      </w:r>
+      <w:proofErr w:type="spellStart"/>
+      <w:r>
+        <w:rPr>
+          <w:rFonts w:asciiTheme="majorHAnsi" w:hAnsiTheme="majorHAnsi"/>
+          <w:b/>
+        </w:rPr>
+        <w:t>Archit</w:t>
+      </w:r>
+      <w:proofErr w:type="spellEnd"/>
+    </w:p>
+    <w:p>
+      <w:pPr>
+        <w:rPr>
+          <w:rFonts w:asciiTheme="majorHAnsi" w:hAnsiTheme="majorHAnsi"/>
+          <w:b/>
+        </w:rPr>
+      </w:pPr>
+      <w:proofErr w:type="spellStart"/>
+      <w:r>
+        <w:rPr>
+          <w:rFonts w:asciiTheme="majorHAnsi" w:hAnsiTheme="majorHAnsi"/>
+          <w:b/>
+        </w:rPr>
+        <w:t>Dworak</w:t>
+      </w:r>
+      <w:proofErr w:type="spellEnd"/>
+      <w:r>
+        <w:rPr>
+          <w:rFonts w:asciiTheme="majorHAnsi" w:hAnsiTheme="majorHAnsi"/>
+          <w:b/>
+        </w:rPr>
+        <w:t>, Catherine</w:t>
       </w:r>
       <w:r>
         <w:rPr>
@@ -293,7 +368,22 @@
           <w:b/>
         </w:rPr>
         <w:tab/>
-        <w:t>McMillion, Andrew</w:t>
+      </w:r>
+      <w:proofErr w:type="spellStart"/>
+      <w:r>
+        <w:rPr>
+          <w:rFonts w:asciiTheme="majorHAnsi" w:hAnsiTheme="majorHAnsi"/>
+          <w:b/>
+        </w:rPr>
+        <w:t>McMillion</w:t>
+      </w:r>
+      <w:proofErr w:type="spellEnd"/>
+      <w:r>
+        <w:rPr>
+          <w:rFonts w:asciiTheme="majorHAnsi" w:hAnsiTheme="majorHAnsi"/>
+          <w:b/>
+        </w:rPr>
+        <w:t>, Andrew</w:t>
       </w:r>
     </w:p>
     <w:p>
@@ -446,7 +536,23 @@
           <w:rFonts w:ascii="Calibri" w:hAnsi="Calibri"/>
           <w:b/>
         </w:rPr>
-        <w:t>2/24/2013 designed robot to base station messages</w:t>
+        <w:t>2/24</w:t>
+      </w:r>
+      <w:proofErr w:type="gramStart"/>
+      <w:r>
+        <w:rPr>
+          <w:rFonts w:ascii="Calibri" w:hAnsi="Calibri"/>
+          <w:b/>
+        </w:rPr>
+        <w:t>/2013 designed</w:t>
+      </w:r>
+      <w:proofErr w:type="gramEnd"/>
+      <w:r>
+        <w:rPr>
+          <w:rFonts w:ascii="Calibri" w:hAnsi="Calibri"/>
+          <w:b/>
+        </w:rPr>
+        <w:t xml:space="preserve"> robot to base station messages</w:t>
       </w:r>
     </w:p>
     <w:p>
@@ -533,22 +639,40 @@
           <w:rFonts w:asciiTheme="majorHAnsi" w:hAnsiTheme="majorHAnsi"/>
           <w:b/>
         </w:rPr>
-        <w:t>Group 19 representative</w:t>
-      </w:r>
-    </w:p>
-    <w:p>
-      <w:pPr>
-        <w:rPr>
-          <w:rFonts w:asciiTheme="majorHAnsi" w:hAnsiTheme="majorHAnsi"/>
-          <w:b/>
-        </w:rPr>
-      </w:pPr>
-      <w:r>
-        <w:rPr>
-          <w:rFonts w:asciiTheme="majorHAnsi" w:hAnsiTheme="majorHAnsi"/>
-          <w:b/>
-        </w:rPr>
-        <w:t>Dworak, Catherine</w:t>
+        <w:t xml:space="preserve">Group 19 </w:t>
+      </w:r>
+      <w:proofErr w:type="gramStart"/>
+      <w:r>
+        <w:rPr>
+          <w:rFonts w:asciiTheme="majorHAnsi" w:hAnsiTheme="majorHAnsi"/>
+          <w:b/>
+        </w:rPr>
+        <w:t>representative</w:t>
+      </w:r>
+      <w:proofErr w:type="gramEnd"/>
+    </w:p>
+    <w:p>
+      <w:pPr>
+        <w:rPr>
+          <w:rFonts w:asciiTheme="majorHAnsi" w:hAnsiTheme="majorHAnsi"/>
+          <w:b/>
+        </w:rPr>
+      </w:pPr>
+      <w:proofErr w:type="spellStart"/>
+      <w:r>
+        <w:rPr>
+          <w:rFonts w:asciiTheme="majorHAnsi" w:hAnsiTheme="majorHAnsi"/>
+          <w:b/>
+        </w:rPr>
+        <w:t>Dworak</w:t>
+      </w:r>
+      <w:proofErr w:type="spellEnd"/>
+      <w:r>
+        <w:rPr>
+          <w:rFonts w:asciiTheme="majorHAnsi" w:hAnsiTheme="majorHAnsi"/>
+          <w:b/>
+        </w:rPr>
+        <w:t>, Catherine</w:t>
       </w:r>
     </w:p>
     <w:p>
@@ -578,16 +702,34 @@
           <w:rFonts w:asciiTheme="majorHAnsi" w:hAnsiTheme="majorHAnsi"/>
           <w:b/>
         </w:rPr>
-        <w:t xml:space="preserve"> representative</w:t>
-      </w:r>
-    </w:p>
-    <w:p>
-      <w:r>
-        <w:rPr>
-          <w:rFonts w:asciiTheme="majorHAnsi" w:hAnsiTheme="majorHAnsi"/>
-          <w:b/>
-        </w:rPr>
-        <w:t>Lenig, Tyler</w:t>
+        <w:t xml:space="preserve"> </w:t>
+      </w:r>
+      <w:proofErr w:type="gramStart"/>
+      <w:r>
+        <w:rPr>
+          <w:rFonts w:asciiTheme="majorHAnsi" w:hAnsiTheme="majorHAnsi"/>
+          <w:b/>
+        </w:rPr>
+        <w:t>representative</w:t>
+      </w:r>
+      <w:proofErr w:type="gramEnd"/>
+    </w:p>
+    <w:p>
+      <w:proofErr w:type="spellStart"/>
+      <w:r>
+        <w:rPr>
+          <w:rFonts w:asciiTheme="majorHAnsi" w:hAnsiTheme="majorHAnsi"/>
+          <w:b/>
+        </w:rPr>
+        <w:t>Lenig</w:t>
+      </w:r>
+      <w:proofErr w:type="spellEnd"/>
+      <w:r>
+        <w:rPr>
+          <w:rFonts w:asciiTheme="majorHAnsi" w:hAnsiTheme="majorHAnsi"/>
+          <w:b/>
+        </w:rPr>
+        <w:t>, Tyler</w:t>
       </w:r>
     </w:p>
     <w:p/>
@@ -698,13 +840,31 @@
           <w:b/>
         </w:rPr>
       </w:pPr>
-      <w:r>
-        <w:rPr>
-          <w:rFonts w:asciiTheme="majorHAnsi" w:hAnsiTheme="majorHAnsi"/>
-          <w:b/>
-        </w:rPr>
-        <w:t>Miaw, Jireh</w:t>
-      </w:r>
+      <w:proofErr w:type="spellStart"/>
+      <w:r>
+        <w:rPr>
+          <w:rFonts w:asciiTheme="majorHAnsi" w:hAnsiTheme="majorHAnsi"/>
+          <w:b/>
+        </w:rPr>
+        <w:t>Miaw</w:t>
+      </w:r>
+      <w:proofErr w:type="spellEnd"/>
+      <w:r>
+        <w:rPr>
+          <w:rFonts w:asciiTheme="majorHAnsi" w:hAnsiTheme="majorHAnsi"/>
+          <w:b/>
+        </w:rPr>
+        <w:t xml:space="preserve">, </w:t>
+      </w:r>
+      <w:proofErr w:type="spellStart"/>
+      <w:r>
+        <w:rPr>
+          <w:rFonts w:asciiTheme="majorHAnsi" w:hAnsiTheme="majorHAnsi"/>
+          <w:b/>
+        </w:rPr>
+        <w:t>Jireh</w:t>
+      </w:r>
+      <w:proofErr w:type="spellEnd"/>
     </w:p>
     <w:p>
       <w:pPr>
@@ -728,12 +888,21 @@
           <w:b/>
         </w:rPr>
       </w:pPr>
-      <w:r>
-        <w:rPr>
-          <w:rFonts w:asciiTheme="majorHAnsi" w:hAnsiTheme="majorHAnsi"/>
-          <w:b/>
-        </w:rPr>
-        <w:t>Dworak, Catherine</w:t>
+      <w:proofErr w:type="spellStart"/>
+      <w:r>
+        <w:rPr>
+          <w:rFonts w:asciiTheme="majorHAnsi" w:hAnsiTheme="majorHAnsi"/>
+          <w:b/>
+        </w:rPr>
+        <w:t>Dworak</w:t>
+      </w:r>
+      <w:proofErr w:type="spellEnd"/>
+      <w:r>
+        <w:rPr>
+          <w:rFonts w:asciiTheme="majorHAnsi" w:hAnsiTheme="majorHAnsi"/>
+          <w:b/>
+        </w:rPr>
+        <w:t>, Catherine</w:t>
       </w:r>
     </w:p>
     <w:p>
@@ -781,12 +950,21 @@
           <w:b/>
         </w:rPr>
       </w:pPr>
-      <w:r>
-        <w:rPr>
-          <w:rFonts w:asciiTheme="majorHAnsi" w:hAnsiTheme="majorHAnsi"/>
-          <w:b/>
-        </w:rPr>
-        <w:t>Lenig, Tyler</w:t>
+      <w:proofErr w:type="spellStart"/>
+      <w:r>
+        <w:rPr>
+          <w:rFonts w:asciiTheme="majorHAnsi" w:hAnsiTheme="majorHAnsi"/>
+          <w:b/>
+        </w:rPr>
+        <w:t>Lenig</w:t>
+      </w:r>
+      <w:proofErr w:type="spellEnd"/>
+      <w:r>
+        <w:rPr>
+          <w:rFonts w:asciiTheme="majorHAnsi" w:hAnsiTheme="majorHAnsi"/>
+          <w:b/>
+        </w:rPr>
+        <w:t>, Tyler</w:t>
       </w:r>
     </w:p>
     <w:p>
@@ -811,27 +989,54 @@
           <w:b/>
         </w:rPr>
       </w:pPr>
-      <w:r>
-        <w:rPr>
-          <w:rFonts w:asciiTheme="majorHAnsi" w:hAnsiTheme="majorHAnsi"/>
-          <w:b/>
-        </w:rPr>
-        <w:t>Rupakhetee, Archit</w:t>
-      </w:r>
-    </w:p>
-    <w:p>
-      <w:pPr>
-        <w:rPr>
-          <w:rFonts w:asciiTheme="majorHAnsi" w:hAnsiTheme="majorHAnsi"/>
-          <w:b/>
-        </w:rPr>
-      </w:pPr>
-      <w:r>
-        <w:rPr>
-          <w:rFonts w:asciiTheme="majorHAnsi" w:hAnsiTheme="majorHAnsi"/>
-          <w:b/>
-        </w:rPr>
-        <w:t>McMillion, Andrew</w:t>
+      <w:proofErr w:type="spellStart"/>
+      <w:r>
+        <w:rPr>
+          <w:rFonts w:asciiTheme="majorHAnsi" w:hAnsiTheme="majorHAnsi"/>
+          <w:b/>
+        </w:rPr>
+        <w:t>Rupakhetee</w:t>
+      </w:r>
+      <w:proofErr w:type="spellEnd"/>
+      <w:r>
+        <w:rPr>
+          <w:rFonts w:asciiTheme="majorHAnsi" w:hAnsiTheme="majorHAnsi"/>
+          <w:b/>
+        </w:rPr>
+        <w:t xml:space="preserve">, </w:t>
+      </w:r>
+      <w:proofErr w:type="spellStart"/>
+      <w:r>
+        <w:rPr>
+          <w:rFonts w:asciiTheme="majorHAnsi" w:hAnsiTheme="majorHAnsi"/>
+          <w:b/>
+        </w:rPr>
+        <w:t>Archit</w:t>
+      </w:r>
+      <w:proofErr w:type="spellEnd"/>
+    </w:p>
+    <w:p>
+      <w:pPr>
+        <w:rPr>
+          <w:rFonts w:asciiTheme="majorHAnsi" w:hAnsiTheme="majorHAnsi"/>
+          <w:b/>
+        </w:rPr>
+      </w:pPr>
+      <w:proofErr w:type="spellStart"/>
+      <w:r>
+        <w:rPr>
+          <w:rFonts w:asciiTheme="majorHAnsi" w:hAnsiTheme="majorHAnsi"/>
+          <w:b/>
+        </w:rPr>
+        <w:t>McMillion</w:t>
+      </w:r>
+      <w:proofErr w:type="spellEnd"/>
+      <w:r>
+        <w:rPr>
+          <w:rFonts w:asciiTheme="majorHAnsi" w:hAnsiTheme="majorHAnsi"/>
+          <w:b/>
+        </w:rPr>
+        <w:t>, Andrew</w:t>
       </w:r>
     </w:p>
     <w:p>
@@ -2289,10 +2494,17 @@
     <w:p>
       <w:r>
         <w:tab/>
+      </w:r>
+      <w:proofErr w:type="gramStart"/>
+      <w:r>
         <w:t>Bytes 3</w:t>
       </w:r>
       <w:r>
-        <w:t>-9 is distance (#)</w:t>
+        <w:t>-9 is</w:t>
+      </w:r>
+      <w:proofErr w:type="gramEnd"/>
+      <w:r>
+        <w:t xml:space="preserve"> distance (#)</w:t>
       </w:r>
       <w:r>
         <w:t>, can be null (0s)</w:t>
@@ -2468,7 +2680,15 @@
         <w:ind w:firstLine="720"/>
       </w:pPr>
       <w:r>
-        <w:t>MAFL090000 will move the robot forward to the left along a 90 degree curve continuously</w:t>
+        <w:t xml:space="preserve">MAFL090000 will move the robot forward to the left along a </w:t>
+      </w:r>
+      <w:proofErr w:type="gramStart"/>
+      <w:r>
+        <w:t>90 degree</w:t>
+      </w:r>
+      <w:proofErr w:type="gramEnd"/>
+      <w:r>
+        <w:t xml:space="preserve"> curve continuously</w:t>
       </w:r>
     </w:p>
     <w:p>
@@ -2476,7 +2696,15 @@
         <w:ind w:firstLine="720"/>
       </w:pPr>
       <w:r>
-        <w:t>MABR030100 will move the robot backwards along a 30 degree curve for 100 units.</w:t>
+        <w:t xml:space="preserve">MABR030100 will move the robot backwards along a </w:t>
+      </w:r>
+      <w:proofErr w:type="gramStart"/>
+      <w:r>
+        <w:t>30 degree</w:t>
+      </w:r>
+      <w:proofErr w:type="gramEnd"/>
+      <w:r>
+        <w:t xml:space="preserve"> curve for 100 units.</w:t>
       </w:r>
     </w:p>
     <w:p>
@@ -5530,7 +5758,7 @@
 </file>
 
 <file path=customXml/itemProps1.xml><?xml version="1.0" encoding="utf-8"?>
-<ds:datastoreItem xmlns:ds="http://schemas.openxmlformats.org/officeDocument/2006/customXml" ds:itemID="{8058C0D3-1BC2-E64D-A532-C083F9A9F093}">
+<ds:datastoreItem xmlns:ds="http://schemas.openxmlformats.org/officeDocument/2006/customXml" ds:itemID="{A58059BA-0086-5C48-AF6D-90E467FF306D}">
   <ds:schemaRefs>
     <ds:schemaRef ds:uri="http://schemas.openxmlformats.org/officeDocument/2006/bibliography"/>
   </ds:schemaRefs>

</xml_diff>

<commit_message>
updated communication protocol to include checksum
</commit_message>
<xml_diff>
--- a/Documentation/CommunicationSpecification.docx
+++ b/Documentation/CommunicationSpecification.docx
@@ -26,8 +26,6 @@
         </w:rPr>
         <w:t xml:space="preserve">Feb 24, </w:t>
       </w:r>
-      <w:bookmarkStart w:id="0" w:name="_GoBack"/>
-      <w:bookmarkEnd w:id="0"/>
       <w:r>
         <w:rPr>
           <w:i w:val="0"/>
@@ -184,56 +182,23 @@
           <w:b/>
         </w:rPr>
         <w:tab/>
-      </w:r>
-      <w:proofErr w:type="spellStart"/>
-      <w:r>
-        <w:rPr>
-          <w:rFonts w:asciiTheme="majorHAnsi" w:hAnsiTheme="majorHAnsi"/>
-          <w:b/>
-        </w:rPr>
-        <w:t>Lenig</w:t>
-      </w:r>
-      <w:proofErr w:type="spellEnd"/>
-      <w:r>
-        <w:rPr>
-          <w:rFonts w:asciiTheme="majorHAnsi" w:hAnsiTheme="majorHAnsi"/>
-          <w:b/>
-        </w:rPr>
-        <w:t>, Tyler</w:t>
-      </w:r>
-    </w:p>
-    <w:p>
-      <w:pPr>
-        <w:rPr>
-          <w:rFonts w:asciiTheme="majorHAnsi" w:hAnsiTheme="majorHAnsi"/>
-          <w:b/>
-        </w:rPr>
-      </w:pPr>
-      <w:proofErr w:type="spellStart"/>
-      <w:r>
-        <w:rPr>
-          <w:rFonts w:asciiTheme="majorHAnsi" w:hAnsiTheme="majorHAnsi"/>
-          <w:b/>
-        </w:rPr>
-        <w:t>Miaw</w:t>
-      </w:r>
-      <w:proofErr w:type="spellEnd"/>
-      <w:r>
-        <w:rPr>
-          <w:rFonts w:asciiTheme="majorHAnsi" w:hAnsiTheme="majorHAnsi"/>
-          <w:b/>
-        </w:rPr>
-        <w:t xml:space="preserve">, </w:t>
-      </w:r>
-      <w:proofErr w:type="spellStart"/>
-      <w:r>
-        <w:rPr>
-          <w:rFonts w:asciiTheme="majorHAnsi" w:hAnsiTheme="majorHAnsi"/>
-          <w:b/>
-        </w:rPr>
-        <w:t>Jireh</w:t>
-      </w:r>
-      <w:proofErr w:type="spellEnd"/>
+        <w:t>Lenig, Tyler</w:t>
+      </w:r>
+    </w:p>
+    <w:p>
+      <w:pPr>
+        <w:rPr>
+          <w:rFonts w:asciiTheme="majorHAnsi" w:hAnsiTheme="majorHAnsi"/>
+          <w:b/>
+        </w:rPr>
+      </w:pPr>
+      <w:r>
+        <w:rPr>
+          <w:rFonts w:asciiTheme="majorHAnsi" w:hAnsiTheme="majorHAnsi"/>
+          <w:b/>
+        </w:rPr>
+        <w:t>Miaw, Jireh</w:t>
+      </w:r>
       <w:r>
         <w:rPr>
           <w:rFonts w:asciiTheme="majorHAnsi" w:hAnsiTheme="majorHAnsi"/>
@@ -298,55 +263,22 @@
           <w:b/>
         </w:rPr>
         <w:tab/>
-      </w:r>
-      <w:proofErr w:type="spellStart"/>
-      <w:r>
-        <w:rPr>
-          <w:rFonts w:asciiTheme="majorHAnsi" w:hAnsiTheme="majorHAnsi"/>
-          <w:b/>
-        </w:rPr>
-        <w:t>Rupakhetee</w:t>
-      </w:r>
-      <w:proofErr w:type="spellEnd"/>
-      <w:r>
-        <w:rPr>
-          <w:rFonts w:asciiTheme="majorHAnsi" w:hAnsiTheme="majorHAnsi"/>
-          <w:b/>
-        </w:rPr>
-        <w:t xml:space="preserve">, </w:t>
-      </w:r>
-      <w:proofErr w:type="spellStart"/>
-      <w:r>
-        <w:rPr>
-          <w:rFonts w:asciiTheme="majorHAnsi" w:hAnsiTheme="majorHAnsi"/>
-          <w:b/>
-        </w:rPr>
-        <w:t>Archit</w:t>
-      </w:r>
-      <w:proofErr w:type="spellEnd"/>
-    </w:p>
-    <w:p>
-      <w:pPr>
-        <w:rPr>
-          <w:rFonts w:asciiTheme="majorHAnsi" w:hAnsiTheme="majorHAnsi"/>
-          <w:b/>
-        </w:rPr>
-      </w:pPr>
-      <w:proofErr w:type="spellStart"/>
-      <w:r>
-        <w:rPr>
-          <w:rFonts w:asciiTheme="majorHAnsi" w:hAnsiTheme="majorHAnsi"/>
-          <w:b/>
-        </w:rPr>
-        <w:t>Dworak</w:t>
-      </w:r>
-      <w:proofErr w:type="spellEnd"/>
-      <w:r>
-        <w:rPr>
-          <w:rFonts w:asciiTheme="majorHAnsi" w:hAnsiTheme="majorHAnsi"/>
-          <w:b/>
-        </w:rPr>
-        <w:t>, Catherine</w:t>
+        <w:t>Rupakhetee, Archit</w:t>
+      </w:r>
+    </w:p>
+    <w:p>
+      <w:pPr>
+        <w:rPr>
+          <w:rFonts w:asciiTheme="majorHAnsi" w:hAnsiTheme="majorHAnsi"/>
+          <w:b/>
+        </w:rPr>
+      </w:pPr>
+      <w:r>
+        <w:rPr>
+          <w:rFonts w:asciiTheme="majorHAnsi" w:hAnsiTheme="majorHAnsi"/>
+          <w:b/>
+        </w:rPr>
+        <w:t>Dworak, Catherine</w:t>
       </w:r>
       <w:r>
         <w:rPr>
@@ -368,22 +300,7 @@
           <w:b/>
         </w:rPr>
         <w:tab/>
-      </w:r>
-      <w:proofErr w:type="spellStart"/>
-      <w:r>
-        <w:rPr>
-          <w:rFonts w:asciiTheme="majorHAnsi" w:hAnsiTheme="majorHAnsi"/>
-          <w:b/>
-        </w:rPr>
-        <w:t>McMillion</w:t>
-      </w:r>
-      <w:proofErr w:type="spellEnd"/>
-      <w:r>
-        <w:rPr>
-          <w:rFonts w:asciiTheme="majorHAnsi" w:hAnsiTheme="majorHAnsi"/>
-          <w:b/>
-        </w:rPr>
-        <w:t>, Andrew</w:t>
+        <w:t>McMillion, Andrew</w:t>
       </w:r>
     </w:p>
     <w:p>
@@ -536,23 +453,7 @@
           <w:rFonts w:ascii="Calibri" w:hAnsi="Calibri"/>
           <w:b/>
         </w:rPr>
-        <w:t>2/24</w:t>
-      </w:r>
-      <w:proofErr w:type="gramStart"/>
-      <w:r>
-        <w:rPr>
-          <w:rFonts w:ascii="Calibri" w:hAnsi="Calibri"/>
-          <w:b/>
-        </w:rPr>
-        <w:t>/2013 designed</w:t>
-      </w:r>
-      <w:proofErr w:type="gramEnd"/>
-      <w:r>
-        <w:rPr>
-          <w:rFonts w:ascii="Calibri" w:hAnsi="Calibri"/>
-          <w:b/>
-        </w:rPr>
-        <w:t xml:space="preserve"> robot to base station messages</w:t>
+        <w:t>2/24/2013 designed robot to base station messages</w:t>
       </w:r>
     </w:p>
     <w:p>
@@ -639,40 +540,22 @@
           <w:rFonts w:asciiTheme="majorHAnsi" w:hAnsiTheme="majorHAnsi"/>
           <w:b/>
         </w:rPr>
-        <w:t xml:space="preserve">Group 19 </w:t>
-      </w:r>
-      <w:proofErr w:type="gramStart"/>
-      <w:r>
-        <w:rPr>
-          <w:rFonts w:asciiTheme="majorHAnsi" w:hAnsiTheme="majorHAnsi"/>
-          <w:b/>
-        </w:rPr>
-        <w:t>representative</w:t>
-      </w:r>
-      <w:proofErr w:type="gramEnd"/>
-    </w:p>
-    <w:p>
-      <w:pPr>
-        <w:rPr>
-          <w:rFonts w:asciiTheme="majorHAnsi" w:hAnsiTheme="majorHAnsi"/>
-          <w:b/>
-        </w:rPr>
-      </w:pPr>
-      <w:proofErr w:type="spellStart"/>
-      <w:r>
-        <w:rPr>
-          <w:rFonts w:asciiTheme="majorHAnsi" w:hAnsiTheme="majorHAnsi"/>
-          <w:b/>
-        </w:rPr>
-        <w:t>Dworak</w:t>
-      </w:r>
-      <w:proofErr w:type="spellEnd"/>
-      <w:r>
-        <w:rPr>
-          <w:rFonts w:asciiTheme="majorHAnsi" w:hAnsiTheme="majorHAnsi"/>
-          <w:b/>
-        </w:rPr>
-        <w:t>, Catherine</w:t>
+        <w:t>Group 19 representative</w:t>
+      </w:r>
+    </w:p>
+    <w:p>
+      <w:pPr>
+        <w:rPr>
+          <w:rFonts w:asciiTheme="majorHAnsi" w:hAnsiTheme="majorHAnsi"/>
+          <w:b/>
+        </w:rPr>
+      </w:pPr>
+      <w:r>
+        <w:rPr>
+          <w:rFonts w:asciiTheme="majorHAnsi" w:hAnsiTheme="majorHAnsi"/>
+          <w:b/>
+        </w:rPr>
+        <w:t>Dworak, Catherine</w:t>
       </w:r>
     </w:p>
     <w:p>
@@ -702,34 +585,16 @@
           <w:rFonts w:asciiTheme="majorHAnsi" w:hAnsiTheme="majorHAnsi"/>
           <w:b/>
         </w:rPr>
-        <w:t xml:space="preserve"> </w:t>
-      </w:r>
-      <w:proofErr w:type="gramStart"/>
-      <w:r>
-        <w:rPr>
-          <w:rFonts w:asciiTheme="majorHAnsi" w:hAnsiTheme="majorHAnsi"/>
-          <w:b/>
-        </w:rPr>
-        <w:t>representative</w:t>
-      </w:r>
-      <w:proofErr w:type="gramEnd"/>
-    </w:p>
-    <w:p>
-      <w:proofErr w:type="spellStart"/>
-      <w:r>
-        <w:rPr>
-          <w:rFonts w:asciiTheme="majorHAnsi" w:hAnsiTheme="majorHAnsi"/>
-          <w:b/>
-        </w:rPr>
-        <w:t>Lenig</w:t>
-      </w:r>
-      <w:proofErr w:type="spellEnd"/>
-      <w:r>
-        <w:rPr>
-          <w:rFonts w:asciiTheme="majorHAnsi" w:hAnsiTheme="majorHAnsi"/>
-          <w:b/>
-        </w:rPr>
-        <w:t>, Tyler</w:t>
+        <w:t xml:space="preserve"> representative</w:t>
+      </w:r>
+    </w:p>
+    <w:p>
+      <w:r>
+        <w:rPr>
+          <w:rFonts w:asciiTheme="majorHAnsi" w:hAnsiTheme="majorHAnsi"/>
+          <w:b/>
+        </w:rPr>
+        <w:t>Lenig, Tyler</w:t>
       </w:r>
     </w:p>
     <w:p/>
@@ -840,31 +705,13 @@
           <w:b/>
         </w:rPr>
       </w:pPr>
-      <w:proofErr w:type="spellStart"/>
-      <w:r>
-        <w:rPr>
-          <w:rFonts w:asciiTheme="majorHAnsi" w:hAnsiTheme="majorHAnsi"/>
-          <w:b/>
-        </w:rPr>
-        <w:t>Miaw</w:t>
-      </w:r>
-      <w:proofErr w:type="spellEnd"/>
-      <w:r>
-        <w:rPr>
-          <w:rFonts w:asciiTheme="majorHAnsi" w:hAnsiTheme="majorHAnsi"/>
-          <w:b/>
-        </w:rPr>
-        <w:t xml:space="preserve">, </w:t>
-      </w:r>
-      <w:proofErr w:type="spellStart"/>
-      <w:r>
-        <w:rPr>
-          <w:rFonts w:asciiTheme="majorHAnsi" w:hAnsiTheme="majorHAnsi"/>
-          <w:b/>
-        </w:rPr>
-        <w:t>Jireh</w:t>
-      </w:r>
-      <w:proofErr w:type="spellEnd"/>
+      <w:r>
+        <w:rPr>
+          <w:rFonts w:asciiTheme="majorHAnsi" w:hAnsiTheme="majorHAnsi"/>
+          <w:b/>
+        </w:rPr>
+        <w:t>Miaw, Jireh</w:t>
+      </w:r>
     </w:p>
     <w:p>
       <w:pPr>
@@ -888,21 +735,12 @@
           <w:b/>
         </w:rPr>
       </w:pPr>
-      <w:proofErr w:type="spellStart"/>
-      <w:r>
-        <w:rPr>
-          <w:rFonts w:asciiTheme="majorHAnsi" w:hAnsiTheme="majorHAnsi"/>
-          <w:b/>
-        </w:rPr>
-        <w:t>Dworak</w:t>
-      </w:r>
-      <w:proofErr w:type="spellEnd"/>
-      <w:r>
-        <w:rPr>
-          <w:rFonts w:asciiTheme="majorHAnsi" w:hAnsiTheme="majorHAnsi"/>
-          <w:b/>
-        </w:rPr>
-        <w:t>, Catherine</w:t>
+      <w:r>
+        <w:rPr>
+          <w:rFonts w:asciiTheme="majorHAnsi" w:hAnsiTheme="majorHAnsi"/>
+          <w:b/>
+        </w:rPr>
+        <w:t>Dworak, Catherine</w:t>
       </w:r>
     </w:p>
     <w:p>
@@ -950,21 +788,12 @@
           <w:b/>
         </w:rPr>
       </w:pPr>
-      <w:proofErr w:type="spellStart"/>
-      <w:r>
-        <w:rPr>
-          <w:rFonts w:asciiTheme="majorHAnsi" w:hAnsiTheme="majorHAnsi"/>
-          <w:b/>
-        </w:rPr>
-        <w:t>Lenig</w:t>
-      </w:r>
-      <w:proofErr w:type="spellEnd"/>
-      <w:r>
-        <w:rPr>
-          <w:rFonts w:asciiTheme="majorHAnsi" w:hAnsiTheme="majorHAnsi"/>
-          <w:b/>
-        </w:rPr>
-        <w:t>, Tyler</w:t>
+      <w:r>
+        <w:rPr>
+          <w:rFonts w:asciiTheme="majorHAnsi" w:hAnsiTheme="majorHAnsi"/>
+          <w:b/>
+        </w:rPr>
+        <w:t>Lenig, Tyler</w:t>
       </w:r>
     </w:p>
     <w:p>
@@ -989,54 +818,27 @@
           <w:b/>
         </w:rPr>
       </w:pPr>
-      <w:proofErr w:type="spellStart"/>
-      <w:r>
-        <w:rPr>
-          <w:rFonts w:asciiTheme="majorHAnsi" w:hAnsiTheme="majorHAnsi"/>
-          <w:b/>
-        </w:rPr>
-        <w:t>Rupakhetee</w:t>
-      </w:r>
-      <w:proofErr w:type="spellEnd"/>
-      <w:r>
-        <w:rPr>
-          <w:rFonts w:asciiTheme="majorHAnsi" w:hAnsiTheme="majorHAnsi"/>
-          <w:b/>
-        </w:rPr>
-        <w:t xml:space="preserve">, </w:t>
-      </w:r>
-      <w:proofErr w:type="spellStart"/>
-      <w:r>
-        <w:rPr>
-          <w:rFonts w:asciiTheme="majorHAnsi" w:hAnsiTheme="majorHAnsi"/>
-          <w:b/>
-        </w:rPr>
-        <w:t>Archit</w:t>
-      </w:r>
-      <w:proofErr w:type="spellEnd"/>
-    </w:p>
-    <w:p>
-      <w:pPr>
-        <w:rPr>
-          <w:rFonts w:asciiTheme="majorHAnsi" w:hAnsiTheme="majorHAnsi"/>
-          <w:b/>
-        </w:rPr>
-      </w:pPr>
-      <w:proofErr w:type="spellStart"/>
-      <w:r>
-        <w:rPr>
-          <w:rFonts w:asciiTheme="majorHAnsi" w:hAnsiTheme="majorHAnsi"/>
-          <w:b/>
-        </w:rPr>
-        <w:t>McMillion</w:t>
-      </w:r>
-      <w:proofErr w:type="spellEnd"/>
-      <w:r>
-        <w:rPr>
-          <w:rFonts w:asciiTheme="majorHAnsi" w:hAnsiTheme="majorHAnsi"/>
-          <w:b/>
-        </w:rPr>
-        <w:t>, Andrew</w:t>
+      <w:r>
+        <w:rPr>
+          <w:rFonts w:asciiTheme="majorHAnsi" w:hAnsiTheme="majorHAnsi"/>
+          <w:b/>
+        </w:rPr>
+        <w:t>Rupakhetee, Archit</w:t>
+      </w:r>
+    </w:p>
+    <w:p>
+      <w:pPr>
+        <w:rPr>
+          <w:rFonts w:asciiTheme="majorHAnsi" w:hAnsiTheme="majorHAnsi"/>
+          <w:b/>
+        </w:rPr>
+      </w:pPr>
+      <w:r>
+        <w:rPr>
+          <w:rFonts w:asciiTheme="majorHAnsi" w:hAnsiTheme="majorHAnsi"/>
+          <w:b/>
+        </w:rPr>
+        <w:t>McMillion, Andrew</w:t>
       </w:r>
     </w:p>
     <w:p>
@@ -2341,41 +2143,41 @@
       <w:r>
         <w:br w:type="page"/>
       </w:r>
-      <w:bookmarkStart w:id="1" w:name="_Toc223356657"/>
+      <w:bookmarkStart w:id="0" w:name="_Toc223356657"/>
       <w:r>
         <w:lastRenderedPageBreak/>
         <w:t>Introduction</w:t>
       </w:r>
+      <w:bookmarkEnd w:id="0"/>
+    </w:p>
+    <w:p>
+      <w:pPr>
+        <w:pStyle w:val="Heading2"/>
+      </w:pPr>
+      <w:bookmarkStart w:id="1" w:name="_Toc223356658"/>
+      <w:r>
+        <w:t>About</w:t>
+      </w:r>
       <w:bookmarkEnd w:id="1"/>
     </w:p>
     <w:p>
+      <w:r>
+        <w:t>This document describes the protocol used to communicate between robot and base station system. This protocol allows the base station to control the robot, and allows the robot to send messages including errors to the base station.</w:t>
+      </w:r>
+    </w:p>
+    <w:p/>
+    <w:p>
       <w:pPr>
         <w:pStyle w:val="Heading2"/>
       </w:pPr>
-      <w:bookmarkStart w:id="2" w:name="_Toc223356658"/>
-      <w:r>
-        <w:t>About</w:t>
+      <w:bookmarkStart w:id="2" w:name="_Toc223356659"/>
+      <w:r>
+        <w:t>Protocol Description</w:t>
       </w:r>
       <w:bookmarkEnd w:id="2"/>
     </w:p>
     <w:p>
       <w:r>
-        <w:t>This document describes the protocol used to communicate between robot and base station system. This protocol allows the base station to control the robot, and allows the robot to send messages including errors to the base station.</w:t>
-      </w:r>
-    </w:p>
-    <w:p/>
-    <w:p>
-      <w:pPr>
-        <w:pStyle w:val="Heading2"/>
-      </w:pPr>
-      <w:bookmarkStart w:id="3" w:name="_Toc223356659"/>
-      <w:r>
-        <w:t>Protocol Description</w:t>
-      </w:r>
-      <w:bookmarkEnd w:id="3"/>
-    </w:p>
-    <w:p>
-      <w:r>
         <w:t xml:space="preserve">This protocol uses 10-character messages to communicate between the robot and the base station. These 10-character messages encode both commands from the base station to the robot and messages from the robot to the base station. The messages are structured such that the first two characters determine the type of command or message. The </w:t>
       </w:r>
       <w:r>
@@ -2389,22 +2191,22 @@
       <w:r>
         <w:br w:type="page"/>
       </w:r>
-      <w:bookmarkStart w:id="4" w:name="_Toc223356660"/>
+      <w:bookmarkStart w:id="3" w:name="_Toc223356660"/>
       <w:r>
         <w:lastRenderedPageBreak/>
         <w:t>Base Station to Robot Messages</w:t>
       </w:r>
+      <w:bookmarkEnd w:id="3"/>
+    </w:p>
+    <w:p>
+      <w:pPr>
+        <w:pStyle w:val="Heading2"/>
+      </w:pPr>
+      <w:bookmarkStart w:id="4" w:name="_Toc223356661"/>
+      <w:r>
+        <w:t>Command Structure</w:t>
+      </w:r>
       <w:bookmarkEnd w:id="4"/>
-    </w:p>
-    <w:p>
-      <w:pPr>
-        <w:pStyle w:val="Heading2"/>
-      </w:pPr>
-      <w:bookmarkStart w:id="5" w:name="_Toc223356661"/>
-      <w:r>
-        <w:t>Command Structure</w:t>
-      </w:r>
-      <w:bookmarkEnd w:id="5"/>
     </w:p>
     <w:p>
       <w:r>
@@ -2422,10 +2224,42 @@
           <w:color w:val="auto"/>
         </w:rPr>
       </w:pPr>
-      <w:bookmarkStart w:id="6" w:name="_Toc223356662"/>
+      <w:bookmarkStart w:id="5" w:name="_Toc223356662"/>
       <w:r>
         <w:t>No-Op</w:t>
       </w:r>
+      <w:bookmarkEnd w:id="5"/>
+    </w:p>
+    <w:p>
+      <w:r>
+        <w:rPr>
+          <w:b/>
+        </w:rPr>
+        <w:t>Message:</w:t>
+      </w:r>
+      <w:r>
+        <w:t xml:space="preserve"> 0000000000</w:t>
+      </w:r>
+    </w:p>
+    <w:p>
+      <w:r>
+        <w:rPr>
+          <w:b/>
+        </w:rPr>
+        <w:t xml:space="preserve">Description: </w:t>
+      </w:r>
+      <w:r>
+        <w:t>This command is the no operation command can be used to test if messages are being sent. This message is a “null” message.</w:t>
+      </w:r>
+    </w:p>
+    <w:p>
+      <w:pPr>
+        <w:pStyle w:val="Heading3"/>
+      </w:pPr>
+      <w:bookmarkStart w:id="6" w:name="_Toc223356663"/>
+      <w:r>
+        <w:t>Move Straight</w:t>
+      </w:r>
       <w:bookmarkEnd w:id="6"/>
     </w:p>
     <w:p>
@@ -2433,10 +2267,53 @@
         <w:rPr>
           <w:b/>
         </w:rPr>
-        <w:t>Message:</w:t>
-      </w:r>
-      <w:r>
-        <w:t xml:space="preserve"> 0000000000</w:t>
+        <w:t>Command Type:</w:t>
+      </w:r>
+      <w:r>
+        <w:t xml:space="preserve"> MS</w:t>
+      </w:r>
+    </w:p>
+    <w:p>
+      <w:r>
+        <w:rPr>
+          <w:b/>
+        </w:rPr>
+        <w:t>Parameters:</w:t>
+      </w:r>
+      <w:r>
+        <w:t xml:space="preserve">  Forward/Backwards, and distance.</w:t>
+      </w:r>
+    </w:p>
+    <w:p>
+      <w:r>
+        <w:tab/>
+        <w:t>Character</w:t>
+      </w:r>
+      <w:r>
+        <w:t xml:space="preserve"> 2</w:t>
+      </w:r>
+      <w:r>
+        <w:t xml:space="preserve"> is forward or backwards (F/B)</w:t>
+      </w:r>
+    </w:p>
+    <w:p>
+      <w:pPr>
+        <w:ind w:firstLine="720"/>
+      </w:pPr>
+      <w:r>
+        <w:t>Character</w:t>
+      </w:r>
+      <w:r>
+        <w:t>s 3</w:t>
+      </w:r>
+      <w:r>
+        <w:t>-9 are</w:t>
+      </w:r>
+      <w:r>
+        <w:t xml:space="preserve"> distance (#)</w:t>
+      </w:r>
+      <w:r>
+        <w:t>, can be null (0s)</w:t>
       </w:r>
     </w:p>
     <w:p>
@@ -2447,16 +2324,63 @@
         <w:t xml:space="preserve">Description: </w:t>
       </w:r>
       <w:r>
-        <w:t>This command is the no operation command can be used to test if messages are being sent. This message is a “null” message.</w:t>
+        <w:t xml:space="preserve">This command moves the robot in a straight line. </w:t>
+      </w:r>
+      <w:r>
+        <w:t>The forward/backward parameter control the direction the robot will move in. The distance allows for the robot to move a specified distance, this parameter can be null.</w:t>
+      </w:r>
+      <w:r>
+        <w:t xml:space="preserve"> If distance is null, the robot will continually move </w:t>
+      </w:r>
+    </w:p>
+    <w:p>
+      <w:pPr>
+        <w:rPr>
+          <w:b/>
+        </w:rPr>
+      </w:pPr>
+      <w:r>
+        <w:rPr>
+          <w:b/>
+        </w:rPr>
+        <w:t>Example Command</w:t>
+      </w:r>
+      <w:r>
+        <w:rPr>
+          <w:b/>
+        </w:rPr>
+        <w:t>s</w:t>
+      </w:r>
+      <w:r>
+        <w:rPr>
+          <w:b/>
+        </w:rPr>
+        <w:t xml:space="preserve">: </w:t>
+      </w:r>
+    </w:p>
+    <w:p>
+      <w:pPr>
+        <w:ind w:firstLine="720"/>
+      </w:pPr>
+      <w:r>
+        <w:t>MSF0000000 will move the robot forward continuously.</w:t>
+      </w:r>
+    </w:p>
+    <w:p>
+      <w:pPr>
+        <w:ind w:firstLine="720"/>
+      </w:pPr>
+      <w:r>
+        <w:t>MSB0001000 will move the robot backwards 1000 units.</w:t>
       </w:r>
     </w:p>
     <w:p>
       <w:pPr>
         <w:pStyle w:val="Heading3"/>
       </w:pPr>
-      <w:bookmarkStart w:id="7" w:name="_Toc223356663"/>
-      <w:r>
-        <w:t>Move Straight</w:t>
+      <w:bookmarkStart w:id="7" w:name="_Toc223356664"/>
+      <w:r>
+        <w:t>Move Arc</w:t>
       </w:r>
       <w:bookmarkEnd w:id="7"/>
     </w:p>
@@ -2468,7 +2392,7 @@
         <w:t>Command Type:</w:t>
       </w:r>
       <w:r>
-        <w:t xml:space="preserve"> MS</w:t>
+        <w:t xml:space="preserve"> MA</w:t>
       </w:r>
     </w:p>
     <w:p>
@@ -2479,13 +2403,18 @@
         <w:t>Parameters:</w:t>
       </w:r>
       <w:r>
-        <w:t xml:space="preserve">  Forward/Backwards, and distance.</w:t>
+        <w:t xml:space="preserve">  Forward/Backwards, left/right, radius, distance</w:t>
       </w:r>
     </w:p>
     <w:p>
       <w:r>
         <w:tab/>
-        <w:t>Byte 2</w:t>
+      </w:r>
+      <w:r>
+        <w:t>Character</w:t>
+      </w:r>
+      <w:r>
+        <w:t xml:space="preserve"> 2</w:t>
       </w:r>
       <w:r>
         <w:t xml:space="preserve"> is forward or backwards (F/B)</w:t>
@@ -2495,19 +2424,54 @@
       <w:r>
         <w:tab/>
       </w:r>
-      <w:proofErr w:type="gramStart"/>
-      <w:r>
-        <w:t>Bytes 3</w:t>
-      </w:r>
-      <w:r>
-        <w:t>-9 is</w:t>
-      </w:r>
-      <w:proofErr w:type="gramEnd"/>
-      <w:r>
-        <w:t xml:space="preserve"> distance (#)</w:t>
-      </w:r>
-      <w:r>
-        <w:t>, can be null (0s)</w:t>
+      <w:r>
+        <w:t>Character</w:t>
+      </w:r>
+      <w:r>
+        <w:t xml:space="preserve"> 3</w:t>
+      </w:r>
+      <w:r>
+        <w:t xml:space="preserve"> is left or right (L/R)</w:t>
+      </w:r>
+    </w:p>
+    <w:p>
+      <w:r>
+        <w:tab/>
+      </w:r>
+      <w:r>
+        <w:t>Characters</w:t>
+      </w:r>
+      <w:r>
+        <w:t xml:space="preserve"> 4-6</w:t>
+      </w:r>
+      <w:r>
+        <w:t xml:space="preserve"> </w:t>
+      </w:r>
+      <w:r>
+        <w:t>are</w:t>
+      </w:r>
+      <w:r>
+        <w:t xml:space="preserve"> radius (# degrees)</w:t>
+      </w:r>
+    </w:p>
+    <w:p>
+      <w:r>
+        <w:tab/>
+      </w:r>
+      <w:r>
+        <w:t>Characters</w:t>
+      </w:r>
+      <w:r>
+        <w:t xml:space="preserve"> 7</w:t>
+      </w:r>
+      <w:r>
+        <w:t xml:space="preserve">-9 </w:t>
+      </w:r>
+      <w:r>
+        <w:t>are</w:t>
+      </w:r>
+      <w:r>
+        <w:t xml:space="preserve"> distance (#), can be null (0s)</w:t>
       </w:r>
     </w:p>
     <w:p>
@@ -2518,13 +2482,10 @@
         <w:t xml:space="preserve">Description: </w:t>
       </w:r>
       <w:r>
-        <w:t xml:space="preserve">This command moves the robot in a straight line. </w:t>
-      </w:r>
-      <w:r>
-        <w:t>The forward/backward parameter control the direction the robot will move in. The distance allows for the robot to move a specified distance, this parameter can be null.</w:t>
-      </w:r>
-      <w:r>
-        <w:t xml:space="preserve"> If distance is null, the robot will continually move </w:t>
+        <w:t>This command moves the robot in an arc. The forward/backward parameter control the direction the robot will move along the arc. Left/Right will control the direction the robot arcs to. Radius is the absolute value of the number of degrees to move. The distance allows for the robot to move a specified distance, this parameter can be null.</w:t>
+      </w:r>
+      <w:r>
+        <w:t xml:space="preserve"> If distance is null, the robot will continually move until stopped.</w:t>
       </w:r>
     </w:p>
     <w:p>
@@ -2557,7 +2518,7 @@
         <w:ind w:firstLine="720"/>
       </w:pPr>
       <w:r>
-        <w:t>MSF0000000 will move the robot forward continuously.</w:t>
+        <w:t>MAFL090000 will move the robot forward to the left along a 90 degree curve continuously</w:t>
       </w:r>
     </w:p>
     <w:p>
@@ -2565,164 +2526,149 @@
         <w:ind w:firstLine="720"/>
       </w:pPr>
       <w:r>
-        <w:t>MSB0001000 will move the robot backwards 1000 units.</w:t>
-      </w:r>
+        <w:t>MABR030100 will move the robot backwards along a 30 degree curve for 100 units.</w:t>
+      </w:r>
+    </w:p>
+    <w:p>
+      <w:pPr>
+        <w:rPr>
+          <w:b/>
+        </w:rPr>
+      </w:pPr>
     </w:p>
     <w:p>
       <w:pPr>
         <w:pStyle w:val="Heading3"/>
       </w:pPr>
-      <w:bookmarkStart w:id="8" w:name="_Toc223356664"/>
-      <w:r>
-        <w:t>Move Arc</w:t>
-      </w:r>
-      <w:bookmarkEnd w:id="8"/>
-    </w:p>
-    <w:p>
-      <w:r>
-        <w:rPr>
-          <w:b/>
-        </w:rPr>
-        <w:t>Command Type:</w:t>
-      </w:r>
-      <w:r>
-        <w:t xml:space="preserve"> MA</w:t>
-      </w:r>
-    </w:p>
-    <w:p>
-      <w:r>
-        <w:rPr>
-          <w:b/>
-        </w:rPr>
-        <w:t>Parameters:</w:t>
-      </w:r>
-      <w:r>
-        <w:t xml:space="preserve">  Forward/Backwards, left/right, radius, distance</w:t>
-      </w:r>
-    </w:p>
-    <w:p>
-      <w:r>
-        <w:tab/>
-        <w:t>Byte 2</w:t>
-      </w:r>
-      <w:r>
-        <w:t xml:space="preserve"> is forward or backwards (F/B)</w:t>
-      </w:r>
-    </w:p>
-    <w:p>
-      <w:r>
-        <w:tab/>
-        <w:t>Byte 3</w:t>
-      </w:r>
-      <w:r>
-        <w:t xml:space="preserve"> is left or right (L/R)</w:t>
-      </w:r>
-    </w:p>
-    <w:p>
-      <w:r>
-        <w:tab/>
-        <w:t>Byte 4-6</w:t>
-      </w:r>
-      <w:r>
-        <w:t xml:space="preserve"> is radius (# degrees)</w:t>
-      </w:r>
-    </w:p>
-    <w:p>
-      <w:r>
-        <w:tab/>
-        <w:t>Byte 7</w:t>
-      </w:r>
-      <w:r>
-        <w:t>-9 is distance (#), can be null (0s)</w:t>
-      </w:r>
-    </w:p>
-    <w:p>
-      <w:r>
-        <w:rPr>
-          <w:b/>
-        </w:rPr>
-        <w:t xml:space="preserve">Description: </w:t>
-      </w:r>
-      <w:r>
-        <w:t>This command moves the robot in an arc. The forward/backward parameter control the direction the robot will move along the arc. Left/Right will control the direction the robot arcs to. Radius is the absolute value of the number of degrees to move. The distance allows for the robot to move a specified distance, this parameter can be null.</w:t>
-      </w:r>
-      <w:r>
-        <w:t xml:space="preserve"> If distance is null, the robot will continually move until stopped.</w:t>
-      </w:r>
-    </w:p>
-    <w:p>
-      <w:pPr>
-        <w:rPr>
-          <w:b/>
-        </w:rPr>
-      </w:pPr>
-      <w:r>
-        <w:rPr>
-          <w:b/>
-        </w:rPr>
-        <w:t>Example Command</w:t>
-      </w:r>
-      <w:r>
-        <w:rPr>
-          <w:b/>
-        </w:rPr>
-        <w:t>s</w:t>
-      </w:r>
-      <w:r>
-        <w:rPr>
-          <w:b/>
-        </w:rPr>
-        <w:t xml:space="preserve">: </w:t>
-      </w:r>
-    </w:p>
-    <w:p>
-      <w:pPr>
-        <w:ind w:firstLine="720"/>
-      </w:pPr>
-      <w:r>
-        <w:t xml:space="preserve">MAFL090000 will move the robot forward to the left along a </w:t>
-      </w:r>
-      <w:proofErr w:type="gramStart"/>
-      <w:r>
-        <w:t>90 degree</w:t>
-      </w:r>
-      <w:proofErr w:type="gramEnd"/>
-      <w:r>
-        <w:t xml:space="preserve"> curve continuously</w:t>
-      </w:r>
-    </w:p>
-    <w:p>
-      <w:pPr>
-        <w:ind w:firstLine="720"/>
-      </w:pPr>
-      <w:r>
-        <w:t xml:space="preserve">MABR030100 will move the robot backwards along a </w:t>
-      </w:r>
-      <w:proofErr w:type="gramStart"/>
-      <w:r>
-        <w:t>30 degree</w:t>
-      </w:r>
-      <w:proofErr w:type="gramEnd"/>
-      <w:r>
-        <w:t xml:space="preserve"> curve for 100 units.</w:t>
-      </w:r>
-    </w:p>
-    <w:p>
-      <w:pPr>
-        <w:rPr>
-          <w:b/>
-        </w:rPr>
-      </w:pPr>
-    </w:p>
-    <w:p>
-      <w:pPr>
-        <w:pStyle w:val="Heading3"/>
-      </w:pPr>
-      <w:bookmarkStart w:id="9" w:name="_Toc223356665"/>
+      <w:bookmarkStart w:id="8" w:name="_Toc223356665"/>
       <w:r>
         <w:lastRenderedPageBreak/>
         <w:t>Turn</w:t>
       </w:r>
+      <w:bookmarkEnd w:id="8"/>
+    </w:p>
+    <w:p>
+      <w:r>
+        <w:rPr>
+          <w:b/>
+        </w:rPr>
+        <w:t>Command Type:</w:t>
+      </w:r>
+      <w:r>
+        <w:t xml:space="preserve"> TN</w:t>
+      </w:r>
+    </w:p>
+    <w:p>
+      <w:r>
+        <w:rPr>
+          <w:b/>
+        </w:rPr>
+        <w:t>Parameters:</w:t>
+      </w:r>
+      <w:r>
+        <w:t xml:space="preserve">  </w:t>
+      </w:r>
+      <w:r>
+        <w:t>Left/Right, and radius</w:t>
+      </w:r>
+    </w:p>
+    <w:p>
+      <w:r>
+        <w:tab/>
+      </w:r>
+      <w:r>
+        <w:t>Character</w:t>
+      </w:r>
+      <w:r>
+        <w:t xml:space="preserve"> 2</w:t>
+      </w:r>
+      <w:r>
+        <w:t xml:space="preserve"> is left or right (L/R)</w:t>
+      </w:r>
+    </w:p>
+    <w:p>
+      <w:r>
+        <w:tab/>
+      </w:r>
+      <w:r>
+        <w:t>Characters</w:t>
+      </w:r>
+      <w:r>
+        <w:t xml:space="preserve"> 3</w:t>
+      </w:r>
+      <w:r>
+        <w:t>-9 are</w:t>
+      </w:r>
+      <w:r>
+        <w:t xml:space="preserve"> radius (# degrees), can be null (0s)</w:t>
+      </w:r>
+    </w:p>
+    <w:p>
+      <w:r>
+        <w:rPr>
+          <w:b/>
+        </w:rPr>
+        <w:t xml:space="preserve">Description: </w:t>
+      </w:r>
+      <w:r>
+        <w:t>This command turns the robot when stationary. The Left/Right parameter determines the direction the robot turns. The Radius parameter is an absolute value that determines how far the robot turns. If the radius is null, the robot continually turns until stopped.</w:t>
+      </w:r>
+    </w:p>
+    <w:p>
+      <w:pPr>
+        <w:rPr>
+          <w:b/>
+        </w:rPr>
+      </w:pPr>
+      <w:r>
+        <w:rPr>
+          <w:b/>
+        </w:rPr>
+        <w:t>Example Command</w:t>
+      </w:r>
+      <w:r>
+        <w:rPr>
+          <w:b/>
+        </w:rPr>
+        <w:t>s</w:t>
+      </w:r>
+      <w:r>
+        <w:rPr>
+          <w:b/>
+        </w:rPr>
+        <w:t xml:space="preserve">: </w:t>
+      </w:r>
+    </w:p>
+    <w:p>
+      <w:pPr>
+        <w:ind w:firstLine="720"/>
+      </w:pPr>
+      <w:r>
+        <w:t>TNR0000090 will turn the robot right 90 degrees</w:t>
+      </w:r>
+    </w:p>
+    <w:p>
+      <w:pPr>
+        <w:ind w:firstLine="720"/>
+      </w:pPr>
+      <w:r>
+        <w:t xml:space="preserve">TNL0000000 </w:t>
+      </w:r>
+      <w:r>
+        <w:t xml:space="preserve">will </w:t>
+      </w:r>
+      <w:r>
+        <w:t>turn the robot left continuously</w:t>
+      </w:r>
+    </w:p>
+    <w:p>
+      <w:pPr>
+        <w:pStyle w:val="Heading3"/>
+      </w:pPr>
+      <w:bookmarkStart w:id="9" w:name="_Toc223356666"/>
+      <w:r>
+        <w:t>Stop</w:t>
+      </w:r>
       <w:bookmarkEnd w:id="9"/>
     </w:p>
     <w:p>
@@ -2730,10 +2676,42 @@
         <w:rPr>
           <w:b/>
         </w:rPr>
-        <w:t>Command Type:</w:t>
-      </w:r>
-      <w:r>
-        <w:t xml:space="preserve"> TN</w:t>
+        <w:t>Message:</w:t>
+      </w:r>
+      <w:r>
+        <w:t xml:space="preserve"> ST00000000</w:t>
+      </w:r>
+    </w:p>
+    <w:p>
+      <w:r>
+        <w:rPr>
+          <w:b/>
+        </w:rPr>
+        <w:t xml:space="preserve">Description: </w:t>
+      </w:r>
+      <w:r>
+        <w:t>This command stops any actions that the robot is currently doing. This will end any movement actions.</w:t>
+      </w:r>
+    </w:p>
+    <w:p>
+      <w:pPr>
+        <w:pStyle w:val="Heading3"/>
+      </w:pPr>
+      <w:bookmarkStart w:id="10" w:name="_Toc223356667"/>
+      <w:r>
+        <w:t>Read Sensor</w:t>
+      </w:r>
+      <w:bookmarkEnd w:id="10"/>
+    </w:p>
+    <w:p>
+      <w:r>
+        <w:rPr>
+          <w:b/>
+        </w:rPr>
+        <w:t xml:space="preserve">Command Type: </w:t>
+      </w:r>
+      <w:r>
+        <w:t>RS</w:t>
       </w:r>
     </w:p>
     <w:p>
@@ -2744,180 +2722,35 @@
         <w:t>Parameters:</w:t>
       </w:r>
       <w:r>
-        <w:t xml:space="preserve">  </w:t>
-      </w:r>
-      <w:r>
-        <w:t>Left/Right, and radius</w:t>
-      </w:r>
-    </w:p>
-    <w:p>
-      <w:r>
-        <w:tab/>
-      </w:r>
-      <w:r>
-        <w:t>Byte 2</w:t>
-      </w:r>
-      <w:r>
-        <w:t xml:space="preserve"> is left or right (L/R)</w:t>
-      </w:r>
-    </w:p>
-    <w:p>
-      <w:r>
-        <w:tab/>
-        <w:t>Byte</w:t>
+        <w:t xml:space="preserve"> </w:t>
+      </w:r>
+      <w:r>
+        <w:t>Sensor Port</w:t>
+      </w:r>
+    </w:p>
+    <w:p>
+      <w:pPr>
+        <w:ind w:firstLine="720"/>
+      </w:pPr>
+      <w:r>
+        <w:t>Character</w:t>
+      </w:r>
+      <w:r>
+        <w:t xml:space="preserve"> 2</w:t>
+      </w:r>
+      <w:r>
+        <w:t xml:space="preserve"> is sensor type (U for Ultrasonic, T for touch, M for sound, L for light)</w:t>
+      </w:r>
+    </w:p>
+    <w:p>
+      <w:pPr>
+        <w:ind w:firstLine="720"/>
+      </w:pPr>
+      <w:r>
+        <w:t>Characters</w:t>
       </w:r>
       <w:r>
         <w:t xml:space="preserve"> 3</w:t>
-      </w:r>
-      <w:r>
-        <w:t>-9 is radius (# degrees), can be null (0s)</w:t>
-      </w:r>
-    </w:p>
-    <w:p>
-      <w:r>
-        <w:rPr>
-          <w:b/>
-        </w:rPr>
-        <w:t xml:space="preserve">Description: </w:t>
-      </w:r>
-      <w:r>
-        <w:t>This command turns the robot when stationary. The Left/Right parameter determines the direction the robot turns. The Radius parameter is an absolute value that determines how far the robot turns. If the radius is null, the robot continually turns until stopped.</w:t>
-      </w:r>
-    </w:p>
-    <w:p>
-      <w:pPr>
-        <w:rPr>
-          <w:b/>
-        </w:rPr>
-      </w:pPr>
-      <w:r>
-        <w:rPr>
-          <w:b/>
-        </w:rPr>
-        <w:t>Example Command</w:t>
-      </w:r>
-      <w:r>
-        <w:rPr>
-          <w:b/>
-        </w:rPr>
-        <w:t>s</w:t>
-      </w:r>
-      <w:r>
-        <w:rPr>
-          <w:b/>
-        </w:rPr>
-        <w:t xml:space="preserve">: </w:t>
-      </w:r>
-    </w:p>
-    <w:p>
-      <w:pPr>
-        <w:ind w:firstLine="720"/>
-      </w:pPr>
-      <w:r>
-        <w:t>TNR0000090 will turn the robot right 90 degrees</w:t>
-      </w:r>
-    </w:p>
-    <w:p>
-      <w:pPr>
-        <w:ind w:firstLine="720"/>
-      </w:pPr>
-      <w:r>
-        <w:t xml:space="preserve">TNL0000000 </w:t>
-      </w:r>
-      <w:r>
-        <w:t xml:space="preserve">will </w:t>
-      </w:r>
-      <w:r>
-        <w:t>turn the robot left continuously</w:t>
-      </w:r>
-    </w:p>
-    <w:p>
-      <w:pPr>
-        <w:pStyle w:val="Heading3"/>
-      </w:pPr>
-      <w:bookmarkStart w:id="10" w:name="_Toc223356666"/>
-      <w:r>
-        <w:t>Stop</w:t>
-      </w:r>
-      <w:bookmarkEnd w:id="10"/>
-    </w:p>
-    <w:p>
-      <w:r>
-        <w:rPr>
-          <w:b/>
-        </w:rPr>
-        <w:t>Message:</w:t>
-      </w:r>
-      <w:r>
-        <w:t xml:space="preserve"> ST00000000</w:t>
-      </w:r>
-    </w:p>
-    <w:p>
-      <w:r>
-        <w:rPr>
-          <w:b/>
-        </w:rPr>
-        <w:t xml:space="preserve">Description: </w:t>
-      </w:r>
-      <w:r>
-        <w:t>This command stops any actions that the robot is currently doing. This will end any movement actions.</w:t>
-      </w:r>
-    </w:p>
-    <w:p>
-      <w:pPr>
-        <w:pStyle w:val="Heading3"/>
-      </w:pPr>
-      <w:bookmarkStart w:id="11" w:name="_Toc223356667"/>
-      <w:r>
-        <w:t>Read Sensor</w:t>
-      </w:r>
-      <w:bookmarkEnd w:id="11"/>
-    </w:p>
-    <w:p>
-      <w:r>
-        <w:rPr>
-          <w:b/>
-        </w:rPr>
-        <w:t xml:space="preserve">Command Type: </w:t>
-      </w:r>
-      <w:r>
-        <w:t>RS</w:t>
-      </w:r>
-    </w:p>
-    <w:p>
-      <w:r>
-        <w:rPr>
-          <w:b/>
-        </w:rPr>
-        <w:t>Parameters:</w:t>
-      </w:r>
-      <w:r>
-        <w:t xml:space="preserve"> </w:t>
-      </w:r>
-      <w:r>
-        <w:t>Sensor Port</w:t>
-      </w:r>
-    </w:p>
-    <w:p>
-      <w:pPr>
-        <w:ind w:firstLine="720"/>
-      </w:pPr>
-      <w:r>
-        <w:t>Byte</w:t>
-      </w:r>
-      <w:r>
-        <w:t xml:space="preserve"> 2</w:t>
-      </w:r>
-      <w:r>
-        <w:t xml:space="preserve"> is sensor type (U for Ultrasonic, T for touch, M for sound, L for light)</w:t>
-      </w:r>
-    </w:p>
-    <w:p>
-      <w:pPr>
-        <w:ind w:firstLine="720"/>
-      </w:pPr>
-      <w:r>
-        <w:t>Bytes 3</w:t>
       </w:r>
       <w:r>
         <w:t>-9 are 0</w:t>
@@ -2963,10 +2796,116 @@
       <w:pPr>
         <w:pStyle w:val="Heading3"/>
       </w:pPr>
-      <w:bookmarkStart w:id="12" w:name="_Toc223356668"/>
+      <w:bookmarkStart w:id="11" w:name="_Toc223356668"/>
       <w:r>
         <w:t>Set Speed</w:t>
       </w:r>
+      <w:bookmarkEnd w:id="11"/>
+    </w:p>
+    <w:p>
+      <w:r>
+        <w:rPr>
+          <w:b/>
+        </w:rPr>
+        <w:t xml:space="preserve">Command Type: </w:t>
+      </w:r>
+      <w:r>
+        <w:t>SS</w:t>
+      </w:r>
+    </w:p>
+    <w:p>
+      <w:r>
+        <w:rPr>
+          <w:b/>
+        </w:rPr>
+        <w:t>Parameters:</w:t>
+      </w:r>
+      <w:r>
+        <w:t xml:space="preserve"> Motor/Motor Combination, and new speed.</w:t>
+      </w:r>
+    </w:p>
+    <w:p>
+      <w:r>
+        <w:tab/>
+      </w:r>
+      <w:r>
+        <w:t>Character</w:t>
+      </w:r>
+      <w:r>
+        <w:t xml:space="preserve"> 2</w:t>
+      </w:r>
+      <w:r>
+        <w:t xml:space="preserve"> is Motor/Motor combination</w:t>
+      </w:r>
+      <w:r>
+        <w:t xml:space="preserve"> (A for Motor A, B for Motor B, C for Motor C, D for Drive Motors)</w:t>
+      </w:r>
+    </w:p>
+    <w:p>
+      <w:r>
+        <w:tab/>
+      </w:r>
+      <w:r>
+        <w:t>Characters</w:t>
+      </w:r>
+      <w:r>
+        <w:t xml:space="preserve"> 3</w:t>
+      </w:r>
+      <w:r>
+        <w:t>-9 are</w:t>
+      </w:r>
+      <w:r>
+        <w:t xml:space="preserve"> the new speed</w:t>
+      </w:r>
+    </w:p>
+    <w:p>
+      <w:r>
+        <w:rPr>
+          <w:b/>
+        </w:rPr>
+        <w:t>Description:</w:t>
+      </w:r>
+      <w:r>
+        <w:t xml:space="preserve"> This command will change the speed of the motors. The </w:t>
+      </w:r>
+      <w:r>
+        <w:t xml:space="preserve">combination will determine which motors or combinations of motors to change the speed for. </w:t>
+      </w:r>
+    </w:p>
+    <w:p>
+      <w:pPr>
+        <w:rPr>
+          <w:b/>
+        </w:rPr>
+      </w:pPr>
+      <w:r>
+        <w:rPr>
+          <w:b/>
+        </w:rPr>
+        <w:t xml:space="preserve">Example Commands: </w:t>
+      </w:r>
+    </w:p>
+    <w:p>
+      <w:pPr>
+        <w:rPr>
+          <w:b/>
+        </w:rPr>
+      </w:pPr>
+      <w:r>
+        <w:rPr>
+          <w:b/>
+        </w:rPr>
+        <w:tab/>
+      </w:r>
+    </w:p>
+    <w:p>
+      <w:pPr>
+        <w:pStyle w:val="Heading3"/>
+      </w:pPr>
+      <w:bookmarkStart w:id="12" w:name="_Toc223356669"/>
+      <w:r>
+        <w:t>Read All Sensors</w:t>
+      </w:r>
       <w:bookmarkEnd w:id="12"/>
     </w:p>
     <w:p>
@@ -2974,99 +2913,6 @@
         <w:rPr>
           <w:b/>
         </w:rPr>
-        <w:t xml:space="preserve">Command Type: </w:t>
-      </w:r>
-      <w:r>
-        <w:t>SS</w:t>
-      </w:r>
-    </w:p>
-    <w:p>
-      <w:r>
-        <w:rPr>
-          <w:b/>
-        </w:rPr>
-        <w:t>Parameters:</w:t>
-      </w:r>
-      <w:r>
-        <w:t xml:space="preserve"> Motor/Motor Combination, and new speed.</w:t>
-      </w:r>
-    </w:p>
-    <w:p>
-      <w:r>
-        <w:tab/>
-        <w:t>Byte 2</w:t>
-      </w:r>
-      <w:r>
-        <w:t xml:space="preserve"> is Motor/Motor combination</w:t>
-      </w:r>
-      <w:r>
-        <w:t xml:space="preserve"> (A for Motor A, B for Motor B, C for Motor C, D for Drive Motors)</w:t>
-      </w:r>
-    </w:p>
-    <w:p>
-      <w:r>
-        <w:tab/>
-        <w:t>Bytes 3</w:t>
-      </w:r>
-      <w:r>
-        <w:t>-9 is the new speed</w:t>
-      </w:r>
-    </w:p>
-    <w:p>
-      <w:r>
-        <w:rPr>
-          <w:b/>
-        </w:rPr>
-        <w:t>Description:</w:t>
-      </w:r>
-      <w:r>
-        <w:t xml:space="preserve"> This command will change the speed of the motors. The </w:t>
-      </w:r>
-      <w:r>
-        <w:t xml:space="preserve">combination will determine which motors or combinations of motors to change the speed for. </w:t>
-      </w:r>
-    </w:p>
-    <w:p>
-      <w:pPr>
-        <w:rPr>
-          <w:b/>
-        </w:rPr>
-      </w:pPr>
-      <w:r>
-        <w:rPr>
-          <w:b/>
-        </w:rPr>
-        <w:t xml:space="preserve">Example Commands: </w:t>
-      </w:r>
-    </w:p>
-    <w:p>
-      <w:pPr>
-        <w:rPr>
-          <w:b/>
-        </w:rPr>
-      </w:pPr>
-      <w:r>
-        <w:rPr>
-          <w:b/>
-        </w:rPr>
-        <w:tab/>
-      </w:r>
-    </w:p>
-    <w:p>
-      <w:pPr>
-        <w:pStyle w:val="Heading3"/>
-      </w:pPr>
-      <w:bookmarkStart w:id="13" w:name="_Toc223356669"/>
-      <w:r>
-        <w:t>Read All Sensors</w:t>
-      </w:r>
-      <w:bookmarkEnd w:id="13"/>
-    </w:p>
-    <w:p>
-      <w:r>
-        <w:rPr>
-          <w:b/>
-        </w:rPr>
         <w:t>Command Message:</w:t>
       </w:r>
       <w:r>
@@ -3091,113 +2937,126 @@
       <w:pPr>
         <w:pStyle w:val="Heading1"/>
       </w:pPr>
-      <w:bookmarkStart w:id="14" w:name="_Toc223356670"/>
+      <w:bookmarkStart w:id="13" w:name="_Toc223356670"/>
       <w:r>
         <w:lastRenderedPageBreak/>
         <w:t>Robot to Base Station Messages</w:t>
       </w:r>
+      <w:bookmarkEnd w:id="13"/>
+    </w:p>
+    <w:p>
+      <w:pPr>
+        <w:pStyle w:val="Heading2"/>
+      </w:pPr>
+      <w:bookmarkStart w:id="14" w:name="_Toc223356671"/>
+      <w:r>
+        <w:t>Acknowledgment</w:t>
+      </w:r>
       <w:bookmarkEnd w:id="14"/>
     </w:p>
     <w:p>
+      <w:r>
+        <w:rPr>
+          <w:b/>
+        </w:rPr>
+        <w:t xml:space="preserve">Description: </w:t>
+      </w:r>
+      <w:r>
+        <w:t>This message is sent to</w:t>
+      </w:r>
+      <w:r>
+        <w:t xml:space="preserve"> the base station as acknowledg</w:t>
+      </w:r>
+      <w:r>
+        <w:t xml:space="preserve">ment of </w:t>
+      </w:r>
+      <w:r>
+        <w:t>receiving a command.</w:t>
+      </w:r>
+    </w:p>
+    <w:p>
+      <w:pPr>
+        <w:rPr>
+          <w:b/>
+        </w:rPr>
+      </w:pPr>
+      <w:r>
+        <w:rPr>
+          <w:b/>
+        </w:rPr>
+        <w:t>Message: AK00000000</w:t>
+      </w:r>
+    </w:p>
+    <w:p>
       <w:pPr>
         <w:pStyle w:val="Heading2"/>
       </w:pPr>
-      <w:bookmarkStart w:id="15" w:name="_Toc223356671"/>
-      <w:r>
-        <w:t>Acknowledgment</w:t>
+      <w:bookmarkStart w:id="15" w:name="_Toc223356672"/>
+      <w:r>
+        <w:t>Error Messages</w:t>
       </w:r>
       <w:bookmarkEnd w:id="15"/>
     </w:p>
     <w:p>
-      <w:r>
-        <w:rPr>
-          <w:b/>
-        </w:rPr>
-        <w:t xml:space="preserve">Description: </w:t>
-      </w:r>
-      <w:r>
-        <w:t>This message is sent to</w:t>
-      </w:r>
-      <w:r>
-        <w:t xml:space="preserve"> the base station as acknowledg</w:t>
-      </w:r>
-      <w:r>
-        <w:t xml:space="preserve">ment of </w:t>
-      </w:r>
-      <w:r>
-        <w:t>receiving a command.</w:t>
-      </w:r>
-    </w:p>
-    <w:p>
-      <w:pPr>
-        <w:rPr>
-          <w:b/>
-        </w:rPr>
-      </w:pPr>
-      <w:r>
-        <w:rPr>
-          <w:b/>
-        </w:rPr>
-        <w:t>Message: AK00000000</w:t>
-      </w:r>
-    </w:p>
-    <w:p>
-      <w:pPr>
-        <w:pStyle w:val="Heading2"/>
-      </w:pPr>
-      <w:bookmarkStart w:id="16" w:name="_Toc223356672"/>
-      <w:r>
-        <w:t>Error Messages</w:t>
+      <w:pPr>
+        <w:pStyle w:val="Heading3"/>
+      </w:pPr>
+      <w:bookmarkStart w:id="16" w:name="_Toc223356673"/>
+      <w:r>
+        <w:t>Sensor Error Messages</w:t>
       </w:r>
       <w:bookmarkEnd w:id="16"/>
     </w:p>
     <w:p>
       <w:pPr>
-        <w:pStyle w:val="Heading3"/>
-      </w:pPr>
-      <w:bookmarkStart w:id="17" w:name="_Toc223356673"/>
-      <w:r>
-        <w:t>Sensor Error Messages</w:t>
-      </w:r>
+        <w:rPr>
+          <w:b/>
+        </w:rPr>
+      </w:pPr>
+      <w:r>
+        <w:rPr>
+          <w:b/>
+        </w:rPr>
+        <w:t>Message Type:</w:t>
+      </w:r>
+      <w:r>
+        <w:rPr>
+          <w:b/>
+        </w:rPr>
+        <w:t xml:space="preserve"> </w:t>
+      </w:r>
+      <w:r>
+        <w:t>ERS</w:t>
+      </w:r>
+    </w:p>
+    <w:p>
+      <w:r>
+        <w:rPr>
+          <w:b/>
+        </w:rPr>
+        <w:t xml:space="preserve">Parameters: </w:t>
+      </w:r>
+      <w:r>
+        <w:t>Message number</w:t>
+      </w:r>
+    </w:p>
+    <w:p>
+      <w:r>
+        <w:tab/>
+      </w:r>
+      <w:r>
+        <w:t>Character</w:t>
+      </w:r>
+      <w:r>
+        <w:t xml:space="preserve">s 3-9 </w:t>
+      </w:r>
+      <w:r>
+        <w:t xml:space="preserve">are </w:t>
+      </w:r>
+      <w:bookmarkStart w:id="17" w:name="_GoBack"/>
       <w:bookmarkEnd w:id="17"/>
-    </w:p>
-    <w:p>
-      <w:pPr>
-        <w:rPr>
-          <w:b/>
-        </w:rPr>
-      </w:pPr>
-      <w:r>
-        <w:rPr>
-          <w:b/>
-        </w:rPr>
-        <w:t>Message Type:</w:t>
-      </w:r>
-      <w:r>
-        <w:rPr>
-          <w:b/>
-        </w:rPr>
-        <w:t xml:space="preserve"> </w:t>
-      </w:r>
-      <w:r>
-        <w:t>ERS</w:t>
-      </w:r>
-    </w:p>
-    <w:p>
-      <w:r>
-        <w:rPr>
-          <w:b/>
-        </w:rPr>
-        <w:t xml:space="preserve">Parameters: </w:t>
-      </w:r>
-      <w:r>
-        <w:t>Message number</w:t>
-      </w:r>
-    </w:p>
-    <w:p>
-      <w:r>
-        <w:tab/>
-        <w:t>Bytes 3-9 message number</w:t>
+      <w:r>
+        <w:t>message number</w:t>
       </w:r>
     </w:p>
     <w:p>
@@ -3378,7 +3237,18 @@
     <w:p>
       <w:r>
         <w:tab/>
-        <w:t>Bytes 3-9 message number</w:t>
+      </w:r>
+      <w:r>
+        <w:t>Characters</w:t>
+      </w:r>
+      <w:r>
+        <w:t xml:space="preserve"> 3-9</w:t>
+      </w:r>
+      <w:r>
+        <w:t xml:space="preserve"> are</w:t>
+      </w:r>
+      <w:r>
+        <w:t xml:space="preserve"> message number</w:t>
       </w:r>
     </w:p>
     <w:p>
@@ -3531,13 +3401,29 @@
     <w:p>
       <w:r>
         <w:tab/>
-        <w:t>Byte 2 sensor type (U for Ultrasonic, T for Touch, M for Sound, or L for Light)</w:t>
+      </w:r>
+      <w:r>
+        <w:t>Character</w:t>
+      </w:r>
+      <w:r>
+        <w:t xml:space="preserve"> 2</w:t>
+      </w:r>
+      <w:r>
+        <w:t xml:space="preserve"> is</w:t>
+      </w:r>
+      <w:r>
+        <w:t xml:space="preserve"> sensor type (U for Ultrasonic, T for Touch, M for Sound, or L for Light)</w:t>
       </w:r>
     </w:p>
     <w:p>
       <w:r>
         <w:tab/>
-        <w:t xml:space="preserve">Bytes </w:t>
+      </w:r>
+      <w:r>
+        <w:t>Characters</w:t>
+      </w:r>
+      <w:r>
+        <w:t xml:space="preserve"> </w:t>
       </w:r>
       <w:r>
         <w:t>3-9 sensor data</w:t>
@@ -3673,7 +3559,7 @@
         <w:rStyle w:val="PageNumber"/>
         <w:noProof/>
       </w:rPr>
-      <w:t>1</w:t>
+      <w:t>7</w:t>
     </w:r>
     <w:r>
       <w:rPr>
@@ -5758,7 +5644,7 @@
 </file>
 
 <file path=customXml/itemProps1.xml><?xml version="1.0" encoding="utf-8"?>
-<ds:datastoreItem xmlns:ds="http://schemas.openxmlformats.org/officeDocument/2006/customXml" ds:itemID="{A58059BA-0086-5C48-AF6D-90E467FF306D}">
+<ds:datastoreItem xmlns:ds="http://schemas.openxmlformats.org/officeDocument/2006/customXml" ds:itemID="{1BC4948B-947A-BC4F-8812-1C649CB42746}">
   <ds:schemaRefs>
     <ds:schemaRef ds:uri="http://schemas.openxmlformats.org/officeDocument/2006/bibliography"/>
   </ds:schemaRefs>

</xml_diff>

<commit_message>
date/lab number edits to communication specification
</commit_message>
<xml_diff>
--- a/Documentation/CommunicationSpecification.docx
+++ b/Documentation/CommunicationSpecification.docx
@@ -1,6 +1,6 @@
 
 <file path=word/document.xml><?xml version="1.0" encoding="utf-8"?>
-<w:document xmlns:wpc="http://schemas.microsoft.com/office/word/2010/wordprocessingCanvas" xmlns:mo="http://schemas.microsoft.com/office/mac/office/2008/main" xmlns:mc="http://schemas.openxmlformats.org/markup-compatibility/2006" xmlns:mv="urn:schemas-microsoft-com:mac:vml" xmlns:o="urn:schemas-microsoft-com:office:office" xmlns:r="http://schemas.openxmlformats.org/officeDocument/2006/relationships" xmlns:m="http://schemas.openxmlformats.org/officeDocument/2006/math" xmlns:v="urn:schemas-microsoft-com:vml" xmlns:wp14="http://schemas.microsoft.com/office/word/2010/wordprocessingDrawing" xmlns:wp="http://schemas.openxmlformats.org/drawingml/2006/wordprocessingDrawing" xmlns:w10="urn:schemas-microsoft-com:office:word" xmlns:w="http://schemas.openxmlformats.org/wordprocessingml/2006/main" xmlns:w14="http://schemas.microsoft.com/office/word/2010/wordml" xmlns:wpg="http://schemas.microsoft.com/office/word/2010/wordprocessingGroup" xmlns:wpi="http://schemas.microsoft.com/office/word/2010/wordprocessingInk" xmlns:wne="http://schemas.microsoft.com/office/word/2006/wordml" xmlns:wps="http://schemas.microsoft.com/office/word/2010/wordprocessingShape" mc:Ignorable="w14 wp14">
+<w:document xmlns:wpc="http://schemas.microsoft.com/office/word/2010/wordprocessingCanvas" xmlns:mc="http://schemas.openxmlformats.org/markup-compatibility/2006" xmlns:o="urn:schemas-microsoft-com:office:office" xmlns:r="http://schemas.openxmlformats.org/officeDocument/2006/relationships" xmlns:m="http://schemas.openxmlformats.org/officeDocument/2006/math" xmlns:v="urn:schemas-microsoft-com:vml" xmlns:wp14="http://schemas.microsoft.com/office/word/2010/wordprocessingDrawing" xmlns:wp="http://schemas.openxmlformats.org/drawingml/2006/wordprocessingDrawing" xmlns:w10="urn:schemas-microsoft-com:office:word" xmlns:w="http://schemas.openxmlformats.org/wordprocessingml/2006/main" xmlns:w14="http://schemas.microsoft.com/office/word/2010/wordml" xmlns:wpg="http://schemas.microsoft.com/office/word/2010/wordprocessingGroup" xmlns:wpi="http://schemas.microsoft.com/office/word/2010/wordprocessingInk" xmlns:wne="http://schemas.microsoft.com/office/word/2006/wordml" xmlns:wps="http://schemas.microsoft.com/office/word/2010/wordprocessingShape" mc:Ignorable="w14 wp14">
   <w:body>
     <w:p>
       <w:pPr>
@@ -24,7 +24,16 @@
           <w:sz w:val="24"/>
           <w:szCs w:val="44"/>
         </w:rPr>
-        <w:t xml:space="preserve">Feb 24, </w:t>
+        <w:t>March 17</w:t>
+      </w:r>
+      <w:r>
+        <w:rPr>
+          <w:i w:val="0"/>
+          <w:color w:val="4F81BD" w:themeColor="accent1"/>
+          <w:sz w:val="24"/>
+          <w:szCs w:val="44"/>
+        </w:rPr>
+        <w:t xml:space="preserve">, </w:t>
       </w:r>
       <w:r>
         <w:rPr>
@@ -127,8 +136,10 @@
           <w:color w:val="4F81BD" w:themeColor="accent1"/>
           <w:sz w:val="32"/>
         </w:rPr>
-        <w:t>#2</w:t>
-      </w:r>
+        <w:t xml:space="preserve"># </w:t>
+      </w:r>
+      <w:bookmarkStart w:id="0" w:name="_GoBack"/>
+      <w:bookmarkEnd w:id="0"/>
       <w:r>
         <w:rPr>
           <w:rFonts w:ascii="Calibri" w:hAnsi="Calibri"/>
@@ -136,7 +147,7 @@
           <w:color w:val="4F81BD" w:themeColor="accent1"/>
           <w:sz w:val="32"/>
         </w:rPr>
-        <w:t xml:space="preserve">: </w:t>
+        <w:t>4</w:t>
       </w:r>
       <w:r>
         <w:rPr>
@@ -145,7 +156,16 @@
           <w:color w:val="4F81BD" w:themeColor="accent1"/>
           <w:sz w:val="32"/>
         </w:rPr>
-        <w:t>Requirements and Specification</w:t>
+        <w:t xml:space="preserve">: </w:t>
+      </w:r>
+      <w:r>
+        <w:rPr>
+          <w:rFonts w:ascii="Calibri" w:hAnsi="Calibri"/>
+          <w:b/>
+          <w:color w:val="4F81BD" w:themeColor="accent1"/>
+          <w:sz w:val="32"/>
+        </w:rPr>
+        <w:t>Development Tools and Communications Protocol</w:t>
       </w:r>
     </w:p>
     <w:p>
@@ -182,23 +202,56 @@
           <w:b/>
         </w:rPr>
         <w:tab/>
-        <w:t>Lenig, Tyler</w:t>
-      </w:r>
-    </w:p>
-    <w:p>
-      <w:pPr>
-        <w:rPr>
-          <w:rFonts w:asciiTheme="majorHAnsi" w:hAnsiTheme="majorHAnsi"/>
-          <w:b/>
-        </w:rPr>
-      </w:pPr>
-      <w:r>
-        <w:rPr>
-          <w:rFonts w:asciiTheme="majorHAnsi" w:hAnsiTheme="majorHAnsi"/>
-          <w:b/>
-        </w:rPr>
-        <w:t>Miaw, Jireh</w:t>
-      </w:r>
+      </w:r>
+      <w:proofErr w:type="spellStart"/>
+      <w:r>
+        <w:rPr>
+          <w:rFonts w:asciiTheme="majorHAnsi" w:hAnsiTheme="majorHAnsi"/>
+          <w:b/>
+        </w:rPr>
+        <w:t>Lenig</w:t>
+      </w:r>
+      <w:proofErr w:type="spellEnd"/>
+      <w:r>
+        <w:rPr>
+          <w:rFonts w:asciiTheme="majorHAnsi" w:hAnsiTheme="majorHAnsi"/>
+          <w:b/>
+        </w:rPr>
+        <w:t>, Tyler</w:t>
+      </w:r>
+    </w:p>
+    <w:p>
+      <w:pPr>
+        <w:rPr>
+          <w:rFonts w:asciiTheme="majorHAnsi" w:hAnsiTheme="majorHAnsi"/>
+          <w:b/>
+        </w:rPr>
+      </w:pPr>
+      <w:proofErr w:type="spellStart"/>
+      <w:r>
+        <w:rPr>
+          <w:rFonts w:asciiTheme="majorHAnsi" w:hAnsiTheme="majorHAnsi"/>
+          <w:b/>
+        </w:rPr>
+        <w:t>Miaw</w:t>
+      </w:r>
+      <w:proofErr w:type="spellEnd"/>
+      <w:r>
+        <w:rPr>
+          <w:rFonts w:asciiTheme="majorHAnsi" w:hAnsiTheme="majorHAnsi"/>
+          <w:b/>
+        </w:rPr>
+        <w:t xml:space="preserve">, </w:t>
+      </w:r>
+      <w:proofErr w:type="spellStart"/>
+      <w:r>
+        <w:rPr>
+          <w:rFonts w:asciiTheme="majorHAnsi" w:hAnsiTheme="majorHAnsi"/>
+          <w:b/>
+        </w:rPr>
+        <w:t>Jireh</w:t>
+      </w:r>
+      <w:proofErr w:type="spellEnd"/>
       <w:r>
         <w:rPr>
           <w:rFonts w:asciiTheme="majorHAnsi" w:hAnsiTheme="majorHAnsi"/>
@@ -263,22 +316,55 @@
           <w:b/>
         </w:rPr>
         <w:tab/>
-        <w:t>Rupakhetee, Archit</w:t>
-      </w:r>
-    </w:p>
-    <w:p>
-      <w:pPr>
-        <w:rPr>
-          <w:rFonts w:asciiTheme="majorHAnsi" w:hAnsiTheme="majorHAnsi"/>
-          <w:b/>
-        </w:rPr>
-      </w:pPr>
-      <w:r>
-        <w:rPr>
-          <w:rFonts w:asciiTheme="majorHAnsi" w:hAnsiTheme="majorHAnsi"/>
-          <w:b/>
-        </w:rPr>
-        <w:t>Dworak, Catherine</w:t>
+      </w:r>
+      <w:proofErr w:type="spellStart"/>
+      <w:r>
+        <w:rPr>
+          <w:rFonts w:asciiTheme="majorHAnsi" w:hAnsiTheme="majorHAnsi"/>
+          <w:b/>
+        </w:rPr>
+        <w:t>Rupakhetee</w:t>
+      </w:r>
+      <w:proofErr w:type="spellEnd"/>
+      <w:r>
+        <w:rPr>
+          <w:rFonts w:asciiTheme="majorHAnsi" w:hAnsiTheme="majorHAnsi"/>
+          <w:b/>
+        </w:rPr>
+        <w:t xml:space="preserve">, </w:t>
+      </w:r>
+      <w:proofErr w:type="spellStart"/>
+      <w:r>
+        <w:rPr>
+          <w:rFonts w:asciiTheme="majorHAnsi" w:hAnsiTheme="majorHAnsi"/>
+          <w:b/>
+        </w:rPr>
+        <w:t>Archit</w:t>
+      </w:r>
+      <w:proofErr w:type="spellEnd"/>
+    </w:p>
+    <w:p>
+      <w:pPr>
+        <w:rPr>
+          <w:rFonts w:asciiTheme="majorHAnsi" w:hAnsiTheme="majorHAnsi"/>
+          <w:b/>
+        </w:rPr>
+      </w:pPr>
+      <w:proofErr w:type="spellStart"/>
+      <w:r>
+        <w:rPr>
+          <w:rFonts w:asciiTheme="majorHAnsi" w:hAnsiTheme="majorHAnsi"/>
+          <w:b/>
+        </w:rPr>
+        <w:t>Dworak</w:t>
+      </w:r>
+      <w:proofErr w:type="spellEnd"/>
+      <w:r>
+        <w:rPr>
+          <w:rFonts w:asciiTheme="majorHAnsi" w:hAnsiTheme="majorHAnsi"/>
+          <w:b/>
+        </w:rPr>
+        <w:t>, Catherine</w:t>
       </w:r>
       <w:r>
         <w:rPr>
@@ -300,22 +386,46 @@
           <w:b/>
         </w:rPr>
         <w:tab/>
-        <w:t>McMillion, Andrew</w:t>
-      </w:r>
-    </w:p>
-    <w:p>
-      <w:pPr>
-        <w:rPr>
-          <w:rFonts w:asciiTheme="majorHAnsi" w:hAnsiTheme="majorHAnsi"/>
-          <w:b/>
-        </w:rPr>
-      </w:pPr>
-      <w:r>
-        <w:rPr>
-          <w:rFonts w:asciiTheme="majorHAnsi" w:hAnsiTheme="majorHAnsi"/>
-          <w:b/>
-        </w:rPr>
-        <w:t>Bertoglio, David</w:t>
+      </w:r>
+      <w:proofErr w:type="spellStart"/>
+      <w:r>
+        <w:rPr>
+          <w:rFonts w:asciiTheme="majorHAnsi" w:hAnsiTheme="majorHAnsi"/>
+          <w:b/>
+        </w:rPr>
+        <w:t>McMillion</w:t>
+      </w:r>
+      <w:proofErr w:type="spellEnd"/>
+      <w:r>
+        <w:rPr>
+          <w:rFonts w:asciiTheme="majorHAnsi" w:hAnsiTheme="majorHAnsi"/>
+          <w:b/>
+        </w:rPr>
+        <w:t>, Andrew</w:t>
+      </w:r>
+    </w:p>
+    <w:p>
+      <w:pPr>
+        <w:rPr>
+          <w:rFonts w:asciiTheme="majorHAnsi" w:hAnsiTheme="majorHAnsi"/>
+          <w:b/>
+        </w:rPr>
+      </w:pPr>
+      <w:proofErr w:type="spellStart"/>
+      <w:r>
+        <w:rPr>
+          <w:rFonts w:asciiTheme="majorHAnsi" w:hAnsiTheme="majorHAnsi"/>
+          <w:b/>
+        </w:rPr>
+        <w:t>Bertoglio</w:t>
+      </w:r>
+      <w:proofErr w:type="spellEnd"/>
+      <w:r>
+        <w:rPr>
+          <w:rFonts w:asciiTheme="majorHAnsi" w:hAnsiTheme="majorHAnsi"/>
+          <w:b/>
+        </w:rPr>
+        <w:t>, David</w:t>
       </w:r>
     </w:p>
     <w:p>
@@ -461,6 +571,21 @@
         <w:rPr>
           <w:rFonts w:ascii="Calibri" w:hAnsi="Calibri"/>
           <w:b/>
+        </w:rPr>
+      </w:pPr>
+      <w:r>
+        <w:rPr>
+          <w:rFonts w:ascii="Calibri" w:hAnsi="Calibri"/>
+          <w:b/>
+        </w:rPr>
+        <w:t>3/17/2013 revisions: added check sum</w:t>
+      </w:r>
+    </w:p>
+    <w:p>
+      <w:pPr>
+        <w:rPr>
+          <w:rFonts w:ascii="Calibri" w:hAnsi="Calibri"/>
+          <w:b/>
           <w:color w:val="4F81BD" w:themeColor="accent1"/>
           <w:sz w:val="32"/>
         </w:rPr>
@@ -550,12 +675,21 @@
           <w:b/>
         </w:rPr>
       </w:pPr>
-      <w:r>
-        <w:rPr>
-          <w:rFonts w:asciiTheme="majorHAnsi" w:hAnsiTheme="majorHAnsi"/>
-          <w:b/>
-        </w:rPr>
-        <w:t>Dworak, Catherine</w:t>
+      <w:proofErr w:type="spellStart"/>
+      <w:r>
+        <w:rPr>
+          <w:rFonts w:asciiTheme="majorHAnsi" w:hAnsiTheme="majorHAnsi"/>
+          <w:b/>
+        </w:rPr>
+        <w:t>Dworak</w:t>
+      </w:r>
+      <w:proofErr w:type="spellEnd"/>
+      <w:r>
+        <w:rPr>
+          <w:rFonts w:asciiTheme="majorHAnsi" w:hAnsiTheme="majorHAnsi"/>
+          <w:b/>
+        </w:rPr>
+        <w:t>, Catherine</w:t>
       </w:r>
     </w:p>
     <w:p>
@@ -589,12 +723,21 @@
       </w:r>
     </w:p>
     <w:p>
-      <w:r>
-        <w:rPr>
-          <w:rFonts w:asciiTheme="majorHAnsi" w:hAnsiTheme="majorHAnsi"/>
-          <w:b/>
-        </w:rPr>
-        <w:t>Lenig, Tyler</w:t>
+      <w:proofErr w:type="spellStart"/>
+      <w:r>
+        <w:rPr>
+          <w:rFonts w:asciiTheme="majorHAnsi" w:hAnsiTheme="majorHAnsi"/>
+          <w:b/>
+        </w:rPr>
+        <w:t>Lenig</w:t>
+      </w:r>
+      <w:proofErr w:type="spellEnd"/>
+      <w:r>
+        <w:rPr>
+          <w:rFonts w:asciiTheme="majorHAnsi" w:hAnsiTheme="majorHAnsi"/>
+          <w:b/>
+        </w:rPr>
+        <w:t>, Tyler</w:t>
       </w:r>
     </w:p>
     <w:p/>
@@ -705,13 +848,31 @@
           <w:b/>
         </w:rPr>
       </w:pPr>
-      <w:r>
-        <w:rPr>
-          <w:rFonts w:asciiTheme="majorHAnsi" w:hAnsiTheme="majorHAnsi"/>
-          <w:b/>
-        </w:rPr>
-        <w:t>Miaw, Jireh</w:t>
-      </w:r>
+      <w:proofErr w:type="spellStart"/>
+      <w:r>
+        <w:rPr>
+          <w:rFonts w:asciiTheme="majorHAnsi" w:hAnsiTheme="majorHAnsi"/>
+          <w:b/>
+        </w:rPr>
+        <w:t>Miaw</w:t>
+      </w:r>
+      <w:proofErr w:type="spellEnd"/>
+      <w:r>
+        <w:rPr>
+          <w:rFonts w:asciiTheme="majorHAnsi" w:hAnsiTheme="majorHAnsi"/>
+          <w:b/>
+        </w:rPr>
+        <w:t xml:space="preserve">, </w:t>
+      </w:r>
+      <w:proofErr w:type="spellStart"/>
+      <w:r>
+        <w:rPr>
+          <w:rFonts w:asciiTheme="majorHAnsi" w:hAnsiTheme="majorHAnsi"/>
+          <w:b/>
+        </w:rPr>
+        <w:t>Jireh</w:t>
+      </w:r>
+      <w:proofErr w:type="spellEnd"/>
     </w:p>
     <w:p>
       <w:pPr>
@@ -735,27 +896,45 @@
           <w:b/>
         </w:rPr>
       </w:pPr>
-      <w:r>
-        <w:rPr>
-          <w:rFonts w:asciiTheme="majorHAnsi" w:hAnsiTheme="majorHAnsi"/>
-          <w:b/>
-        </w:rPr>
-        <w:t>Dworak, Catherine</w:t>
-      </w:r>
-    </w:p>
-    <w:p>
-      <w:pPr>
-        <w:rPr>
-          <w:rFonts w:asciiTheme="majorHAnsi" w:hAnsiTheme="majorHAnsi"/>
-          <w:b/>
-        </w:rPr>
-      </w:pPr>
-      <w:r>
-        <w:rPr>
-          <w:rFonts w:asciiTheme="majorHAnsi" w:hAnsiTheme="majorHAnsi"/>
-          <w:b/>
-        </w:rPr>
-        <w:t>Bertoglio, David</w:t>
+      <w:proofErr w:type="spellStart"/>
+      <w:r>
+        <w:rPr>
+          <w:rFonts w:asciiTheme="majorHAnsi" w:hAnsiTheme="majorHAnsi"/>
+          <w:b/>
+        </w:rPr>
+        <w:t>Dworak</w:t>
+      </w:r>
+      <w:proofErr w:type="spellEnd"/>
+      <w:r>
+        <w:rPr>
+          <w:rFonts w:asciiTheme="majorHAnsi" w:hAnsiTheme="majorHAnsi"/>
+          <w:b/>
+        </w:rPr>
+        <w:t>, Catherine</w:t>
+      </w:r>
+    </w:p>
+    <w:p>
+      <w:pPr>
+        <w:rPr>
+          <w:rFonts w:asciiTheme="majorHAnsi" w:hAnsiTheme="majorHAnsi"/>
+          <w:b/>
+        </w:rPr>
+      </w:pPr>
+      <w:proofErr w:type="spellStart"/>
+      <w:r>
+        <w:rPr>
+          <w:rFonts w:asciiTheme="majorHAnsi" w:hAnsiTheme="majorHAnsi"/>
+          <w:b/>
+        </w:rPr>
+        <w:t>Bertoglio</w:t>
+      </w:r>
+      <w:proofErr w:type="spellEnd"/>
+      <w:r>
+        <w:rPr>
+          <w:rFonts w:asciiTheme="majorHAnsi" w:hAnsiTheme="majorHAnsi"/>
+          <w:b/>
+        </w:rPr>
+        <w:t>, David</w:t>
       </w:r>
     </w:p>
     <w:p>
@@ -788,12 +967,21 @@
           <w:b/>
         </w:rPr>
       </w:pPr>
-      <w:r>
-        <w:rPr>
-          <w:rFonts w:asciiTheme="majorHAnsi" w:hAnsiTheme="majorHAnsi"/>
-          <w:b/>
-        </w:rPr>
-        <w:t>Lenig, Tyler</w:t>
+      <w:proofErr w:type="spellStart"/>
+      <w:r>
+        <w:rPr>
+          <w:rFonts w:asciiTheme="majorHAnsi" w:hAnsiTheme="majorHAnsi"/>
+          <w:b/>
+        </w:rPr>
+        <w:t>Lenig</w:t>
+      </w:r>
+      <w:proofErr w:type="spellEnd"/>
+      <w:r>
+        <w:rPr>
+          <w:rFonts w:asciiTheme="majorHAnsi" w:hAnsiTheme="majorHAnsi"/>
+          <w:b/>
+        </w:rPr>
+        <w:t>, Tyler</w:t>
       </w:r>
     </w:p>
     <w:p>
@@ -818,27 +1006,54 @@
           <w:b/>
         </w:rPr>
       </w:pPr>
-      <w:r>
-        <w:rPr>
-          <w:rFonts w:asciiTheme="majorHAnsi" w:hAnsiTheme="majorHAnsi"/>
-          <w:b/>
-        </w:rPr>
-        <w:t>Rupakhetee, Archit</w:t>
-      </w:r>
-    </w:p>
-    <w:p>
-      <w:pPr>
-        <w:rPr>
-          <w:rFonts w:asciiTheme="majorHAnsi" w:hAnsiTheme="majorHAnsi"/>
-          <w:b/>
-        </w:rPr>
-      </w:pPr>
-      <w:r>
-        <w:rPr>
-          <w:rFonts w:asciiTheme="majorHAnsi" w:hAnsiTheme="majorHAnsi"/>
-          <w:b/>
-        </w:rPr>
-        <w:t>McMillion, Andrew</w:t>
+      <w:proofErr w:type="spellStart"/>
+      <w:r>
+        <w:rPr>
+          <w:rFonts w:asciiTheme="majorHAnsi" w:hAnsiTheme="majorHAnsi"/>
+          <w:b/>
+        </w:rPr>
+        <w:t>Rupakhetee</w:t>
+      </w:r>
+      <w:proofErr w:type="spellEnd"/>
+      <w:r>
+        <w:rPr>
+          <w:rFonts w:asciiTheme="majorHAnsi" w:hAnsiTheme="majorHAnsi"/>
+          <w:b/>
+        </w:rPr>
+        <w:t xml:space="preserve">, </w:t>
+      </w:r>
+      <w:proofErr w:type="spellStart"/>
+      <w:r>
+        <w:rPr>
+          <w:rFonts w:asciiTheme="majorHAnsi" w:hAnsiTheme="majorHAnsi"/>
+          <w:b/>
+        </w:rPr>
+        <w:t>Archit</w:t>
+      </w:r>
+      <w:proofErr w:type="spellEnd"/>
+    </w:p>
+    <w:p>
+      <w:pPr>
+        <w:rPr>
+          <w:rFonts w:asciiTheme="majorHAnsi" w:hAnsiTheme="majorHAnsi"/>
+          <w:b/>
+        </w:rPr>
+      </w:pPr>
+      <w:proofErr w:type="spellStart"/>
+      <w:r>
+        <w:rPr>
+          <w:rFonts w:asciiTheme="majorHAnsi" w:hAnsiTheme="majorHAnsi"/>
+          <w:b/>
+        </w:rPr>
+        <w:t>McMillion</w:t>
+      </w:r>
+      <w:proofErr w:type="spellEnd"/>
+      <w:r>
+        <w:rPr>
+          <w:rFonts w:asciiTheme="majorHAnsi" w:hAnsiTheme="majorHAnsi"/>
+          <w:b/>
+        </w:rPr>
+        <w:t>, Andrew</w:t>
       </w:r>
     </w:p>
     <w:p>
@@ -2143,22 +2358,22 @@
       <w:r>
         <w:br w:type="page"/>
       </w:r>
-      <w:bookmarkStart w:id="0" w:name="_Toc223356657"/>
+      <w:bookmarkStart w:id="1" w:name="_Toc223356657"/>
       <w:r>
         <w:lastRenderedPageBreak/>
         <w:t>Introduction</w:t>
       </w:r>
-      <w:bookmarkEnd w:id="0"/>
+      <w:bookmarkEnd w:id="1"/>
     </w:p>
     <w:p>
       <w:pPr>
         <w:pStyle w:val="Heading2"/>
       </w:pPr>
-      <w:bookmarkStart w:id="1" w:name="_Toc223356658"/>
+      <w:bookmarkStart w:id="2" w:name="_Toc223356658"/>
       <w:r>
         <w:t>About</w:t>
       </w:r>
-      <w:bookmarkEnd w:id="1"/>
+      <w:bookmarkEnd w:id="2"/>
     </w:p>
     <w:p>
       <w:r>
@@ -2170,11 +2385,11 @@
       <w:pPr>
         <w:pStyle w:val="Heading2"/>
       </w:pPr>
-      <w:bookmarkStart w:id="2" w:name="_Toc223356659"/>
+      <w:bookmarkStart w:id="3" w:name="_Toc223356659"/>
       <w:r>
         <w:t>Protocol Description</w:t>
       </w:r>
-      <w:bookmarkEnd w:id="2"/>
+      <w:bookmarkEnd w:id="3"/>
     </w:p>
     <w:p>
       <w:r>
@@ -2191,22 +2406,22 @@
       <w:r>
         <w:br w:type="page"/>
       </w:r>
-      <w:bookmarkStart w:id="3" w:name="_Toc223356660"/>
+      <w:bookmarkStart w:id="4" w:name="_Toc223356660"/>
       <w:r>
         <w:lastRenderedPageBreak/>
         <w:t>Base Station to Robot Messages</w:t>
       </w:r>
-      <w:bookmarkEnd w:id="3"/>
+      <w:bookmarkEnd w:id="4"/>
     </w:p>
     <w:p>
       <w:pPr>
         <w:pStyle w:val="Heading2"/>
       </w:pPr>
-      <w:bookmarkStart w:id="4" w:name="_Toc223356661"/>
+      <w:bookmarkStart w:id="5" w:name="_Toc223356661"/>
       <w:r>
         <w:t>Command Structure</w:t>
       </w:r>
-      <w:bookmarkEnd w:id="4"/>
+      <w:bookmarkEnd w:id="5"/>
     </w:p>
     <w:p>
       <w:r>
@@ -2224,11 +2439,11 @@
           <w:color w:val="auto"/>
         </w:rPr>
       </w:pPr>
-      <w:bookmarkStart w:id="5" w:name="_Toc223356662"/>
+      <w:bookmarkStart w:id="6" w:name="_Toc223356662"/>
       <w:r>
         <w:t>No-Op</w:t>
       </w:r>
-      <w:bookmarkEnd w:id="5"/>
+      <w:bookmarkEnd w:id="6"/>
     </w:p>
     <w:p>
       <w:r>
@@ -2256,11 +2471,11 @@
       <w:pPr>
         <w:pStyle w:val="Heading3"/>
       </w:pPr>
-      <w:bookmarkStart w:id="6" w:name="_Toc223356663"/>
+      <w:bookmarkStart w:id="7" w:name="_Toc223356663"/>
       <w:r>
         <w:t>Move Straight</w:t>
       </w:r>
-      <w:bookmarkEnd w:id="6"/>
+      <w:bookmarkEnd w:id="7"/>
     </w:p>
     <w:p>
       <w:r>
@@ -2378,11 +2593,11 @@
       <w:pPr>
         <w:pStyle w:val="Heading3"/>
       </w:pPr>
-      <w:bookmarkStart w:id="7" w:name="_Toc223356664"/>
+      <w:bookmarkStart w:id="8" w:name="_Toc223356664"/>
       <w:r>
         <w:t>Move Arc</w:t>
       </w:r>
-      <w:bookmarkEnd w:id="7"/>
+      <w:bookmarkEnd w:id="8"/>
     </w:p>
     <w:p>
       <w:r>
@@ -2540,12 +2755,12 @@
       <w:pPr>
         <w:pStyle w:val="Heading3"/>
       </w:pPr>
-      <w:bookmarkStart w:id="8" w:name="_Toc223356665"/>
+      <w:bookmarkStart w:id="9" w:name="_Toc223356665"/>
       <w:r>
         <w:lastRenderedPageBreak/>
         <w:t>Turn</w:t>
       </w:r>
-      <w:bookmarkEnd w:id="8"/>
+      <w:bookmarkEnd w:id="9"/>
     </w:p>
     <w:p>
       <w:r>
@@ -2665,11 +2880,11 @@
       <w:pPr>
         <w:pStyle w:val="Heading3"/>
       </w:pPr>
-      <w:bookmarkStart w:id="9" w:name="_Toc223356666"/>
+      <w:bookmarkStart w:id="10" w:name="_Toc223356666"/>
       <w:r>
         <w:t>Stop</w:t>
       </w:r>
-      <w:bookmarkEnd w:id="9"/>
+      <w:bookmarkEnd w:id="10"/>
     </w:p>
     <w:p>
       <w:r>
@@ -2697,11 +2912,11 @@
       <w:pPr>
         <w:pStyle w:val="Heading3"/>
       </w:pPr>
-      <w:bookmarkStart w:id="10" w:name="_Toc223356667"/>
+      <w:bookmarkStart w:id="11" w:name="_Toc223356667"/>
       <w:r>
         <w:t>Read Sensor</w:t>
       </w:r>
-      <w:bookmarkEnd w:id="10"/>
+      <w:bookmarkEnd w:id="11"/>
     </w:p>
     <w:p>
       <w:r>
@@ -2796,11 +3011,11 @@
       <w:pPr>
         <w:pStyle w:val="Heading3"/>
       </w:pPr>
-      <w:bookmarkStart w:id="11" w:name="_Toc223356668"/>
+      <w:bookmarkStart w:id="12" w:name="_Toc223356668"/>
       <w:r>
         <w:t>Set Speed</w:t>
       </w:r>
-      <w:bookmarkEnd w:id="11"/>
+      <w:bookmarkEnd w:id="12"/>
     </w:p>
     <w:p>
       <w:r>
@@ -2838,7 +3053,15 @@
         <w:t xml:space="preserve"> is Motor/Motor combination</w:t>
       </w:r>
       <w:r>
-        <w:t xml:space="preserve"> (A for Motor A, B for Motor B, C for Motor C, D for Drive Motors)</w:t>
+        <w:t xml:space="preserve"> (A for Motor A, B for Motor B, C for Motor C, </w:t>
+      </w:r>
+      <w:proofErr w:type="gramStart"/>
+      <w:r>
+        <w:t>D</w:t>
+      </w:r>
+      <w:proofErr w:type="gramEnd"/>
+      <w:r>
+        <w:t xml:space="preserve"> for Drive Motors)</w:t>
       </w:r>
     </w:p>
     <w:p>
@@ -2902,11 +3125,11 @@
       <w:pPr>
         <w:pStyle w:val="Heading3"/>
       </w:pPr>
-      <w:bookmarkStart w:id="12" w:name="_Toc223356669"/>
+      <w:bookmarkStart w:id="13" w:name="_Toc223356669"/>
       <w:r>
         <w:t>Read All Sensors</w:t>
       </w:r>
-      <w:bookmarkEnd w:id="12"/>
+      <w:bookmarkEnd w:id="13"/>
     </w:p>
     <w:p>
       <w:r>
@@ -2937,22 +3160,22 @@
       <w:pPr>
         <w:pStyle w:val="Heading1"/>
       </w:pPr>
-      <w:bookmarkStart w:id="13" w:name="_Toc223356670"/>
+      <w:bookmarkStart w:id="14" w:name="_Toc223356670"/>
       <w:r>
         <w:lastRenderedPageBreak/>
         <w:t>Robot to Base Station Messages</w:t>
       </w:r>
-      <w:bookmarkEnd w:id="13"/>
+      <w:bookmarkEnd w:id="14"/>
     </w:p>
     <w:p>
       <w:pPr>
         <w:pStyle w:val="Heading2"/>
       </w:pPr>
-      <w:bookmarkStart w:id="14" w:name="_Toc223356671"/>
+      <w:bookmarkStart w:id="15" w:name="_Toc223356671"/>
       <w:r>
         <w:t>Acknowledgment</w:t>
       </w:r>
-      <w:bookmarkEnd w:id="14"/>
+      <w:bookmarkEnd w:id="15"/>
     </w:p>
     <w:p>
       <w:r>
@@ -2991,21 +3214,21 @@
       <w:pPr>
         <w:pStyle w:val="Heading2"/>
       </w:pPr>
-      <w:bookmarkStart w:id="15" w:name="_Toc223356672"/>
+      <w:bookmarkStart w:id="16" w:name="_Toc223356672"/>
       <w:r>
         <w:t>Error Messages</w:t>
       </w:r>
-      <w:bookmarkEnd w:id="15"/>
+      <w:bookmarkEnd w:id="16"/>
     </w:p>
     <w:p>
       <w:pPr>
         <w:pStyle w:val="Heading3"/>
       </w:pPr>
-      <w:bookmarkStart w:id="16" w:name="_Toc223356673"/>
+      <w:bookmarkStart w:id="17" w:name="_Toc223356673"/>
       <w:r>
         <w:t>Sensor Error Messages</w:t>
       </w:r>
-      <w:bookmarkEnd w:id="16"/>
+      <w:bookmarkEnd w:id="17"/>
     </w:p>
     <w:p>
       <w:pPr>
@@ -3053,8 +3276,6 @@
       <w:r>
         <w:t xml:space="preserve">are </w:t>
       </w:r>
-      <w:bookmarkStart w:id="17" w:name="_GoBack"/>
-      <w:bookmarkEnd w:id="17"/>
       <w:r>
         <w:t>message number</w:t>
       </w:r>
@@ -3073,7 +3294,15 @@
         <w:t xml:space="preserve"> </w:t>
       </w:r>
       <w:r>
-        <w:t xml:space="preserve">This message will tell the base station that an error with a sensor has occurred. The message number maps to a more specific description, that the base station will have stored locally for reference. </w:t>
+        <w:t xml:space="preserve">This message will tell the base station that an error with a sensor has occurred. The message number maps to a more specific </w:t>
+      </w:r>
+      <w:proofErr w:type="gramStart"/>
+      <w:r>
+        <w:t>description, that</w:t>
+      </w:r>
+      <w:proofErr w:type="gramEnd"/>
+      <w:r>
+        <w:t xml:space="preserve"> the base station will have stored locally for reference. </w:t>
       </w:r>
       <w:r>
         <w:t>Available messages can be seen in a table below, which will have additions added as required.</w:t>
@@ -3412,7 +3641,15 @@
         <w:t xml:space="preserve"> is</w:t>
       </w:r>
       <w:r>
-        <w:t xml:space="preserve"> sensor type (U for Ultrasonic, T for Touch, M for Sound, or L for Light)</w:t>
+        <w:t xml:space="preserve"> sensor type (U for Ultrasonic, T for Touch, M for </w:t>
+      </w:r>
+      <w:proofErr w:type="gramStart"/>
+      <w:r>
+        <w:t>Sound,</w:t>
+      </w:r>
+      <w:proofErr w:type="gramEnd"/>
+      <w:r>
+        <w:t xml:space="preserve"> or L for Light)</w:t>
       </w:r>
     </w:p>
     <w:p>
@@ -3457,7 +3694,7 @@
 </file>
 
 <file path=word/endnotes.xml><?xml version="1.0" encoding="utf-8"?>
-<w:endnotes xmlns:wpc="http://schemas.microsoft.com/office/word/2010/wordprocessingCanvas" xmlns:mo="http://schemas.microsoft.com/office/mac/office/2008/main" xmlns:mc="http://schemas.openxmlformats.org/markup-compatibility/2006" xmlns:mv="urn:schemas-microsoft-com:mac:vml" xmlns:o="urn:schemas-microsoft-com:office:office" xmlns:r="http://schemas.openxmlformats.org/officeDocument/2006/relationships" xmlns:m="http://schemas.openxmlformats.org/officeDocument/2006/math" xmlns:v="urn:schemas-microsoft-com:vml" xmlns:wp14="http://schemas.microsoft.com/office/word/2010/wordprocessingDrawing" xmlns:wp="http://schemas.openxmlformats.org/drawingml/2006/wordprocessingDrawing" xmlns:w10="urn:schemas-microsoft-com:office:word" xmlns:w="http://schemas.openxmlformats.org/wordprocessingml/2006/main" xmlns:w14="http://schemas.microsoft.com/office/word/2010/wordml" xmlns:wpg="http://schemas.microsoft.com/office/word/2010/wordprocessingGroup" xmlns:wpi="http://schemas.microsoft.com/office/word/2010/wordprocessingInk" xmlns:wne="http://schemas.microsoft.com/office/word/2006/wordml" xmlns:wps="http://schemas.microsoft.com/office/word/2010/wordprocessingShape" mc:Ignorable="w14 wp14">
+<w:endnotes xmlns:wpc="http://schemas.microsoft.com/office/word/2010/wordprocessingCanvas" xmlns:mc="http://schemas.openxmlformats.org/markup-compatibility/2006" xmlns:o="urn:schemas-microsoft-com:office:office" xmlns:r="http://schemas.openxmlformats.org/officeDocument/2006/relationships" xmlns:m="http://schemas.openxmlformats.org/officeDocument/2006/math" xmlns:v="urn:schemas-microsoft-com:vml" xmlns:wp14="http://schemas.microsoft.com/office/word/2010/wordprocessingDrawing" xmlns:wp="http://schemas.openxmlformats.org/drawingml/2006/wordprocessingDrawing" xmlns:w10="urn:schemas-microsoft-com:office:word" xmlns:w="http://schemas.openxmlformats.org/wordprocessingml/2006/main" xmlns:w14="http://schemas.microsoft.com/office/word/2010/wordml" xmlns:wpg="http://schemas.microsoft.com/office/word/2010/wordprocessingGroup" xmlns:wpi="http://schemas.microsoft.com/office/word/2010/wordprocessingInk" xmlns:wne="http://schemas.microsoft.com/office/word/2006/wordml" xmlns:wps="http://schemas.microsoft.com/office/word/2010/wordprocessingShape" mc:Ignorable="w14 wp14">
   <w:endnote w:type="separator" w:id="-1">
     <w:p>
       <w:r>
@@ -3476,7 +3713,7 @@
 </file>
 
 <file path=word/footer1.xml><?xml version="1.0" encoding="utf-8"?>
-<w:ftr xmlns:wpc="http://schemas.microsoft.com/office/word/2010/wordprocessingCanvas" xmlns:mo="http://schemas.microsoft.com/office/mac/office/2008/main" xmlns:mc="http://schemas.openxmlformats.org/markup-compatibility/2006" xmlns:mv="urn:schemas-microsoft-com:mac:vml" xmlns:o="urn:schemas-microsoft-com:office:office" xmlns:r="http://schemas.openxmlformats.org/officeDocument/2006/relationships" xmlns:m="http://schemas.openxmlformats.org/officeDocument/2006/math" xmlns:v="urn:schemas-microsoft-com:vml" xmlns:wp14="http://schemas.microsoft.com/office/word/2010/wordprocessingDrawing" xmlns:wp="http://schemas.openxmlformats.org/drawingml/2006/wordprocessingDrawing" xmlns:w10="urn:schemas-microsoft-com:office:word" xmlns:w="http://schemas.openxmlformats.org/wordprocessingml/2006/main" xmlns:w14="http://schemas.microsoft.com/office/word/2010/wordml" xmlns:wpg="http://schemas.microsoft.com/office/word/2010/wordprocessingGroup" xmlns:wpi="http://schemas.microsoft.com/office/word/2010/wordprocessingInk" xmlns:wne="http://schemas.microsoft.com/office/word/2006/wordml" xmlns:wps="http://schemas.microsoft.com/office/word/2010/wordprocessingShape" mc:Ignorable="w14 wp14">
+<w:ftr xmlns:wpc="http://schemas.microsoft.com/office/word/2010/wordprocessingCanvas" xmlns:mc="http://schemas.openxmlformats.org/markup-compatibility/2006" xmlns:o="urn:schemas-microsoft-com:office:office" xmlns:r="http://schemas.openxmlformats.org/officeDocument/2006/relationships" xmlns:m="http://schemas.openxmlformats.org/officeDocument/2006/math" xmlns:v="urn:schemas-microsoft-com:vml" xmlns:wp14="http://schemas.microsoft.com/office/word/2010/wordprocessingDrawing" xmlns:wp="http://schemas.openxmlformats.org/drawingml/2006/wordprocessingDrawing" xmlns:w10="urn:schemas-microsoft-com:office:word" xmlns:w="http://schemas.openxmlformats.org/wordprocessingml/2006/main" xmlns:w14="http://schemas.microsoft.com/office/word/2010/wordml" xmlns:wpg="http://schemas.microsoft.com/office/word/2010/wordprocessingGroup" xmlns:wpi="http://schemas.microsoft.com/office/word/2010/wordprocessingInk" xmlns:wne="http://schemas.microsoft.com/office/word/2006/wordml" xmlns:wps="http://schemas.microsoft.com/office/word/2010/wordprocessingShape" mc:Ignorable="w14 wp14">
   <w:p>
     <w:pPr>
       <w:pStyle w:val="Footer"/>
@@ -3527,7 +3764,7 @@
 </file>
 
 <file path=word/footer2.xml><?xml version="1.0" encoding="utf-8"?>
-<w:ftr xmlns:wpc="http://schemas.microsoft.com/office/word/2010/wordprocessingCanvas" xmlns:mo="http://schemas.microsoft.com/office/mac/office/2008/main" xmlns:mc="http://schemas.openxmlformats.org/markup-compatibility/2006" xmlns:mv="urn:schemas-microsoft-com:mac:vml" xmlns:o="urn:schemas-microsoft-com:office:office" xmlns:r="http://schemas.openxmlformats.org/officeDocument/2006/relationships" xmlns:m="http://schemas.openxmlformats.org/officeDocument/2006/math" xmlns:v="urn:schemas-microsoft-com:vml" xmlns:wp14="http://schemas.microsoft.com/office/word/2010/wordprocessingDrawing" xmlns:wp="http://schemas.openxmlformats.org/drawingml/2006/wordprocessingDrawing" xmlns:w10="urn:schemas-microsoft-com:office:word" xmlns:w="http://schemas.openxmlformats.org/wordprocessingml/2006/main" xmlns:w14="http://schemas.microsoft.com/office/word/2010/wordml" xmlns:wpg="http://schemas.microsoft.com/office/word/2010/wordprocessingGroup" xmlns:wpi="http://schemas.microsoft.com/office/word/2010/wordprocessingInk" xmlns:wne="http://schemas.microsoft.com/office/word/2006/wordml" xmlns:wps="http://schemas.microsoft.com/office/word/2010/wordprocessingShape" mc:Ignorable="w14 wp14">
+<w:ftr xmlns:wpc="http://schemas.microsoft.com/office/word/2010/wordprocessingCanvas" xmlns:mc="http://schemas.openxmlformats.org/markup-compatibility/2006" xmlns:o="urn:schemas-microsoft-com:office:office" xmlns:r="http://schemas.openxmlformats.org/officeDocument/2006/relationships" xmlns:m="http://schemas.openxmlformats.org/officeDocument/2006/math" xmlns:v="urn:schemas-microsoft-com:vml" xmlns:wp14="http://schemas.microsoft.com/office/word/2010/wordprocessingDrawing" xmlns:wp="http://schemas.openxmlformats.org/drawingml/2006/wordprocessingDrawing" xmlns:w10="urn:schemas-microsoft-com:office:word" xmlns:w="http://schemas.openxmlformats.org/wordprocessingml/2006/main" xmlns:w14="http://schemas.microsoft.com/office/word/2010/wordml" xmlns:wpg="http://schemas.microsoft.com/office/word/2010/wordprocessingGroup" xmlns:wpi="http://schemas.microsoft.com/office/word/2010/wordprocessingInk" xmlns:wne="http://schemas.microsoft.com/office/word/2006/wordml" xmlns:wps="http://schemas.microsoft.com/office/word/2010/wordprocessingShape" mc:Ignorable="w14 wp14">
   <w:p>
     <w:pPr>
       <w:pStyle w:val="Footer"/>
@@ -3578,7 +3815,7 @@
 </file>
 
 <file path=word/footnotes.xml><?xml version="1.0" encoding="utf-8"?>
-<w:footnotes xmlns:wpc="http://schemas.microsoft.com/office/word/2010/wordprocessingCanvas" xmlns:mo="http://schemas.microsoft.com/office/mac/office/2008/main" xmlns:mc="http://schemas.openxmlformats.org/markup-compatibility/2006" xmlns:mv="urn:schemas-microsoft-com:mac:vml" xmlns:o="urn:schemas-microsoft-com:office:office" xmlns:r="http://schemas.openxmlformats.org/officeDocument/2006/relationships" xmlns:m="http://schemas.openxmlformats.org/officeDocument/2006/math" xmlns:v="urn:schemas-microsoft-com:vml" xmlns:wp14="http://schemas.microsoft.com/office/word/2010/wordprocessingDrawing" xmlns:wp="http://schemas.openxmlformats.org/drawingml/2006/wordprocessingDrawing" xmlns:w10="urn:schemas-microsoft-com:office:word" xmlns:w="http://schemas.openxmlformats.org/wordprocessingml/2006/main" xmlns:w14="http://schemas.microsoft.com/office/word/2010/wordml" xmlns:wpg="http://schemas.microsoft.com/office/word/2010/wordprocessingGroup" xmlns:wpi="http://schemas.microsoft.com/office/word/2010/wordprocessingInk" xmlns:wne="http://schemas.microsoft.com/office/word/2006/wordml" xmlns:wps="http://schemas.microsoft.com/office/word/2010/wordprocessingShape" mc:Ignorable="w14 wp14">
+<w:footnotes xmlns:wpc="http://schemas.microsoft.com/office/word/2010/wordprocessingCanvas" xmlns:mc="http://schemas.openxmlformats.org/markup-compatibility/2006" xmlns:o="urn:schemas-microsoft-com:office:office" xmlns:r="http://schemas.openxmlformats.org/officeDocument/2006/relationships" xmlns:m="http://schemas.openxmlformats.org/officeDocument/2006/math" xmlns:v="urn:schemas-microsoft-com:vml" xmlns:wp14="http://schemas.microsoft.com/office/word/2010/wordprocessingDrawing" xmlns:wp="http://schemas.openxmlformats.org/drawingml/2006/wordprocessingDrawing" xmlns:w10="urn:schemas-microsoft-com:office:word" xmlns:w="http://schemas.openxmlformats.org/wordprocessingml/2006/main" xmlns:w14="http://schemas.microsoft.com/office/word/2010/wordml" xmlns:wpg="http://schemas.microsoft.com/office/word/2010/wordprocessingGroup" xmlns:wpi="http://schemas.microsoft.com/office/word/2010/wordprocessingInk" xmlns:wne="http://schemas.microsoft.com/office/word/2006/wordml" xmlns:wps="http://schemas.microsoft.com/office/word/2010/wordprocessingShape" mc:Ignorable="w14 wp14">
   <w:footnote w:type="separator" w:id="-1">
     <w:p>
       <w:r>
@@ -3597,7 +3834,7 @@
 </file>
 
 <file path=word/header1.xml><?xml version="1.0" encoding="utf-8"?>
-<w:hdr xmlns:wpc="http://schemas.microsoft.com/office/word/2010/wordprocessingCanvas" xmlns:mo="http://schemas.microsoft.com/office/mac/office/2008/main" xmlns:mc="http://schemas.openxmlformats.org/markup-compatibility/2006" xmlns:mv="urn:schemas-microsoft-com:mac:vml" xmlns:o="urn:schemas-microsoft-com:office:office" xmlns:r="http://schemas.openxmlformats.org/officeDocument/2006/relationships" xmlns:m="http://schemas.openxmlformats.org/officeDocument/2006/math" xmlns:v="urn:schemas-microsoft-com:vml" xmlns:wp14="http://schemas.microsoft.com/office/word/2010/wordprocessingDrawing" xmlns:wp="http://schemas.openxmlformats.org/drawingml/2006/wordprocessingDrawing" xmlns:w10="urn:schemas-microsoft-com:office:word" xmlns:w="http://schemas.openxmlformats.org/wordprocessingml/2006/main" xmlns:w14="http://schemas.microsoft.com/office/word/2010/wordml" xmlns:wpg="http://schemas.microsoft.com/office/word/2010/wordprocessingGroup" xmlns:wpi="http://schemas.microsoft.com/office/word/2010/wordprocessingInk" xmlns:wne="http://schemas.microsoft.com/office/word/2006/wordml" xmlns:wps="http://schemas.microsoft.com/office/word/2010/wordprocessingShape" mc:Ignorable="w14 wp14">
+<w:hdr xmlns:wpc="http://schemas.microsoft.com/office/word/2010/wordprocessingCanvas" xmlns:mc="http://schemas.openxmlformats.org/markup-compatibility/2006" xmlns:o="urn:schemas-microsoft-com:office:office" xmlns:r="http://schemas.openxmlformats.org/officeDocument/2006/relationships" xmlns:m="http://schemas.openxmlformats.org/officeDocument/2006/math" xmlns:v="urn:schemas-microsoft-com:vml" xmlns:wp14="http://schemas.microsoft.com/office/word/2010/wordprocessingDrawing" xmlns:wp="http://schemas.openxmlformats.org/drawingml/2006/wordprocessingDrawing" xmlns:w10="urn:schemas-microsoft-com:office:word" xmlns:w="http://schemas.openxmlformats.org/wordprocessingml/2006/main" xmlns:w14="http://schemas.microsoft.com/office/word/2010/wordml" xmlns:wpg="http://schemas.microsoft.com/office/word/2010/wordprocessingGroup" xmlns:wpi="http://schemas.microsoft.com/office/word/2010/wordprocessingInk" xmlns:wne="http://schemas.microsoft.com/office/word/2006/wordml" xmlns:wps="http://schemas.microsoft.com/office/word/2010/wordprocessingShape" mc:Ignorable="w14 wp14">
   <w:p>
     <w:pPr>
       <w:pStyle w:val="Header"/>
@@ -3611,7 +3848,7 @@
 </file>
 
 <file path=word/numbering.xml><?xml version="1.0" encoding="utf-8"?>
-<w:numbering xmlns:wpc="http://schemas.microsoft.com/office/word/2010/wordprocessingCanvas" xmlns:mo="http://schemas.microsoft.com/office/mac/office/2008/main" xmlns:mc="http://schemas.openxmlformats.org/markup-compatibility/2006" xmlns:mv="urn:schemas-microsoft-com:mac:vml" xmlns:o="urn:schemas-microsoft-com:office:office" xmlns:r="http://schemas.openxmlformats.org/officeDocument/2006/relationships" xmlns:m="http://schemas.openxmlformats.org/officeDocument/2006/math" xmlns:v="urn:schemas-microsoft-com:vml" xmlns:wp14="http://schemas.microsoft.com/office/word/2010/wordprocessingDrawing" xmlns:wp="http://schemas.openxmlformats.org/drawingml/2006/wordprocessingDrawing" xmlns:w10="urn:schemas-microsoft-com:office:word" xmlns:w="http://schemas.openxmlformats.org/wordprocessingml/2006/main" xmlns:w14="http://schemas.microsoft.com/office/word/2010/wordml" xmlns:wpg="http://schemas.microsoft.com/office/word/2010/wordprocessingGroup" xmlns:wpi="http://schemas.microsoft.com/office/word/2010/wordprocessingInk" xmlns:wne="http://schemas.microsoft.com/office/word/2006/wordml" xmlns:wps="http://schemas.microsoft.com/office/word/2010/wordprocessingShape" mc:Ignorable="w14 wp14">
+<w:numbering xmlns:wpc="http://schemas.microsoft.com/office/word/2010/wordprocessingCanvas" xmlns:mc="http://schemas.openxmlformats.org/markup-compatibility/2006" xmlns:o="urn:schemas-microsoft-com:office:office" xmlns:r="http://schemas.openxmlformats.org/officeDocument/2006/relationships" xmlns:m="http://schemas.openxmlformats.org/officeDocument/2006/math" xmlns:v="urn:schemas-microsoft-com:vml" xmlns:wp14="http://schemas.microsoft.com/office/word/2010/wordprocessingDrawing" xmlns:wp="http://schemas.openxmlformats.org/drawingml/2006/wordprocessingDrawing" xmlns:w10="urn:schemas-microsoft-com:office:word" xmlns:w="http://schemas.openxmlformats.org/wordprocessingml/2006/main" xmlns:w14="http://schemas.microsoft.com/office/word/2010/wordml" xmlns:wpg="http://schemas.microsoft.com/office/word/2010/wordprocessingGroup" xmlns:wpi="http://schemas.microsoft.com/office/word/2010/wordprocessingInk" xmlns:wne="http://schemas.microsoft.com/office/word/2006/wordml" xmlns:wps="http://schemas.microsoft.com/office/word/2010/wordprocessingShape" mc:Ignorable="w14 wp14">
   <w:abstractNum w:abstractNumId="0">
     <w:nsid w:val="0EA46726"/>
     <w:multiLevelType w:val="hybridMultilevel"/>
@@ -3806,7 +4043,7 @@
     </w:rPrDefault>
     <w:pPrDefault/>
   </w:docDefaults>
-  <w:latentStyles w:defLockedState="0" w:defUIPriority="99" w:defSemiHidden="1" w:defUnhideWhenUsed="1" w:defQFormat="0" w:count="276">
+  <w:latentStyles w:defLockedState="0" w:defUIPriority="99" w:defSemiHidden="1" w:defUnhideWhenUsed="1" w:defQFormat="0" w:count="267">
     <w:lsdException w:name="Normal" w:semiHidden="0" w:uiPriority="0" w:unhideWhenUsed="0" w:qFormat="1"/>
     <w:lsdException w:name="heading 1" w:semiHidden="0" w:uiPriority="9" w:unhideWhenUsed="0" w:qFormat="1"/>
     <w:lsdException w:name="heading 2" w:uiPriority="9" w:qFormat="1"/>
@@ -3833,15 +4070,6 @@
     <w:lsdException w:name="Strong" w:semiHidden="0" w:uiPriority="22" w:unhideWhenUsed="0" w:qFormat="1"/>
     <w:lsdException w:name="Emphasis" w:semiHidden="0" w:uiPriority="20" w:unhideWhenUsed="0" w:qFormat="1"/>
     <w:lsdException w:name="Table Grid" w:semiHidden="0" w:uiPriority="1" w:unhideWhenUsed="0"/>
-    <w:lsdException w:name="Note Level 1" w:semiHidden="0" w:unhideWhenUsed="0"/>
-    <w:lsdException w:name="Note Level 2" w:semiHidden="0" w:unhideWhenUsed="0"/>
-    <w:lsdException w:name="Note Level 3" w:semiHidden="0" w:unhideWhenUsed="0"/>
-    <w:lsdException w:name="Note Level 4" w:semiHidden="0" w:unhideWhenUsed="0"/>
-    <w:lsdException w:name="Note Level 5" w:semiHidden="0" w:unhideWhenUsed="0"/>
-    <w:lsdException w:name="Note Level 6" w:semiHidden="0" w:unhideWhenUsed="0"/>
-    <w:lsdException w:name="Note Level 7" w:semiHidden="0" w:unhideWhenUsed="0"/>
-    <w:lsdException w:name="Note Level 8" w:semiHidden="0" w:unhideWhenUsed="0"/>
-    <w:lsdException w:name="Note Level 9" w:semiHidden="0" w:unhideWhenUsed="0"/>
     <w:lsdException w:name="Placeholder Text" w:unhideWhenUsed="0"/>
     <w:lsdException w:name="No Spacing" w:semiHidden="0" w:uiPriority="1" w:unhideWhenUsed="0" w:qFormat="1"/>
     <w:lsdException w:name="Light Shading" w:semiHidden="0" w:uiPriority="60" w:unhideWhenUsed="0"/>
@@ -4558,7 +4786,7 @@
 </file>
 
 <file path=word/stylesWithEffects.xml><?xml version="1.0" encoding="utf-8"?>
-<w:styles xmlns:wpc="http://schemas.microsoft.com/office/word/2010/wordprocessingCanvas" xmlns:mo="http://schemas.microsoft.com/office/mac/office/2008/main" xmlns:mc="http://schemas.openxmlformats.org/markup-compatibility/2006" xmlns:mv="urn:schemas-microsoft-com:mac:vml" xmlns:o="urn:schemas-microsoft-com:office:office" xmlns:r="http://schemas.openxmlformats.org/officeDocument/2006/relationships" xmlns:m="http://schemas.openxmlformats.org/officeDocument/2006/math" xmlns:v="urn:schemas-microsoft-com:vml" xmlns:wp14="http://schemas.microsoft.com/office/word/2010/wordprocessingDrawing" xmlns:wp="http://schemas.openxmlformats.org/drawingml/2006/wordprocessingDrawing" xmlns:w10="urn:schemas-microsoft-com:office:word" xmlns:w="http://schemas.openxmlformats.org/wordprocessingml/2006/main" xmlns:w14="http://schemas.microsoft.com/office/word/2010/wordml" xmlns:wpg="http://schemas.microsoft.com/office/word/2010/wordprocessingGroup" xmlns:wpi="http://schemas.microsoft.com/office/word/2010/wordprocessingInk" xmlns:wne="http://schemas.microsoft.com/office/word/2006/wordml" xmlns:wps="http://schemas.microsoft.com/office/word/2010/wordprocessingShape" mc:Ignorable="w14 wp14">
+<w:styles xmlns:wpc="http://schemas.microsoft.com/office/word/2010/wordprocessingCanvas" xmlns:mc="http://schemas.openxmlformats.org/markup-compatibility/2006" xmlns:o="urn:schemas-microsoft-com:office:office" xmlns:r="http://schemas.openxmlformats.org/officeDocument/2006/relationships" xmlns:m="http://schemas.openxmlformats.org/officeDocument/2006/math" xmlns:v="urn:schemas-microsoft-com:vml" xmlns:wp14="http://schemas.microsoft.com/office/word/2010/wordprocessingDrawing" xmlns:wp="http://schemas.openxmlformats.org/drawingml/2006/wordprocessingDrawing" xmlns:w10="urn:schemas-microsoft-com:office:word" xmlns:w="http://schemas.openxmlformats.org/wordprocessingml/2006/main" xmlns:w14="http://schemas.microsoft.com/office/word/2010/wordml" xmlns:wpg="http://schemas.microsoft.com/office/word/2010/wordprocessingGroup" xmlns:wpi="http://schemas.microsoft.com/office/word/2010/wordprocessingInk" xmlns:wne="http://schemas.microsoft.com/office/word/2006/wordml" xmlns:wps="http://schemas.microsoft.com/office/word/2010/wordprocessingShape" mc:Ignorable="w14 wp14">
   <w:docDefaults>
     <w:rPrDefault>
       <w:rPr>
@@ -4570,7 +4798,7 @@
     </w:rPrDefault>
     <w:pPrDefault/>
   </w:docDefaults>
-  <w:latentStyles w:defLockedState="0" w:defUIPriority="99" w:defSemiHidden="1" w:defUnhideWhenUsed="1" w:defQFormat="0" w:count="276">
+  <w:latentStyles w:defLockedState="0" w:defUIPriority="99" w:defSemiHidden="1" w:defUnhideWhenUsed="1" w:defQFormat="0" w:count="267">
     <w:lsdException w:name="Normal" w:semiHidden="0" w:uiPriority="0" w:unhideWhenUsed="0" w:qFormat="1"/>
     <w:lsdException w:name="heading 1" w:semiHidden="0" w:uiPriority="9" w:unhideWhenUsed="0" w:qFormat="1"/>
     <w:lsdException w:name="heading 2" w:uiPriority="9" w:qFormat="1"/>
@@ -4597,15 +4825,6 @@
     <w:lsdException w:name="Strong" w:semiHidden="0" w:uiPriority="22" w:unhideWhenUsed="0" w:qFormat="1"/>
     <w:lsdException w:name="Emphasis" w:semiHidden="0" w:uiPriority="20" w:unhideWhenUsed="0" w:qFormat="1"/>
     <w:lsdException w:name="Table Grid" w:semiHidden="0" w:uiPriority="1" w:unhideWhenUsed="0"/>
-    <w:lsdException w:name="Note Level 1" w:semiHidden="0" w:unhideWhenUsed="0"/>
-    <w:lsdException w:name="Note Level 2" w:semiHidden="0" w:unhideWhenUsed="0"/>
-    <w:lsdException w:name="Note Level 3" w:semiHidden="0" w:unhideWhenUsed="0"/>
-    <w:lsdException w:name="Note Level 4" w:semiHidden="0" w:unhideWhenUsed="0"/>
-    <w:lsdException w:name="Note Level 5" w:semiHidden="0" w:unhideWhenUsed="0"/>
-    <w:lsdException w:name="Note Level 6" w:semiHidden="0" w:unhideWhenUsed="0"/>
-    <w:lsdException w:name="Note Level 7" w:semiHidden="0" w:unhideWhenUsed="0"/>
-    <w:lsdException w:name="Note Level 8" w:semiHidden="0" w:unhideWhenUsed="0"/>
-    <w:lsdException w:name="Note Level 9" w:semiHidden="0" w:unhideWhenUsed="0"/>
     <w:lsdException w:name="Placeholder Text" w:unhideWhenUsed="0"/>
     <w:lsdException w:name="No Spacing" w:semiHidden="0" w:uiPriority="1" w:unhideWhenUsed="0" w:qFormat="1"/>
     <w:lsdException w:name="Light Shading" w:semiHidden="0" w:uiPriority="60" w:unhideWhenUsed="0"/>
@@ -5644,7 +5863,7 @@
 </file>
 
 <file path=customXml/itemProps1.xml><?xml version="1.0" encoding="utf-8"?>
-<ds:datastoreItem xmlns:ds="http://schemas.openxmlformats.org/officeDocument/2006/customXml" ds:itemID="{1BC4948B-947A-BC4F-8812-1C649CB42746}">
+<ds:datastoreItem xmlns:ds="http://schemas.openxmlformats.org/officeDocument/2006/customXml" ds:itemID="{90714DFC-B1BE-4253-BFE9-63EBD975BE6E}">
   <ds:schemaRefs>
     <ds:schemaRef ds:uri="http://schemas.openxmlformats.org/officeDocument/2006/bibliography"/>
   </ds:schemaRefs>

</xml_diff>

<commit_message>
Updated Communications Specification and added Lab5 Presentation shell
</commit_message>
<xml_diff>
--- a/Documentation/CommunicationSpecification.docx
+++ b/Documentation/CommunicationSpecification.docx
@@ -182,23 +182,56 @@
           <w:b/>
         </w:rPr>
         <w:tab/>
-        <w:t>Lenig, Tyler</w:t>
-      </w:r>
-    </w:p>
-    <w:p>
-      <w:pPr>
-        <w:rPr>
-          <w:rFonts w:asciiTheme="majorHAnsi" w:hAnsiTheme="majorHAnsi"/>
-          <w:b/>
-        </w:rPr>
-      </w:pPr>
-      <w:r>
-        <w:rPr>
-          <w:rFonts w:asciiTheme="majorHAnsi" w:hAnsiTheme="majorHAnsi"/>
-          <w:b/>
-        </w:rPr>
-        <w:t>Miaw, Jireh</w:t>
-      </w:r>
+      </w:r>
+      <w:proofErr w:type="spellStart"/>
+      <w:r>
+        <w:rPr>
+          <w:rFonts w:asciiTheme="majorHAnsi" w:hAnsiTheme="majorHAnsi"/>
+          <w:b/>
+        </w:rPr>
+        <w:t>Lenig</w:t>
+      </w:r>
+      <w:proofErr w:type="spellEnd"/>
+      <w:r>
+        <w:rPr>
+          <w:rFonts w:asciiTheme="majorHAnsi" w:hAnsiTheme="majorHAnsi"/>
+          <w:b/>
+        </w:rPr>
+        <w:t>, Tyler</w:t>
+      </w:r>
+    </w:p>
+    <w:p>
+      <w:pPr>
+        <w:rPr>
+          <w:rFonts w:asciiTheme="majorHAnsi" w:hAnsiTheme="majorHAnsi"/>
+          <w:b/>
+        </w:rPr>
+      </w:pPr>
+      <w:proofErr w:type="spellStart"/>
+      <w:r>
+        <w:rPr>
+          <w:rFonts w:asciiTheme="majorHAnsi" w:hAnsiTheme="majorHAnsi"/>
+          <w:b/>
+        </w:rPr>
+        <w:t>Miaw</w:t>
+      </w:r>
+      <w:proofErr w:type="spellEnd"/>
+      <w:r>
+        <w:rPr>
+          <w:rFonts w:asciiTheme="majorHAnsi" w:hAnsiTheme="majorHAnsi"/>
+          <w:b/>
+        </w:rPr>
+        <w:t xml:space="preserve">, </w:t>
+      </w:r>
+      <w:proofErr w:type="spellStart"/>
+      <w:r>
+        <w:rPr>
+          <w:rFonts w:asciiTheme="majorHAnsi" w:hAnsiTheme="majorHAnsi"/>
+          <w:b/>
+        </w:rPr>
+        <w:t>Jireh</w:t>
+      </w:r>
+      <w:proofErr w:type="spellEnd"/>
       <w:r>
         <w:rPr>
           <w:rFonts w:asciiTheme="majorHAnsi" w:hAnsiTheme="majorHAnsi"/>
@@ -263,22 +296,55 @@
           <w:b/>
         </w:rPr>
         <w:tab/>
-        <w:t>Rupakhetee, Archit</w:t>
-      </w:r>
-    </w:p>
-    <w:p>
-      <w:pPr>
-        <w:rPr>
-          <w:rFonts w:asciiTheme="majorHAnsi" w:hAnsiTheme="majorHAnsi"/>
-          <w:b/>
-        </w:rPr>
-      </w:pPr>
-      <w:r>
-        <w:rPr>
-          <w:rFonts w:asciiTheme="majorHAnsi" w:hAnsiTheme="majorHAnsi"/>
-          <w:b/>
-        </w:rPr>
-        <w:t>Dworak, Catherine</w:t>
+      </w:r>
+      <w:proofErr w:type="spellStart"/>
+      <w:r>
+        <w:rPr>
+          <w:rFonts w:asciiTheme="majorHAnsi" w:hAnsiTheme="majorHAnsi"/>
+          <w:b/>
+        </w:rPr>
+        <w:t>Rupakhetee</w:t>
+      </w:r>
+      <w:proofErr w:type="spellEnd"/>
+      <w:r>
+        <w:rPr>
+          <w:rFonts w:asciiTheme="majorHAnsi" w:hAnsiTheme="majorHAnsi"/>
+          <w:b/>
+        </w:rPr>
+        <w:t xml:space="preserve">, </w:t>
+      </w:r>
+      <w:proofErr w:type="spellStart"/>
+      <w:r>
+        <w:rPr>
+          <w:rFonts w:asciiTheme="majorHAnsi" w:hAnsiTheme="majorHAnsi"/>
+          <w:b/>
+        </w:rPr>
+        <w:t>Archit</w:t>
+      </w:r>
+      <w:proofErr w:type="spellEnd"/>
+    </w:p>
+    <w:p>
+      <w:pPr>
+        <w:rPr>
+          <w:rFonts w:asciiTheme="majorHAnsi" w:hAnsiTheme="majorHAnsi"/>
+          <w:b/>
+        </w:rPr>
+      </w:pPr>
+      <w:proofErr w:type="spellStart"/>
+      <w:r>
+        <w:rPr>
+          <w:rFonts w:asciiTheme="majorHAnsi" w:hAnsiTheme="majorHAnsi"/>
+          <w:b/>
+        </w:rPr>
+        <w:t>Dworak</w:t>
+      </w:r>
+      <w:proofErr w:type="spellEnd"/>
+      <w:r>
+        <w:rPr>
+          <w:rFonts w:asciiTheme="majorHAnsi" w:hAnsiTheme="majorHAnsi"/>
+          <w:b/>
+        </w:rPr>
+        <w:t>, Catherine</w:t>
       </w:r>
       <w:r>
         <w:rPr>
@@ -300,7 +366,22 @@
           <w:b/>
         </w:rPr>
         <w:tab/>
-        <w:t>McMillion, Andrew</w:t>
+      </w:r>
+      <w:proofErr w:type="spellStart"/>
+      <w:r>
+        <w:rPr>
+          <w:rFonts w:asciiTheme="majorHAnsi" w:hAnsiTheme="majorHAnsi"/>
+          <w:b/>
+        </w:rPr>
+        <w:t>McMillion</w:t>
+      </w:r>
+      <w:proofErr w:type="spellEnd"/>
+      <w:r>
+        <w:rPr>
+          <w:rFonts w:asciiTheme="majorHAnsi" w:hAnsiTheme="majorHAnsi"/>
+          <w:b/>
+        </w:rPr>
+        <w:t>, Andrew</w:t>
       </w:r>
     </w:p>
     <w:p>
@@ -453,7 +534,38 @@
           <w:rFonts w:ascii="Calibri" w:hAnsi="Calibri"/>
           <w:b/>
         </w:rPr>
-        <w:t>2/24/2013 designed robot to base station messages</w:t>
+        <w:t>2/24</w:t>
+      </w:r>
+      <w:proofErr w:type="gramStart"/>
+      <w:r>
+        <w:rPr>
+          <w:rFonts w:ascii="Calibri" w:hAnsi="Calibri"/>
+          <w:b/>
+        </w:rPr>
+        <w:t>/2013 designed</w:t>
+      </w:r>
+      <w:proofErr w:type="gramEnd"/>
+      <w:r>
+        <w:rPr>
+          <w:rFonts w:ascii="Calibri" w:hAnsi="Calibri"/>
+          <w:b/>
+        </w:rPr>
+        <w:t xml:space="preserve"> robot to base station messages</w:t>
+      </w:r>
+    </w:p>
+    <w:p>
+      <w:pPr>
+        <w:rPr>
+          <w:rFonts w:ascii="Calibri" w:hAnsi="Calibri"/>
+          <w:b/>
+        </w:rPr>
+      </w:pPr>
+      <w:r>
+        <w:rPr>
+          <w:rFonts w:ascii="Calibri" w:hAnsi="Calibri"/>
+          <w:b/>
+        </w:rPr>
+        <w:t>3/17/2013 added commands and error detection</w:t>
       </w:r>
     </w:p>
     <w:p>
@@ -540,22 +652,40 @@
           <w:rFonts w:asciiTheme="majorHAnsi" w:hAnsiTheme="majorHAnsi"/>
           <w:b/>
         </w:rPr>
-        <w:t>Group 19 representative</w:t>
-      </w:r>
-    </w:p>
-    <w:p>
-      <w:pPr>
-        <w:rPr>
-          <w:rFonts w:asciiTheme="majorHAnsi" w:hAnsiTheme="majorHAnsi"/>
-          <w:b/>
-        </w:rPr>
-      </w:pPr>
-      <w:r>
-        <w:rPr>
-          <w:rFonts w:asciiTheme="majorHAnsi" w:hAnsiTheme="majorHAnsi"/>
-          <w:b/>
-        </w:rPr>
-        <w:t>Dworak, Catherine</w:t>
+        <w:t xml:space="preserve">Group 19 </w:t>
+      </w:r>
+      <w:proofErr w:type="gramStart"/>
+      <w:r>
+        <w:rPr>
+          <w:rFonts w:asciiTheme="majorHAnsi" w:hAnsiTheme="majorHAnsi"/>
+          <w:b/>
+        </w:rPr>
+        <w:t>representative</w:t>
+      </w:r>
+      <w:proofErr w:type="gramEnd"/>
+    </w:p>
+    <w:p>
+      <w:pPr>
+        <w:rPr>
+          <w:rFonts w:asciiTheme="majorHAnsi" w:hAnsiTheme="majorHAnsi"/>
+          <w:b/>
+        </w:rPr>
+      </w:pPr>
+      <w:proofErr w:type="spellStart"/>
+      <w:r>
+        <w:rPr>
+          <w:rFonts w:asciiTheme="majorHAnsi" w:hAnsiTheme="majorHAnsi"/>
+          <w:b/>
+        </w:rPr>
+        <w:t>Dworak</w:t>
+      </w:r>
+      <w:proofErr w:type="spellEnd"/>
+      <w:r>
+        <w:rPr>
+          <w:rFonts w:asciiTheme="majorHAnsi" w:hAnsiTheme="majorHAnsi"/>
+          <w:b/>
+        </w:rPr>
+        <w:t>, Catherine</w:t>
       </w:r>
     </w:p>
     <w:p>
@@ -585,16 +715,34 @@
           <w:rFonts w:asciiTheme="majorHAnsi" w:hAnsiTheme="majorHAnsi"/>
           <w:b/>
         </w:rPr>
-        <w:t xml:space="preserve"> representative</w:t>
-      </w:r>
-    </w:p>
-    <w:p>
-      <w:r>
-        <w:rPr>
-          <w:rFonts w:asciiTheme="majorHAnsi" w:hAnsiTheme="majorHAnsi"/>
-          <w:b/>
-        </w:rPr>
-        <w:t>Lenig, Tyler</w:t>
+        <w:t xml:space="preserve"> </w:t>
+      </w:r>
+      <w:proofErr w:type="gramStart"/>
+      <w:r>
+        <w:rPr>
+          <w:rFonts w:asciiTheme="majorHAnsi" w:hAnsiTheme="majorHAnsi"/>
+          <w:b/>
+        </w:rPr>
+        <w:t>representative</w:t>
+      </w:r>
+      <w:proofErr w:type="gramEnd"/>
+    </w:p>
+    <w:p>
+      <w:proofErr w:type="spellStart"/>
+      <w:r>
+        <w:rPr>
+          <w:rFonts w:asciiTheme="majorHAnsi" w:hAnsiTheme="majorHAnsi"/>
+          <w:b/>
+        </w:rPr>
+        <w:t>Lenig</w:t>
+      </w:r>
+      <w:proofErr w:type="spellEnd"/>
+      <w:r>
+        <w:rPr>
+          <w:rFonts w:asciiTheme="majorHAnsi" w:hAnsiTheme="majorHAnsi"/>
+          <w:b/>
+        </w:rPr>
+        <w:t>, Tyler</w:t>
       </w:r>
     </w:p>
     <w:p/>
@@ -705,13 +853,31 @@
           <w:b/>
         </w:rPr>
       </w:pPr>
-      <w:r>
-        <w:rPr>
-          <w:rFonts w:asciiTheme="majorHAnsi" w:hAnsiTheme="majorHAnsi"/>
-          <w:b/>
-        </w:rPr>
-        <w:t>Miaw, Jireh</w:t>
-      </w:r>
+      <w:proofErr w:type="spellStart"/>
+      <w:r>
+        <w:rPr>
+          <w:rFonts w:asciiTheme="majorHAnsi" w:hAnsiTheme="majorHAnsi"/>
+          <w:b/>
+        </w:rPr>
+        <w:t>Miaw</w:t>
+      </w:r>
+      <w:proofErr w:type="spellEnd"/>
+      <w:r>
+        <w:rPr>
+          <w:rFonts w:asciiTheme="majorHAnsi" w:hAnsiTheme="majorHAnsi"/>
+          <w:b/>
+        </w:rPr>
+        <w:t xml:space="preserve">, </w:t>
+      </w:r>
+      <w:proofErr w:type="spellStart"/>
+      <w:r>
+        <w:rPr>
+          <w:rFonts w:asciiTheme="majorHAnsi" w:hAnsiTheme="majorHAnsi"/>
+          <w:b/>
+        </w:rPr>
+        <w:t>Jireh</w:t>
+      </w:r>
+      <w:proofErr w:type="spellEnd"/>
     </w:p>
     <w:p>
       <w:pPr>
@@ -735,12 +901,21 @@
           <w:b/>
         </w:rPr>
       </w:pPr>
-      <w:r>
-        <w:rPr>
-          <w:rFonts w:asciiTheme="majorHAnsi" w:hAnsiTheme="majorHAnsi"/>
-          <w:b/>
-        </w:rPr>
-        <w:t>Dworak, Catherine</w:t>
+      <w:proofErr w:type="spellStart"/>
+      <w:r>
+        <w:rPr>
+          <w:rFonts w:asciiTheme="majorHAnsi" w:hAnsiTheme="majorHAnsi"/>
+          <w:b/>
+        </w:rPr>
+        <w:t>Dworak</w:t>
+      </w:r>
+      <w:proofErr w:type="spellEnd"/>
+      <w:r>
+        <w:rPr>
+          <w:rFonts w:asciiTheme="majorHAnsi" w:hAnsiTheme="majorHAnsi"/>
+          <w:b/>
+        </w:rPr>
+        <w:t>, Catherine</w:t>
       </w:r>
     </w:p>
     <w:p>
@@ -788,12 +963,21 @@
           <w:b/>
         </w:rPr>
       </w:pPr>
-      <w:r>
-        <w:rPr>
-          <w:rFonts w:asciiTheme="majorHAnsi" w:hAnsiTheme="majorHAnsi"/>
-          <w:b/>
-        </w:rPr>
-        <w:t>Lenig, Tyler</w:t>
+      <w:proofErr w:type="spellStart"/>
+      <w:r>
+        <w:rPr>
+          <w:rFonts w:asciiTheme="majorHAnsi" w:hAnsiTheme="majorHAnsi"/>
+          <w:b/>
+        </w:rPr>
+        <w:t>Lenig</w:t>
+      </w:r>
+      <w:proofErr w:type="spellEnd"/>
+      <w:r>
+        <w:rPr>
+          <w:rFonts w:asciiTheme="majorHAnsi" w:hAnsiTheme="majorHAnsi"/>
+          <w:b/>
+        </w:rPr>
+        <w:t>, Tyler</w:t>
       </w:r>
     </w:p>
     <w:p>
@@ -818,27 +1002,54 @@
           <w:b/>
         </w:rPr>
       </w:pPr>
-      <w:r>
-        <w:rPr>
-          <w:rFonts w:asciiTheme="majorHAnsi" w:hAnsiTheme="majorHAnsi"/>
-          <w:b/>
-        </w:rPr>
-        <w:t>Rupakhetee, Archit</w:t>
-      </w:r>
-    </w:p>
-    <w:p>
-      <w:pPr>
-        <w:rPr>
-          <w:rFonts w:asciiTheme="majorHAnsi" w:hAnsiTheme="majorHAnsi"/>
-          <w:b/>
-        </w:rPr>
-      </w:pPr>
-      <w:r>
-        <w:rPr>
-          <w:rFonts w:asciiTheme="majorHAnsi" w:hAnsiTheme="majorHAnsi"/>
-          <w:b/>
-        </w:rPr>
-        <w:t>McMillion, Andrew</w:t>
+      <w:proofErr w:type="spellStart"/>
+      <w:r>
+        <w:rPr>
+          <w:rFonts w:asciiTheme="majorHAnsi" w:hAnsiTheme="majorHAnsi"/>
+          <w:b/>
+        </w:rPr>
+        <w:t>Rupakhetee</w:t>
+      </w:r>
+      <w:proofErr w:type="spellEnd"/>
+      <w:r>
+        <w:rPr>
+          <w:rFonts w:asciiTheme="majorHAnsi" w:hAnsiTheme="majorHAnsi"/>
+          <w:b/>
+        </w:rPr>
+        <w:t xml:space="preserve">, </w:t>
+      </w:r>
+      <w:proofErr w:type="spellStart"/>
+      <w:r>
+        <w:rPr>
+          <w:rFonts w:asciiTheme="majorHAnsi" w:hAnsiTheme="majorHAnsi"/>
+          <w:b/>
+        </w:rPr>
+        <w:t>Archit</w:t>
+      </w:r>
+      <w:proofErr w:type="spellEnd"/>
+    </w:p>
+    <w:p>
+      <w:pPr>
+        <w:rPr>
+          <w:rFonts w:asciiTheme="majorHAnsi" w:hAnsiTheme="majorHAnsi"/>
+          <w:b/>
+        </w:rPr>
+      </w:pPr>
+      <w:proofErr w:type="spellStart"/>
+      <w:r>
+        <w:rPr>
+          <w:rFonts w:asciiTheme="majorHAnsi" w:hAnsiTheme="majorHAnsi"/>
+          <w:b/>
+        </w:rPr>
+        <w:t>McMillion</w:t>
+      </w:r>
+      <w:proofErr w:type="spellEnd"/>
+      <w:r>
+        <w:rPr>
+          <w:rFonts w:asciiTheme="majorHAnsi" w:hAnsiTheme="majorHAnsi"/>
+          <w:b/>
+        </w:rPr>
+        <w:t>, Andrew</w:t>
       </w:r>
     </w:p>
     <w:p>
@@ -2178,10 +2389,37 @@
     </w:p>
     <w:p>
       <w:r>
-        <w:t xml:space="preserve">This protocol uses 10-character messages to communicate between the robot and the base station. These 10-character messages encode both commands from the base station to the robot and messages from the robot to the base station. The messages are structured such that the first two characters determine the type of command or message. The </w:t>
+        <w:t>This protocol uses 11</w:t>
+      </w:r>
+      <w:r>
+        <w:t>-character messages to communicate between the r</w:t>
+      </w:r>
+      <w:r>
+        <w:t>obot and the base station. The first</w:t>
+      </w:r>
+      <w:r>
+        <w:t xml:space="preserve"> 10-character</w:t>
+      </w:r>
+      <w:r>
+        <w:t xml:space="preserve"> of</w:t>
+      </w:r>
+      <w:r>
+        <w:t xml:space="preserve"> messages encode both commands from the base station to the robot and messages from the robot to the base station. The messages are structured such that the first two characters determine the type of command or message. The </w:t>
       </w:r>
       <w:r>
         <w:t xml:space="preserve">remaining characters are used for various parameters that are documented below. </w:t>
+      </w:r>
+      <w:r>
+        <w:t xml:space="preserve"> The 11</w:t>
+      </w:r>
+      <w:r>
+        <w:rPr>
+          <w:vertAlign w:val="superscript"/>
+        </w:rPr>
+        <w:t>th</w:t>
+      </w:r>
+      <w:r>
+        <w:t xml:space="preserve"> character holds the checksum used for error detection.</w:t>
       </w:r>
     </w:p>
     <w:p>
@@ -2518,7 +2756,15 @@
         <w:ind w:firstLine="720"/>
       </w:pPr>
       <w:r>
-        <w:t>MAFL090000 will move the robot forward to the left along a 90 degree curve continuously</w:t>
+        <w:t xml:space="preserve">MAFL090000 will move the robot forward to the left along a </w:t>
+      </w:r>
+      <w:proofErr w:type="gramStart"/>
+      <w:r>
+        <w:t>90 degree</w:t>
+      </w:r>
+      <w:proofErr w:type="gramEnd"/>
+      <w:r>
+        <w:t xml:space="preserve"> curve continuously</w:t>
       </w:r>
     </w:p>
     <w:p>
@@ -2526,7 +2772,15 @@
         <w:ind w:firstLine="720"/>
       </w:pPr>
       <w:r>
-        <w:t>MABR030100 will move the robot backwards along a 30 degree curve for 100 units.</w:t>
+        <w:t xml:space="preserve">MABR030100 will move the robot backwards along a </w:t>
+      </w:r>
+      <w:proofErr w:type="gramStart"/>
+      <w:r>
+        <w:t>30 degree</w:t>
+      </w:r>
+      <w:proofErr w:type="gramEnd"/>
+      <w:r>
+        <w:t xml:space="preserve"> curve for 100 units.</w:t>
       </w:r>
     </w:p>
     <w:p>
@@ -2935,11 +3189,41 @@
     </w:p>
     <w:p>
       <w:pPr>
+        <w:pStyle w:val="Heading3"/>
+      </w:pPr>
+      <w:r>
+        <w:t>End Connection</w:t>
+      </w:r>
+    </w:p>
+    <w:p>
+      <w:r>
+        <w:rPr>
+          <w:b/>
+        </w:rPr>
+        <w:t xml:space="preserve">Command Message: </w:t>
+      </w:r>
+      <w:r>
+        <w:t>EC0000000</w:t>
+      </w:r>
+    </w:p>
+    <w:p>
+      <w:r>
+        <w:rPr>
+          <w:b/>
+        </w:rPr>
+        <w:lastRenderedPageBreak/>
+        <w:t xml:space="preserve">Description: </w:t>
+      </w:r>
+      <w:r>
+        <w:t>This command instructs the robot to end connection with the base station.</w:t>
+      </w:r>
+    </w:p>
+    <w:p>
+      <w:pPr>
         <w:pStyle w:val="Heading1"/>
       </w:pPr>
       <w:bookmarkStart w:id="13" w:name="_Toc223356670"/>
       <w:r>
-        <w:lastRenderedPageBreak/>
         <w:t>Robot to Base Station Messages</w:t>
       </w:r>
       <w:bookmarkEnd w:id="13"/>
@@ -3053,8 +3337,6 @@
       <w:r>
         <w:t xml:space="preserve">are </w:t>
       </w:r>
-      <w:bookmarkStart w:id="17" w:name="_GoBack"/>
-      <w:bookmarkEnd w:id="17"/>
       <w:r>
         <w:t>message number</w:t>
       </w:r>
@@ -3206,11 +3488,11 @@
       <w:pPr>
         <w:pStyle w:val="Heading3"/>
       </w:pPr>
-      <w:bookmarkStart w:id="18" w:name="_Toc223356674"/>
+      <w:bookmarkStart w:id="17" w:name="_Toc223356674"/>
       <w:r>
         <w:t>Motor Error Messages</w:t>
       </w:r>
-      <w:bookmarkEnd w:id="18"/>
+      <w:bookmarkEnd w:id="17"/>
     </w:p>
     <w:p>
       <w:r>
@@ -3370,78 +3652,221 @@
       <w:pPr>
         <w:pStyle w:val="Heading2"/>
       </w:pPr>
-      <w:bookmarkStart w:id="19" w:name="_Toc223356675"/>
+      <w:bookmarkStart w:id="18" w:name="_Toc223356675"/>
       <w:r>
         <w:t>Sensor Data Messages</w:t>
       </w:r>
+      <w:bookmarkEnd w:id="18"/>
+    </w:p>
+    <w:p>
+      <w:r>
+        <w:rPr>
+          <w:b/>
+        </w:rPr>
+        <w:t xml:space="preserve">Message Type: </w:t>
+      </w:r>
+      <w:r>
+        <w:t>SD</w:t>
+      </w:r>
+    </w:p>
+    <w:p>
+      <w:r>
+        <w:rPr>
+          <w:b/>
+        </w:rPr>
+        <w:t xml:space="preserve">Parameters: </w:t>
+      </w:r>
+      <w:r>
+        <w:t>Sensor Type, and Data</w:t>
+      </w:r>
+    </w:p>
+    <w:p>
+      <w:r>
+        <w:lastRenderedPageBreak/>
+        <w:tab/>
+      </w:r>
+      <w:r>
+        <w:t>Character</w:t>
+      </w:r>
+      <w:r>
+        <w:t xml:space="preserve"> 2</w:t>
+      </w:r>
+      <w:r>
+        <w:t xml:space="preserve"> is</w:t>
+      </w:r>
+      <w:r>
+        <w:t xml:space="preserve"> sensor type (U for Ultrasonic, T for Touch, M for Sound, or L for Light)</w:t>
+      </w:r>
+    </w:p>
+    <w:p>
+      <w:r>
+        <w:tab/>
+      </w:r>
+      <w:r>
+        <w:t>Characters</w:t>
+      </w:r>
+      <w:r>
+        <w:t xml:space="preserve"> </w:t>
+      </w:r>
+      <w:r>
+        <w:t>3-9 sensor data</w:t>
+      </w:r>
+    </w:p>
+    <w:p>
+      <w:r>
+        <w:rPr>
+          <w:b/>
+        </w:rPr>
+        <w:t xml:space="preserve">Description: </w:t>
+      </w:r>
+      <w:r>
+        <w:t xml:space="preserve">These messages allow for the robot to send data to the base station based on the </w:t>
+      </w:r>
+      <w:r>
+        <w:t xml:space="preserve">values of the sensor. </w:t>
+      </w:r>
+    </w:p>
+    <w:p>
+      <w:pPr>
+        <w:pStyle w:val="Heading1"/>
+      </w:pPr>
+      <w:r>
+        <w:t>Error Detection</w:t>
+      </w:r>
+    </w:p>
+    <w:p>
+      <w:pPr>
+        <w:pStyle w:val="Heading2"/>
+      </w:pPr>
+      <w:r>
+        <w:t>Introduction</w:t>
+      </w:r>
+    </w:p>
+    <w:p>
+      <w:r>
+        <w:t xml:space="preserve">The Error detection this protocol utilizes is a checksum for detecting errors in packets, and a timeout on acknowledgments. The checksum is calculated using only the first 10 characters of the message, then checked against the character that is sent in the packet. The timeouts will be 10 seconds before the sender will assume the packet was lost and needs to be retransmitted. </w:t>
+      </w:r>
+    </w:p>
+    <w:p>
+      <w:pPr>
+        <w:pStyle w:val="Heading2"/>
+      </w:pPr>
+      <w:r>
+        <w:t>Checksum Function</w:t>
+      </w:r>
+    </w:p>
+    <w:p>
+      <w:r>
+        <w:t xml:space="preserve">The function for calculating the checksum is </w:t>
+      </w:r>
+      <m:oMath>
+        <m:r>
+          <w:rPr>
+            <w:rFonts w:ascii="Cambria Math" w:hAnsi="Cambria Math"/>
+          </w:rPr>
+          <m:t xml:space="preserve">(checksum= </m:t>
+        </m:r>
+        <m:nary>
+          <m:naryPr>
+            <m:chr m:val="∑"/>
+            <m:limLoc m:val="undOvr"/>
+            <m:ctrlPr>
+              <w:rPr>
+                <w:rFonts w:ascii="Cambria Math" w:hAnsi="Cambria Math"/>
+                <w:i/>
+              </w:rPr>
+            </m:ctrlPr>
+          </m:naryPr>
+          <m:sub>
+            <m:r>
+              <w:rPr>
+                <w:rFonts w:ascii="Cambria Math" w:hAnsi="Cambria Math"/>
+              </w:rPr>
+              <m:t>i</m:t>
+            </m:r>
+          </m:sub>
+          <m:sup>
+            <m:r>
+              <w:rPr>
+                <w:rFonts w:ascii="Cambria Math" w:hAnsi="Cambria Math"/>
+              </w:rPr>
+              <m:t>10</m:t>
+            </m:r>
+          </m:sup>
+          <m:e>
+            <m:d>
+              <m:dPr>
+                <m:ctrlPr>
+                  <w:rPr>
+                    <w:rFonts w:ascii="Cambria Math" w:hAnsi="Cambria Math"/>
+                    <w:i/>
+                  </w:rPr>
+                </m:ctrlPr>
+              </m:dPr>
+              <m:e>
+                <m:r>
+                  <w:rPr>
+                    <w:rFonts w:ascii="Cambria Math" w:hAnsi="Cambria Math"/>
+                  </w:rPr>
+                  <m:t>byte</m:t>
+                </m:r>
+              </m:e>
+            </m:d>
+            <m:r>
+              <w:rPr>
+                <w:rFonts w:ascii="Cambria Math" w:hAnsi="Cambria Math"/>
+              </w:rPr>
+              <m:t>message</m:t>
+            </m:r>
+            <m:d>
+              <m:dPr>
+                <m:begChr m:val="["/>
+                <m:endChr m:val="]"/>
+                <m:ctrlPr>
+                  <w:rPr>
+                    <w:rFonts w:ascii="Cambria Math" w:hAnsi="Cambria Math"/>
+                    <w:i/>
+                  </w:rPr>
+                </m:ctrlPr>
+              </m:dPr>
+              <m:e>
+                <m:r>
+                  <w:rPr>
+                    <w:rFonts w:ascii="Cambria Math" w:hAnsi="Cambria Math"/>
+                  </w:rPr>
+                  <m:t>i</m:t>
+                </m:r>
+              </m:e>
+            </m:d>
+            <m:r>
+              <w:rPr>
+                <w:rFonts w:ascii="Cambria Math" w:hAnsi="Cambria Math"/>
+              </w:rPr>
+              <m:t>) mod 256</m:t>
+            </m:r>
+          </m:e>
+        </m:nary>
+      </m:oMath>
+      <w:r>
+        <w:rPr>
+          <w:rFonts w:eastAsiaTheme="minorEastAsia"/>
+        </w:rPr>
+        <w:t xml:space="preserve">. This function allows for no matter the value of the checksum it will fit in a </w:t>
+      </w:r>
+      <w:r>
+        <w:rPr>
+          <w:rFonts w:eastAsiaTheme="minorEastAsia"/>
+        </w:rPr>
+        <w:t>one-byte</w:t>
+      </w:r>
+      <w:r>
+        <w:rPr>
+          <w:rFonts w:eastAsiaTheme="minorEastAsia"/>
+        </w:rPr>
+        <w:t xml:space="preserve"> character. The function is the sum of the byte value of each character in the message modulo 256.</w:t>
+      </w:r>
+      <w:bookmarkStart w:id="19" w:name="_GoBack"/>
       <w:bookmarkEnd w:id="19"/>
-    </w:p>
-    <w:p>
-      <w:r>
-        <w:rPr>
-          <w:b/>
-        </w:rPr>
-        <w:t xml:space="preserve">Message Type: </w:t>
-      </w:r>
-      <w:r>
-        <w:t>SD</w:t>
-      </w:r>
-    </w:p>
-    <w:p>
-      <w:r>
-        <w:rPr>
-          <w:b/>
-        </w:rPr>
-        <w:t xml:space="preserve">Parameters: </w:t>
-      </w:r>
-      <w:r>
-        <w:t>Sensor Type, and Data</w:t>
-      </w:r>
-    </w:p>
-    <w:p>
-      <w:r>
-        <w:tab/>
-      </w:r>
-      <w:r>
-        <w:t>Character</w:t>
-      </w:r>
-      <w:r>
-        <w:t xml:space="preserve"> 2</w:t>
-      </w:r>
-      <w:r>
-        <w:t xml:space="preserve"> is</w:t>
-      </w:r>
-      <w:r>
-        <w:t xml:space="preserve"> sensor type (U for Ultrasonic, T for Touch, M for Sound, or L for Light)</w:t>
-      </w:r>
-    </w:p>
-    <w:p>
-      <w:r>
-        <w:tab/>
-      </w:r>
-      <w:r>
-        <w:t>Characters</w:t>
-      </w:r>
-      <w:r>
-        <w:t xml:space="preserve"> </w:t>
-      </w:r>
-      <w:r>
-        <w:t>3-9 sensor data</w:t>
-      </w:r>
-    </w:p>
-    <w:p>
-      <w:r>
-        <w:rPr>
-          <w:b/>
-        </w:rPr>
-        <w:t xml:space="preserve">Description: </w:t>
-      </w:r>
-      <w:r>
-        <w:t xml:space="preserve">These messages allow for the robot to send data to the base station based on the </w:t>
-      </w:r>
-      <w:r>
-        <w:t xml:space="preserve">values of the sensor. </w:t>
-      </w:r>
     </w:p>
     <w:sectPr>
       <w:footerReference w:type="even" r:id="rId9"/>
@@ -3508,7 +3933,7 @@
         <w:rStyle w:val="PageNumber"/>
         <w:noProof/>
       </w:rPr>
-      <w:t>6</w:t>
+      <w:t>8</w:t>
     </w:r>
     <w:r>
       <w:rPr>
@@ -4554,6 +4979,16 @@
       <w:color w:val="4F81BD" w:themeColor="accent1"/>
     </w:rPr>
   </w:style>
+  <w:style w:type="character" w:styleId="PlaceholderText">
+    <w:name w:val="Placeholder Text"/>
+    <w:basedOn w:val="DefaultParagraphFont"/>
+    <w:uiPriority w:val="99"/>
+    <w:semiHidden/>
+    <w:rsid w:val="005F3A6D"/>
+    <w:rPr>
+      <w:color w:val="808080"/>
+    </w:rPr>
+  </w:style>
 </w:styles>
 </file>
 
@@ -5318,7 +5753,528 @@
       <w:color w:val="4F81BD" w:themeColor="accent1"/>
     </w:rPr>
   </w:style>
+  <w:style w:type="character" w:styleId="PlaceholderText">
+    <w:name w:val="Placeholder Text"/>
+    <w:basedOn w:val="DefaultParagraphFont"/>
+    <w:uiPriority w:val="99"/>
+    <w:semiHidden/>
+    <w:rsid w:val="005F3A6D"/>
+    <w:rPr>
+      <w:color w:val="808080"/>
+    </w:rPr>
+  </w:style>
 </w:styles>
+</file>
+
+<file path=word/glossary/document.xml><?xml version="1.0" encoding="utf-8"?>
+<w:glossaryDocument xmlns:wpc="http://schemas.microsoft.com/office/word/2010/wordprocessingCanvas" xmlns:mo="http://schemas.microsoft.com/office/mac/office/2008/main" xmlns:mc="http://schemas.openxmlformats.org/markup-compatibility/2006" xmlns:mv="urn:schemas-microsoft-com:mac:vml" xmlns:o="urn:schemas-microsoft-com:office:office" xmlns:r="http://schemas.openxmlformats.org/officeDocument/2006/relationships" xmlns:m="http://schemas.openxmlformats.org/officeDocument/2006/math" xmlns:v="urn:schemas-microsoft-com:vml" xmlns:wp14="http://schemas.microsoft.com/office/word/2010/wordprocessingDrawing" xmlns:wp="http://schemas.openxmlformats.org/drawingml/2006/wordprocessingDrawing" xmlns:w10="urn:schemas-microsoft-com:office:word" xmlns:w="http://schemas.openxmlformats.org/wordprocessingml/2006/main" xmlns:w14="http://schemas.microsoft.com/office/word/2010/wordml" xmlns:wpg="http://schemas.microsoft.com/office/word/2010/wordprocessingGroup" xmlns:wpi="http://schemas.microsoft.com/office/word/2010/wordprocessingInk" xmlns:wne="http://schemas.microsoft.com/office/word/2006/wordml" xmlns:wps="http://schemas.microsoft.com/office/word/2010/wordprocessingShape" mc:Ignorable="w14 wp14"/>
+</file>
+
+<file path=word/glossary/fontTable.xml><?xml version="1.0" encoding="utf-8"?>
+<w:fonts xmlns:mc="http://schemas.openxmlformats.org/markup-compatibility/2006" xmlns:r="http://schemas.openxmlformats.org/officeDocument/2006/relationships" xmlns:w="http://schemas.openxmlformats.org/wordprocessingml/2006/main" xmlns:w14="http://schemas.microsoft.com/office/word/2010/wordml" mc:Ignorable="w14">
+  <w:font w:name="Cambria">
+    <w:panose1 w:val="02040503050406030204"/>
+    <w:charset w:val="00"/>
+    <w:family w:val="auto"/>
+    <w:pitch w:val="variable"/>
+    <w:sig w:usb0="E00002FF" w:usb1="400004FF" w:usb2="00000000" w:usb3="00000000" w:csb0="0000019F" w:csb1="00000000"/>
+  </w:font>
+  <w:font w:name="Times New Roman">
+    <w:panose1 w:val="02020603050405020304"/>
+    <w:charset w:val="00"/>
+    <w:family w:val="auto"/>
+    <w:pitch w:val="variable"/>
+    <w:sig w:usb0="00000003" w:usb1="00000000" w:usb2="00000000" w:usb3="00000000" w:csb0="00000001" w:csb1="00000000"/>
+  </w:font>
+  <w:font w:name="Calibri">
+    <w:panose1 w:val="020F0502020204030204"/>
+    <w:charset w:val="00"/>
+    <w:family w:val="auto"/>
+    <w:pitch w:val="variable"/>
+    <w:sig w:usb0="E10002FF" w:usb1="4000ACFF" w:usb2="00000009" w:usb3="00000000" w:csb0="0000019F" w:csb1="00000000"/>
+  </w:font>
+  <w:font w:name="ＭＳ ゴシック">
+    <w:panose1 w:val="00000000000000000000"/>
+    <w:charset w:val="80"/>
+    <w:family w:val="modern"/>
+    <w:notTrueType/>
+    <w:pitch w:val="fixed"/>
+    <w:sig w:usb0="00000001" w:usb1="08070000" w:usb2="00000010" w:usb3="00000000" w:csb0="00020000" w:csb1="00000000"/>
+  </w:font>
+  <w:font w:name="ＭＳ 明朝">
+    <w:panose1 w:val="00000000000000000000"/>
+    <w:charset w:val="80"/>
+    <w:family w:val="roman"/>
+    <w:notTrueType/>
+    <w:pitch w:val="fixed"/>
+    <w:sig w:usb0="00000001" w:usb1="08070000" w:usb2="00000010" w:usb3="00000000" w:csb0="00020000" w:csb1="00000000"/>
+  </w:font>
+  <w:font w:name="SimSun">
+    <w:altName w:val="宋体"/>
+    <w:charset w:val="86"/>
+    <w:family w:val="auto"/>
+    <w:pitch w:val="variable"/>
+    <w:sig w:usb0="00000003" w:usb1="288F0000" w:usb2="00000016" w:usb3="00000000" w:csb0="00040001" w:csb1="00000000"/>
+  </w:font>
+  <w:font w:name="Tahoma">
+    <w:panose1 w:val="020B0604030504040204"/>
+    <w:charset w:val="00"/>
+    <w:family w:val="auto"/>
+    <w:pitch w:val="variable"/>
+    <w:sig w:usb0="00000003" w:usb1="00000000" w:usb2="00000000" w:usb3="00000000" w:csb0="00000001" w:csb1="00000000"/>
+  </w:font>
+  <w:font w:name="Cambria Math">
+    <w:panose1 w:val="02040503050406030204"/>
+    <w:charset w:val="00"/>
+    <w:family w:val="auto"/>
+    <w:pitch w:val="variable"/>
+    <w:sig w:usb0="E00002FF" w:usb1="420024FF" w:usb2="00000000" w:usb3="00000000" w:csb0="0000019F" w:csb1="00000000"/>
+  </w:font>
+  <w:font w:name="Arial">
+    <w:panose1 w:val="020B0604020202020204"/>
+    <w:charset w:val="00"/>
+    <w:family w:val="auto"/>
+    <w:pitch w:val="variable"/>
+    <w:sig w:usb0="00000003" w:usb1="00000000" w:usb2="00000000" w:usb3="00000000" w:csb0="00000001" w:csb1="00000000"/>
+  </w:font>
+</w:fonts>
+</file>
+
+<file path=word/glossary/settings.xml><?xml version="1.0" encoding="utf-8"?>
+<w:settings xmlns:mc="http://schemas.openxmlformats.org/markup-compatibility/2006" xmlns:o="urn:schemas-microsoft-com:office:office" xmlns:r="http://schemas.openxmlformats.org/officeDocument/2006/relationships" xmlns:m="http://schemas.openxmlformats.org/officeDocument/2006/math" xmlns:v="urn:schemas-microsoft-com:vml" xmlns:w10="urn:schemas-microsoft-com:office:word" xmlns:w="http://schemas.openxmlformats.org/wordprocessingml/2006/main" xmlns:w14="http://schemas.microsoft.com/office/word/2010/wordml" xmlns:sl="http://schemas.openxmlformats.org/schemaLibrary/2006/main" mc:Ignorable="w14">
+  <w:view w:val="normal"/>
+  <w:defaultTabStop w:val="720"/>
+  <w:characterSpacingControl w:val="doNotCompress"/>
+  <w:compat>
+    <w:useFELayout/>
+    <w:compatSetting w:name="compatibilityMode" w:uri="http://schemas.microsoft.com/office/word" w:val="14"/>
+    <w:compatSetting w:name="overrideTableStyleFontSizeAndJustification" w:uri="http://schemas.microsoft.com/office/word" w:val="1"/>
+    <w:compatSetting w:name="enableOpenTypeFeatures" w:uri="http://schemas.microsoft.com/office/word" w:val="1"/>
+    <w:compatSetting w:name="doNotFlipMirrorIndents" w:uri="http://schemas.microsoft.com/office/word" w:val="1"/>
+  </w:compat>
+  <w:rsids>
+    <w:rsidRoot w:val="00054D7E"/>
+    <w:rsid w:val="00054D7E"/>
+  </w:rsids>
+  <m:mathPr>
+    <m:mathFont m:val="Cambria Math"/>
+    <m:brkBin m:val="before"/>
+    <m:brkBinSub m:val="--"/>
+    <m:smallFrac m:val="0"/>
+    <m:dispDef/>
+    <m:lMargin m:val="0"/>
+    <m:rMargin m:val="0"/>
+    <m:defJc m:val="centerGroup"/>
+    <m:wrapIndent m:val="1440"/>
+    <m:intLim m:val="subSup"/>
+    <m:naryLim m:val="undOvr"/>
+  </m:mathPr>
+  <w:themeFontLang w:val="en-US" w:eastAsia="ja-JP"/>
+  <w:clrSchemeMapping w:bg1="light1" w:t1="dark1" w:bg2="light2" w:t2="dark2" w:accent1="accent1" w:accent2="accent2" w:accent3="accent3" w:accent4="accent4" w:accent5="accent5" w:accent6="accent6" w:hyperlink="hyperlink" w:followedHyperlink="followedHyperlink"/>
+  <w:doNotAutoCompressPictures/>
+  <w:decimalSymbol w:val="."/>
+  <w:listSeparator w:val=","/>
+  <w14:defaultImageDpi w14:val="300"/>
+</w:settings>
+</file>
+
+<file path=word/glossary/styles.xml><?xml version="1.0" encoding="utf-8"?>
+<w:styles xmlns:mc="http://schemas.openxmlformats.org/markup-compatibility/2006" xmlns:r="http://schemas.openxmlformats.org/officeDocument/2006/relationships" xmlns:w="http://schemas.openxmlformats.org/wordprocessingml/2006/main" xmlns:w14="http://schemas.microsoft.com/office/word/2010/wordml" mc:Ignorable="w14">
+  <w:docDefaults>
+    <w:rPrDefault>
+      <w:rPr>
+        <w:rFonts w:asciiTheme="minorHAnsi" w:eastAsiaTheme="minorEastAsia" w:hAnsiTheme="minorHAnsi" w:cstheme="minorBidi"/>
+        <w:sz w:val="24"/>
+        <w:szCs w:val="24"/>
+        <w:lang w:val="en-US" w:eastAsia="ja-JP" w:bidi="ar-SA"/>
+      </w:rPr>
+    </w:rPrDefault>
+    <w:pPrDefault/>
+  </w:docDefaults>
+  <w:latentStyles w:defLockedState="0" w:defUIPriority="99" w:defSemiHidden="1" w:defUnhideWhenUsed="1" w:defQFormat="0" w:count="276">
+    <w:lsdException w:name="Normal" w:semiHidden="0" w:uiPriority="0" w:unhideWhenUsed="0" w:qFormat="1"/>
+    <w:lsdException w:name="heading 1" w:semiHidden="0" w:uiPriority="9" w:unhideWhenUsed="0" w:qFormat="1"/>
+    <w:lsdException w:name="heading 2" w:uiPriority="9" w:qFormat="1"/>
+    <w:lsdException w:name="heading 3" w:uiPriority="9" w:qFormat="1"/>
+    <w:lsdException w:name="heading 4" w:uiPriority="9" w:qFormat="1"/>
+    <w:lsdException w:name="heading 5" w:uiPriority="9" w:qFormat="1"/>
+    <w:lsdException w:name="heading 6" w:uiPriority="9" w:qFormat="1"/>
+    <w:lsdException w:name="heading 7" w:uiPriority="9" w:qFormat="1"/>
+    <w:lsdException w:name="heading 8" w:uiPriority="9" w:qFormat="1"/>
+    <w:lsdException w:name="heading 9" w:uiPriority="9" w:qFormat="1"/>
+    <w:lsdException w:name="toc 1" w:uiPriority="39"/>
+    <w:lsdException w:name="toc 2" w:uiPriority="39"/>
+    <w:lsdException w:name="toc 3" w:uiPriority="39"/>
+    <w:lsdException w:name="toc 4" w:uiPriority="39"/>
+    <w:lsdException w:name="toc 5" w:uiPriority="39"/>
+    <w:lsdException w:name="toc 6" w:uiPriority="39"/>
+    <w:lsdException w:name="toc 7" w:uiPriority="39"/>
+    <w:lsdException w:name="toc 8" w:uiPriority="39"/>
+    <w:lsdException w:name="toc 9" w:uiPriority="39"/>
+    <w:lsdException w:name="caption" w:uiPriority="35" w:qFormat="1"/>
+    <w:lsdException w:name="Title" w:semiHidden="0" w:uiPriority="10" w:unhideWhenUsed="0" w:qFormat="1"/>
+    <w:lsdException w:name="Default Paragraph Font" w:uiPriority="1"/>
+    <w:lsdException w:name="Subtitle" w:semiHidden="0" w:uiPriority="11" w:unhideWhenUsed="0" w:qFormat="1"/>
+    <w:lsdException w:name="Strong" w:semiHidden="0" w:uiPriority="22" w:unhideWhenUsed="0" w:qFormat="1"/>
+    <w:lsdException w:name="Emphasis" w:semiHidden="0" w:uiPriority="20" w:unhideWhenUsed="0" w:qFormat="1"/>
+    <w:lsdException w:name="Table Grid" w:semiHidden="0" w:uiPriority="59" w:unhideWhenUsed="0"/>
+    <w:lsdException w:name="Placeholder Text" w:unhideWhenUsed="0"/>
+    <w:lsdException w:name="No Spacing" w:semiHidden="0" w:uiPriority="1" w:unhideWhenUsed="0" w:qFormat="1"/>
+    <w:lsdException w:name="Light Shading" w:semiHidden="0" w:uiPriority="60" w:unhideWhenUsed="0"/>
+    <w:lsdException w:name="Light List" w:semiHidden="0" w:uiPriority="61" w:unhideWhenUsed="0"/>
+    <w:lsdException w:name="Light Grid" w:semiHidden="0" w:uiPriority="62" w:unhideWhenUsed="0"/>
+    <w:lsdException w:name="Medium Shading 1" w:semiHidden="0" w:uiPriority="63" w:unhideWhenUsed="0"/>
+    <w:lsdException w:name="Medium Shading 2" w:semiHidden="0" w:uiPriority="64" w:unhideWhenUsed="0"/>
+    <w:lsdException w:name="Medium List 1" w:semiHidden="0" w:uiPriority="65" w:unhideWhenUsed="0"/>
+    <w:lsdException w:name="Medium List 2" w:semiHidden="0" w:uiPriority="66" w:unhideWhenUsed="0"/>
+    <w:lsdException w:name="Medium Grid 1" w:semiHidden="0" w:uiPriority="67" w:unhideWhenUsed="0"/>
+    <w:lsdException w:name="Medium Grid 2" w:semiHidden="0" w:uiPriority="68" w:unhideWhenUsed="0"/>
+    <w:lsdException w:name="Medium Grid 3" w:semiHidden="0" w:uiPriority="69" w:unhideWhenUsed="0"/>
+    <w:lsdException w:name="Dark List" w:semiHidden="0" w:uiPriority="70" w:unhideWhenUsed="0"/>
+    <w:lsdException w:name="Colorful Shading" w:semiHidden="0" w:uiPriority="71" w:unhideWhenUsed="0"/>
+    <w:lsdException w:name="Colorful List" w:semiHidden="0" w:uiPriority="72" w:unhideWhenUsed="0"/>
+    <w:lsdException w:name="Colorful Grid" w:semiHidden="0" w:uiPriority="73" w:unhideWhenUsed="0"/>
+    <w:lsdException w:name="Light Shading Accent 1" w:semiHidden="0" w:uiPriority="60" w:unhideWhenUsed="0"/>
+    <w:lsdException w:name="Light List Accent 1" w:semiHidden="0" w:uiPriority="61" w:unhideWhenUsed="0"/>
+    <w:lsdException w:name="Light Grid Accent 1" w:semiHidden="0" w:uiPriority="62" w:unhideWhenUsed="0"/>
+    <w:lsdException w:name="Medium Shading 1 Accent 1" w:semiHidden="0" w:uiPriority="63" w:unhideWhenUsed="0"/>
+    <w:lsdException w:name="Medium Shading 2 Accent 1" w:semiHidden="0" w:uiPriority="64" w:unhideWhenUsed="0"/>
+    <w:lsdException w:name="Medium List 1 Accent 1" w:semiHidden="0" w:uiPriority="65" w:unhideWhenUsed="0"/>
+    <w:lsdException w:name="Revision" w:unhideWhenUsed="0"/>
+    <w:lsdException w:name="List Paragraph" w:semiHidden="0" w:uiPriority="34" w:unhideWhenUsed="0" w:qFormat="1"/>
+    <w:lsdException w:name="Quote" w:semiHidden="0" w:uiPriority="29" w:unhideWhenUsed="0" w:qFormat="1"/>
+    <w:lsdException w:name="Intense Quote" w:semiHidden="0" w:uiPriority="30" w:unhideWhenUsed="0" w:qFormat="1"/>
+    <w:lsdException w:name="Medium List 2 Accent 1" w:semiHidden="0" w:uiPriority="66" w:unhideWhenUsed="0"/>
+    <w:lsdException w:name="Medium Grid 1 Accent 1" w:semiHidden="0" w:uiPriority="67" w:unhideWhenUsed="0"/>
+    <w:lsdException w:name="Medium Grid 2 Accent 1" w:semiHidden="0" w:uiPriority="68" w:unhideWhenUsed="0"/>
+    <w:lsdException w:name="Medium Grid 3 Accent 1" w:semiHidden="0" w:uiPriority="69" w:unhideWhenUsed="0"/>
+    <w:lsdException w:name="Dark List Accent 1" w:semiHidden="0" w:uiPriority="70" w:unhideWhenUsed="0"/>
+    <w:lsdException w:name="Colorful Shading Accent 1" w:semiHidden="0" w:uiPriority="71" w:unhideWhenUsed="0"/>
+    <w:lsdException w:name="Colorful List Accent 1" w:semiHidden="0" w:uiPriority="72" w:unhideWhenUsed="0"/>
+    <w:lsdException w:name="Colorful Grid Accent 1" w:semiHidden="0" w:uiPriority="73" w:unhideWhenUsed="0"/>
+    <w:lsdException w:name="Light Shading Accent 2" w:semiHidden="0" w:uiPriority="60" w:unhideWhenUsed="0"/>
+    <w:lsdException w:name="Light List Accent 2" w:semiHidden="0" w:uiPriority="61" w:unhideWhenUsed="0"/>
+    <w:lsdException w:name="Light Grid Accent 2" w:semiHidden="0" w:uiPriority="62" w:unhideWhenUsed="0"/>
+    <w:lsdException w:name="Medium Shading 1 Accent 2" w:semiHidden="0" w:uiPriority="63" w:unhideWhenUsed="0"/>
+    <w:lsdException w:name="Medium Shading 2 Accent 2" w:semiHidden="0" w:uiPriority="64" w:unhideWhenUsed="0"/>
+    <w:lsdException w:name="Medium List 1 Accent 2" w:semiHidden="0" w:uiPriority="65" w:unhideWhenUsed="0"/>
+    <w:lsdException w:name="Medium List 2 Accent 2" w:semiHidden="0" w:uiPriority="66" w:unhideWhenUsed="0"/>
+    <w:lsdException w:name="Medium Grid 1 Accent 2" w:semiHidden="0" w:uiPriority="67" w:unhideWhenUsed="0"/>
+    <w:lsdException w:name="Medium Grid 2 Accent 2" w:semiHidden="0" w:uiPriority="68" w:unhideWhenUsed="0"/>
+    <w:lsdException w:name="Medium Grid 3 Accent 2" w:semiHidden="0" w:uiPriority="69" w:unhideWhenUsed="0"/>
+    <w:lsdException w:name="Dark List Accent 2" w:semiHidden="0" w:uiPriority="70" w:unhideWhenUsed="0"/>
+    <w:lsdException w:name="Colorful Shading Accent 2" w:semiHidden="0" w:uiPriority="71" w:unhideWhenUsed="0"/>
+    <w:lsdException w:name="Colorful List Accent 2" w:semiHidden="0" w:uiPriority="72" w:unhideWhenUsed="0"/>
+    <w:lsdException w:name="Colorful Grid Accent 2" w:semiHidden="0" w:uiPriority="73" w:unhideWhenUsed="0"/>
+    <w:lsdException w:name="Light Shading Accent 3" w:semiHidden="0" w:uiPriority="60" w:unhideWhenUsed="0"/>
+    <w:lsdException w:name="Light List Accent 3" w:semiHidden="0" w:uiPriority="61" w:unhideWhenUsed="0"/>
+    <w:lsdException w:name="Light Grid Accent 3" w:semiHidden="0" w:uiPriority="62" w:unhideWhenUsed="0"/>
+    <w:lsdException w:name="Medium Shading 1 Accent 3" w:semiHidden="0" w:uiPriority="63" w:unhideWhenUsed="0"/>
+    <w:lsdException w:name="Medium Shading 2 Accent 3" w:semiHidden="0" w:uiPriority="64" w:unhideWhenUsed="0"/>
+    <w:lsdException w:name="Medium List 1 Accent 3" w:semiHidden="0" w:uiPriority="65" w:unhideWhenUsed="0"/>
+    <w:lsdException w:name="Medium List 2 Accent 3" w:semiHidden="0" w:uiPriority="66" w:unhideWhenUsed="0"/>
+    <w:lsdException w:name="Medium Grid 1 Accent 3" w:semiHidden="0" w:uiPriority="67" w:unhideWhenUsed="0"/>
+    <w:lsdException w:name="Medium Grid 2 Accent 3" w:semiHidden="0" w:uiPriority="68" w:unhideWhenUsed="0"/>
+    <w:lsdException w:name="Medium Grid 3 Accent 3" w:semiHidden="0" w:uiPriority="69" w:unhideWhenUsed="0"/>
+    <w:lsdException w:name="Dark List Accent 3" w:semiHidden="0" w:uiPriority="70" w:unhideWhenUsed="0"/>
+    <w:lsdException w:name="Colorful Shading Accent 3" w:semiHidden="0" w:uiPriority="71" w:unhideWhenUsed="0"/>
+    <w:lsdException w:name="Colorful List Accent 3" w:semiHidden="0" w:uiPriority="72" w:unhideWhenUsed="0"/>
+    <w:lsdException w:name="Colorful Grid Accent 3" w:semiHidden="0" w:uiPriority="73" w:unhideWhenUsed="0"/>
+    <w:lsdException w:name="Light Shading Accent 4" w:semiHidden="0" w:uiPriority="60" w:unhideWhenUsed="0"/>
+    <w:lsdException w:name="Light List Accent 4" w:semiHidden="0" w:uiPriority="61" w:unhideWhenUsed="0"/>
+    <w:lsdException w:name="Light Grid Accent 4" w:semiHidden="0" w:uiPriority="62" w:unhideWhenUsed="0"/>
+    <w:lsdException w:name="Medium Shading 1 Accent 4" w:semiHidden="0" w:uiPriority="63" w:unhideWhenUsed="0"/>
+    <w:lsdException w:name="Medium Shading 2 Accent 4" w:semiHidden="0" w:uiPriority="64" w:unhideWhenUsed="0"/>
+    <w:lsdException w:name="Medium List 1 Accent 4" w:semiHidden="0" w:uiPriority="65" w:unhideWhenUsed="0"/>
+    <w:lsdException w:name="Medium List 2 Accent 4" w:semiHidden="0" w:uiPriority="66" w:unhideWhenUsed="0"/>
+    <w:lsdException w:name="Medium Grid 1 Accent 4" w:semiHidden="0" w:uiPriority="67" w:unhideWhenUsed="0"/>
+    <w:lsdException w:name="Medium Grid 2 Accent 4" w:semiHidden="0" w:uiPriority="68" w:unhideWhenUsed="0"/>
+    <w:lsdException w:name="Medium Grid 3 Accent 4" w:semiHidden="0" w:uiPriority="69" w:unhideWhenUsed="0"/>
+    <w:lsdException w:name="Dark List Accent 4" w:semiHidden="0" w:uiPriority="70" w:unhideWhenUsed="0"/>
+    <w:lsdException w:name="Colorful Shading Accent 4" w:semiHidden="0" w:uiPriority="71" w:unhideWhenUsed="0"/>
+    <w:lsdException w:name="Colorful List Accent 4" w:semiHidden="0" w:uiPriority="72" w:unhideWhenUsed="0"/>
+    <w:lsdException w:name="Colorful Grid Accent 4" w:semiHidden="0" w:uiPriority="73" w:unhideWhenUsed="0"/>
+    <w:lsdException w:name="Light Shading Accent 5" w:semiHidden="0" w:uiPriority="60" w:unhideWhenUsed="0"/>
+    <w:lsdException w:name="Light List Accent 5" w:semiHidden="0" w:uiPriority="61" w:unhideWhenUsed="0"/>
+    <w:lsdException w:name="Light Grid Accent 5" w:semiHidden="0" w:uiPriority="62" w:unhideWhenUsed="0"/>
+    <w:lsdException w:name="Medium Shading 1 Accent 5" w:semiHidden="0" w:uiPriority="63" w:unhideWhenUsed="0"/>
+    <w:lsdException w:name="Medium Shading 2 Accent 5" w:semiHidden="0" w:uiPriority="64" w:unhideWhenUsed="0"/>
+    <w:lsdException w:name="Medium List 1 Accent 5" w:semiHidden="0" w:uiPriority="65" w:unhideWhenUsed="0"/>
+    <w:lsdException w:name="Medium List 2 Accent 5" w:semiHidden="0" w:uiPriority="66" w:unhideWhenUsed="0"/>
+    <w:lsdException w:name="Medium Grid 1 Accent 5" w:semiHidden="0" w:uiPriority="67" w:unhideWhenUsed="0"/>
+    <w:lsdException w:name="Medium Grid 2 Accent 5" w:semiHidden="0" w:uiPriority="68" w:unhideWhenUsed="0"/>
+    <w:lsdException w:name="Medium Grid 3 Accent 5" w:semiHidden="0" w:uiPriority="69" w:unhideWhenUsed="0"/>
+    <w:lsdException w:name="Dark List Accent 5" w:semiHidden="0" w:uiPriority="70" w:unhideWhenUsed="0"/>
+    <w:lsdException w:name="Colorful Shading Accent 5" w:semiHidden="0" w:uiPriority="71" w:unhideWhenUsed="0"/>
+    <w:lsdException w:name="Colorful List Accent 5" w:semiHidden="0" w:uiPriority="72" w:unhideWhenUsed="0"/>
+    <w:lsdException w:name="Colorful Grid Accent 5" w:semiHidden="0" w:uiPriority="73" w:unhideWhenUsed="0"/>
+    <w:lsdException w:name="Light Shading Accent 6" w:semiHidden="0" w:uiPriority="60" w:unhideWhenUsed="0"/>
+    <w:lsdException w:name="Light List Accent 6" w:semiHidden="0" w:uiPriority="61" w:unhideWhenUsed="0"/>
+    <w:lsdException w:name="Light Grid Accent 6" w:semiHidden="0" w:uiPriority="62" w:unhideWhenUsed="0"/>
+    <w:lsdException w:name="Medium Shading 1 Accent 6" w:semiHidden="0" w:uiPriority="63" w:unhideWhenUsed="0"/>
+    <w:lsdException w:name="Medium Shading 2 Accent 6" w:semiHidden="0" w:uiPriority="64" w:unhideWhenUsed="0"/>
+    <w:lsdException w:name="Medium List 1 Accent 6" w:semiHidden="0" w:uiPriority="65" w:unhideWhenUsed="0"/>
+    <w:lsdException w:name="Medium List 2 Accent 6" w:semiHidden="0" w:uiPriority="66" w:unhideWhenUsed="0"/>
+    <w:lsdException w:name="Medium Grid 1 Accent 6" w:semiHidden="0" w:uiPriority="67" w:unhideWhenUsed="0"/>
+    <w:lsdException w:name="Medium Grid 2 Accent 6" w:semiHidden="0" w:uiPriority="68" w:unhideWhenUsed="0"/>
+    <w:lsdException w:name="Medium Grid 3 Accent 6" w:semiHidden="0" w:uiPriority="69" w:unhideWhenUsed="0"/>
+    <w:lsdException w:name="Dark List Accent 6" w:semiHidden="0" w:uiPriority="70" w:unhideWhenUsed="0"/>
+    <w:lsdException w:name="Colorful Shading Accent 6" w:semiHidden="0" w:uiPriority="71" w:unhideWhenUsed="0"/>
+    <w:lsdException w:name="Colorful List Accent 6" w:semiHidden="0" w:uiPriority="72" w:unhideWhenUsed="0"/>
+    <w:lsdException w:name="Colorful Grid Accent 6" w:semiHidden="0" w:uiPriority="73" w:unhideWhenUsed="0"/>
+    <w:lsdException w:name="Subtle Emphasis" w:semiHidden="0" w:uiPriority="19" w:unhideWhenUsed="0" w:qFormat="1"/>
+    <w:lsdException w:name="Intense Emphasis" w:semiHidden="0" w:uiPriority="21" w:unhideWhenUsed="0" w:qFormat="1"/>
+    <w:lsdException w:name="Subtle Reference" w:semiHidden="0" w:uiPriority="31" w:unhideWhenUsed="0" w:qFormat="1"/>
+    <w:lsdException w:name="Intense Reference" w:semiHidden="0" w:uiPriority="32" w:unhideWhenUsed="0" w:qFormat="1"/>
+    <w:lsdException w:name="Book Title" w:semiHidden="0" w:uiPriority="33" w:unhideWhenUsed="0" w:qFormat="1"/>
+    <w:lsdException w:name="Bibliography" w:uiPriority="37"/>
+    <w:lsdException w:name="TOC Heading" w:uiPriority="39" w:qFormat="1"/>
+  </w:latentStyles>
+  <w:style w:type="paragraph" w:default="1" w:styleId="Normal">
+    <w:name w:val="Normal"/>
+    <w:qFormat/>
+  </w:style>
+  <w:style w:type="character" w:default="1" w:styleId="DefaultParagraphFont">
+    <w:name w:val="Default Paragraph Font"/>
+    <w:uiPriority w:val="1"/>
+    <w:semiHidden/>
+    <w:unhideWhenUsed/>
+  </w:style>
+  <w:style w:type="table" w:default="1" w:styleId="TableNormal">
+    <w:name w:val="Normal Table"/>
+    <w:uiPriority w:val="99"/>
+    <w:semiHidden/>
+    <w:unhideWhenUsed/>
+    <w:tblPr>
+      <w:tblInd w:w="0" w:type="dxa"/>
+      <w:tblCellMar>
+        <w:top w:w="0" w:type="dxa"/>
+        <w:left w:w="108" w:type="dxa"/>
+        <w:bottom w:w="0" w:type="dxa"/>
+        <w:right w:w="108" w:type="dxa"/>
+      </w:tblCellMar>
+    </w:tblPr>
+  </w:style>
+  <w:style w:type="numbering" w:default="1" w:styleId="NoList">
+    <w:name w:val="No List"/>
+    <w:uiPriority w:val="99"/>
+    <w:semiHidden/>
+    <w:unhideWhenUsed/>
+  </w:style>
+  <w:style w:type="character" w:styleId="PlaceholderText">
+    <w:name w:val="Placeholder Text"/>
+    <w:basedOn w:val="DefaultParagraphFont"/>
+    <w:uiPriority w:val="99"/>
+    <w:semiHidden/>
+    <w:rsid w:val="00054D7E"/>
+    <w:rPr>
+      <w:color w:val="808080"/>
+    </w:rPr>
+  </w:style>
+</w:styles>
+</file>
+
+<file path=word/glossary/stylesWithEffects.xml><?xml version="1.0" encoding="utf-8"?>
+<w:styles xmlns:wpc="http://schemas.microsoft.com/office/word/2010/wordprocessingCanvas" xmlns:mo="http://schemas.microsoft.com/office/mac/office/2008/main" xmlns:mc="http://schemas.openxmlformats.org/markup-compatibility/2006" xmlns:mv="urn:schemas-microsoft-com:mac:vml" xmlns:o="urn:schemas-microsoft-com:office:office" xmlns:r="http://schemas.openxmlformats.org/officeDocument/2006/relationships" xmlns:m="http://schemas.openxmlformats.org/officeDocument/2006/math" xmlns:v="urn:schemas-microsoft-com:vml" xmlns:wp14="http://schemas.microsoft.com/office/word/2010/wordprocessingDrawing" xmlns:wp="http://schemas.openxmlformats.org/drawingml/2006/wordprocessingDrawing" xmlns:w10="urn:schemas-microsoft-com:office:word" xmlns:w="http://schemas.openxmlformats.org/wordprocessingml/2006/main" xmlns:w14="http://schemas.microsoft.com/office/word/2010/wordml" xmlns:wpg="http://schemas.microsoft.com/office/word/2010/wordprocessingGroup" xmlns:wpi="http://schemas.microsoft.com/office/word/2010/wordprocessingInk" xmlns:wne="http://schemas.microsoft.com/office/word/2006/wordml" xmlns:wps="http://schemas.microsoft.com/office/word/2010/wordprocessingShape" mc:Ignorable="w14 wp14">
+  <w:docDefaults>
+    <w:rPrDefault>
+      <w:rPr>
+        <w:rFonts w:asciiTheme="minorHAnsi" w:eastAsiaTheme="minorEastAsia" w:hAnsiTheme="minorHAnsi" w:cstheme="minorBidi"/>
+        <w:sz w:val="24"/>
+        <w:szCs w:val="24"/>
+        <w:lang w:val="en-US" w:eastAsia="ja-JP" w:bidi="ar-SA"/>
+      </w:rPr>
+    </w:rPrDefault>
+    <w:pPrDefault/>
+  </w:docDefaults>
+  <w:latentStyles w:defLockedState="0" w:defUIPriority="99" w:defSemiHidden="1" w:defUnhideWhenUsed="1" w:defQFormat="0" w:count="276">
+    <w:lsdException w:name="Normal" w:semiHidden="0" w:uiPriority="0" w:unhideWhenUsed="0" w:qFormat="1"/>
+    <w:lsdException w:name="heading 1" w:semiHidden="0" w:uiPriority="9" w:unhideWhenUsed="0" w:qFormat="1"/>
+    <w:lsdException w:name="heading 2" w:uiPriority="9" w:qFormat="1"/>
+    <w:lsdException w:name="heading 3" w:uiPriority="9" w:qFormat="1"/>
+    <w:lsdException w:name="heading 4" w:uiPriority="9" w:qFormat="1"/>
+    <w:lsdException w:name="heading 5" w:uiPriority="9" w:qFormat="1"/>
+    <w:lsdException w:name="heading 6" w:uiPriority="9" w:qFormat="1"/>
+    <w:lsdException w:name="heading 7" w:uiPriority="9" w:qFormat="1"/>
+    <w:lsdException w:name="heading 8" w:uiPriority="9" w:qFormat="1"/>
+    <w:lsdException w:name="heading 9" w:uiPriority="9" w:qFormat="1"/>
+    <w:lsdException w:name="toc 1" w:uiPriority="39"/>
+    <w:lsdException w:name="toc 2" w:uiPriority="39"/>
+    <w:lsdException w:name="toc 3" w:uiPriority="39"/>
+    <w:lsdException w:name="toc 4" w:uiPriority="39"/>
+    <w:lsdException w:name="toc 5" w:uiPriority="39"/>
+    <w:lsdException w:name="toc 6" w:uiPriority="39"/>
+    <w:lsdException w:name="toc 7" w:uiPriority="39"/>
+    <w:lsdException w:name="toc 8" w:uiPriority="39"/>
+    <w:lsdException w:name="toc 9" w:uiPriority="39"/>
+    <w:lsdException w:name="caption" w:uiPriority="35" w:qFormat="1"/>
+    <w:lsdException w:name="Title" w:semiHidden="0" w:uiPriority="10" w:unhideWhenUsed="0" w:qFormat="1"/>
+    <w:lsdException w:name="Default Paragraph Font" w:uiPriority="1"/>
+    <w:lsdException w:name="Subtitle" w:semiHidden="0" w:uiPriority="11" w:unhideWhenUsed="0" w:qFormat="1"/>
+    <w:lsdException w:name="Strong" w:semiHidden="0" w:uiPriority="22" w:unhideWhenUsed="0" w:qFormat="1"/>
+    <w:lsdException w:name="Emphasis" w:semiHidden="0" w:uiPriority="20" w:unhideWhenUsed="0" w:qFormat="1"/>
+    <w:lsdException w:name="Table Grid" w:semiHidden="0" w:uiPriority="59" w:unhideWhenUsed="0"/>
+    <w:lsdException w:name="Placeholder Text" w:unhideWhenUsed="0"/>
+    <w:lsdException w:name="No Spacing" w:semiHidden="0" w:uiPriority="1" w:unhideWhenUsed="0" w:qFormat="1"/>
+    <w:lsdException w:name="Light Shading" w:semiHidden="0" w:uiPriority="60" w:unhideWhenUsed="0"/>
+    <w:lsdException w:name="Light List" w:semiHidden="0" w:uiPriority="61" w:unhideWhenUsed="0"/>
+    <w:lsdException w:name="Light Grid" w:semiHidden="0" w:uiPriority="62" w:unhideWhenUsed="0"/>
+    <w:lsdException w:name="Medium Shading 1" w:semiHidden="0" w:uiPriority="63" w:unhideWhenUsed="0"/>
+    <w:lsdException w:name="Medium Shading 2" w:semiHidden="0" w:uiPriority="64" w:unhideWhenUsed="0"/>
+    <w:lsdException w:name="Medium List 1" w:semiHidden="0" w:uiPriority="65" w:unhideWhenUsed="0"/>
+    <w:lsdException w:name="Medium List 2" w:semiHidden="0" w:uiPriority="66" w:unhideWhenUsed="0"/>
+    <w:lsdException w:name="Medium Grid 1" w:semiHidden="0" w:uiPriority="67" w:unhideWhenUsed="0"/>
+    <w:lsdException w:name="Medium Grid 2" w:semiHidden="0" w:uiPriority="68" w:unhideWhenUsed="0"/>
+    <w:lsdException w:name="Medium Grid 3" w:semiHidden="0" w:uiPriority="69" w:unhideWhenUsed="0"/>
+    <w:lsdException w:name="Dark List" w:semiHidden="0" w:uiPriority="70" w:unhideWhenUsed="0"/>
+    <w:lsdException w:name="Colorful Shading" w:semiHidden="0" w:uiPriority="71" w:unhideWhenUsed="0"/>
+    <w:lsdException w:name="Colorful List" w:semiHidden="0" w:uiPriority="72" w:unhideWhenUsed="0"/>
+    <w:lsdException w:name="Colorful Grid" w:semiHidden="0" w:uiPriority="73" w:unhideWhenUsed="0"/>
+    <w:lsdException w:name="Light Shading Accent 1" w:semiHidden="0" w:uiPriority="60" w:unhideWhenUsed="0"/>
+    <w:lsdException w:name="Light List Accent 1" w:semiHidden="0" w:uiPriority="61" w:unhideWhenUsed="0"/>
+    <w:lsdException w:name="Light Grid Accent 1" w:semiHidden="0" w:uiPriority="62" w:unhideWhenUsed="0"/>
+    <w:lsdException w:name="Medium Shading 1 Accent 1" w:semiHidden="0" w:uiPriority="63" w:unhideWhenUsed="0"/>
+    <w:lsdException w:name="Medium Shading 2 Accent 1" w:semiHidden="0" w:uiPriority="64" w:unhideWhenUsed="0"/>
+    <w:lsdException w:name="Medium List 1 Accent 1" w:semiHidden="0" w:uiPriority="65" w:unhideWhenUsed="0"/>
+    <w:lsdException w:name="Revision" w:unhideWhenUsed="0"/>
+    <w:lsdException w:name="List Paragraph" w:semiHidden="0" w:uiPriority="34" w:unhideWhenUsed="0" w:qFormat="1"/>
+    <w:lsdException w:name="Quote" w:semiHidden="0" w:uiPriority="29" w:unhideWhenUsed="0" w:qFormat="1"/>
+    <w:lsdException w:name="Intense Quote" w:semiHidden="0" w:uiPriority="30" w:unhideWhenUsed="0" w:qFormat="1"/>
+    <w:lsdException w:name="Medium List 2 Accent 1" w:semiHidden="0" w:uiPriority="66" w:unhideWhenUsed="0"/>
+    <w:lsdException w:name="Medium Grid 1 Accent 1" w:semiHidden="0" w:uiPriority="67" w:unhideWhenUsed="0"/>
+    <w:lsdException w:name="Medium Grid 2 Accent 1" w:semiHidden="0" w:uiPriority="68" w:unhideWhenUsed="0"/>
+    <w:lsdException w:name="Medium Grid 3 Accent 1" w:semiHidden="0" w:uiPriority="69" w:unhideWhenUsed="0"/>
+    <w:lsdException w:name="Dark List Accent 1" w:semiHidden="0" w:uiPriority="70" w:unhideWhenUsed="0"/>
+    <w:lsdException w:name="Colorful Shading Accent 1" w:semiHidden="0" w:uiPriority="71" w:unhideWhenUsed="0"/>
+    <w:lsdException w:name="Colorful List Accent 1" w:semiHidden="0" w:uiPriority="72" w:unhideWhenUsed="0"/>
+    <w:lsdException w:name="Colorful Grid Accent 1" w:semiHidden="0" w:uiPriority="73" w:unhideWhenUsed="0"/>
+    <w:lsdException w:name="Light Shading Accent 2" w:semiHidden="0" w:uiPriority="60" w:unhideWhenUsed="0"/>
+    <w:lsdException w:name="Light List Accent 2" w:semiHidden="0" w:uiPriority="61" w:unhideWhenUsed="0"/>
+    <w:lsdException w:name="Light Grid Accent 2" w:semiHidden="0" w:uiPriority="62" w:unhideWhenUsed="0"/>
+    <w:lsdException w:name="Medium Shading 1 Accent 2" w:semiHidden="0" w:uiPriority="63" w:unhideWhenUsed="0"/>
+    <w:lsdException w:name="Medium Shading 2 Accent 2" w:semiHidden="0" w:uiPriority="64" w:unhideWhenUsed="0"/>
+    <w:lsdException w:name="Medium List 1 Accent 2" w:semiHidden="0" w:uiPriority="65" w:unhideWhenUsed="0"/>
+    <w:lsdException w:name="Medium List 2 Accent 2" w:semiHidden="0" w:uiPriority="66" w:unhideWhenUsed="0"/>
+    <w:lsdException w:name="Medium Grid 1 Accent 2" w:semiHidden="0" w:uiPriority="67" w:unhideWhenUsed="0"/>
+    <w:lsdException w:name="Medium Grid 2 Accent 2" w:semiHidden="0" w:uiPriority="68" w:unhideWhenUsed="0"/>
+    <w:lsdException w:name="Medium Grid 3 Accent 2" w:semiHidden="0" w:uiPriority="69" w:unhideWhenUsed="0"/>
+    <w:lsdException w:name="Dark List Accent 2" w:semiHidden="0" w:uiPriority="70" w:unhideWhenUsed="0"/>
+    <w:lsdException w:name="Colorful Shading Accent 2" w:semiHidden="0" w:uiPriority="71" w:unhideWhenUsed="0"/>
+    <w:lsdException w:name="Colorful List Accent 2" w:semiHidden="0" w:uiPriority="72" w:unhideWhenUsed="0"/>
+    <w:lsdException w:name="Colorful Grid Accent 2" w:semiHidden="0" w:uiPriority="73" w:unhideWhenUsed="0"/>
+    <w:lsdException w:name="Light Shading Accent 3" w:semiHidden="0" w:uiPriority="60" w:unhideWhenUsed="0"/>
+    <w:lsdException w:name="Light List Accent 3" w:semiHidden="0" w:uiPriority="61" w:unhideWhenUsed="0"/>
+    <w:lsdException w:name="Light Grid Accent 3" w:semiHidden="0" w:uiPriority="62" w:unhideWhenUsed="0"/>
+    <w:lsdException w:name="Medium Shading 1 Accent 3" w:semiHidden="0" w:uiPriority="63" w:unhideWhenUsed="0"/>
+    <w:lsdException w:name="Medium Shading 2 Accent 3" w:semiHidden="0" w:uiPriority="64" w:unhideWhenUsed="0"/>
+    <w:lsdException w:name="Medium List 1 Accent 3" w:semiHidden="0" w:uiPriority="65" w:unhideWhenUsed="0"/>
+    <w:lsdException w:name="Medium List 2 Accent 3" w:semiHidden="0" w:uiPriority="66" w:unhideWhenUsed="0"/>
+    <w:lsdException w:name="Medium Grid 1 Accent 3" w:semiHidden="0" w:uiPriority="67" w:unhideWhenUsed="0"/>
+    <w:lsdException w:name="Medium Grid 2 Accent 3" w:semiHidden="0" w:uiPriority="68" w:unhideWhenUsed="0"/>
+    <w:lsdException w:name="Medium Grid 3 Accent 3" w:semiHidden="0" w:uiPriority="69" w:unhideWhenUsed="0"/>
+    <w:lsdException w:name="Dark List Accent 3" w:semiHidden="0" w:uiPriority="70" w:unhideWhenUsed="0"/>
+    <w:lsdException w:name="Colorful Shading Accent 3" w:semiHidden="0" w:uiPriority="71" w:unhideWhenUsed="0"/>
+    <w:lsdException w:name="Colorful List Accent 3" w:semiHidden="0" w:uiPriority="72" w:unhideWhenUsed="0"/>
+    <w:lsdException w:name="Colorful Grid Accent 3" w:semiHidden="0" w:uiPriority="73" w:unhideWhenUsed="0"/>
+    <w:lsdException w:name="Light Shading Accent 4" w:semiHidden="0" w:uiPriority="60" w:unhideWhenUsed="0"/>
+    <w:lsdException w:name="Light List Accent 4" w:semiHidden="0" w:uiPriority="61" w:unhideWhenUsed="0"/>
+    <w:lsdException w:name="Light Grid Accent 4" w:semiHidden="0" w:uiPriority="62" w:unhideWhenUsed="0"/>
+    <w:lsdException w:name="Medium Shading 1 Accent 4" w:semiHidden="0" w:uiPriority="63" w:unhideWhenUsed="0"/>
+    <w:lsdException w:name="Medium Shading 2 Accent 4" w:semiHidden="0" w:uiPriority="64" w:unhideWhenUsed="0"/>
+    <w:lsdException w:name="Medium List 1 Accent 4" w:semiHidden="0" w:uiPriority="65" w:unhideWhenUsed="0"/>
+    <w:lsdException w:name="Medium List 2 Accent 4" w:semiHidden="0" w:uiPriority="66" w:unhideWhenUsed="0"/>
+    <w:lsdException w:name="Medium Grid 1 Accent 4" w:semiHidden="0" w:uiPriority="67" w:unhideWhenUsed="0"/>
+    <w:lsdException w:name="Medium Grid 2 Accent 4" w:semiHidden="0" w:uiPriority="68" w:unhideWhenUsed="0"/>
+    <w:lsdException w:name="Medium Grid 3 Accent 4" w:semiHidden="0" w:uiPriority="69" w:unhideWhenUsed="0"/>
+    <w:lsdException w:name="Dark List Accent 4" w:semiHidden="0" w:uiPriority="70" w:unhideWhenUsed="0"/>
+    <w:lsdException w:name="Colorful Shading Accent 4" w:semiHidden="0" w:uiPriority="71" w:unhideWhenUsed="0"/>
+    <w:lsdException w:name="Colorful List Accent 4" w:semiHidden="0" w:uiPriority="72" w:unhideWhenUsed="0"/>
+    <w:lsdException w:name="Colorful Grid Accent 4" w:semiHidden="0" w:uiPriority="73" w:unhideWhenUsed="0"/>
+    <w:lsdException w:name="Light Shading Accent 5" w:semiHidden="0" w:uiPriority="60" w:unhideWhenUsed="0"/>
+    <w:lsdException w:name="Light List Accent 5" w:semiHidden="0" w:uiPriority="61" w:unhideWhenUsed="0"/>
+    <w:lsdException w:name="Light Grid Accent 5" w:semiHidden="0" w:uiPriority="62" w:unhideWhenUsed="0"/>
+    <w:lsdException w:name="Medium Shading 1 Accent 5" w:semiHidden="0" w:uiPriority="63" w:unhideWhenUsed="0"/>
+    <w:lsdException w:name="Medium Shading 2 Accent 5" w:semiHidden="0" w:uiPriority="64" w:unhideWhenUsed="0"/>
+    <w:lsdException w:name="Medium List 1 Accent 5" w:semiHidden="0" w:uiPriority="65" w:unhideWhenUsed="0"/>
+    <w:lsdException w:name="Medium List 2 Accent 5" w:semiHidden="0" w:uiPriority="66" w:unhideWhenUsed="0"/>
+    <w:lsdException w:name="Medium Grid 1 Accent 5" w:semiHidden="0" w:uiPriority="67" w:unhideWhenUsed="0"/>
+    <w:lsdException w:name="Medium Grid 2 Accent 5" w:semiHidden="0" w:uiPriority="68" w:unhideWhenUsed="0"/>
+    <w:lsdException w:name="Medium Grid 3 Accent 5" w:semiHidden="0" w:uiPriority="69" w:unhideWhenUsed="0"/>
+    <w:lsdException w:name="Dark List Accent 5" w:semiHidden="0" w:uiPriority="70" w:unhideWhenUsed="0"/>
+    <w:lsdException w:name="Colorful Shading Accent 5" w:semiHidden="0" w:uiPriority="71" w:unhideWhenUsed="0"/>
+    <w:lsdException w:name="Colorful List Accent 5" w:semiHidden="0" w:uiPriority="72" w:unhideWhenUsed="0"/>
+    <w:lsdException w:name="Colorful Grid Accent 5" w:semiHidden="0" w:uiPriority="73" w:unhideWhenUsed="0"/>
+    <w:lsdException w:name="Light Shading Accent 6" w:semiHidden="0" w:uiPriority="60" w:unhideWhenUsed="0"/>
+    <w:lsdException w:name="Light List Accent 6" w:semiHidden="0" w:uiPriority="61" w:unhideWhenUsed="0"/>
+    <w:lsdException w:name="Light Grid Accent 6" w:semiHidden="0" w:uiPriority="62" w:unhideWhenUsed="0"/>
+    <w:lsdException w:name="Medium Shading 1 Accent 6" w:semiHidden="0" w:uiPriority="63" w:unhideWhenUsed="0"/>
+    <w:lsdException w:name="Medium Shading 2 Accent 6" w:semiHidden="0" w:uiPriority="64" w:unhideWhenUsed="0"/>
+    <w:lsdException w:name="Medium List 1 Accent 6" w:semiHidden="0" w:uiPriority="65" w:unhideWhenUsed="0"/>
+    <w:lsdException w:name="Medium List 2 Accent 6" w:semiHidden="0" w:uiPriority="66" w:unhideWhenUsed="0"/>
+    <w:lsdException w:name="Medium Grid 1 Accent 6" w:semiHidden="0" w:uiPriority="67" w:unhideWhenUsed="0"/>
+    <w:lsdException w:name="Medium Grid 2 Accent 6" w:semiHidden="0" w:uiPriority="68" w:unhideWhenUsed="0"/>
+    <w:lsdException w:name="Medium Grid 3 Accent 6" w:semiHidden="0" w:uiPriority="69" w:unhideWhenUsed="0"/>
+    <w:lsdException w:name="Dark List Accent 6" w:semiHidden="0" w:uiPriority="70" w:unhideWhenUsed="0"/>
+    <w:lsdException w:name="Colorful Shading Accent 6" w:semiHidden="0" w:uiPriority="71" w:unhideWhenUsed="0"/>
+    <w:lsdException w:name="Colorful List Accent 6" w:semiHidden="0" w:uiPriority="72" w:unhideWhenUsed="0"/>
+    <w:lsdException w:name="Colorful Grid Accent 6" w:semiHidden="0" w:uiPriority="73" w:unhideWhenUsed="0"/>
+    <w:lsdException w:name="Subtle Emphasis" w:semiHidden="0" w:uiPriority="19" w:unhideWhenUsed="0" w:qFormat="1"/>
+    <w:lsdException w:name="Intense Emphasis" w:semiHidden="0" w:uiPriority="21" w:unhideWhenUsed="0" w:qFormat="1"/>
+    <w:lsdException w:name="Subtle Reference" w:semiHidden="0" w:uiPriority="31" w:unhideWhenUsed="0" w:qFormat="1"/>
+    <w:lsdException w:name="Intense Reference" w:semiHidden="0" w:uiPriority="32" w:unhideWhenUsed="0" w:qFormat="1"/>
+    <w:lsdException w:name="Book Title" w:semiHidden="0" w:uiPriority="33" w:unhideWhenUsed="0" w:qFormat="1"/>
+    <w:lsdException w:name="Bibliography" w:uiPriority="37"/>
+    <w:lsdException w:name="TOC Heading" w:uiPriority="39" w:qFormat="1"/>
+  </w:latentStyles>
+  <w:style w:type="paragraph" w:default="1" w:styleId="Normal">
+    <w:name w:val="Normal"/>
+    <w:qFormat/>
+  </w:style>
+  <w:style w:type="character" w:default="1" w:styleId="DefaultParagraphFont">
+    <w:name w:val="Default Paragraph Font"/>
+    <w:uiPriority w:val="1"/>
+    <w:semiHidden/>
+    <w:unhideWhenUsed/>
+  </w:style>
+  <w:style w:type="table" w:default="1" w:styleId="TableNormal">
+    <w:name w:val="Normal Table"/>
+    <w:uiPriority w:val="99"/>
+    <w:semiHidden/>
+    <w:unhideWhenUsed/>
+    <w:tblPr>
+      <w:tblInd w:w="0" w:type="dxa"/>
+      <w:tblCellMar>
+        <w:top w:w="0" w:type="dxa"/>
+        <w:left w:w="108" w:type="dxa"/>
+        <w:bottom w:w="0" w:type="dxa"/>
+        <w:right w:w="108" w:type="dxa"/>
+      </w:tblCellMar>
+    </w:tblPr>
+  </w:style>
+  <w:style w:type="numbering" w:default="1" w:styleId="NoList">
+    <w:name w:val="No List"/>
+    <w:uiPriority w:val="99"/>
+    <w:semiHidden/>
+    <w:unhideWhenUsed/>
+  </w:style>
+  <w:style w:type="character" w:styleId="PlaceholderText">
+    <w:name w:val="Placeholder Text"/>
+    <w:basedOn w:val="DefaultParagraphFont"/>
+    <w:uiPriority w:val="99"/>
+    <w:semiHidden/>
+    <w:rsid w:val="00054D7E"/>
+    <w:rPr>
+      <w:color w:val="808080"/>
+    </w:rPr>
+  </w:style>
+</w:styles>
+</file>
+
+<file path=word/glossary/webSettings.xml><?xml version="1.0" encoding="utf-8"?>
+<w:webSettings xmlns:mc="http://schemas.openxmlformats.org/markup-compatibility/2006" xmlns:r="http://schemas.openxmlformats.org/officeDocument/2006/relationships" xmlns:w="http://schemas.openxmlformats.org/wordprocessingml/2006/main" xmlns:w14="http://schemas.microsoft.com/office/word/2010/wordml" mc:Ignorable="w14">
+  <w:allowPNG/>
+  <w:doNotSaveAsSingleFile/>
+</w:webSettings>
 </file>
 
 <file path=word/theme/theme1.xml><?xml version="1.0" encoding="utf-8"?>
@@ -5644,7 +6600,7 @@
 </file>
 
 <file path=customXml/itemProps1.xml><?xml version="1.0" encoding="utf-8"?>
-<ds:datastoreItem xmlns:ds="http://schemas.openxmlformats.org/officeDocument/2006/customXml" ds:itemID="{1BC4948B-947A-BC4F-8812-1C649CB42746}">
+<ds:datastoreItem xmlns:ds="http://schemas.openxmlformats.org/officeDocument/2006/customXml" ds:itemID="{D1E48109-49B8-E549-8F64-C44EB1F87731}">
   <ds:schemaRefs>
     <ds:schemaRef ds:uri="http://schemas.openxmlformats.org/officeDocument/2006/bibliography"/>
   </ds:schemaRefs>

</xml_diff>

<commit_message>
Fixed updates to communications specification
</commit_message>
<xml_diff>
--- a/Documentation/CommunicationSpecification.docx
+++ b/Documentation/CommunicationSpecification.docx
@@ -1,6 +1,6 @@
 
 <file path=word/document.xml><?xml version="1.0" encoding="utf-8"?>
-<w:document xmlns:wpc="http://schemas.microsoft.com/office/word/2010/wordprocessingCanvas" xmlns:mc="http://schemas.openxmlformats.org/markup-compatibility/2006" xmlns:o="urn:schemas-microsoft-com:office:office" xmlns:r="http://schemas.openxmlformats.org/officeDocument/2006/relationships" xmlns:m="http://schemas.openxmlformats.org/officeDocument/2006/math" xmlns:v="urn:schemas-microsoft-com:vml" xmlns:wp14="http://schemas.microsoft.com/office/word/2010/wordprocessingDrawing" xmlns:wp="http://schemas.openxmlformats.org/drawingml/2006/wordprocessingDrawing" xmlns:w10="urn:schemas-microsoft-com:office:word" xmlns:w="http://schemas.openxmlformats.org/wordprocessingml/2006/main" xmlns:w14="http://schemas.microsoft.com/office/word/2010/wordml" xmlns:wpg="http://schemas.microsoft.com/office/word/2010/wordprocessingGroup" xmlns:wpi="http://schemas.microsoft.com/office/word/2010/wordprocessingInk" xmlns:wne="http://schemas.microsoft.com/office/word/2006/wordml" xmlns:wps="http://schemas.microsoft.com/office/word/2010/wordprocessingShape" mc:Ignorable="w14 wp14">
+<w:document xmlns:wpc="http://schemas.microsoft.com/office/word/2010/wordprocessingCanvas" xmlns:mo="http://schemas.microsoft.com/office/mac/office/2008/main" xmlns:mc="http://schemas.openxmlformats.org/markup-compatibility/2006" xmlns:mv="urn:schemas-microsoft-com:mac:vml" xmlns:o="urn:schemas-microsoft-com:office:office" xmlns:r="http://schemas.openxmlformats.org/officeDocument/2006/relationships" xmlns:m="http://schemas.openxmlformats.org/officeDocument/2006/math" xmlns:v="urn:schemas-microsoft-com:vml" xmlns:wp14="http://schemas.microsoft.com/office/word/2010/wordprocessingDrawing" xmlns:wp="http://schemas.openxmlformats.org/drawingml/2006/wordprocessingDrawing" xmlns:w10="urn:schemas-microsoft-com:office:word" xmlns:w="http://schemas.openxmlformats.org/wordprocessingml/2006/main" xmlns:w14="http://schemas.microsoft.com/office/word/2010/wordml" xmlns:wpg="http://schemas.microsoft.com/office/word/2010/wordprocessingGroup" xmlns:wpi="http://schemas.microsoft.com/office/word/2010/wordprocessingInk" xmlns:wne="http://schemas.microsoft.com/office/word/2006/wordml" xmlns:wps="http://schemas.microsoft.com/office/word/2010/wordprocessingShape" mc:Ignorable="w14 wp14">
   <w:body>
     <w:p>
       <w:pPr>
@@ -24,8 +24,10 @@
           <w:sz w:val="24"/>
           <w:szCs w:val="44"/>
         </w:rPr>
-        <w:t>March 17</w:t>
-      </w:r>
+        <w:t>Mar 17</w:t>
+      </w:r>
+      <w:bookmarkStart w:id="0" w:name="_GoBack"/>
+      <w:bookmarkEnd w:id="0"/>
       <w:r>
         <w:rPr>
           <w:i w:val="0"/>
@@ -136,10 +138,8 @@
           <w:color w:val="4F81BD" w:themeColor="accent1"/>
           <w:sz w:val="32"/>
         </w:rPr>
-        <w:t xml:space="preserve"># </w:t>
-      </w:r>
-      <w:bookmarkStart w:id="0" w:name="_GoBack"/>
-      <w:bookmarkEnd w:id="0"/>
+        <w:t>#2</w:t>
+      </w:r>
       <w:r>
         <w:rPr>
           <w:rFonts w:ascii="Calibri" w:hAnsi="Calibri"/>
@@ -147,7 +147,7 @@
           <w:color w:val="4F81BD" w:themeColor="accent1"/>
           <w:sz w:val="32"/>
         </w:rPr>
-        <w:t>4</w:t>
+        <w:t xml:space="preserve">: </w:t>
       </w:r>
       <w:r>
         <w:rPr>
@@ -156,16 +156,7 @@
           <w:color w:val="4F81BD" w:themeColor="accent1"/>
           <w:sz w:val="32"/>
         </w:rPr>
-        <w:t xml:space="preserve">: </w:t>
-      </w:r>
-      <w:r>
-        <w:rPr>
-          <w:rFonts w:ascii="Calibri" w:hAnsi="Calibri"/>
-          <w:b/>
-          <w:color w:val="4F81BD" w:themeColor="accent1"/>
-          <w:sz w:val="32"/>
-        </w:rPr>
-        <w:t>Development Tools and Communications Protocol</w:t>
+        <w:t>Requirements and Specification</w:t>
       </w:r>
     </w:p>
     <w:p>
@@ -411,21 +402,12 @@
           <w:b/>
         </w:rPr>
       </w:pPr>
-      <w:proofErr w:type="spellStart"/>
-      <w:r>
-        <w:rPr>
-          <w:rFonts w:asciiTheme="majorHAnsi" w:hAnsiTheme="majorHAnsi"/>
-          <w:b/>
-        </w:rPr>
-        <w:t>Bertoglio</w:t>
-      </w:r>
-      <w:proofErr w:type="spellEnd"/>
-      <w:r>
-        <w:rPr>
-          <w:rFonts w:asciiTheme="majorHAnsi" w:hAnsiTheme="majorHAnsi"/>
-          <w:b/>
-        </w:rPr>
-        <w:t>, David</w:t>
+      <w:r>
+        <w:rPr>
+          <w:rFonts w:asciiTheme="majorHAnsi" w:hAnsiTheme="majorHAnsi"/>
+          <w:b/>
+        </w:rPr>
+        <w:t>Bertoglio, David</w:t>
       </w:r>
     </w:p>
     <w:p>
@@ -563,22 +545,38 @@
           <w:rFonts w:ascii="Calibri" w:hAnsi="Calibri"/>
           <w:b/>
         </w:rPr>
-        <w:t>2/24/2013 designed robot to base station messages</w:t>
-      </w:r>
-    </w:p>
-    <w:p>
-      <w:pPr>
+        <w:t>2/24</w:t>
+      </w:r>
+      <w:proofErr w:type="gramStart"/>
+      <w:r>
         <w:rPr>
           <w:rFonts w:ascii="Calibri" w:hAnsi="Calibri"/>
           <w:b/>
         </w:rPr>
-      </w:pPr>
+        <w:t>/2013 designed</w:t>
+      </w:r>
+      <w:proofErr w:type="gramEnd"/>
       <w:r>
         <w:rPr>
           <w:rFonts w:ascii="Calibri" w:hAnsi="Calibri"/>
           <w:b/>
         </w:rPr>
-        <w:t>3/17/2013 revisions: added check sum</w:t>
+        <w:t xml:space="preserve"> robot to base station messages</w:t>
+      </w:r>
+    </w:p>
+    <w:p>
+      <w:pPr>
+        <w:rPr>
+          <w:rFonts w:ascii="Calibri" w:hAnsi="Calibri"/>
+          <w:b/>
+        </w:rPr>
+      </w:pPr>
+      <w:r>
+        <w:rPr>
+          <w:rFonts w:ascii="Calibri" w:hAnsi="Calibri"/>
+          <w:b/>
+        </w:rPr>
+        <w:t>3/17/2013 added commands and error detection</w:t>
       </w:r>
     </w:p>
     <w:p>
@@ -665,8 +663,17 @@
           <w:rFonts w:asciiTheme="majorHAnsi" w:hAnsiTheme="majorHAnsi"/>
           <w:b/>
         </w:rPr>
-        <w:t>Group 19 representative</w:t>
-      </w:r>
+        <w:t xml:space="preserve">Group 19 </w:t>
+      </w:r>
+      <w:proofErr w:type="gramStart"/>
+      <w:r>
+        <w:rPr>
+          <w:rFonts w:asciiTheme="majorHAnsi" w:hAnsiTheme="majorHAnsi"/>
+          <w:b/>
+        </w:rPr>
+        <w:t>representative</w:t>
+      </w:r>
+      <w:proofErr w:type="gramEnd"/>
     </w:p>
     <w:p>
       <w:pPr>
@@ -719,8 +726,17 @@
           <w:rFonts w:asciiTheme="majorHAnsi" w:hAnsiTheme="majorHAnsi"/>
           <w:b/>
         </w:rPr>
-        <w:t xml:space="preserve"> representative</w:t>
-      </w:r>
+        <w:t xml:space="preserve"> </w:t>
+      </w:r>
+      <w:proofErr w:type="gramStart"/>
+      <w:r>
+        <w:rPr>
+          <w:rFonts w:asciiTheme="majorHAnsi" w:hAnsiTheme="majorHAnsi"/>
+          <w:b/>
+        </w:rPr>
+        <w:t>representative</w:t>
+      </w:r>
+      <w:proofErr w:type="gramEnd"/>
     </w:p>
     <w:p>
       <w:proofErr w:type="spellStart"/>
@@ -920,21 +936,12 @@
           <w:b/>
         </w:rPr>
       </w:pPr>
-      <w:proofErr w:type="spellStart"/>
-      <w:r>
-        <w:rPr>
-          <w:rFonts w:asciiTheme="majorHAnsi" w:hAnsiTheme="majorHAnsi"/>
-          <w:b/>
-        </w:rPr>
-        <w:t>Bertoglio</w:t>
-      </w:r>
-      <w:proofErr w:type="spellEnd"/>
-      <w:r>
-        <w:rPr>
-          <w:rFonts w:asciiTheme="majorHAnsi" w:hAnsiTheme="majorHAnsi"/>
-          <w:b/>
-        </w:rPr>
-        <w:t>, David</w:t>
+      <w:r>
+        <w:rPr>
+          <w:rFonts w:asciiTheme="majorHAnsi" w:hAnsiTheme="majorHAnsi"/>
+          <w:b/>
+        </w:rPr>
+        <w:t>Bertoglio, David</w:t>
       </w:r>
     </w:p>
     <w:p>
@@ -2393,10 +2400,37 @@
     </w:p>
     <w:p>
       <w:r>
-        <w:t xml:space="preserve">This protocol uses 10-character messages to communicate between the robot and the base station. These 10-character messages encode both commands from the base station to the robot and messages from the robot to the base station. The messages are structured such that the first two characters determine the type of command or message. The </w:t>
+        <w:t>This protocol uses 11</w:t>
+      </w:r>
+      <w:r>
+        <w:t>-character messages to communicate between the r</w:t>
+      </w:r>
+      <w:r>
+        <w:t>obot and the base station. The first</w:t>
+      </w:r>
+      <w:r>
+        <w:t xml:space="preserve"> 10-character</w:t>
+      </w:r>
+      <w:r>
+        <w:t xml:space="preserve"> of</w:t>
+      </w:r>
+      <w:r>
+        <w:t xml:space="preserve"> messages encode both commands from the base station to the robot and messages from the robot to the base station. The messages are structured such that the first two characters determine the type of command or message. The </w:t>
       </w:r>
       <w:r>
         <w:t xml:space="preserve">remaining characters are used for various parameters that are documented below. </w:t>
+      </w:r>
+      <w:r>
+        <w:t xml:space="preserve"> The 11</w:t>
+      </w:r>
+      <w:r>
+        <w:rPr>
+          <w:vertAlign w:val="superscript"/>
+        </w:rPr>
+        <w:t>th</w:t>
+      </w:r>
+      <w:r>
+        <w:t xml:space="preserve"> character holds the checksum used for error detection.</w:t>
       </w:r>
     </w:p>
     <w:p>
@@ -2733,7 +2767,15 @@
         <w:ind w:firstLine="720"/>
       </w:pPr>
       <w:r>
-        <w:t>MAFL090000 will move the robot forward to the left along a 90 degree curve continuously</w:t>
+        <w:t xml:space="preserve">MAFL090000 will move the robot forward to the left along a </w:t>
+      </w:r>
+      <w:proofErr w:type="gramStart"/>
+      <w:r>
+        <w:t>90 degree</w:t>
+      </w:r>
+      <w:proofErr w:type="gramEnd"/>
+      <w:r>
+        <w:t xml:space="preserve"> curve continuously</w:t>
       </w:r>
     </w:p>
     <w:p>
@@ -2741,7 +2783,15 @@
         <w:ind w:firstLine="720"/>
       </w:pPr>
       <w:r>
-        <w:t>MABR030100 will move the robot backwards along a 30 degree curve for 100 units.</w:t>
+        <w:t xml:space="preserve">MABR030100 will move the robot backwards along a </w:t>
+      </w:r>
+      <w:proofErr w:type="gramStart"/>
+      <w:r>
+        <w:t>30 degree</w:t>
+      </w:r>
+      <w:proofErr w:type="gramEnd"/>
+      <w:r>
+        <w:t xml:space="preserve"> curve for 100 units.</w:t>
       </w:r>
     </w:p>
     <w:p>
@@ -3053,15 +3103,7 @@
         <w:t xml:space="preserve"> is Motor/Motor combination</w:t>
       </w:r>
       <w:r>
-        <w:t xml:space="preserve"> (A for Motor A, B for Motor B, C for Motor C, </w:t>
-      </w:r>
-      <w:proofErr w:type="gramStart"/>
-      <w:r>
-        <w:t>D</w:t>
-      </w:r>
-      <w:proofErr w:type="gramEnd"/>
-      <w:r>
-        <w:t xml:space="preserve"> for Drive Motors)</w:t>
+        <w:t xml:space="preserve"> (A for Motor A, B for Motor B, C for Motor C, D for Drive Motors)</w:t>
       </w:r>
     </w:p>
     <w:p>
@@ -3158,11 +3200,41 @@
     </w:p>
     <w:p>
       <w:pPr>
+        <w:pStyle w:val="Heading3"/>
+      </w:pPr>
+      <w:r>
+        <w:t>End Connection</w:t>
+      </w:r>
+    </w:p>
+    <w:p>
+      <w:r>
+        <w:rPr>
+          <w:b/>
+        </w:rPr>
+        <w:t xml:space="preserve">Command Message: </w:t>
+      </w:r>
+      <w:r>
+        <w:t>EC0000000</w:t>
+      </w:r>
+    </w:p>
+    <w:p>
+      <w:r>
+        <w:rPr>
+          <w:b/>
+        </w:rPr>
+        <w:lastRenderedPageBreak/>
+        <w:t xml:space="preserve">Description: </w:t>
+      </w:r>
+      <w:r>
+        <w:t>This command instructs the robot to end connection with the base station.</w:t>
+      </w:r>
+    </w:p>
+    <w:p>
+      <w:pPr>
         <w:pStyle w:val="Heading1"/>
       </w:pPr>
       <w:bookmarkStart w:id="14" w:name="_Toc223356670"/>
       <w:r>
-        <w:lastRenderedPageBreak/>
         <w:t>Robot to Base Station Messages</w:t>
       </w:r>
       <w:bookmarkEnd w:id="14"/>
@@ -3294,15 +3366,7 @@
         <w:t xml:space="preserve"> </w:t>
       </w:r>
       <w:r>
-        <w:t xml:space="preserve">This message will tell the base station that an error with a sensor has occurred. The message number maps to a more specific </w:t>
-      </w:r>
-      <w:proofErr w:type="gramStart"/>
-      <w:r>
-        <w:t>description, that</w:t>
-      </w:r>
-      <w:proofErr w:type="gramEnd"/>
-      <w:r>
-        <w:t xml:space="preserve"> the base station will have stored locally for reference. </w:t>
+        <w:t xml:space="preserve">This message will tell the base station that an error with a sensor has occurred. The message number maps to a more specific description, that the base station will have stored locally for reference. </w:t>
       </w:r>
       <w:r>
         <w:t>Available messages can be seen in a table below, which will have additions added as required.</w:t>
@@ -3629,6 +3693,7 @@
     </w:p>
     <w:p>
       <w:r>
+        <w:lastRenderedPageBreak/>
         <w:tab/>
       </w:r>
       <w:r>
@@ -3641,15 +3706,7 @@
         <w:t xml:space="preserve"> is</w:t>
       </w:r>
       <w:r>
-        <w:t xml:space="preserve"> sensor type (U for Ultrasonic, T for Touch, M for </w:t>
-      </w:r>
-      <w:proofErr w:type="gramStart"/>
-      <w:r>
-        <w:t>Sound,</w:t>
-      </w:r>
-      <w:proofErr w:type="gramEnd"/>
-      <w:r>
-        <w:t xml:space="preserve"> or L for Light)</w:t>
+        <w:t xml:space="preserve"> sensor type (U for Ultrasonic, T for Touch, M for Sound, or L for Light)</w:t>
       </w:r>
     </w:p>
     <w:p>
@@ -3678,6 +3735,146 @@
       </w:r>
       <w:r>
         <w:t xml:space="preserve">values of the sensor. </w:t>
+      </w:r>
+    </w:p>
+    <w:p>
+      <w:pPr>
+        <w:pStyle w:val="Heading1"/>
+      </w:pPr>
+      <w:r>
+        <w:t>Error Detection</w:t>
+      </w:r>
+    </w:p>
+    <w:p>
+      <w:pPr>
+        <w:pStyle w:val="Heading2"/>
+      </w:pPr>
+      <w:r>
+        <w:t>Introduction</w:t>
+      </w:r>
+    </w:p>
+    <w:p>
+      <w:r>
+        <w:t xml:space="preserve">The Error detection this protocol utilizes is a checksum for detecting errors in packets, and a timeout on acknowledgments. The checksum is calculated using only the first 10 characters of the message, then checked against the character that is sent in the packet. The timeouts will be 10 seconds before the sender will assume the packet was lost and needs to be retransmitted. </w:t>
+      </w:r>
+    </w:p>
+    <w:p>
+      <w:pPr>
+        <w:pStyle w:val="Heading2"/>
+      </w:pPr>
+      <w:r>
+        <w:t>Checksum Function</w:t>
+      </w:r>
+    </w:p>
+    <w:p>
+      <w:r>
+        <w:t xml:space="preserve">The function for calculating the checksum is </w:t>
+      </w:r>
+      <m:oMath>
+        <m:r>
+          <w:rPr>
+            <w:rFonts w:ascii="Cambria Math" w:hAnsi="Cambria Math"/>
+          </w:rPr>
+          <m:t xml:space="preserve">(checksum= </m:t>
+        </m:r>
+        <m:nary>
+          <m:naryPr>
+            <m:chr m:val="∑"/>
+            <m:limLoc m:val="undOvr"/>
+            <m:ctrlPr>
+              <w:rPr>
+                <w:rFonts w:ascii="Cambria Math" w:hAnsi="Cambria Math"/>
+                <w:i/>
+              </w:rPr>
+            </m:ctrlPr>
+          </m:naryPr>
+          <m:sub>
+            <m:r>
+              <w:rPr>
+                <w:rFonts w:ascii="Cambria Math" w:hAnsi="Cambria Math"/>
+              </w:rPr>
+              <m:t>i</m:t>
+            </m:r>
+          </m:sub>
+          <m:sup>
+            <m:r>
+              <w:rPr>
+                <w:rFonts w:ascii="Cambria Math" w:hAnsi="Cambria Math"/>
+              </w:rPr>
+              <m:t>10</m:t>
+            </m:r>
+          </m:sup>
+          <m:e>
+            <m:d>
+              <m:dPr>
+                <m:ctrlPr>
+                  <w:rPr>
+                    <w:rFonts w:ascii="Cambria Math" w:hAnsi="Cambria Math"/>
+                    <w:i/>
+                  </w:rPr>
+                </m:ctrlPr>
+              </m:dPr>
+              <m:e>
+                <m:r>
+                  <w:rPr>
+                    <w:rFonts w:ascii="Cambria Math" w:hAnsi="Cambria Math"/>
+                  </w:rPr>
+                  <m:t>byte</m:t>
+                </m:r>
+              </m:e>
+            </m:d>
+            <m:r>
+              <w:rPr>
+                <w:rFonts w:ascii="Cambria Math" w:hAnsi="Cambria Math"/>
+              </w:rPr>
+              <m:t>message</m:t>
+            </m:r>
+            <m:d>
+              <m:dPr>
+                <m:begChr m:val="["/>
+                <m:endChr m:val="]"/>
+                <m:ctrlPr>
+                  <w:rPr>
+                    <w:rFonts w:ascii="Cambria Math" w:hAnsi="Cambria Math"/>
+                    <w:i/>
+                  </w:rPr>
+                </m:ctrlPr>
+              </m:dPr>
+              <m:e>
+                <m:r>
+                  <w:rPr>
+                    <w:rFonts w:ascii="Cambria Math" w:hAnsi="Cambria Math"/>
+                  </w:rPr>
+                  <m:t>i</m:t>
+                </m:r>
+              </m:e>
+            </m:d>
+            <m:r>
+              <w:rPr>
+                <w:rFonts w:ascii="Cambria Math" w:hAnsi="Cambria Math"/>
+              </w:rPr>
+              <m:t>) mod 256</m:t>
+            </m:r>
+          </m:e>
+        </m:nary>
+      </m:oMath>
+      <w:r>
+        <w:rPr>
+          <w:rFonts w:eastAsiaTheme="minorEastAsia"/>
+        </w:rPr>
+        <w:t xml:space="preserve">. This function allows for no matter the value of the checksum it will fit in a </w:t>
+      </w:r>
+      <w:r>
+        <w:rPr>
+          <w:rFonts w:eastAsiaTheme="minorEastAsia"/>
+        </w:rPr>
+        <w:t>one-byte</w:t>
+      </w:r>
+      <w:r>
+        <w:rPr>
+          <w:rFonts w:eastAsiaTheme="minorEastAsia"/>
+        </w:rPr>
+        <w:t xml:space="preserve"> character. The function is the sum of the byte value of each character in the message modulo 256.</w:t>
       </w:r>
     </w:p>
     <w:sectPr>
@@ -3694,7 +3891,7 @@
 </file>
 
 <file path=word/endnotes.xml><?xml version="1.0" encoding="utf-8"?>
-<w:endnotes xmlns:wpc="http://schemas.microsoft.com/office/word/2010/wordprocessingCanvas" xmlns:mc="http://schemas.openxmlformats.org/markup-compatibility/2006" xmlns:o="urn:schemas-microsoft-com:office:office" xmlns:r="http://schemas.openxmlformats.org/officeDocument/2006/relationships" xmlns:m="http://schemas.openxmlformats.org/officeDocument/2006/math" xmlns:v="urn:schemas-microsoft-com:vml" xmlns:wp14="http://schemas.microsoft.com/office/word/2010/wordprocessingDrawing" xmlns:wp="http://schemas.openxmlformats.org/drawingml/2006/wordprocessingDrawing" xmlns:w10="urn:schemas-microsoft-com:office:word" xmlns:w="http://schemas.openxmlformats.org/wordprocessingml/2006/main" xmlns:w14="http://schemas.microsoft.com/office/word/2010/wordml" xmlns:wpg="http://schemas.microsoft.com/office/word/2010/wordprocessingGroup" xmlns:wpi="http://schemas.microsoft.com/office/word/2010/wordprocessingInk" xmlns:wne="http://schemas.microsoft.com/office/word/2006/wordml" xmlns:wps="http://schemas.microsoft.com/office/word/2010/wordprocessingShape" mc:Ignorable="w14 wp14">
+<w:endnotes xmlns:wpc="http://schemas.microsoft.com/office/word/2010/wordprocessingCanvas" xmlns:mo="http://schemas.microsoft.com/office/mac/office/2008/main" xmlns:mc="http://schemas.openxmlformats.org/markup-compatibility/2006" xmlns:mv="urn:schemas-microsoft-com:mac:vml" xmlns:o="urn:schemas-microsoft-com:office:office" xmlns:r="http://schemas.openxmlformats.org/officeDocument/2006/relationships" xmlns:m="http://schemas.openxmlformats.org/officeDocument/2006/math" xmlns:v="urn:schemas-microsoft-com:vml" xmlns:wp14="http://schemas.microsoft.com/office/word/2010/wordprocessingDrawing" xmlns:wp="http://schemas.openxmlformats.org/drawingml/2006/wordprocessingDrawing" xmlns:w10="urn:schemas-microsoft-com:office:word" xmlns:w="http://schemas.openxmlformats.org/wordprocessingml/2006/main" xmlns:w14="http://schemas.microsoft.com/office/word/2010/wordml" xmlns:wpg="http://schemas.microsoft.com/office/word/2010/wordprocessingGroup" xmlns:wpi="http://schemas.microsoft.com/office/word/2010/wordprocessingInk" xmlns:wne="http://schemas.microsoft.com/office/word/2006/wordml" xmlns:wps="http://schemas.microsoft.com/office/word/2010/wordprocessingShape" mc:Ignorable="w14 wp14">
   <w:endnote w:type="separator" w:id="-1">
     <w:p>
       <w:r>
@@ -3713,7 +3910,7 @@
 </file>
 
 <file path=word/footer1.xml><?xml version="1.0" encoding="utf-8"?>
-<w:ftr xmlns:wpc="http://schemas.microsoft.com/office/word/2010/wordprocessingCanvas" xmlns:mc="http://schemas.openxmlformats.org/markup-compatibility/2006" xmlns:o="urn:schemas-microsoft-com:office:office" xmlns:r="http://schemas.openxmlformats.org/officeDocument/2006/relationships" xmlns:m="http://schemas.openxmlformats.org/officeDocument/2006/math" xmlns:v="urn:schemas-microsoft-com:vml" xmlns:wp14="http://schemas.microsoft.com/office/word/2010/wordprocessingDrawing" xmlns:wp="http://schemas.openxmlformats.org/drawingml/2006/wordprocessingDrawing" xmlns:w10="urn:schemas-microsoft-com:office:word" xmlns:w="http://schemas.openxmlformats.org/wordprocessingml/2006/main" xmlns:w14="http://schemas.microsoft.com/office/word/2010/wordml" xmlns:wpg="http://schemas.microsoft.com/office/word/2010/wordprocessingGroup" xmlns:wpi="http://schemas.microsoft.com/office/word/2010/wordprocessingInk" xmlns:wne="http://schemas.microsoft.com/office/word/2006/wordml" xmlns:wps="http://schemas.microsoft.com/office/word/2010/wordprocessingShape" mc:Ignorable="w14 wp14">
+<w:ftr xmlns:wpc="http://schemas.microsoft.com/office/word/2010/wordprocessingCanvas" xmlns:mo="http://schemas.microsoft.com/office/mac/office/2008/main" xmlns:mc="http://schemas.openxmlformats.org/markup-compatibility/2006" xmlns:mv="urn:schemas-microsoft-com:mac:vml" xmlns:o="urn:schemas-microsoft-com:office:office" xmlns:r="http://schemas.openxmlformats.org/officeDocument/2006/relationships" xmlns:m="http://schemas.openxmlformats.org/officeDocument/2006/math" xmlns:v="urn:schemas-microsoft-com:vml" xmlns:wp14="http://schemas.microsoft.com/office/word/2010/wordprocessingDrawing" xmlns:wp="http://schemas.openxmlformats.org/drawingml/2006/wordprocessingDrawing" xmlns:w10="urn:schemas-microsoft-com:office:word" xmlns:w="http://schemas.openxmlformats.org/wordprocessingml/2006/main" xmlns:w14="http://schemas.microsoft.com/office/word/2010/wordml" xmlns:wpg="http://schemas.microsoft.com/office/word/2010/wordprocessingGroup" xmlns:wpi="http://schemas.microsoft.com/office/word/2010/wordprocessingInk" xmlns:wne="http://schemas.microsoft.com/office/word/2006/wordml" xmlns:wps="http://schemas.microsoft.com/office/word/2010/wordprocessingShape" mc:Ignorable="w14 wp14">
   <w:p>
     <w:pPr>
       <w:pStyle w:val="Footer"/>
@@ -3745,7 +3942,7 @@
         <w:rStyle w:val="PageNumber"/>
         <w:noProof/>
       </w:rPr>
-      <w:t>6</w:t>
+      <w:t>2</w:t>
     </w:r>
     <w:r>
       <w:rPr>
@@ -3764,7 +3961,7 @@
 </file>
 
 <file path=word/footer2.xml><?xml version="1.0" encoding="utf-8"?>
-<w:ftr xmlns:wpc="http://schemas.microsoft.com/office/word/2010/wordprocessingCanvas" xmlns:mc="http://schemas.openxmlformats.org/markup-compatibility/2006" xmlns:o="urn:schemas-microsoft-com:office:office" xmlns:r="http://schemas.openxmlformats.org/officeDocument/2006/relationships" xmlns:m="http://schemas.openxmlformats.org/officeDocument/2006/math" xmlns:v="urn:schemas-microsoft-com:vml" xmlns:wp14="http://schemas.microsoft.com/office/word/2010/wordprocessingDrawing" xmlns:wp="http://schemas.openxmlformats.org/drawingml/2006/wordprocessingDrawing" xmlns:w10="urn:schemas-microsoft-com:office:word" xmlns:w="http://schemas.openxmlformats.org/wordprocessingml/2006/main" xmlns:w14="http://schemas.microsoft.com/office/word/2010/wordml" xmlns:wpg="http://schemas.microsoft.com/office/word/2010/wordprocessingGroup" xmlns:wpi="http://schemas.microsoft.com/office/word/2010/wordprocessingInk" xmlns:wne="http://schemas.microsoft.com/office/word/2006/wordml" xmlns:wps="http://schemas.microsoft.com/office/word/2010/wordprocessingShape" mc:Ignorable="w14 wp14">
+<w:ftr xmlns:wpc="http://schemas.microsoft.com/office/word/2010/wordprocessingCanvas" xmlns:mo="http://schemas.microsoft.com/office/mac/office/2008/main" xmlns:mc="http://schemas.openxmlformats.org/markup-compatibility/2006" xmlns:mv="urn:schemas-microsoft-com:mac:vml" xmlns:o="urn:schemas-microsoft-com:office:office" xmlns:r="http://schemas.openxmlformats.org/officeDocument/2006/relationships" xmlns:m="http://schemas.openxmlformats.org/officeDocument/2006/math" xmlns:v="urn:schemas-microsoft-com:vml" xmlns:wp14="http://schemas.microsoft.com/office/word/2010/wordprocessingDrawing" xmlns:wp="http://schemas.openxmlformats.org/drawingml/2006/wordprocessingDrawing" xmlns:w10="urn:schemas-microsoft-com:office:word" xmlns:w="http://schemas.openxmlformats.org/wordprocessingml/2006/main" xmlns:w14="http://schemas.microsoft.com/office/word/2010/wordml" xmlns:wpg="http://schemas.microsoft.com/office/word/2010/wordprocessingGroup" xmlns:wpi="http://schemas.microsoft.com/office/word/2010/wordprocessingInk" xmlns:wne="http://schemas.microsoft.com/office/word/2006/wordml" xmlns:wps="http://schemas.microsoft.com/office/word/2010/wordprocessingShape" mc:Ignorable="w14 wp14">
   <w:p>
     <w:pPr>
       <w:pStyle w:val="Footer"/>
@@ -3796,7 +3993,7 @@
         <w:rStyle w:val="PageNumber"/>
         <w:noProof/>
       </w:rPr>
-      <w:t>7</w:t>
+      <w:t>1</w:t>
     </w:r>
     <w:r>
       <w:rPr>
@@ -3815,7 +4012,7 @@
 </file>
 
 <file path=word/footnotes.xml><?xml version="1.0" encoding="utf-8"?>
-<w:footnotes xmlns:wpc="http://schemas.microsoft.com/office/word/2010/wordprocessingCanvas" xmlns:mc="http://schemas.openxmlformats.org/markup-compatibility/2006" xmlns:o="urn:schemas-microsoft-com:office:office" xmlns:r="http://schemas.openxmlformats.org/officeDocument/2006/relationships" xmlns:m="http://schemas.openxmlformats.org/officeDocument/2006/math" xmlns:v="urn:schemas-microsoft-com:vml" xmlns:wp14="http://schemas.microsoft.com/office/word/2010/wordprocessingDrawing" xmlns:wp="http://schemas.openxmlformats.org/drawingml/2006/wordprocessingDrawing" xmlns:w10="urn:schemas-microsoft-com:office:word" xmlns:w="http://schemas.openxmlformats.org/wordprocessingml/2006/main" xmlns:w14="http://schemas.microsoft.com/office/word/2010/wordml" xmlns:wpg="http://schemas.microsoft.com/office/word/2010/wordprocessingGroup" xmlns:wpi="http://schemas.microsoft.com/office/word/2010/wordprocessingInk" xmlns:wne="http://schemas.microsoft.com/office/word/2006/wordml" xmlns:wps="http://schemas.microsoft.com/office/word/2010/wordprocessingShape" mc:Ignorable="w14 wp14">
+<w:footnotes xmlns:wpc="http://schemas.microsoft.com/office/word/2010/wordprocessingCanvas" xmlns:mo="http://schemas.microsoft.com/office/mac/office/2008/main" xmlns:mc="http://schemas.openxmlformats.org/markup-compatibility/2006" xmlns:mv="urn:schemas-microsoft-com:mac:vml" xmlns:o="urn:schemas-microsoft-com:office:office" xmlns:r="http://schemas.openxmlformats.org/officeDocument/2006/relationships" xmlns:m="http://schemas.openxmlformats.org/officeDocument/2006/math" xmlns:v="urn:schemas-microsoft-com:vml" xmlns:wp14="http://schemas.microsoft.com/office/word/2010/wordprocessingDrawing" xmlns:wp="http://schemas.openxmlformats.org/drawingml/2006/wordprocessingDrawing" xmlns:w10="urn:schemas-microsoft-com:office:word" xmlns:w="http://schemas.openxmlformats.org/wordprocessingml/2006/main" xmlns:w14="http://schemas.microsoft.com/office/word/2010/wordml" xmlns:wpg="http://schemas.microsoft.com/office/word/2010/wordprocessingGroup" xmlns:wpi="http://schemas.microsoft.com/office/word/2010/wordprocessingInk" xmlns:wne="http://schemas.microsoft.com/office/word/2006/wordml" xmlns:wps="http://schemas.microsoft.com/office/word/2010/wordprocessingShape" mc:Ignorable="w14 wp14">
   <w:footnote w:type="separator" w:id="-1">
     <w:p>
       <w:r>
@@ -3834,7 +4031,7 @@
 </file>
 
 <file path=word/header1.xml><?xml version="1.0" encoding="utf-8"?>
-<w:hdr xmlns:wpc="http://schemas.microsoft.com/office/word/2010/wordprocessingCanvas" xmlns:mc="http://schemas.openxmlformats.org/markup-compatibility/2006" xmlns:o="urn:schemas-microsoft-com:office:office" xmlns:r="http://schemas.openxmlformats.org/officeDocument/2006/relationships" xmlns:m="http://schemas.openxmlformats.org/officeDocument/2006/math" xmlns:v="urn:schemas-microsoft-com:vml" xmlns:wp14="http://schemas.microsoft.com/office/word/2010/wordprocessingDrawing" xmlns:wp="http://schemas.openxmlformats.org/drawingml/2006/wordprocessingDrawing" xmlns:w10="urn:schemas-microsoft-com:office:word" xmlns:w="http://schemas.openxmlformats.org/wordprocessingml/2006/main" xmlns:w14="http://schemas.microsoft.com/office/word/2010/wordml" xmlns:wpg="http://schemas.microsoft.com/office/word/2010/wordprocessingGroup" xmlns:wpi="http://schemas.microsoft.com/office/word/2010/wordprocessingInk" xmlns:wne="http://schemas.microsoft.com/office/word/2006/wordml" xmlns:wps="http://schemas.microsoft.com/office/word/2010/wordprocessingShape" mc:Ignorable="w14 wp14">
+<w:hdr xmlns:wpc="http://schemas.microsoft.com/office/word/2010/wordprocessingCanvas" xmlns:mo="http://schemas.microsoft.com/office/mac/office/2008/main" xmlns:mc="http://schemas.openxmlformats.org/markup-compatibility/2006" xmlns:mv="urn:schemas-microsoft-com:mac:vml" xmlns:o="urn:schemas-microsoft-com:office:office" xmlns:r="http://schemas.openxmlformats.org/officeDocument/2006/relationships" xmlns:m="http://schemas.openxmlformats.org/officeDocument/2006/math" xmlns:v="urn:schemas-microsoft-com:vml" xmlns:wp14="http://schemas.microsoft.com/office/word/2010/wordprocessingDrawing" xmlns:wp="http://schemas.openxmlformats.org/drawingml/2006/wordprocessingDrawing" xmlns:w10="urn:schemas-microsoft-com:office:word" xmlns:w="http://schemas.openxmlformats.org/wordprocessingml/2006/main" xmlns:w14="http://schemas.microsoft.com/office/word/2010/wordml" xmlns:wpg="http://schemas.microsoft.com/office/word/2010/wordprocessingGroup" xmlns:wpi="http://schemas.microsoft.com/office/word/2010/wordprocessingInk" xmlns:wne="http://schemas.microsoft.com/office/word/2006/wordml" xmlns:wps="http://schemas.microsoft.com/office/word/2010/wordprocessingShape" mc:Ignorable="w14 wp14">
   <w:p>
     <w:pPr>
       <w:pStyle w:val="Header"/>
@@ -3848,7 +4045,7 @@
 </file>
 
 <file path=word/numbering.xml><?xml version="1.0" encoding="utf-8"?>
-<w:numbering xmlns:wpc="http://schemas.microsoft.com/office/word/2010/wordprocessingCanvas" xmlns:mc="http://schemas.openxmlformats.org/markup-compatibility/2006" xmlns:o="urn:schemas-microsoft-com:office:office" xmlns:r="http://schemas.openxmlformats.org/officeDocument/2006/relationships" xmlns:m="http://schemas.openxmlformats.org/officeDocument/2006/math" xmlns:v="urn:schemas-microsoft-com:vml" xmlns:wp14="http://schemas.microsoft.com/office/word/2010/wordprocessingDrawing" xmlns:wp="http://schemas.openxmlformats.org/drawingml/2006/wordprocessingDrawing" xmlns:w10="urn:schemas-microsoft-com:office:word" xmlns:w="http://schemas.openxmlformats.org/wordprocessingml/2006/main" xmlns:w14="http://schemas.microsoft.com/office/word/2010/wordml" xmlns:wpg="http://schemas.microsoft.com/office/word/2010/wordprocessingGroup" xmlns:wpi="http://schemas.microsoft.com/office/word/2010/wordprocessingInk" xmlns:wne="http://schemas.microsoft.com/office/word/2006/wordml" xmlns:wps="http://schemas.microsoft.com/office/word/2010/wordprocessingShape" mc:Ignorable="w14 wp14">
+<w:numbering xmlns:wpc="http://schemas.microsoft.com/office/word/2010/wordprocessingCanvas" xmlns:mo="http://schemas.microsoft.com/office/mac/office/2008/main" xmlns:mc="http://schemas.openxmlformats.org/markup-compatibility/2006" xmlns:mv="urn:schemas-microsoft-com:mac:vml" xmlns:o="urn:schemas-microsoft-com:office:office" xmlns:r="http://schemas.openxmlformats.org/officeDocument/2006/relationships" xmlns:m="http://schemas.openxmlformats.org/officeDocument/2006/math" xmlns:v="urn:schemas-microsoft-com:vml" xmlns:wp14="http://schemas.microsoft.com/office/word/2010/wordprocessingDrawing" xmlns:wp="http://schemas.openxmlformats.org/drawingml/2006/wordprocessingDrawing" xmlns:w10="urn:schemas-microsoft-com:office:word" xmlns:w="http://schemas.openxmlformats.org/wordprocessingml/2006/main" xmlns:w14="http://schemas.microsoft.com/office/word/2010/wordml" xmlns:wpg="http://schemas.microsoft.com/office/word/2010/wordprocessingGroup" xmlns:wpi="http://schemas.microsoft.com/office/word/2010/wordprocessingInk" xmlns:wne="http://schemas.microsoft.com/office/word/2006/wordml" xmlns:wps="http://schemas.microsoft.com/office/word/2010/wordprocessingShape" mc:Ignorable="w14 wp14">
   <w:abstractNum w:abstractNumId="0">
     <w:nsid w:val="0EA46726"/>
     <w:multiLevelType w:val="hybridMultilevel"/>
@@ -4043,7 +4240,7 @@
     </w:rPrDefault>
     <w:pPrDefault/>
   </w:docDefaults>
-  <w:latentStyles w:defLockedState="0" w:defUIPriority="99" w:defSemiHidden="1" w:defUnhideWhenUsed="1" w:defQFormat="0" w:count="267">
+  <w:latentStyles w:defLockedState="0" w:defUIPriority="99" w:defSemiHidden="1" w:defUnhideWhenUsed="1" w:defQFormat="0" w:count="276">
     <w:lsdException w:name="Normal" w:semiHidden="0" w:uiPriority="0" w:unhideWhenUsed="0" w:qFormat="1"/>
     <w:lsdException w:name="heading 1" w:semiHidden="0" w:uiPriority="9" w:unhideWhenUsed="0" w:qFormat="1"/>
     <w:lsdException w:name="heading 2" w:uiPriority="9" w:qFormat="1"/>
@@ -4070,6 +4267,15 @@
     <w:lsdException w:name="Strong" w:semiHidden="0" w:uiPriority="22" w:unhideWhenUsed="0" w:qFormat="1"/>
     <w:lsdException w:name="Emphasis" w:semiHidden="0" w:uiPriority="20" w:unhideWhenUsed="0" w:qFormat="1"/>
     <w:lsdException w:name="Table Grid" w:semiHidden="0" w:uiPriority="1" w:unhideWhenUsed="0"/>
+    <w:lsdException w:name="Note Level 1" w:semiHidden="0" w:unhideWhenUsed="0"/>
+    <w:lsdException w:name="Note Level 2" w:semiHidden="0" w:unhideWhenUsed="0"/>
+    <w:lsdException w:name="Note Level 3" w:semiHidden="0" w:unhideWhenUsed="0"/>
+    <w:lsdException w:name="Note Level 4" w:semiHidden="0" w:unhideWhenUsed="0"/>
+    <w:lsdException w:name="Note Level 5" w:semiHidden="0" w:unhideWhenUsed="0"/>
+    <w:lsdException w:name="Note Level 6" w:semiHidden="0" w:unhideWhenUsed="0"/>
+    <w:lsdException w:name="Note Level 7" w:semiHidden="0" w:unhideWhenUsed="0"/>
+    <w:lsdException w:name="Note Level 8" w:semiHidden="0" w:unhideWhenUsed="0"/>
+    <w:lsdException w:name="Note Level 9" w:semiHidden="0" w:unhideWhenUsed="0"/>
     <w:lsdException w:name="Placeholder Text" w:unhideWhenUsed="0"/>
     <w:lsdException w:name="No Spacing" w:semiHidden="0" w:uiPriority="1" w:unhideWhenUsed="0" w:qFormat="1"/>
     <w:lsdException w:name="Light Shading" w:semiHidden="0" w:uiPriority="60" w:unhideWhenUsed="0"/>
@@ -4782,11 +4988,21 @@
       <w:color w:val="4F81BD" w:themeColor="accent1"/>
     </w:rPr>
   </w:style>
+  <w:style w:type="character" w:styleId="PlaceholderText">
+    <w:name w:val="Placeholder Text"/>
+    <w:basedOn w:val="DefaultParagraphFont"/>
+    <w:uiPriority w:val="99"/>
+    <w:semiHidden/>
+    <w:rsid w:val="005F3A6D"/>
+    <w:rPr>
+      <w:color w:val="808080"/>
+    </w:rPr>
+  </w:style>
 </w:styles>
 </file>
 
 <file path=word/stylesWithEffects.xml><?xml version="1.0" encoding="utf-8"?>
-<w:styles xmlns:wpc="http://schemas.microsoft.com/office/word/2010/wordprocessingCanvas" xmlns:mc="http://schemas.openxmlformats.org/markup-compatibility/2006" xmlns:o="urn:schemas-microsoft-com:office:office" xmlns:r="http://schemas.openxmlformats.org/officeDocument/2006/relationships" xmlns:m="http://schemas.openxmlformats.org/officeDocument/2006/math" xmlns:v="urn:schemas-microsoft-com:vml" xmlns:wp14="http://schemas.microsoft.com/office/word/2010/wordprocessingDrawing" xmlns:wp="http://schemas.openxmlformats.org/drawingml/2006/wordprocessingDrawing" xmlns:w10="urn:schemas-microsoft-com:office:word" xmlns:w="http://schemas.openxmlformats.org/wordprocessingml/2006/main" xmlns:w14="http://schemas.microsoft.com/office/word/2010/wordml" xmlns:wpg="http://schemas.microsoft.com/office/word/2010/wordprocessingGroup" xmlns:wpi="http://schemas.microsoft.com/office/word/2010/wordprocessingInk" xmlns:wne="http://schemas.microsoft.com/office/word/2006/wordml" xmlns:wps="http://schemas.microsoft.com/office/word/2010/wordprocessingShape" mc:Ignorable="w14 wp14">
+<w:styles xmlns:wpc="http://schemas.microsoft.com/office/word/2010/wordprocessingCanvas" xmlns:mo="http://schemas.microsoft.com/office/mac/office/2008/main" xmlns:mc="http://schemas.openxmlformats.org/markup-compatibility/2006" xmlns:mv="urn:schemas-microsoft-com:mac:vml" xmlns:o="urn:schemas-microsoft-com:office:office" xmlns:r="http://schemas.openxmlformats.org/officeDocument/2006/relationships" xmlns:m="http://schemas.openxmlformats.org/officeDocument/2006/math" xmlns:v="urn:schemas-microsoft-com:vml" xmlns:wp14="http://schemas.microsoft.com/office/word/2010/wordprocessingDrawing" xmlns:wp="http://schemas.openxmlformats.org/drawingml/2006/wordprocessingDrawing" xmlns:w10="urn:schemas-microsoft-com:office:word" xmlns:w="http://schemas.openxmlformats.org/wordprocessingml/2006/main" xmlns:w14="http://schemas.microsoft.com/office/word/2010/wordml" xmlns:wpg="http://schemas.microsoft.com/office/word/2010/wordprocessingGroup" xmlns:wpi="http://schemas.microsoft.com/office/word/2010/wordprocessingInk" xmlns:wne="http://schemas.microsoft.com/office/word/2006/wordml" xmlns:wps="http://schemas.microsoft.com/office/word/2010/wordprocessingShape" mc:Ignorable="w14 wp14">
   <w:docDefaults>
     <w:rPrDefault>
       <w:rPr>
@@ -4798,7 +5014,7 @@
     </w:rPrDefault>
     <w:pPrDefault/>
   </w:docDefaults>
-  <w:latentStyles w:defLockedState="0" w:defUIPriority="99" w:defSemiHidden="1" w:defUnhideWhenUsed="1" w:defQFormat="0" w:count="267">
+  <w:latentStyles w:defLockedState="0" w:defUIPriority="99" w:defSemiHidden="1" w:defUnhideWhenUsed="1" w:defQFormat="0" w:count="276">
     <w:lsdException w:name="Normal" w:semiHidden="0" w:uiPriority="0" w:unhideWhenUsed="0" w:qFormat="1"/>
     <w:lsdException w:name="heading 1" w:semiHidden="0" w:uiPriority="9" w:unhideWhenUsed="0" w:qFormat="1"/>
     <w:lsdException w:name="heading 2" w:uiPriority="9" w:qFormat="1"/>
@@ -4825,6 +5041,15 @@
     <w:lsdException w:name="Strong" w:semiHidden="0" w:uiPriority="22" w:unhideWhenUsed="0" w:qFormat="1"/>
     <w:lsdException w:name="Emphasis" w:semiHidden="0" w:uiPriority="20" w:unhideWhenUsed="0" w:qFormat="1"/>
     <w:lsdException w:name="Table Grid" w:semiHidden="0" w:uiPriority="1" w:unhideWhenUsed="0"/>
+    <w:lsdException w:name="Note Level 1" w:semiHidden="0" w:unhideWhenUsed="0"/>
+    <w:lsdException w:name="Note Level 2" w:semiHidden="0" w:unhideWhenUsed="0"/>
+    <w:lsdException w:name="Note Level 3" w:semiHidden="0" w:unhideWhenUsed="0"/>
+    <w:lsdException w:name="Note Level 4" w:semiHidden="0" w:unhideWhenUsed="0"/>
+    <w:lsdException w:name="Note Level 5" w:semiHidden="0" w:unhideWhenUsed="0"/>
+    <w:lsdException w:name="Note Level 6" w:semiHidden="0" w:unhideWhenUsed="0"/>
+    <w:lsdException w:name="Note Level 7" w:semiHidden="0" w:unhideWhenUsed="0"/>
+    <w:lsdException w:name="Note Level 8" w:semiHidden="0" w:unhideWhenUsed="0"/>
+    <w:lsdException w:name="Note Level 9" w:semiHidden="0" w:unhideWhenUsed="0"/>
     <w:lsdException w:name="Placeholder Text" w:unhideWhenUsed="0"/>
     <w:lsdException w:name="No Spacing" w:semiHidden="0" w:uiPriority="1" w:unhideWhenUsed="0" w:qFormat="1"/>
     <w:lsdException w:name="Light Shading" w:semiHidden="0" w:uiPriority="60" w:unhideWhenUsed="0"/>
@@ -5535,6 +5760,16 @@
       <w:b/>
       <w:bCs/>
       <w:color w:val="4F81BD" w:themeColor="accent1"/>
+    </w:rPr>
+  </w:style>
+  <w:style w:type="character" w:styleId="PlaceholderText">
+    <w:name w:val="Placeholder Text"/>
+    <w:basedOn w:val="DefaultParagraphFont"/>
+    <w:uiPriority w:val="99"/>
+    <w:semiHidden/>
+    <w:rsid w:val="005F3A6D"/>
+    <w:rPr>
+      <w:color w:val="808080"/>
     </w:rPr>
   </w:style>
 </w:styles>
@@ -5863,7 +6098,7 @@
 </file>
 
 <file path=customXml/itemProps1.xml><?xml version="1.0" encoding="utf-8"?>
-<ds:datastoreItem xmlns:ds="http://schemas.openxmlformats.org/officeDocument/2006/customXml" ds:itemID="{90714DFC-B1BE-4253-BFE9-63EBD975BE6E}">
+<ds:datastoreItem xmlns:ds="http://schemas.openxmlformats.org/officeDocument/2006/customXml" ds:itemID="{2D0C3D60-32C5-A84C-8C07-E20F54F699A6}">
   <ds:schemaRefs>
     <ds:schemaRef ds:uri="http://schemas.openxmlformats.org/officeDocument/2006/bibliography"/>
   </ds:schemaRefs>

</xml_diff>

<commit_message>
Updated communication protocol, updated Support tool description
</commit_message>
<xml_diff>
--- a/Documentation/CommunicationSpecification.docx
+++ b/Documentation/CommunicationSpecification.docx
@@ -26,8 +26,6 @@
         </w:rPr>
         <w:t>Mar 17</w:t>
       </w:r>
-      <w:bookmarkStart w:id="0" w:name="_GoBack"/>
-      <w:bookmarkEnd w:id="0"/>
       <w:r>
         <w:rPr>
           <w:i w:val="0"/>
@@ -1146,7 +1144,12 @@
             <w:pStyle w:val="TOCHeading"/>
           </w:pPr>
           <w:r>
-            <w:t>Table of Contents</w:t>
+            <w:t>Table of Content</w:t>
+          </w:r>
+          <w:bookmarkStart w:id="0" w:name="_GoBack"/>
+          <w:bookmarkEnd w:id="0"/>
+          <w:r>
+            <w:t>s</w:t>
           </w:r>
         </w:p>
         <w:p>
@@ -1194,7 +1197,7 @@
             <w:rPr>
               <w:noProof/>
             </w:rPr>
-            <w:instrText xml:space="preserve"> PAGEREF _Toc223356657 \h </w:instrText>
+            <w:instrText xml:space="preserve"> PAGEREF _Toc225233488 \h </w:instrText>
           </w:r>
           <w:r>
             <w:rPr>
@@ -1256,7 +1259,7 @@
             <w:rPr>
               <w:noProof/>
             </w:rPr>
-            <w:instrText xml:space="preserve"> PAGEREF _Toc223356658 \h </w:instrText>
+            <w:instrText xml:space="preserve"> PAGEREF _Toc225233489 \h </w:instrText>
           </w:r>
           <w:r>
             <w:rPr>
@@ -1318,7 +1321,7 @@
             <w:rPr>
               <w:noProof/>
             </w:rPr>
-            <w:instrText xml:space="preserve"> PAGEREF _Toc223356659 \h </w:instrText>
+            <w:instrText xml:space="preserve"> PAGEREF _Toc225233490 \h </w:instrText>
           </w:r>
           <w:r>
             <w:rPr>
@@ -1380,7 +1383,7 @@
             <w:rPr>
               <w:noProof/>
             </w:rPr>
-            <w:instrText xml:space="preserve"> PAGEREF _Toc223356660 \h </w:instrText>
+            <w:instrText xml:space="preserve"> PAGEREF _Toc225233491 \h </w:instrText>
           </w:r>
           <w:r>
             <w:rPr>
@@ -1442,7 +1445,7 @@
             <w:rPr>
               <w:noProof/>
             </w:rPr>
-            <w:instrText xml:space="preserve"> PAGEREF _Toc223356661 \h </w:instrText>
+            <w:instrText xml:space="preserve"> PAGEREF _Toc225233492 \h </w:instrText>
           </w:r>
           <w:r>
             <w:rPr>
@@ -1505,7 +1508,7 @@
             <w:rPr>
               <w:noProof/>
             </w:rPr>
-            <w:instrText xml:space="preserve"> PAGEREF _Toc223356662 \h </w:instrText>
+            <w:instrText xml:space="preserve"> PAGEREF _Toc225233493 \h </w:instrText>
           </w:r>
           <w:r>
             <w:rPr>
@@ -1568,7 +1571,7 @@
             <w:rPr>
               <w:noProof/>
             </w:rPr>
-            <w:instrText xml:space="preserve"> PAGEREF _Toc223356663 \h </w:instrText>
+            <w:instrText xml:space="preserve"> PAGEREF _Toc225233494 \h </w:instrText>
           </w:r>
           <w:r>
             <w:rPr>
@@ -1631,7 +1634,7 @@
             <w:rPr>
               <w:noProof/>
             </w:rPr>
-            <w:instrText xml:space="preserve"> PAGEREF _Toc223356664 \h </w:instrText>
+            <w:instrText xml:space="preserve"> PAGEREF _Toc225233495 \h </w:instrText>
           </w:r>
           <w:r>
             <w:rPr>
@@ -1694,7 +1697,7 @@
             <w:rPr>
               <w:noProof/>
             </w:rPr>
-            <w:instrText xml:space="preserve"> PAGEREF _Toc223356665 \h </w:instrText>
+            <w:instrText xml:space="preserve"> PAGEREF _Toc225233496 \h </w:instrText>
           </w:r>
           <w:r>
             <w:rPr>
@@ -1757,7 +1760,7 @@
             <w:rPr>
               <w:noProof/>
             </w:rPr>
-            <w:instrText xml:space="preserve"> PAGEREF _Toc223356666 \h </w:instrText>
+            <w:instrText xml:space="preserve"> PAGEREF _Toc225233497 \h </w:instrText>
           </w:r>
           <w:r>
             <w:rPr>
@@ -1820,7 +1823,7 @@
             <w:rPr>
               <w:noProof/>
             </w:rPr>
-            <w:instrText xml:space="preserve"> PAGEREF _Toc223356667 \h </w:instrText>
+            <w:instrText xml:space="preserve"> PAGEREF _Toc225233498 \h </w:instrText>
           </w:r>
           <w:r>
             <w:rPr>
@@ -1883,7 +1886,7 @@
             <w:rPr>
               <w:noProof/>
             </w:rPr>
-            <w:instrText xml:space="preserve"> PAGEREF _Toc223356668 \h </w:instrText>
+            <w:instrText xml:space="preserve"> PAGEREF _Toc225233499 \h </w:instrText>
           </w:r>
           <w:r>
             <w:rPr>
@@ -1946,7 +1949,70 @@
             <w:rPr>
               <w:noProof/>
             </w:rPr>
-            <w:instrText xml:space="preserve"> PAGEREF _Toc223356669 \h </w:instrText>
+            <w:instrText xml:space="preserve"> PAGEREF _Toc225233500 \h </w:instrText>
+          </w:r>
+          <w:r>
+            <w:rPr>
+              <w:noProof/>
+            </w:rPr>
+          </w:r>
+          <w:r>
+            <w:rPr>
+              <w:noProof/>
+            </w:rPr>
+            <w:fldChar w:fldCharType="separate"/>
+          </w:r>
+          <w:r>
+            <w:rPr>
+              <w:noProof/>
+            </w:rPr>
+            <w:t>6</w:t>
+          </w:r>
+          <w:r>
+            <w:rPr>
+              <w:noProof/>
+            </w:rPr>
+            <w:fldChar w:fldCharType="end"/>
+          </w:r>
+        </w:p>
+        <w:p>
+          <w:pPr>
+            <w:pStyle w:val="TOC3"/>
+            <w:tabs>
+              <w:tab w:val="right" w:leader="dot" w:pos="8630"/>
+            </w:tabs>
+            <w:rPr>
+              <w:rFonts w:eastAsiaTheme="minorEastAsia"/>
+              <w:i w:val="0"/>
+              <w:noProof/>
+              <w:sz w:val="24"/>
+              <w:szCs w:val="24"/>
+              <w:lang w:eastAsia="ja-JP"/>
+            </w:rPr>
+          </w:pPr>
+          <w:r>
+            <w:rPr>
+              <w:noProof/>
+            </w:rPr>
+            <w:t>End Connection</w:t>
+          </w:r>
+          <w:r>
+            <w:rPr>
+              <w:noProof/>
+            </w:rPr>
+            <w:tab/>
+          </w:r>
+          <w:r>
+            <w:rPr>
+              <w:noProof/>
+            </w:rPr>
+            <w:fldChar w:fldCharType="begin"/>
+          </w:r>
+          <w:r>
+            <w:rPr>
+              <w:noProof/>
+            </w:rPr>
+            <w:instrText xml:space="preserve"> PAGEREF _Toc225233501 \h </w:instrText>
           </w:r>
           <w:r>
             <w:rPr>
@@ -2008,7 +2074,7 @@
             <w:rPr>
               <w:noProof/>
             </w:rPr>
-            <w:instrText xml:space="preserve"> PAGEREF _Toc223356670 \h </w:instrText>
+            <w:instrText xml:space="preserve"> PAGEREF _Toc225233502 \h </w:instrText>
           </w:r>
           <w:r>
             <w:rPr>
@@ -2070,7 +2136,7 @@
             <w:rPr>
               <w:noProof/>
             </w:rPr>
-            <w:instrText xml:space="preserve"> PAGEREF _Toc223356671 \h </w:instrText>
+            <w:instrText xml:space="preserve"> PAGEREF _Toc225233503 \h </w:instrText>
           </w:r>
           <w:r>
             <w:rPr>
@@ -2132,7 +2198,7 @@
             <w:rPr>
               <w:noProof/>
             </w:rPr>
-            <w:instrText xml:space="preserve"> PAGEREF _Toc223356672 \h </w:instrText>
+            <w:instrText xml:space="preserve"> PAGEREF _Toc225233504 \h </w:instrText>
           </w:r>
           <w:r>
             <w:rPr>
@@ -2195,7 +2261,7 @@
             <w:rPr>
               <w:noProof/>
             </w:rPr>
-            <w:instrText xml:space="preserve"> PAGEREF _Toc223356673 \h </w:instrText>
+            <w:instrText xml:space="preserve"> PAGEREF _Toc225233505 \h </w:instrText>
           </w:r>
           <w:r>
             <w:rPr>
@@ -2258,7 +2324,7 @@
             <w:rPr>
               <w:noProof/>
             </w:rPr>
-            <w:instrText xml:space="preserve"> PAGEREF _Toc223356674 \h </w:instrText>
+            <w:instrText xml:space="preserve"> PAGEREF _Toc225233506 \h </w:instrText>
           </w:r>
           <w:r>
             <w:rPr>
@@ -2320,7 +2386,7 @@
             <w:rPr>
               <w:noProof/>
             </w:rPr>
-            <w:instrText xml:space="preserve"> PAGEREF _Toc223356675 \h </w:instrText>
+            <w:instrText xml:space="preserve"> PAGEREF _Toc225233507 \h </w:instrText>
           </w:r>
           <w:r>
             <w:rPr>
@@ -2338,6 +2404,192 @@
               <w:noProof/>
             </w:rPr>
             <w:t>7</w:t>
+          </w:r>
+          <w:r>
+            <w:rPr>
+              <w:noProof/>
+            </w:rPr>
+            <w:fldChar w:fldCharType="end"/>
+          </w:r>
+        </w:p>
+        <w:p>
+          <w:pPr>
+            <w:pStyle w:val="TOC1"/>
+            <w:tabs>
+              <w:tab w:val="right" w:leader="dot" w:pos="8630"/>
+            </w:tabs>
+            <w:rPr>
+              <w:rFonts w:asciiTheme="minorHAnsi" w:eastAsiaTheme="minorEastAsia" w:hAnsiTheme="minorHAnsi"/>
+              <w:b w:val="0"/>
+              <w:noProof/>
+              <w:color w:val="auto"/>
+              <w:lang w:eastAsia="ja-JP"/>
+            </w:rPr>
+          </w:pPr>
+          <w:r>
+            <w:rPr>
+              <w:noProof/>
+            </w:rPr>
+            <w:t>Error Detection</w:t>
+          </w:r>
+          <w:r>
+            <w:rPr>
+              <w:noProof/>
+            </w:rPr>
+            <w:tab/>
+          </w:r>
+          <w:r>
+            <w:rPr>
+              <w:noProof/>
+            </w:rPr>
+            <w:fldChar w:fldCharType="begin"/>
+          </w:r>
+          <w:r>
+            <w:rPr>
+              <w:noProof/>
+            </w:rPr>
+            <w:instrText xml:space="preserve"> PAGEREF _Toc225233508 \h </w:instrText>
+          </w:r>
+          <w:r>
+            <w:rPr>
+              <w:noProof/>
+            </w:rPr>
+          </w:r>
+          <w:r>
+            <w:rPr>
+              <w:noProof/>
+            </w:rPr>
+            <w:fldChar w:fldCharType="separate"/>
+          </w:r>
+          <w:r>
+            <w:rPr>
+              <w:noProof/>
+            </w:rPr>
+            <w:t>8</w:t>
+          </w:r>
+          <w:r>
+            <w:rPr>
+              <w:noProof/>
+            </w:rPr>
+            <w:fldChar w:fldCharType="end"/>
+          </w:r>
+        </w:p>
+        <w:p>
+          <w:pPr>
+            <w:pStyle w:val="TOC2"/>
+            <w:tabs>
+              <w:tab w:val="right" w:leader="dot" w:pos="8630"/>
+            </w:tabs>
+            <w:rPr>
+              <w:rFonts w:eastAsiaTheme="minorEastAsia"/>
+              <w:noProof/>
+              <w:sz w:val="24"/>
+              <w:szCs w:val="24"/>
+              <w:lang w:eastAsia="ja-JP"/>
+            </w:rPr>
+          </w:pPr>
+          <w:r>
+            <w:rPr>
+              <w:noProof/>
+            </w:rPr>
+            <w:t>Introduction</w:t>
+          </w:r>
+          <w:r>
+            <w:rPr>
+              <w:noProof/>
+            </w:rPr>
+            <w:tab/>
+          </w:r>
+          <w:r>
+            <w:rPr>
+              <w:noProof/>
+            </w:rPr>
+            <w:fldChar w:fldCharType="begin"/>
+          </w:r>
+          <w:r>
+            <w:rPr>
+              <w:noProof/>
+            </w:rPr>
+            <w:instrText xml:space="preserve"> PAGEREF _Toc225233509 \h </w:instrText>
+          </w:r>
+          <w:r>
+            <w:rPr>
+              <w:noProof/>
+            </w:rPr>
+          </w:r>
+          <w:r>
+            <w:rPr>
+              <w:noProof/>
+            </w:rPr>
+            <w:fldChar w:fldCharType="separate"/>
+          </w:r>
+          <w:r>
+            <w:rPr>
+              <w:noProof/>
+            </w:rPr>
+            <w:t>8</w:t>
+          </w:r>
+          <w:r>
+            <w:rPr>
+              <w:noProof/>
+            </w:rPr>
+            <w:fldChar w:fldCharType="end"/>
+          </w:r>
+        </w:p>
+        <w:p>
+          <w:pPr>
+            <w:pStyle w:val="TOC2"/>
+            <w:tabs>
+              <w:tab w:val="right" w:leader="dot" w:pos="8630"/>
+            </w:tabs>
+            <w:rPr>
+              <w:rFonts w:eastAsiaTheme="minorEastAsia"/>
+              <w:noProof/>
+              <w:sz w:val="24"/>
+              <w:szCs w:val="24"/>
+              <w:lang w:eastAsia="ja-JP"/>
+            </w:rPr>
+          </w:pPr>
+          <w:r>
+            <w:rPr>
+              <w:noProof/>
+            </w:rPr>
+            <w:t>Checksum Function</w:t>
+          </w:r>
+          <w:r>
+            <w:rPr>
+              <w:noProof/>
+            </w:rPr>
+            <w:tab/>
+          </w:r>
+          <w:r>
+            <w:rPr>
+              <w:noProof/>
+            </w:rPr>
+            <w:fldChar w:fldCharType="begin"/>
+          </w:r>
+          <w:r>
+            <w:rPr>
+              <w:noProof/>
+            </w:rPr>
+            <w:instrText xml:space="preserve"> PAGEREF _Toc225233510 \h </w:instrText>
+          </w:r>
+          <w:r>
+            <w:rPr>
+              <w:noProof/>
+            </w:rPr>
+          </w:r>
+          <w:r>
+            <w:rPr>
+              <w:noProof/>
+            </w:rPr>
+            <w:fldChar w:fldCharType="separate"/>
+          </w:r>
+          <w:r>
+            <w:rPr>
+              <w:noProof/>
+            </w:rPr>
+            <w:t>8</w:t>
           </w:r>
           <w:r>
             <w:rPr>
@@ -2365,7 +2617,7 @@
       <w:r>
         <w:br w:type="page"/>
       </w:r>
-      <w:bookmarkStart w:id="1" w:name="_Toc223356657"/>
+      <w:bookmarkStart w:id="1" w:name="_Toc225233488"/>
       <w:r>
         <w:lastRenderedPageBreak/>
         <w:t>Introduction</w:t>
@@ -2376,7 +2628,7 @@
       <w:pPr>
         <w:pStyle w:val="Heading2"/>
       </w:pPr>
-      <w:bookmarkStart w:id="2" w:name="_Toc223356658"/>
+      <w:bookmarkStart w:id="2" w:name="_Toc225233489"/>
       <w:r>
         <w:t>About</w:t>
       </w:r>
@@ -2392,7 +2644,7 @@
       <w:pPr>
         <w:pStyle w:val="Heading2"/>
       </w:pPr>
-      <w:bookmarkStart w:id="3" w:name="_Toc223356659"/>
+      <w:bookmarkStart w:id="3" w:name="_Toc225233490"/>
       <w:r>
         <w:t>Protocol Description</w:t>
       </w:r>
@@ -2440,7 +2692,7 @@
       <w:r>
         <w:br w:type="page"/>
       </w:r>
-      <w:bookmarkStart w:id="4" w:name="_Toc223356660"/>
+      <w:bookmarkStart w:id="4" w:name="_Toc225233491"/>
       <w:r>
         <w:lastRenderedPageBreak/>
         <w:t>Base Station to Robot Messages</w:t>
@@ -2451,7 +2703,7 @@
       <w:pPr>
         <w:pStyle w:val="Heading2"/>
       </w:pPr>
-      <w:bookmarkStart w:id="5" w:name="_Toc223356661"/>
+      <w:bookmarkStart w:id="5" w:name="_Toc225233492"/>
       <w:r>
         <w:t>Command Structure</w:t>
       </w:r>
@@ -2473,7 +2725,7 @@
           <w:color w:val="auto"/>
         </w:rPr>
       </w:pPr>
-      <w:bookmarkStart w:id="6" w:name="_Toc223356662"/>
+      <w:bookmarkStart w:id="6" w:name="_Toc225233493"/>
       <w:r>
         <w:t>No-Op</w:t>
       </w:r>
@@ -2505,7 +2757,7 @@
       <w:pPr>
         <w:pStyle w:val="Heading3"/>
       </w:pPr>
-      <w:bookmarkStart w:id="7" w:name="_Toc223356663"/>
+      <w:bookmarkStart w:id="7" w:name="_Toc225233494"/>
       <w:r>
         <w:t>Move Straight</w:t>
       </w:r>
@@ -2627,7 +2879,7 @@
       <w:pPr>
         <w:pStyle w:val="Heading3"/>
       </w:pPr>
-      <w:bookmarkStart w:id="8" w:name="_Toc223356664"/>
+      <w:bookmarkStart w:id="8" w:name="_Toc225233495"/>
       <w:r>
         <w:t>Move Arc</w:t>
       </w:r>
@@ -2805,7 +3057,7 @@
       <w:pPr>
         <w:pStyle w:val="Heading3"/>
       </w:pPr>
-      <w:bookmarkStart w:id="9" w:name="_Toc223356665"/>
+      <w:bookmarkStart w:id="9" w:name="_Toc225233496"/>
       <w:r>
         <w:lastRenderedPageBreak/>
         <w:t>Turn</w:t>
@@ -2930,7 +3182,7 @@
       <w:pPr>
         <w:pStyle w:val="Heading3"/>
       </w:pPr>
-      <w:bookmarkStart w:id="10" w:name="_Toc223356666"/>
+      <w:bookmarkStart w:id="10" w:name="_Toc225233497"/>
       <w:r>
         <w:t>Stop</w:t>
       </w:r>
@@ -2962,7 +3214,7 @@
       <w:pPr>
         <w:pStyle w:val="Heading3"/>
       </w:pPr>
-      <w:bookmarkStart w:id="11" w:name="_Toc223356667"/>
+      <w:bookmarkStart w:id="11" w:name="_Toc225233498"/>
       <w:r>
         <w:t>Read Sensor</w:t>
       </w:r>
@@ -3061,7 +3313,7 @@
       <w:pPr>
         <w:pStyle w:val="Heading3"/>
       </w:pPr>
-      <w:bookmarkStart w:id="12" w:name="_Toc223356668"/>
+      <w:bookmarkStart w:id="12" w:name="_Toc225233499"/>
       <w:r>
         <w:t>Set Speed</w:t>
       </w:r>
@@ -3167,7 +3419,7 @@
       <w:pPr>
         <w:pStyle w:val="Heading3"/>
       </w:pPr>
-      <w:bookmarkStart w:id="13" w:name="_Toc223356669"/>
+      <w:bookmarkStart w:id="13" w:name="_Toc225233500"/>
       <w:r>
         <w:t>Read All Sensors</w:t>
       </w:r>
@@ -3202,9 +3454,11 @@
       <w:pPr>
         <w:pStyle w:val="Heading3"/>
       </w:pPr>
+      <w:bookmarkStart w:id="14" w:name="_Toc225233501"/>
       <w:r>
         <w:t>End Connection</w:t>
       </w:r>
+      <w:bookmarkEnd w:id="14"/>
     </w:p>
     <w:p>
       <w:r>
@@ -3233,21 +3487,21 @@
       <w:pPr>
         <w:pStyle w:val="Heading1"/>
       </w:pPr>
-      <w:bookmarkStart w:id="14" w:name="_Toc223356670"/>
+      <w:bookmarkStart w:id="15" w:name="_Toc225233502"/>
       <w:r>
         <w:t>Robot to Base Station Messages</w:t>
       </w:r>
-      <w:bookmarkEnd w:id="14"/>
+      <w:bookmarkEnd w:id="15"/>
     </w:p>
     <w:p>
       <w:pPr>
         <w:pStyle w:val="Heading2"/>
       </w:pPr>
-      <w:bookmarkStart w:id="15" w:name="_Toc223356671"/>
+      <w:bookmarkStart w:id="16" w:name="_Toc225233503"/>
       <w:r>
         <w:t>Acknowledgment</w:t>
       </w:r>
-      <w:bookmarkEnd w:id="15"/>
+      <w:bookmarkEnd w:id="16"/>
     </w:p>
     <w:p>
       <w:r>
@@ -3286,21 +3540,21 @@
       <w:pPr>
         <w:pStyle w:val="Heading2"/>
       </w:pPr>
-      <w:bookmarkStart w:id="16" w:name="_Toc223356672"/>
+      <w:bookmarkStart w:id="17" w:name="_Toc225233504"/>
       <w:r>
         <w:t>Error Messages</w:t>
       </w:r>
-      <w:bookmarkEnd w:id="16"/>
+      <w:bookmarkEnd w:id="17"/>
     </w:p>
     <w:p>
       <w:pPr>
         <w:pStyle w:val="Heading3"/>
       </w:pPr>
-      <w:bookmarkStart w:id="17" w:name="_Toc223356673"/>
+      <w:bookmarkStart w:id="18" w:name="_Toc225233505"/>
       <w:r>
         <w:t>Sensor Error Messages</w:t>
       </w:r>
-      <w:bookmarkEnd w:id="17"/>
+      <w:bookmarkEnd w:id="18"/>
     </w:p>
     <w:p>
       <w:pPr>
@@ -3499,11 +3753,11 @@
       <w:pPr>
         <w:pStyle w:val="Heading3"/>
       </w:pPr>
-      <w:bookmarkStart w:id="18" w:name="_Toc223356674"/>
+      <w:bookmarkStart w:id="19" w:name="_Toc225233506"/>
       <w:r>
         <w:t>Motor Error Messages</w:t>
       </w:r>
-      <w:bookmarkEnd w:id="18"/>
+      <w:bookmarkEnd w:id="19"/>
     </w:p>
     <w:p>
       <w:r>
@@ -3663,11 +3917,11 @@
       <w:pPr>
         <w:pStyle w:val="Heading2"/>
       </w:pPr>
-      <w:bookmarkStart w:id="19" w:name="_Toc223356675"/>
+      <w:bookmarkStart w:id="20" w:name="_Toc225233507"/>
       <w:r>
         <w:t>Sensor Data Messages</w:t>
       </w:r>
-      <w:bookmarkEnd w:id="19"/>
+      <w:bookmarkEnd w:id="20"/>
     </w:p>
     <w:p>
       <w:r>
@@ -3741,17 +3995,21 @@
       <w:pPr>
         <w:pStyle w:val="Heading1"/>
       </w:pPr>
+      <w:bookmarkStart w:id="21" w:name="_Toc225233508"/>
       <w:r>
         <w:t>Error Detection</w:t>
       </w:r>
+      <w:bookmarkEnd w:id="21"/>
     </w:p>
     <w:p>
       <w:pPr>
         <w:pStyle w:val="Heading2"/>
       </w:pPr>
+      <w:bookmarkStart w:id="22" w:name="_Toc225233509"/>
       <w:r>
         <w:t>Introduction</w:t>
       </w:r>
+      <w:bookmarkEnd w:id="22"/>
     </w:p>
     <w:p>
       <w:r>
@@ -3762,9 +4020,11 @@
       <w:pPr>
         <w:pStyle w:val="Heading2"/>
       </w:pPr>
+      <w:bookmarkStart w:id="23" w:name="_Toc225233510"/>
       <w:r>
         <w:t>Checksum Function</w:t>
       </w:r>
+      <w:bookmarkEnd w:id="23"/>
     </w:p>
     <w:p>
       <w:r>
@@ -3993,7 +4253,7 @@
         <w:rStyle w:val="PageNumber"/>
         <w:noProof/>
       </w:rPr>
-      <w:t>1</w:t>
+      <w:t>3</w:t>
     </w:r>
     <w:r>
       <w:rPr>
@@ -6098,7 +6358,7 @@
 </file>
 
 <file path=customXml/itemProps1.xml><?xml version="1.0" encoding="utf-8"?>
-<ds:datastoreItem xmlns:ds="http://schemas.openxmlformats.org/officeDocument/2006/customXml" ds:itemID="{2D0C3D60-32C5-A84C-8C07-E20F54F699A6}">
+<ds:datastoreItem xmlns:ds="http://schemas.openxmlformats.org/officeDocument/2006/customXml" ds:itemID="{2B347B5E-689E-054F-9F75-767DC212FD26}">
   <ds:schemaRefs>
     <ds:schemaRef ds:uri="http://schemas.openxmlformats.org/officeDocument/2006/bibliography"/>
   </ds:schemaRefs>

</xml_diff>

<commit_message>
Updated Communications Protocol for PDF
</commit_message>
<xml_diff>
--- a/Documentation/CommunicationSpecification.docx
+++ b/Documentation/CommunicationSpecification.docx
@@ -136,7 +136,7 @@
           <w:color w:val="4F81BD" w:themeColor="accent1"/>
           <w:sz w:val="32"/>
         </w:rPr>
-        <w:t>#2</w:t>
+        <w:t>#4</w:t>
       </w:r>
       <w:r>
         <w:rPr>
@@ -154,8 +154,10 @@
           <w:color w:val="4F81BD" w:themeColor="accent1"/>
           <w:sz w:val="32"/>
         </w:rPr>
-        <w:t>Requirements and Specification</w:t>
-      </w:r>
+        <w:t>Development Tools and Communications Protocol</w:t>
+      </w:r>
+      <w:bookmarkStart w:id="0" w:name="_GoBack"/>
+      <w:bookmarkEnd w:id="0"/>
     </w:p>
     <w:p>
       <w:pPr>
@@ -191,56 +193,23 @@
           <w:b/>
         </w:rPr>
         <w:tab/>
-      </w:r>
-      <w:proofErr w:type="spellStart"/>
-      <w:r>
+        <w:t>Lenig, Tyler</w:t>
+      </w:r>
+    </w:p>
+    <w:p>
+      <w:pPr>
         <w:rPr>
           <w:rFonts w:asciiTheme="majorHAnsi" w:hAnsiTheme="majorHAnsi"/>
           <w:b/>
         </w:rPr>
-        <w:t>Lenig</w:t>
-      </w:r>
-      <w:proofErr w:type="spellEnd"/>
+      </w:pPr>
       <w:r>
         <w:rPr>
           <w:rFonts w:asciiTheme="majorHAnsi" w:hAnsiTheme="majorHAnsi"/>
           <w:b/>
         </w:rPr>
-        <w:t>, Tyler</w:t>
-      </w:r>
-    </w:p>
-    <w:p>
-      <w:pPr>
-        <w:rPr>
-          <w:rFonts w:asciiTheme="majorHAnsi" w:hAnsiTheme="majorHAnsi"/>
-          <w:b/>
-        </w:rPr>
-      </w:pPr>
-      <w:proofErr w:type="spellStart"/>
-      <w:r>
-        <w:rPr>
-          <w:rFonts w:asciiTheme="majorHAnsi" w:hAnsiTheme="majorHAnsi"/>
-          <w:b/>
-        </w:rPr>
-        <w:t>Miaw</w:t>
-      </w:r>
-      <w:proofErr w:type="spellEnd"/>
-      <w:r>
-        <w:rPr>
-          <w:rFonts w:asciiTheme="majorHAnsi" w:hAnsiTheme="majorHAnsi"/>
-          <w:b/>
-        </w:rPr>
-        <w:t xml:space="preserve">, </w:t>
-      </w:r>
-      <w:proofErr w:type="spellStart"/>
-      <w:r>
-        <w:rPr>
-          <w:rFonts w:asciiTheme="majorHAnsi" w:hAnsiTheme="majorHAnsi"/>
-          <w:b/>
-        </w:rPr>
-        <w:t>Jireh</w:t>
-      </w:r>
-      <w:proofErr w:type="spellEnd"/>
+        <w:t>Miaw, Jireh</w:t>
+      </w:r>
       <w:r>
         <w:rPr>
           <w:rFonts w:asciiTheme="majorHAnsi" w:hAnsiTheme="majorHAnsi"/>
@@ -305,92 +274,44 @@
           <w:b/>
         </w:rPr>
         <w:tab/>
-      </w:r>
-      <w:proofErr w:type="spellStart"/>
-      <w:r>
+        <w:t>Rupakhetee, Archit</w:t>
+      </w:r>
+    </w:p>
+    <w:p>
+      <w:pPr>
         <w:rPr>
           <w:rFonts w:asciiTheme="majorHAnsi" w:hAnsiTheme="majorHAnsi"/>
           <w:b/>
         </w:rPr>
-        <w:t>Rupakhetee</w:t>
-      </w:r>
-      <w:proofErr w:type="spellEnd"/>
+      </w:pPr>
       <w:r>
         <w:rPr>
           <w:rFonts w:asciiTheme="majorHAnsi" w:hAnsiTheme="majorHAnsi"/>
           <w:b/>
         </w:rPr>
-        <w:t xml:space="preserve">, </w:t>
-      </w:r>
-      <w:proofErr w:type="spellStart"/>
+        <w:t>Dworak, Catherine</w:t>
+      </w:r>
       <w:r>
         <w:rPr>
           <w:rFonts w:asciiTheme="majorHAnsi" w:hAnsiTheme="majorHAnsi"/>
           <w:b/>
         </w:rPr>
-        <w:t>Archit</w:t>
-      </w:r>
-      <w:proofErr w:type="spellEnd"/>
-    </w:p>
-    <w:p>
-      <w:pPr>
+        <w:tab/>
+      </w:r>
+      <w:r>
         <w:rPr>
           <w:rFonts w:asciiTheme="majorHAnsi" w:hAnsiTheme="majorHAnsi"/>
           <w:b/>
         </w:rPr>
-      </w:pPr>
-      <w:proofErr w:type="spellStart"/>
+        <w:tab/>
+      </w:r>
       <w:r>
         <w:rPr>
           <w:rFonts w:asciiTheme="majorHAnsi" w:hAnsiTheme="majorHAnsi"/>
           <w:b/>
         </w:rPr>
-        <w:t>Dworak</w:t>
-      </w:r>
-      <w:proofErr w:type="spellEnd"/>
-      <w:r>
-        <w:rPr>
-          <w:rFonts w:asciiTheme="majorHAnsi" w:hAnsiTheme="majorHAnsi"/>
-          <w:b/>
-        </w:rPr>
-        <w:t>, Catherine</w:t>
-      </w:r>
-      <w:r>
-        <w:rPr>
-          <w:rFonts w:asciiTheme="majorHAnsi" w:hAnsiTheme="majorHAnsi"/>
-          <w:b/>
-        </w:rPr>
         <w:tab/>
-      </w:r>
-      <w:r>
-        <w:rPr>
-          <w:rFonts w:asciiTheme="majorHAnsi" w:hAnsiTheme="majorHAnsi"/>
-          <w:b/>
-        </w:rPr>
-        <w:tab/>
-      </w:r>
-      <w:r>
-        <w:rPr>
-          <w:rFonts w:asciiTheme="majorHAnsi" w:hAnsiTheme="majorHAnsi"/>
-          <w:b/>
-        </w:rPr>
-        <w:tab/>
-      </w:r>
-      <w:proofErr w:type="spellStart"/>
-      <w:r>
-        <w:rPr>
-          <w:rFonts w:asciiTheme="majorHAnsi" w:hAnsiTheme="majorHAnsi"/>
-          <w:b/>
-        </w:rPr>
-        <w:t>McMillion</w:t>
-      </w:r>
-      <w:proofErr w:type="spellEnd"/>
-      <w:r>
-        <w:rPr>
-          <w:rFonts w:asciiTheme="majorHAnsi" w:hAnsiTheme="majorHAnsi"/>
-          <w:b/>
-        </w:rPr>
-        <w:t>, Andrew</w:t>
+        <w:t>McMillion, Andrew</w:t>
       </w:r>
     </w:p>
     <w:p>
@@ -543,23 +464,7 @@
           <w:rFonts w:ascii="Calibri" w:hAnsi="Calibri"/>
           <w:b/>
         </w:rPr>
-        <w:t>2/24</w:t>
-      </w:r>
-      <w:proofErr w:type="gramStart"/>
-      <w:r>
-        <w:rPr>
-          <w:rFonts w:ascii="Calibri" w:hAnsi="Calibri"/>
-          <w:b/>
-        </w:rPr>
-        <w:t>/2013 designed</w:t>
-      </w:r>
-      <w:proofErr w:type="gramEnd"/>
-      <w:r>
-        <w:rPr>
-          <w:rFonts w:ascii="Calibri" w:hAnsi="Calibri"/>
-          <w:b/>
-        </w:rPr>
-        <w:t xml:space="preserve"> robot to base station messages</w:t>
+        <w:t>2/24/2013 designed robot to base station messages</w:t>
       </w:r>
     </w:p>
     <w:p>
@@ -661,97 +566,61 @@
           <w:rFonts w:asciiTheme="majorHAnsi" w:hAnsiTheme="majorHAnsi"/>
           <w:b/>
         </w:rPr>
-        <w:t xml:space="preserve">Group 19 </w:t>
-      </w:r>
-      <w:proofErr w:type="gramStart"/>
-      <w:r>
+        <w:t>Group 19 representative</w:t>
+      </w:r>
+    </w:p>
+    <w:p>
+      <w:pPr>
         <w:rPr>
           <w:rFonts w:asciiTheme="majorHAnsi" w:hAnsiTheme="majorHAnsi"/>
           <w:b/>
         </w:rPr>
-        <w:t>representative</w:t>
-      </w:r>
-      <w:proofErr w:type="gramEnd"/>
-    </w:p>
-    <w:p>
-      <w:pPr>
+      </w:pPr>
+      <w:r>
         <w:rPr>
           <w:rFonts w:asciiTheme="majorHAnsi" w:hAnsiTheme="majorHAnsi"/>
           <w:b/>
         </w:rPr>
-      </w:pPr>
-      <w:proofErr w:type="spellStart"/>
-      <w:r>
+        <w:t>Dworak, Catherine</w:t>
+      </w:r>
+    </w:p>
+    <w:p>
+      <w:pPr>
         <w:rPr>
           <w:rFonts w:asciiTheme="majorHAnsi" w:hAnsiTheme="majorHAnsi"/>
           <w:b/>
         </w:rPr>
-        <w:t>Dworak</w:t>
-      </w:r>
-      <w:proofErr w:type="spellEnd"/>
-      <w:r>
+      </w:pPr>
+    </w:p>
+    <w:p>
+      <w:pPr>
         <w:rPr>
           <w:rFonts w:asciiTheme="majorHAnsi" w:hAnsiTheme="majorHAnsi"/>
           <w:b/>
         </w:rPr>
-        <w:t>, Catherine</w:t>
-      </w:r>
-    </w:p>
-    <w:p>
-      <w:pPr>
+      </w:pPr>
+      <w:r>
         <w:rPr>
           <w:rFonts w:asciiTheme="majorHAnsi" w:hAnsiTheme="majorHAnsi"/>
           <w:b/>
         </w:rPr>
-      </w:pPr>
-    </w:p>
-    <w:p>
-      <w:pPr>
+        <w:t>Group 20</w:t>
+      </w:r>
+      <w:r>
         <w:rPr>
           <w:rFonts w:asciiTheme="majorHAnsi" w:hAnsiTheme="majorHAnsi"/>
           <w:b/>
         </w:rPr>
-      </w:pPr>
+        <w:t xml:space="preserve"> representative</w:t>
+      </w:r>
+    </w:p>
+    <w:p>
       <w:r>
         <w:rPr>
           <w:rFonts w:asciiTheme="majorHAnsi" w:hAnsiTheme="majorHAnsi"/>
           <w:b/>
         </w:rPr>
-        <w:t>Group 20</w:t>
-      </w:r>
-      <w:r>
-        <w:rPr>
-          <w:rFonts w:asciiTheme="majorHAnsi" w:hAnsiTheme="majorHAnsi"/>
-          <w:b/>
-        </w:rPr>
-        <w:t xml:space="preserve"> </w:t>
-      </w:r>
-      <w:proofErr w:type="gramStart"/>
-      <w:r>
-        <w:rPr>
-          <w:rFonts w:asciiTheme="majorHAnsi" w:hAnsiTheme="majorHAnsi"/>
-          <w:b/>
-        </w:rPr>
-        <w:t>representative</w:t>
-      </w:r>
-      <w:proofErr w:type="gramEnd"/>
-    </w:p>
-    <w:p>
-      <w:proofErr w:type="spellStart"/>
-      <w:r>
-        <w:rPr>
-          <w:rFonts w:asciiTheme="majorHAnsi" w:hAnsiTheme="majorHAnsi"/>
-          <w:b/>
-        </w:rPr>
-        <w:t>Lenig</w:t>
-      </w:r>
-      <w:proofErr w:type="spellEnd"/>
-      <w:r>
-        <w:rPr>
-          <w:rFonts w:asciiTheme="majorHAnsi" w:hAnsiTheme="majorHAnsi"/>
-          <w:b/>
-        </w:rPr>
-        <w:t>, Tyler</w:t>
+        <w:t>Lenig, Tyler</w:t>
       </w:r>
     </w:p>
     <w:p/>
@@ -862,31 +731,28 @@
           <w:b/>
         </w:rPr>
       </w:pPr>
-      <w:proofErr w:type="spellStart"/>
       <w:r>
         <w:rPr>
           <w:rFonts w:asciiTheme="majorHAnsi" w:hAnsiTheme="majorHAnsi"/>
           <w:b/>
         </w:rPr>
-        <w:t>Miaw</w:t>
-      </w:r>
-      <w:proofErr w:type="spellEnd"/>
-      <w:r>
+        <w:t>Miaw, Jireh</w:t>
+      </w:r>
+    </w:p>
+    <w:p>
+      <w:pPr>
         <w:rPr>
           <w:rFonts w:asciiTheme="majorHAnsi" w:hAnsiTheme="majorHAnsi"/>
           <w:b/>
         </w:rPr>
-        <w:t xml:space="preserve">, </w:t>
-      </w:r>
-      <w:proofErr w:type="spellStart"/>
+      </w:pPr>
       <w:r>
         <w:rPr>
           <w:rFonts w:asciiTheme="majorHAnsi" w:hAnsiTheme="majorHAnsi"/>
           <w:b/>
         </w:rPr>
-        <w:t>Jireh</w:t>
-      </w:r>
-      <w:proofErr w:type="spellEnd"/>
+        <w:t>Hauser, Steven</w:t>
+      </w:r>
     </w:p>
     <w:p>
       <w:pPr>
@@ -900,7 +766,7 @@
           <w:rFonts w:asciiTheme="majorHAnsi" w:hAnsiTheme="majorHAnsi"/>
           <w:b/>
         </w:rPr>
-        <w:t>Hauser, Steven</w:t>
+        <w:t>Dworak, Catherine</w:t>
       </w:r>
     </w:p>
     <w:p>
@@ -910,22 +776,21 @@
           <w:b/>
         </w:rPr>
       </w:pPr>
-      <w:proofErr w:type="spellStart"/>
       <w:r>
         <w:rPr>
           <w:rFonts w:asciiTheme="majorHAnsi" w:hAnsiTheme="majorHAnsi"/>
           <w:b/>
         </w:rPr>
-        <w:t>Dworak</w:t>
-      </w:r>
-      <w:proofErr w:type="spellEnd"/>
-      <w:r>
+        <w:t>Bertoglio, David</w:t>
+      </w:r>
+    </w:p>
+    <w:p>
+      <w:pPr>
         <w:rPr>
           <w:rFonts w:asciiTheme="majorHAnsi" w:hAnsiTheme="majorHAnsi"/>
           <w:b/>
         </w:rPr>
-        <w:t>, Catherine</w:t>
-      </w:r>
+      </w:pPr>
     </w:p>
     <w:p>
       <w:pPr>
@@ -939,7 +804,7 @@
           <w:rFonts w:asciiTheme="majorHAnsi" w:hAnsiTheme="majorHAnsi"/>
           <w:b/>
         </w:rPr>
-        <w:t>Bertoglio, David</w:t>
+        <w:t xml:space="preserve">Group 20 </w:t>
       </w:r>
     </w:p>
     <w:p>
@@ -949,44 +814,42 @@
           <w:b/>
         </w:rPr>
       </w:pPr>
-    </w:p>
-    <w:p>
-      <w:pPr>
+      <w:r>
         <w:rPr>
           <w:rFonts w:asciiTheme="majorHAnsi" w:hAnsiTheme="majorHAnsi"/>
           <w:b/>
         </w:rPr>
-      </w:pPr>
-      <w:r>
+        <w:t>Lenig, Tyler</w:t>
+      </w:r>
+    </w:p>
+    <w:p>
+      <w:pPr>
         <w:rPr>
           <w:rFonts w:asciiTheme="majorHAnsi" w:hAnsiTheme="majorHAnsi"/>
           <w:b/>
         </w:rPr>
-        <w:t xml:space="preserve">Group 20 </w:t>
-      </w:r>
-    </w:p>
-    <w:p>
-      <w:pPr>
+      </w:pPr>
+      <w:r>
         <w:rPr>
           <w:rFonts w:asciiTheme="majorHAnsi" w:hAnsiTheme="majorHAnsi"/>
           <w:b/>
         </w:rPr>
-      </w:pPr>
-      <w:proofErr w:type="spellStart"/>
-      <w:r>
+        <w:t>Tang, Raymond</w:t>
+      </w:r>
+    </w:p>
+    <w:p>
+      <w:pPr>
         <w:rPr>
           <w:rFonts w:asciiTheme="majorHAnsi" w:hAnsiTheme="majorHAnsi"/>
           <w:b/>
         </w:rPr>
-        <w:t>Lenig</w:t>
-      </w:r>
-      <w:proofErr w:type="spellEnd"/>
+      </w:pPr>
       <w:r>
         <w:rPr>
           <w:rFonts w:asciiTheme="majorHAnsi" w:hAnsiTheme="majorHAnsi"/>
           <w:b/>
         </w:rPr>
-        <w:t>, Tyler</w:t>
+        <w:t>Rupakhetee, Archit</w:t>
       </w:r>
     </w:p>
     <w:p>
@@ -1001,64 +864,7 @@
           <w:rFonts w:asciiTheme="majorHAnsi" w:hAnsiTheme="majorHAnsi"/>
           <w:b/>
         </w:rPr>
-        <w:t>Tang, Raymond</w:t>
-      </w:r>
-    </w:p>
-    <w:p>
-      <w:pPr>
-        <w:rPr>
-          <w:rFonts w:asciiTheme="majorHAnsi" w:hAnsiTheme="majorHAnsi"/>
-          <w:b/>
-        </w:rPr>
-      </w:pPr>
-      <w:proofErr w:type="spellStart"/>
-      <w:r>
-        <w:rPr>
-          <w:rFonts w:asciiTheme="majorHAnsi" w:hAnsiTheme="majorHAnsi"/>
-          <w:b/>
-        </w:rPr>
-        <w:t>Rupakhetee</w:t>
-      </w:r>
-      <w:proofErr w:type="spellEnd"/>
-      <w:r>
-        <w:rPr>
-          <w:rFonts w:asciiTheme="majorHAnsi" w:hAnsiTheme="majorHAnsi"/>
-          <w:b/>
-        </w:rPr>
-        <w:t xml:space="preserve">, </w:t>
-      </w:r>
-      <w:proofErr w:type="spellStart"/>
-      <w:r>
-        <w:rPr>
-          <w:rFonts w:asciiTheme="majorHAnsi" w:hAnsiTheme="majorHAnsi"/>
-          <w:b/>
-        </w:rPr>
-        <w:t>Archit</w:t>
-      </w:r>
-      <w:proofErr w:type="spellEnd"/>
-    </w:p>
-    <w:p>
-      <w:pPr>
-        <w:rPr>
-          <w:rFonts w:asciiTheme="majorHAnsi" w:hAnsiTheme="majorHAnsi"/>
-          <w:b/>
-        </w:rPr>
-      </w:pPr>
-      <w:proofErr w:type="spellStart"/>
-      <w:r>
-        <w:rPr>
-          <w:rFonts w:asciiTheme="majorHAnsi" w:hAnsiTheme="majorHAnsi"/>
-          <w:b/>
-        </w:rPr>
-        <w:t>McMillion</w:t>
-      </w:r>
-      <w:proofErr w:type="spellEnd"/>
-      <w:r>
-        <w:rPr>
-          <w:rFonts w:asciiTheme="majorHAnsi" w:hAnsiTheme="majorHAnsi"/>
-          <w:b/>
-        </w:rPr>
-        <w:t>, Andrew</w:t>
+        <w:t>McMillion, Andrew</w:t>
       </w:r>
     </w:p>
     <w:p>
@@ -1144,12 +950,7 @@
             <w:pStyle w:val="TOCHeading"/>
           </w:pPr>
           <w:r>
-            <w:t>Table of Content</w:t>
-          </w:r>
-          <w:bookmarkStart w:id="0" w:name="_GoBack"/>
-          <w:bookmarkEnd w:id="0"/>
-          <w:r>
-            <w:t>s</w:t>
+            <w:t>Table of Contents</w:t>
           </w:r>
         </w:p>
         <w:p>
@@ -3019,15 +2820,7 @@
         <w:ind w:firstLine="720"/>
       </w:pPr>
       <w:r>
-        <w:t xml:space="preserve">MAFL090000 will move the robot forward to the left along a </w:t>
-      </w:r>
-      <w:proofErr w:type="gramStart"/>
-      <w:r>
-        <w:t>90 degree</w:t>
-      </w:r>
-      <w:proofErr w:type="gramEnd"/>
-      <w:r>
-        <w:t xml:space="preserve"> curve continuously</w:t>
+        <w:t>MAFL090000 will move the robot forward to the left along a 90 degree curve continuously</w:t>
       </w:r>
     </w:p>
     <w:p>
@@ -3035,15 +2828,7 @@
         <w:ind w:firstLine="720"/>
       </w:pPr>
       <w:r>
-        <w:t xml:space="preserve">MABR030100 will move the robot backwards along a </w:t>
-      </w:r>
-      <w:proofErr w:type="gramStart"/>
-      <w:r>
-        <w:t>30 degree</w:t>
-      </w:r>
-      <w:proofErr w:type="gramEnd"/>
-      <w:r>
-        <w:t xml:space="preserve"> curve for 100 units.</w:t>
+        <w:t>MABR030100 will move the robot backwards along a 30 degree curve for 100 units.</w:t>
       </w:r>
     </w:p>
     <w:p>
@@ -3524,16 +3309,14 @@
       </w:r>
     </w:p>
     <w:p>
-      <w:pPr>
-        <w:rPr>
-          <w:b/>
-        </w:rPr>
-      </w:pPr>
-      <w:r>
-        <w:rPr>
-          <w:b/>
-        </w:rPr>
-        <w:t>Message: AK00000000</w:t>
+      <w:r>
+        <w:rPr>
+          <w:b/>
+        </w:rPr>
+        <w:t xml:space="preserve">Message: </w:t>
+      </w:r>
+      <w:r>
+        <w:t>AK00000000</w:t>
       </w:r>
     </w:p>
     <w:p>
@@ -4202,7 +3985,7 @@
         <w:rStyle w:val="PageNumber"/>
         <w:noProof/>
       </w:rPr>
-      <w:t>2</w:t>
+      <w:t>6</w:t>
     </w:r>
     <w:r>
       <w:rPr>
@@ -4253,7 +4036,7 @@
         <w:rStyle w:val="PageNumber"/>
         <w:noProof/>
       </w:rPr>
-      <w:t>3</w:t>
+      <w:t>7</w:t>
     </w:r>
     <w:r>
       <w:rPr>
@@ -6358,7 +6141,7 @@
 </file>
 
 <file path=customXml/itemProps1.xml><?xml version="1.0" encoding="utf-8"?>
-<ds:datastoreItem xmlns:ds="http://schemas.openxmlformats.org/officeDocument/2006/customXml" ds:itemID="{2B347B5E-689E-054F-9F75-767DC212FD26}">
+<ds:datastoreItem xmlns:ds="http://schemas.openxmlformats.org/officeDocument/2006/customXml" ds:itemID="{98F6A759-EE1B-234B-9349-8CB22C8858F0}">
   <ds:schemaRefs>
     <ds:schemaRef ds:uri="http://schemas.openxmlformats.org/officeDocument/2006/bibliography"/>
   </ds:schemaRefs>

</xml_diff>